<commit_message>
Napravljena provjera logina na web servisu, i updateano u dokumentaciji
</commit_message>
<xml_diff>
--- a/Dokumentacija/WebServisAPIGuide.docx
+++ b/Dokumentacija/WebServisAPIGuide.docx
@@ -14,8 +14,30 @@
         <w:rPr>
           <w:lang w:val="hr-HR"/>
         </w:rPr>
-        <w:t>Web servis – api guide</w:t>
-      </w:r>
+        <w:t xml:space="preserve">Web servis – </w:t>
+      </w:r>
+      <w:proofErr w:type="spellStart"/>
+      <w:r>
+        <w:rPr>
+          <w:lang w:val="hr-HR"/>
+        </w:rPr>
+        <w:t>api</w:t>
+      </w:r>
+      <w:proofErr w:type="spellEnd"/>
+      <w:r>
+        <w:rPr>
+          <w:lang w:val="hr-HR"/>
+        </w:rPr>
+        <w:t xml:space="preserve"> </w:t>
+      </w:r>
+      <w:proofErr w:type="spellStart"/>
+      <w:r>
+        <w:rPr>
+          <w:lang w:val="hr-HR"/>
+        </w:rPr>
+        <w:t>guide</w:t>
+      </w:r>
+      <w:proofErr w:type="spellEnd"/>
     </w:p>
     <w:p>
       <w:pPr>
@@ -75,7 +97,29 @@
           <w:szCs w:val="24"/>
           <w:lang w:val="hr-HR"/>
         </w:rPr>
-        <w:t>– select iz baze</w:t>
+        <w:t xml:space="preserve">– </w:t>
+      </w:r>
+      <w:proofErr w:type="spellStart"/>
+      <w:r>
+        <w:rPr>
+          <w:b/>
+          <w:bCs/>
+          <w:sz w:val="24"/>
+          <w:szCs w:val="24"/>
+          <w:lang w:val="hr-HR"/>
+        </w:rPr>
+        <w:t>select</w:t>
+      </w:r>
+      <w:proofErr w:type="spellEnd"/>
+      <w:r>
+        <w:rPr>
+          <w:b/>
+          <w:bCs/>
+          <w:sz w:val="24"/>
+          <w:szCs w:val="24"/>
+          <w:lang w:val="hr-HR"/>
+        </w:rPr>
+        <w:t xml:space="preserve"> iz baze</w:t>
       </w:r>
     </w:p>
     <w:p>
@@ -137,28 +181,72 @@
           <w:szCs w:val="24"/>
           <w:lang w:val="hr-HR"/>
         </w:rPr>
-        <w:t xml:space="preserve"> update u bazu</w:t>
-      </w:r>
-    </w:p>
-    <w:p>
-      <w:pPr>
-        <w:rPr>
-          <w:b/>
-          <w:bCs/>
-          <w:sz w:val="24"/>
-          <w:szCs w:val="24"/>
-          <w:lang w:val="hr-HR"/>
-        </w:rPr>
-      </w:pPr>
-      <w:r>
-        <w:rPr>
-          <w:b/>
-          <w:bCs/>
-          <w:sz w:val="24"/>
-          <w:szCs w:val="24"/>
-          <w:lang w:val="hr-HR"/>
-        </w:rPr>
-        <w:t>DELETE – delete iz baze</w:t>
+        <w:t xml:space="preserve"> </w:t>
+      </w:r>
+      <w:proofErr w:type="spellStart"/>
+      <w:r>
+        <w:rPr>
+          <w:b/>
+          <w:bCs/>
+          <w:sz w:val="24"/>
+          <w:szCs w:val="24"/>
+          <w:lang w:val="hr-HR"/>
+        </w:rPr>
+        <w:t>update</w:t>
+      </w:r>
+      <w:proofErr w:type="spellEnd"/>
+      <w:r>
+        <w:rPr>
+          <w:b/>
+          <w:bCs/>
+          <w:sz w:val="24"/>
+          <w:szCs w:val="24"/>
+          <w:lang w:val="hr-HR"/>
+        </w:rPr>
+        <w:t xml:space="preserve"> u bazu</w:t>
+      </w:r>
+    </w:p>
+    <w:p>
+      <w:pPr>
+        <w:rPr>
+          <w:b/>
+          <w:bCs/>
+          <w:sz w:val="24"/>
+          <w:szCs w:val="24"/>
+          <w:lang w:val="hr-HR"/>
+        </w:rPr>
+      </w:pPr>
+      <w:r>
+        <w:rPr>
+          <w:b/>
+          <w:bCs/>
+          <w:sz w:val="24"/>
+          <w:szCs w:val="24"/>
+          <w:lang w:val="hr-HR"/>
+        </w:rPr>
+        <w:t xml:space="preserve">DELETE – </w:t>
+      </w:r>
+      <w:proofErr w:type="spellStart"/>
+      <w:r>
+        <w:rPr>
+          <w:b/>
+          <w:bCs/>
+          <w:sz w:val="24"/>
+          <w:szCs w:val="24"/>
+          <w:lang w:val="hr-HR"/>
+        </w:rPr>
+        <w:t>delete</w:t>
+      </w:r>
+      <w:proofErr w:type="spellEnd"/>
+      <w:r>
+        <w:rPr>
+          <w:b/>
+          <w:bCs/>
+          <w:sz w:val="24"/>
+          <w:szCs w:val="24"/>
+          <w:lang w:val="hr-HR"/>
+        </w:rPr>
+        <w:t xml:space="preserve"> iz baze</w:t>
       </w:r>
     </w:p>
     <w:p>
@@ -185,7 +273,277 @@
           <w:szCs w:val="24"/>
           <w:lang w:val="hr-HR"/>
         </w:rPr>
-        <w:t>Trenutni CS se spaja sa ./SQLEXPRESS, windows authentication, ukoliko vi nemate konfigurirano da se moze connectan na sqlexpress windows authenticationom ili morate promjeniti konfiguraciju kroz installer ili mozete promjeniti cs da koristi username i password vase sqlexpress instance</w:t>
+        <w:t xml:space="preserve">Trenutni CS se spaja sa ./SQLEXPRESS, </w:t>
+      </w:r>
+      <w:proofErr w:type="spellStart"/>
+      <w:r>
+        <w:rPr>
+          <w:sz w:val="24"/>
+          <w:szCs w:val="24"/>
+          <w:lang w:val="hr-HR"/>
+        </w:rPr>
+        <w:t>windows</w:t>
+      </w:r>
+      <w:proofErr w:type="spellEnd"/>
+      <w:r>
+        <w:rPr>
+          <w:sz w:val="24"/>
+          <w:szCs w:val="24"/>
+          <w:lang w:val="hr-HR"/>
+        </w:rPr>
+        <w:t xml:space="preserve"> </w:t>
+      </w:r>
+      <w:proofErr w:type="spellStart"/>
+      <w:r>
+        <w:rPr>
+          <w:sz w:val="24"/>
+          <w:szCs w:val="24"/>
+          <w:lang w:val="hr-HR"/>
+        </w:rPr>
+        <w:t>authentication</w:t>
+      </w:r>
+      <w:proofErr w:type="spellEnd"/>
+      <w:r>
+        <w:rPr>
+          <w:sz w:val="24"/>
+          <w:szCs w:val="24"/>
+          <w:lang w:val="hr-HR"/>
+        </w:rPr>
+        <w:t xml:space="preserve">, ukoliko vi nemate konfigurirano da se </w:t>
+      </w:r>
+      <w:proofErr w:type="spellStart"/>
+      <w:r>
+        <w:rPr>
+          <w:sz w:val="24"/>
+          <w:szCs w:val="24"/>
+          <w:lang w:val="hr-HR"/>
+        </w:rPr>
+        <w:t>moze</w:t>
+      </w:r>
+      <w:proofErr w:type="spellEnd"/>
+      <w:r>
+        <w:rPr>
+          <w:sz w:val="24"/>
+          <w:szCs w:val="24"/>
+          <w:lang w:val="hr-HR"/>
+        </w:rPr>
+        <w:t xml:space="preserve"> </w:t>
+      </w:r>
+      <w:proofErr w:type="spellStart"/>
+      <w:r>
+        <w:rPr>
+          <w:sz w:val="24"/>
+          <w:szCs w:val="24"/>
+          <w:lang w:val="hr-HR"/>
+        </w:rPr>
+        <w:t>connectan</w:t>
+      </w:r>
+      <w:proofErr w:type="spellEnd"/>
+      <w:r>
+        <w:rPr>
+          <w:sz w:val="24"/>
+          <w:szCs w:val="24"/>
+          <w:lang w:val="hr-HR"/>
+        </w:rPr>
+        <w:t xml:space="preserve"> na </w:t>
+      </w:r>
+      <w:proofErr w:type="spellStart"/>
+      <w:r>
+        <w:rPr>
+          <w:sz w:val="24"/>
+          <w:szCs w:val="24"/>
+          <w:lang w:val="hr-HR"/>
+        </w:rPr>
+        <w:t>sqlexpress</w:t>
+      </w:r>
+      <w:proofErr w:type="spellEnd"/>
+      <w:r>
+        <w:rPr>
+          <w:sz w:val="24"/>
+          <w:szCs w:val="24"/>
+          <w:lang w:val="hr-HR"/>
+        </w:rPr>
+        <w:t xml:space="preserve"> </w:t>
+      </w:r>
+      <w:proofErr w:type="spellStart"/>
+      <w:r>
+        <w:rPr>
+          <w:sz w:val="24"/>
+          <w:szCs w:val="24"/>
+          <w:lang w:val="hr-HR"/>
+        </w:rPr>
+        <w:t>windows</w:t>
+      </w:r>
+      <w:proofErr w:type="spellEnd"/>
+      <w:r>
+        <w:rPr>
+          <w:sz w:val="24"/>
+          <w:szCs w:val="24"/>
+          <w:lang w:val="hr-HR"/>
+        </w:rPr>
+        <w:t xml:space="preserve"> </w:t>
+      </w:r>
+      <w:proofErr w:type="spellStart"/>
+      <w:r>
+        <w:rPr>
+          <w:sz w:val="24"/>
+          <w:szCs w:val="24"/>
+          <w:lang w:val="hr-HR"/>
+        </w:rPr>
+        <w:t>authenticationom</w:t>
+      </w:r>
+      <w:proofErr w:type="spellEnd"/>
+      <w:r>
+        <w:rPr>
+          <w:sz w:val="24"/>
+          <w:szCs w:val="24"/>
+          <w:lang w:val="hr-HR"/>
+        </w:rPr>
+        <w:t xml:space="preserve"> ili morate </w:t>
+      </w:r>
+      <w:proofErr w:type="spellStart"/>
+      <w:r>
+        <w:rPr>
+          <w:sz w:val="24"/>
+          <w:szCs w:val="24"/>
+          <w:lang w:val="hr-HR"/>
+        </w:rPr>
+        <w:t>promjeniti</w:t>
+      </w:r>
+      <w:proofErr w:type="spellEnd"/>
+      <w:r>
+        <w:rPr>
+          <w:sz w:val="24"/>
+          <w:szCs w:val="24"/>
+          <w:lang w:val="hr-HR"/>
+        </w:rPr>
+        <w:t xml:space="preserve"> konfiguraciju kroz </w:t>
+      </w:r>
+      <w:proofErr w:type="spellStart"/>
+      <w:r>
+        <w:rPr>
+          <w:sz w:val="24"/>
+          <w:szCs w:val="24"/>
+          <w:lang w:val="hr-HR"/>
+        </w:rPr>
+        <w:t>installer</w:t>
+      </w:r>
+      <w:proofErr w:type="spellEnd"/>
+      <w:r>
+        <w:rPr>
+          <w:sz w:val="24"/>
+          <w:szCs w:val="24"/>
+          <w:lang w:val="hr-HR"/>
+        </w:rPr>
+        <w:t xml:space="preserve"> ili </w:t>
+      </w:r>
+      <w:proofErr w:type="spellStart"/>
+      <w:r>
+        <w:rPr>
+          <w:sz w:val="24"/>
+          <w:szCs w:val="24"/>
+          <w:lang w:val="hr-HR"/>
+        </w:rPr>
+        <w:t>mozete</w:t>
+      </w:r>
+      <w:proofErr w:type="spellEnd"/>
+      <w:r>
+        <w:rPr>
+          <w:sz w:val="24"/>
+          <w:szCs w:val="24"/>
+          <w:lang w:val="hr-HR"/>
+        </w:rPr>
+        <w:t xml:space="preserve"> </w:t>
+      </w:r>
+      <w:proofErr w:type="spellStart"/>
+      <w:r>
+        <w:rPr>
+          <w:sz w:val="24"/>
+          <w:szCs w:val="24"/>
+          <w:lang w:val="hr-HR"/>
+        </w:rPr>
+        <w:t>promjeniti</w:t>
+      </w:r>
+      <w:proofErr w:type="spellEnd"/>
+      <w:r>
+        <w:rPr>
+          <w:sz w:val="24"/>
+          <w:szCs w:val="24"/>
+          <w:lang w:val="hr-HR"/>
+        </w:rPr>
+        <w:t xml:space="preserve"> </w:t>
+      </w:r>
+      <w:proofErr w:type="spellStart"/>
+      <w:r>
+        <w:rPr>
+          <w:sz w:val="24"/>
+          <w:szCs w:val="24"/>
+          <w:lang w:val="hr-HR"/>
+        </w:rPr>
+        <w:t>cs</w:t>
+      </w:r>
+      <w:proofErr w:type="spellEnd"/>
+      <w:r>
+        <w:rPr>
+          <w:sz w:val="24"/>
+          <w:szCs w:val="24"/>
+          <w:lang w:val="hr-HR"/>
+        </w:rPr>
+        <w:t xml:space="preserve"> da koristi </w:t>
+      </w:r>
+      <w:proofErr w:type="spellStart"/>
+      <w:r>
+        <w:rPr>
+          <w:sz w:val="24"/>
+          <w:szCs w:val="24"/>
+          <w:lang w:val="hr-HR"/>
+        </w:rPr>
+        <w:t>username</w:t>
+      </w:r>
+      <w:proofErr w:type="spellEnd"/>
+      <w:r>
+        <w:rPr>
+          <w:sz w:val="24"/>
+          <w:szCs w:val="24"/>
+          <w:lang w:val="hr-HR"/>
+        </w:rPr>
+        <w:t xml:space="preserve"> i password </w:t>
+      </w:r>
+      <w:proofErr w:type="spellStart"/>
+      <w:r>
+        <w:rPr>
+          <w:sz w:val="24"/>
+          <w:szCs w:val="24"/>
+          <w:lang w:val="hr-HR"/>
+        </w:rPr>
+        <w:t>vase</w:t>
+      </w:r>
+      <w:proofErr w:type="spellEnd"/>
+      <w:r>
+        <w:rPr>
+          <w:sz w:val="24"/>
+          <w:szCs w:val="24"/>
+          <w:lang w:val="hr-HR"/>
+        </w:rPr>
+        <w:t xml:space="preserve"> </w:t>
+      </w:r>
+      <w:proofErr w:type="spellStart"/>
+      <w:r>
+        <w:rPr>
+          <w:sz w:val="24"/>
+          <w:szCs w:val="24"/>
+          <w:lang w:val="hr-HR"/>
+        </w:rPr>
+        <w:t>sqlexpress</w:t>
+      </w:r>
+      <w:proofErr w:type="spellEnd"/>
+      <w:r>
+        <w:rPr>
+          <w:sz w:val="24"/>
+          <w:szCs w:val="24"/>
+          <w:lang w:val="hr-HR"/>
+        </w:rPr>
+        <w:t xml:space="preserve"> instance</w:t>
       </w:r>
     </w:p>
     <w:p>
@@ -212,7 +570,61 @@
           <w:szCs w:val="24"/>
           <w:lang w:val="hr-HR"/>
         </w:rPr>
-        <w:t>kao i u svakom projektu mogli bi nas zajebavat datumi, jedan format sto sam ja nasao da mi funkcionira za slanje u bazu je „mm-dd-gggg“</w:t>
+        <w:t xml:space="preserve">kao i u svakom projektu mogli bi nas zajebavat datumi, jedan format sto sam ja </w:t>
+      </w:r>
+      <w:proofErr w:type="spellStart"/>
+      <w:r>
+        <w:rPr>
+          <w:sz w:val="24"/>
+          <w:szCs w:val="24"/>
+          <w:lang w:val="hr-HR"/>
+        </w:rPr>
+        <w:t>nasao</w:t>
+      </w:r>
+      <w:proofErr w:type="spellEnd"/>
+      <w:r>
+        <w:rPr>
+          <w:sz w:val="24"/>
+          <w:szCs w:val="24"/>
+          <w:lang w:val="hr-HR"/>
+        </w:rPr>
+        <w:t xml:space="preserve"> da mi funkcionira za slanje u bazu je „mm-</w:t>
+      </w:r>
+      <w:proofErr w:type="spellStart"/>
+      <w:r>
+        <w:rPr>
+          <w:sz w:val="24"/>
+          <w:szCs w:val="24"/>
+          <w:lang w:val="hr-HR"/>
+        </w:rPr>
+        <w:t>dd</w:t>
+      </w:r>
+      <w:proofErr w:type="spellEnd"/>
+      <w:r>
+        <w:rPr>
+          <w:sz w:val="24"/>
+          <w:szCs w:val="24"/>
+          <w:lang w:val="hr-HR"/>
+        </w:rPr>
+        <w:t>-</w:t>
+      </w:r>
+      <w:proofErr w:type="spellStart"/>
+      <w:r>
+        <w:rPr>
+          <w:sz w:val="24"/>
+          <w:szCs w:val="24"/>
+          <w:lang w:val="hr-HR"/>
+        </w:rPr>
+        <w:t>gggg</w:t>
+      </w:r>
+      <w:proofErr w:type="spellEnd"/>
+      <w:r>
+        <w:rPr>
+          <w:sz w:val="24"/>
+          <w:szCs w:val="24"/>
+          <w:lang w:val="hr-HR"/>
+        </w:rPr>
+        <w:t>“</w:t>
       </w:r>
     </w:p>
     <w:p>
@@ -250,7 +662,97 @@
           <w:szCs w:val="24"/>
           <w:lang w:val="hr-HR"/>
         </w:rPr>
-        <w:t>S obzirom da ce u ovom trenutku svatko od nas imati web servis lokalno web api se moze konzumirati na sljedeci nacin:</w:t>
+        <w:t xml:space="preserve">S obzirom da </w:t>
+      </w:r>
+      <w:proofErr w:type="spellStart"/>
+      <w:r>
+        <w:rPr>
+          <w:sz w:val="24"/>
+          <w:szCs w:val="24"/>
+          <w:lang w:val="hr-HR"/>
+        </w:rPr>
+        <w:t>ce</w:t>
+      </w:r>
+      <w:proofErr w:type="spellEnd"/>
+      <w:r>
+        <w:rPr>
+          <w:sz w:val="24"/>
+          <w:szCs w:val="24"/>
+          <w:lang w:val="hr-HR"/>
+        </w:rPr>
+        <w:t xml:space="preserve"> u ovom trenutku svatko od nas imati web servis lokalno web </w:t>
+      </w:r>
+      <w:proofErr w:type="spellStart"/>
+      <w:r>
+        <w:rPr>
+          <w:sz w:val="24"/>
+          <w:szCs w:val="24"/>
+          <w:lang w:val="hr-HR"/>
+        </w:rPr>
+        <w:t>api</w:t>
+      </w:r>
+      <w:proofErr w:type="spellEnd"/>
+      <w:r>
+        <w:rPr>
+          <w:sz w:val="24"/>
+          <w:szCs w:val="24"/>
+          <w:lang w:val="hr-HR"/>
+        </w:rPr>
+        <w:t xml:space="preserve"> se </w:t>
+      </w:r>
+      <w:proofErr w:type="spellStart"/>
+      <w:r>
+        <w:rPr>
+          <w:sz w:val="24"/>
+          <w:szCs w:val="24"/>
+          <w:lang w:val="hr-HR"/>
+        </w:rPr>
+        <w:t>moze</w:t>
+      </w:r>
+      <w:proofErr w:type="spellEnd"/>
+      <w:r>
+        <w:rPr>
+          <w:sz w:val="24"/>
+          <w:szCs w:val="24"/>
+          <w:lang w:val="hr-HR"/>
+        </w:rPr>
+        <w:t xml:space="preserve"> konzumirati na </w:t>
+      </w:r>
+      <w:proofErr w:type="spellStart"/>
+      <w:r>
+        <w:rPr>
+          <w:sz w:val="24"/>
+          <w:szCs w:val="24"/>
+          <w:lang w:val="hr-HR"/>
+        </w:rPr>
+        <w:t>sljedeci</w:t>
+      </w:r>
+      <w:proofErr w:type="spellEnd"/>
+      <w:r>
+        <w:rPr>
+          <w:sz w:val="24"/>
+          <w:szCs w:val="24"/>
+          <w:lang w:val="hr-HR"/>
+        </w:rPr>
+        <w:t xml:space="preserve"> </w:t>
+      </w:r>
+      <w:proofErr w:type="spellStart"/>
+      <w:r>
+        <w:rPr>
+          <w:sz w:val="24"/>
+          <w:szCs w:val="24"/>
+          <w:lang w:val="hr-HR"/>
+        </w:rPr>
+        <w:t>nacin</w:t>
+      </w:r>
+      <w:proofErr w:type="spellEnd"/>
+      <w:r>
+        <w:rPr>
+          <w:sz w:val="24"/>
+          <w:szCs w:val="24"/>
+          <w:lang w:val="hr-HR"/>
+        </w:rPr>
+        <w:t>:</w:t>
       </w:r>
     </w:p>
     <w:p>
@@ -273,17 +775,9 @@
         <w:rPr>
           <w:sz w:val="24"/>
           <w:szCs w:val="24"/>
-          <w:lang w:val="fr-FR"/>
-        </w:rPr>
-        <w:t>http://localhost:55598/</w:t>
-      </w:r>
-      <w:r>
-        <w:rPr>
-          <w:sz w:val="24"/>
-          <w:szCs w:val="24"/>
-          <w:lang w:val="fr-FR"/>
-        </w:rPr>
-        <w:t>api/RegisteredUsers</w:t>
+          <w:lang w:val="hr-HR"/>
+        </w:rPr>
+        <w:t>http://localhost:55598/api/RegisteredUsers</w:t>
       </w:r>
       <w:r>
         <w:rPr>
@@ -302,13 +796,23 @@
           <w:lang w:val="hr-HR"/>
         </w:rPr>
       </w:pPr>
-      <w:r>
-        <w:rPr>
-          <w:sz w:val="24"/>
-          <w:szCs w:val="24"/>
-          <w:lang w:val="hr-HR"/>
-        </w:rPr>
-        <w:t>Sljedeci link ako je pozva</w:t>
+      <w:proofErr w:type="spellStart"/>
+      <w:r>
+        <w:rPr>
+          <w:sz w:val="24"/>
+          <w:szCs w:val="24"/>
+          <w:lang w:val="hr-HR"/>
+        </w:rPr>
+        <w:t>Sljedeci</w:t>
+      </w:r>
+      <w:proofErr w:type="spellEnd"/>
+      <w:r>
+        <w:rPr>
+          <w:sz w:val="24"/>
+          <w:szCs w:val="24"/>
+          <w:lang w:val="hr-HR"/>
+        </w:rPr>
+        <w:t xml:space="preserve"> link ako je pozva</w:t>
       </w:r>
       <w:r>
         <w:rPr>
@@ -340,8 +844,108 @@
           <w:szCs w:val="24"/>
           <w:lang w:val="hr-HR"/>
         </w:rPr>
-        <w:t xml:space="preserve"> metodom i u bloku se salje ispravan objekt RegisteredUser, on ce biti ubacen u tablicu u protivnom se vraca error</w:t>
-      </w:r>
+        <w:t xml:space="preserve"> metodom i u bloku se </w:t>
+      </w:r>
+      <w:proofErr w:type="spellStart"/>
+      <w:r>
+        <w:rPr>
+          <w:sz w:val="24"/>
+          <w:szCs w:val="24"/>
+          <w:lang w:val="hr-HR"/>
+        </w:rPr>
+        <w:t>salje</w:t>
+      </w:r>
+      <w:proofErr w:type="spellEnd"/>
+      <w:r>
+        <w:rPr>
+          <w:sz w:val="24"/>
+          <w:szCs w:val="24"/>
+          <w:lang w:val="hr-HR"/>
+        </w:rPr>
+        <w:t xml:space="preserve"> ispravan objekt </w:t>
+      </w:r>
+      <w:proofErr w:type="spellStart"/>
+      <w:r>
+        <w:rPr>
+          <w:sz w:val="24"/>
+          <w:szCs w:val="24"/>
+          <w:lang w:val="hr-HR"/>
+        </w:rPr>
+        <w:t>RegisteredUser</w:t>
+      </w:r>
+      <w:proofErr w:type="spellEnd"/>
+      <w:r>
+        <w:rPr>
+          <w:sz w:val="24"/>
+          <w:szCs w:val="24"/>
+          <w:lang w:val="hr-HR"/>
+        </w:rPr>
+        <w:t xml:space="preserve">, on </w:t>
+      </w:r>
+      <w:proofErr w:type="spellStart"/>
+      <w:r>
+        <w:rPr>
+          <w:sz w:val="24"/>
+          <w:szCs w:val="24"/>
+          <w:lang w:val="hr-HR"/>
+        </w:rPr>
+        <w:t>ce</w:t>
+      </w:r>
+      <w:proofErr w:type="spellEnd"/>
+      <w:r>
+        <w:rPr>
+          <w:sz w:val="24"/>
+          <w:szCs w:val="24"/>
+          <w:lang w:val="hr-HR"/>
+        </w:rPr>
+        <w:t xml:space="preserve"> biti </w:t>
+      </w:r>
+      <w:proofErr w:type="spellStart"/>
+      <w:r>
+        <w:rPr>
+          <w:sz w:val="24"/>
+          <w:szCs w:val="24"/>
+          <w:lang w:val="hr-HR"/>
+        </w:rPr>
+        <w:t>ubacen</w:t>
+      </w:r>
+      <w:proofErr w:type="spellEnd"/>
+      <w:r>
+        <w:rPr>
+          <w:sz w:val="24"/>
+          <w:szCs w:val="24"/>
+          <w:lang w:val="hr-HR"/>
+        </w:rPr>
+        <w:t xml:space="preserve"> u tablicu u protivnom se </w:t>
+      </w:r>
+      <w:proofErr w:type="spellStart"/>
+      <w:r>
+        <w:rPr>
+          <w:sz w:val="24"/>
+          <w:szCs w:val="24"/>
+          <w:lang w:val="hr-HR"/>
+        </w:rPr>
+        <w:t>vraca</w:t>
+      </w:r>
+      <w:proofErr w:type="spellEnd"/>
+      <w:r>
+        <w:rPr>
+          <w:sz w:val="24"/>
+          <w:szCs w:val="24"/>
+          <w:lang w:val="hr-HR"/>
+        </w:rPr>
+        <w:t xml:space="preserve"> </w:t>
+      </w:r>
+      <w:proofErr w:type="spellStart"/>
+      <w:r>
+        <w:rPr>
+          <w:sz w:val="24"/>
+          <w:szCs w:val="24"/>
+          <w:lang w:val="hr-HR"/>
+        </w:rPr>
+        <w:t>error</w:t>
+      </w:r>
+      <w:proofErr w:type="spellEnd"/>
     </w:p>
     <w:p>
       <w:pPr>
@@ -393,14 +997,52 @@
           <w:lang w:val="hr-HR"/>
         </w:rPr>
       </w:pPr>
-      <w:r>
-        <w:rPr>
-          <w:sz w:val="24"/>
-          <w:szCs w:val="24"/>
-          <w:lang w:val="hr-HR"/>
-        </w:rPr>
-        <w:t>Postfix adrese: api/RegisteredUsers</w:t>
-      </w:r>
+      <w:proofErr w:type="spellStart"/>
+      <w:r>
+        <w:rPr>
+          <w:sz w:val="24"/>
+          <w:szCs w:val="24"/>
+          <w:lang w:val="hr-HR"/>
+        </w:rPr>
+        <w:t>Postfix</w:t>
+      </w:r>
+      <w:proofErr w:type="spellEnd"/>
+      <w:r>
+        <w:rPr>
+          <w:sz w:val="24"/>
+          <w:szCs w:val="24"/>
+          <w:lang w:val="hr-HR"/>
+        </w:rPr>
+        <w:t xml:space="preserve"> adrese: </w:t>
+      </w:r>
+      <w:proofErr w:type="spellStart"/>
+      <w:r>
+        <w:rPr>
+          <w:sz w:val="24"/>
+          <w:szCs w:val="24"/>
+          <w:lang w:val="hr-HR"/>
+        </w:rPr>
+        <w:t>api</w:t>
+      </w:r>
+      <w:proofErr w:type="spellEnd"/>
+      <w:r>
+        <w:rPr>
+          <w:sz w:val="24"/>
+          <w:szCs w:val="24"/>
+          <w:lang w:val="hr-HR"/>
+        </w:rPr>
+        <w:t>/</w:t>
+      </w:r>
+      <w:proofErr w:type="spellStart"/>
+      <w:r>
+        <w:rPr>
+          <w:sz w:val="24"/>
+          <w:szCs w:val="24"/>
+          <w:lang w:val="hr-HR"/>
+        </w:rPr>
+        <w:t>RegisteredUsers</w:t>
+      </w:r>
+      <w:proofErr w:type="spellEnd"/>
     </w:p>
     <w:p>
       <w:pPr>
@@ -412,13 +1054,23 @@
           <w:lang w:val="hr-HR"/>
         </w:rPr>
       </w:pPr>
-      <w:r>
-        <w:rPr>
-          <w:sz w:val="24"/>
-          <w:szCs w:val="24"/>
-          <w:lang w:val="hr-HR"/>
-        </w:rPr>
-        <w:t xml:space="preserve">Body: </w:t>
+      <w:proofErr w:type="spellStart"/>
+      <w:r>
+        <w:rPr>
+          <w:sz w:val="24"/>
+          <w:szCs w:val="24"/>
+          <w:lang w:val="hr-HR"/>
+        </w:rPr>
+        <w:t>Body</w:t>
+      </w:r>
+      <w:proofErr w:type="spellEnd"/>
+      <w:r>
+        <w:rPr>
+          <w:sz w:val="24"/>
+          <w:szCs w:val="24"/>
+          <w:lang w:val="hr-HR"/>
+        </w:rPr>
+        <w:t xml:space="preserve">: </w:t>
       </w:r>
     </w:p>
     <w:p>
@@ -457,8 +1109,26 @@
           <w:lang w:val="hr-HR"/>
         </w:rPr>
         <w:tab/>
-        <w:t>FirstName: "</w:t>
-      </w:r>
+      </w:r>
+      <w:proofErr w:type="spellStart"/>
+      <w:r>
+        <w:rPr>
+          <w:sz w:val="24"/>
+          <w:szCs w:val="24"/>
+          <w:lang w:val="hr-HR"/>
+        </w:rPr>
+        <w:t>FirstName</w:t>
+      </w:r>
+      <w:proofErr w:type="spellEnd"/>
+      <w:r>
+        <w:rPr>
+          <w:sz w:val="24"/>
+          <w:szCs w:val="24"/>
+          <w:lang w:val="hr-HR"/>
+        </w:rPr>
+        <w:t>: "</w:t>
+      </w:r>
+      <w:proofErr w:type="spellStart"/>
       <w:r>
         <w:rPr>
           <w:sz w:val="24"/>
@@ -467,6 +1137,7 @@
         </w:rPr>
         <w:t>filip</w:t>
       </w:r>
+      <w:proofErr w:type="spellEnd"/>
       <w:r>
         <w:rPr>
           <w:sz w:val="24"/>
@@ -493,8 +1164,26 @@
           <w:lang w:val="hr-HR"/>
         </w:rPr>
         <w:tab/>
-        <w:t>LastName: "</w:t>
-      </w:r>
+      </w:r>
+      <w:proofErr w:type="spellStart"/>
+      <w:r>
+        <w:rPr>
+          <w:sz w:val="24"/>
+          <w:szCs w:val="24"/>
+          <w:lang w:val="hr-HR"/>
+        </w:rPr>
+        <w:t>LastName</w:t>
+      </w:r>
+      <w:proofErr w:type="spellEnd"/>
+      <w:r>
+        <w:rPr>
+          <w:sz w:val="24"/>
+          <w:szCs w:val="24"/>
+          <w:lang w:val="hr-HR"/>
+        </w:rPr>
+        <w:t>: "</w:t>
+      </w:r>
+      <w:proofErr w:type="spellStart"/>
       <w:r>
         <w:rPr>
           <w:sz w:val="24"/>
@@ -503,6 +1192,7 @@
         </w:rPr>
         <w:t>besednik</w:t>
       </w:r>
+      <w:proofErr w:type="spellEnd"/>
       <w:r>
         <w:rPr>
           <w:sz w:val="24"/>
@@ -529,23 +1219,7 @@
           <w:lang w:val="hr-HR"/>
         </w:rPr>
         <w:tab/>
-        <w:t>Email: "f</w:t>
-      </w:r>
-      <w:r>
-        <w:rPr>
-          <w:sz w:val="24"/>
-          <w:szCs w:val="24"/>
-          <w:lang w:val="hr-HR"/>
-        </w:rPr>
-        <w:t>besedn</w:t>
-      </w:r>
-      <w:r>
-        <w:rPr>
-          <w:sz w:val="24"/>
-          <w:szCs w:val="24"/>
-          <w:lang w:val="hr-HR"/>
-        </w:rPr>
-        <w:t>@gmail.com",</w:t>
+        <w:t>Email: "fbesedn@gmail.com",</w:t>
       </w:r>
     </w:p>
     <w:p>
@@ -585,7 +1259,24 @@
           <w:lang w:val="hr-HR"/>
         </w:rPr>
         <w:tab/>
-        <w:t>RegistrationDate: "2-1-1998",</w:t>
+      </w:r>
+      <w:proofErr w:type="spellStart"/>
+      <w:r>
+        <w:rPr>
+          <w:sz w:val="24"/>
+          <w:szCs w:val="24"/>
+          <w:lang w:val="hr-HR"/>
+        </w:rPr>
+        <w:t>RegistrationDate</w:t>
+      </w:r>
+      <w:proofErr w:type="spellEnd"/>
+      <w:r>
+        <w:rPr>
+          <w:sz w:val="24"/>
+          <w:szCs w:val="24"/>
+          <w:lang w:val="hr-HR"/>
+        </w:rPr>
+        <w:t>: "2-1-1998",</w:t>
       </w:r>
     </w:p>
     <w:p>
@@ -605,7 +1296,24 @@
           <w:lang w:val="hr-HR"/>
         </w:rPr>
         <w:tab/>
-        <w:t>LoginCredentials:{</w:t>
+      </w:r>
+      <w:proofErr w:type="spellStart"/>
+      <w:r>
+        <w:rPr>
+          <w:sz w:val="24"/>
+          <w:szCs w:val="24"/>
+          <w:lang w:val="hr-HR"/>
+        </w:rPr>
+        <w:t>LoginCredentials</w:t>
+      </w:r>
+      <w:proofErr w:type="spellEnd"/>
+      <w:r>
+        <w:rPr>
+          <w:sz w:val="24"/>
+          <w:szCs w:val="24"/>
+          <w:lang w:val="hr-HR"/>
+        </w:rPr>
+        <w:t>:{</w:t>
       </w:r>
     </w:p>
     <w:p>
@@ -633,8 +1341,26 @@
           <w:lang w:val="hr-HR"/>
         </w:rPr>
         <w:tab/>
-        <w:t>Username: "</w:t>
-      </w:r>
+      </w:r>
+      <w:proofErr w:type="spellStart"/>
+      <w:r>
+        <w:rPr>
+          <w:sz w:val="24"/>
+          <w:szCs w:val="24"/>
+          <w:lang w:val="hr-HR"/>
+        </w:rPr>
+        <w:t>Username</w:t>
+      </w:r>
+      <w:proofErr w:type="spellEnd"/>
+      <w:r>
+        <w:rPr>
+          <w:sz w:val="24"/>
+          <w:szCs w:val="24"/>
+          <w:lang w:val="hr-HR"/>
+        </w:rPr>
+        <w:t>: "</w:t>
+      </w:r>
+      <w:proofErr w:type="spellStart"/>
       <w:r>
         <w:rPr>
           <w:sz w:val="24"/>
@@ -643,6 +1369,7 @@
         </w:rPr>
         <w:t>json</w:t>
       </w:r>
+      <w:proofErr w:type="spellEnd"/>
       <w:r>
         <w:rPr>
           <w:sz w:val="24"/>
@@ -677,23 +1404,24 @@
           <w:lang w:val="hr-HR"/>
         </w:rPr>
         <w:tab/>
-        <w:t>Pwd: "</w:t>
-      </w:r>
-      <w:r>
-        <w:rPr>
-          <w:sz w:val="24"/>
-          <w:szCs w:val="24"/>
-          <w:lang w:val="hr-HR"/>
-        </w:rPr>
-        <w:t>primjer</w:t>
-      </w:r>
-      <w:r>
-        <w:rPr>
-          <w:sz w:val="24"/>
-          <w:szCs w:val="24"/>
-          <w:lang w:val="hr-HR"/>
-        </w:rPr>
-        <w:t>"</w:t>
+      </w:r>
+      <w:proofErr w:type="spellStart"/>
+      <w:r>
+        <w:rPr>
+          <w:sz w:val="24"/>
+          <w:szCs w:val="24"/>
+          <w:lang w:val="hr-HR"/>
+        </w:rPr>
+        <w:t>Pwd</w:t>
+      </w:r>
+      <w:proofErr w:type="spellEnd"/>
+      <w:r>
+        <w:rPr>
+          <w:sz w:val="24"/>
+          <w:szCs w:val="24"/>
+          <w:lang w:val="hr-HR"/>
+        </w:rPr>
+        <w:t>: "primjer"</w:t>
       </w:r>
     </w:p>
     <w:p>
@@ -770,7 +1498,61 @@
           <w:szCs w:val="24"/>
           <w:lang w:val="hr-HR"/>
         </w:rPr>
-        <w:t>Ukoliko ne znate koji objek slati, mozete pogledati bazu kako je u tablici tako i web servisa prima i vraca objekte</w:t>
+        <w:t xml:space="preserve">Ukoliko ne znate koji </w:t>
+      </w:r>
+      <w:proofErr w:type="spellStart"/>
+      <w:r>
+        <w:rPr>
+          <w:sz w:val="24"/>
+          <w:szCs w:val="24"/>
+          <w:lang w:val="hr-HR"/>
+        </w:rPr>
+        <w:t>objek</w:t>
+      </w:r>
+      <w:proofErr w:type="spellEnd"/>
+      <w:r>
+        <w:rPr>
+          <w:sz w:val="24"/>
+          <w:szCs w:val="24"/>
+          <w:lang w:val="hr-HR"/>
+        </w:rPr>
+        <w:t xml:space="preserve"> slati, </w:t>
+      </w:r>
+      <w:proofErr w:type="spellStart"/>
+      <w:r>
+        <w:rPr>
+          <w:sz w:val="24"/>
+          <w:szCs w:val="24"/>
+          <w:lang w:val="hr-HR"/>
+        </w:rPr>
+        <w:t>mozete</w:t>
+      </w:r>
+      <w:proofErr w:type="spellEnd"/>
+      <w:r>
+        <w:rPr>
+          <w:sz w:val="24"/>
+          <w:szCs w:val="24"/>
+          <w:lang w:val="hr-HR"/>
+        </w:rPr>
+        <w:t xml:space="preserve"> pogledati bazu kako je u tablici tako i web servisa prima i </w:t>
+      </w:r>
+      <w:proofErr w:type="spellStart"/>
+      <w:r>
+        <w:rPr>
+          <w:sz w:val="24"/>
+          <w:szCs w:val="24"/>
+          <w:lang w:val="hr-HR"/>
+        </w:rPr>
+        <w:t>vraca</w:t>
+      </w:r>
+      <w:proofErr w:type="spellEnd"/>
+      <w:r>
+        <w:rPr>
+          <w:sz w:val="24"/>
+          <w:szCs w:val="24"/>
+          <w:lang w:val="hr-HR"/>
+        </w:rPr>
+        <w:t xml:space="preserve"> objekte</w:t>
       </w:r>
     </w:p>
     <w:p>
@@ -836,6 +1618,7 @@
           <w:lang w:val="hr-HR"/>
         </w:rPr>
       </w:pPr>
+      <w:proofErr w:type="spellStart"/>
       <w:r>
         <w:rPr>
           <w:b/>
@@ -846,16 +1629,29 @@
         </w:rPr>
         <w:t>Dohvacanje</w:t>
       </w:r>
-      <w:r>
-        <w:rPr>
-          <w:b/>
-          <w:bCs/>
-          <w:sz w:val="28"/>
-          <w:szCs w:val="28"/>
-          <w:lang w:val="hr-HR"/>
-        </w:rPr>
-        <w:t xml:space="preserve"> svih registriranih usera</w:t>
-      </w:r>
+      <w:proofErr w:type="spellEnd"/>
+      <w:r>
+        <w:rPr>
+          <w:b/>
+          <w:bCs/>
+          <w:sz w:val="28"/>
+          <w:szCs w:val="28"/>
+          <w:lang w:val="hr-HR"/>
+        </w:rPr>
+        <w:t xml:space="preserve"> svih registriranih </w:t>
+      </w:r>
+      <w:proofErr w:type="spellStart"/>
+      <w:r>
+        <w:rPr>
+          <w:b/>
+          <w:bCs/>
+          <w:sz w:val="28"/>
+          <w:szCs w:val="28"/>
+          <w:lang w:val="hr-HR"/>
+        </w:rPr>
+        <w:t>usera</w:t>
+      </w:r>
+      <w:proofErr w:type="spellEnd"/>
     </w:p>
     <w:p>
       <w:pPr>
@@ -901,24 +1697,56 @@
           <w:lang w:val="hr-HR"/>
         </w:rPr>
       </w:pPr>
-      <w:r>
-        <w:rPr>
-          <w:b/>
-          <w:bCs/>
-          <w:sz w:val="28"/>
-          <w:szCs w:val="28"/>
-          <w:lang w:val="hr-HR"/>
-        </w:rPr>
-        <w:t xml:space="preserve">Postfix adrese: </w:t>
-      </w:r>
-      <w:r>
-        <w:rPr>
-          <w:sz w:val="28"/>
-          <w:szCs w:val="28"/>
-          <w:lang w:val="hr-HR"/>
-        </w:rPr>
-        <w:t>api/RegisteredUsers</w:t>
-      </w:r>
+      <w:proofErr w:type="spellStart"/>
+      <w:r>
+        <w:rPr>
+          <w:b/>
+          <w:bCs/>
+          <w:sz w:val="28"/>
+          <w:szCs w:val="28"/>
+          <w:lang w:val="hr-HR"/>
+        </w:rPr>
+        <w:t>Postfix</w:t>
+      </w:r>
+      <w:proofErr w:type="spellEnd"/>
+      <w:r>
+        <w:rPr>
+          <w:b/>
+          <w:bCs/>
+          <w:sz w:val="28"/>
+          <w:szCs w:val="28"/>
+          <w:lang w:val="hr-HR"/>
+        </w:rPr>
+        <w:t xml:space="preserve"> adrese: </w:t>
+      </w:r>
+      <w:proofErr w:type="spellStart"/>
+      <w:r>
+        <w:rPr>
+          <w:sz w:val="28"/>
+          <w:szCs w:val="28"/>
+          <w:lang w:val="hr-HR"/>
+        </w:rPr>
+        <w:t>api</w:t>
+      </w:r>
+      <w:proofErr w:type="spellEnd"/>
+      <w:r>
+        <w:rPr>
+          <w:sz w:val="28"/>
+          <w:szCs w:val="28"/>
+          <w:lang w:val="hr-HR"/>
+        </w:rPr>
+        <w:t>/</w:t>
+      </w:r>
+      <w:proofErr w:type="spellStart"/>
+      <w:r>
+        <w:rPr>
+          <w:sz w:val="28"/>
+          <w:szCs w:val="28"/>
+          <w:lang w:val="hr-HR"/>
+        </w:rPr>
+        <w:t>RegisteredUsers</w:t>
+      </w:r>
+      <w:proofErr w:type="spellEnd"/>
     </w:p>
     <w:p>
       <w:pPr>
@@ -945,6 +1773,7 @@
         <w:rPr>
           <w:sz w:val="28"/>
           <w:szCs w:val="28"/>
+          <w:lang w:val="es-ES"/>
         </w:rPr>
         <w:t>http://localhost:55598/api/RegisteredUsers</w:t>
       </w:r>
@@ -968,6 +1797,7 @@
           <w:lang w:val="hr-HR"/>
         </w:rPr>
       </w:pPr>
+      <w:proofErr w:type="spellStart"/>
       <w:r>
         <w:rPr>
           <w:b/>
@@ -988,6 +1818,7 @@
         </w:rPr>
         <w:t>ody</w:t>
       </w:r>
+      <w:proofErr w:type="spellEnd"/>
       <w:r>
         <w:rPr>
           <w:b/>
@@ -1032,8 +1863,18 @@
           <w:szCs w:val="28"/>
           <w:lang w:val="hr-HR"/>
         </w:rPr>
-        <w:t>listu svih registriranih usera</w:t>
-      </w:r>
+        <w:t xml:space="preserve">listu svih registriranih </w:t>
+      </w:r>
+      <w:proofErr w:type="spellStart"/>
+      <w:r>
+        <w:rPr>
+          <w:sz w:val="28"/>
+          <w:szCs w:val="28"/>
+          <w:lang w:val="hr-HR"/>
+        </w:rPr>
+        <w:t>usera</w:t>
+      </w:r>
+      <w:proofErr w:type="spellEnd"/>
     </w:p>
     <w:p>
       <w:pPr>
@@ -1060,7 +1901,79 @@
           <w:szCs w:val="28"/>
           <w:lang w:val="hr-HR"/>
         </w:rPr>
-        <w:t xml:space="preserve"> Ne vidim zasto bi nam ovo trebalo ikada, ostaviti cu za sada neka ostane vrlo lako to izbrisem kasnije ukoliko nam stvarno nece nigdje trebati </w:t>
+        <w:t xml:space="preserve"> Ne vidim </w:t>
+      </w:r>
+      <w:proofErr w:type="spellStart"/>
+      <w:r>
+        <w:rPr>
+          <w:sz w:val="28"/>
+          <w:szCs w:val="28"/>
+          <w:lang w:val="hr-HR"/>
+        </w:rPr>
+        <w:t>zasto</w:t>
+      </w:r>
+      <w:proofErr w:type="spellEnd"/>
+      <w:r>
+        <w:rPr>
+          <w:sz w:val="28"/>
+          <w:szCs w:val="28"/>
+          <w:lang w:val="hr-HR"/>
+        </w:rPr>
+        <w:t xml:space="preserve"> bi nam ovo trebalo ikada, ostaviti </w:t>
+      </w:r>
+      <w:proofErr w:type="spellStart"/>
+      <w:r>
+        <w:rPr>
+          <w:sz w:val="28"/>
+          <w:szCs w:val="28"/>
+          <w:lang w:val="hr-HR"/>
+        </w:rPr>
+        <w:t>cu</w:t>
+      </w:r>
+      <w:proofErr w:type="spellEnd"/>
+      <w:r>
+        <w:rPr>
+          <w:sz w:val="28"/>
+          <w:szCs w:val="28"/>
+          <w:lang w:val="hr-HR"/>
+        </w:rPr>
+        <w:t xml:space="preserve"> za sada neka ostane vrlo lako to </w:t>
+      </w:r>
+      <w:proofErr w:type="spellStart"/>
+      <w:r>
+        <w:rPr>
+          <w:sz w:val="28"/>
+          <w:szCs w:val="28"/>
+          <w:lang w:val="hr-HR"/>
+        </w:rPr>
+        <w:t>izbrisem</w:t>
+      </w:r>
+      <w:proofErr w:type="spellEnd"/>
+      <w:r>
+        <w:rPr>
+          <w:sz w:val="28"/>
+          <w:szCs w:val="28"/>
+          <w:lang w:val="hr-HR"/>
+        </w:rPr>
+        <w:t xml:space="preserve"> kasnije ukoliko nam stvarno </w:t>
+      </w:r>
+      <w:proofErr w:type="spellStart"/>
+      <w:r>
+        <w:rPr>
+          <w:sz w:val="28"/>
+          <w:szCs w:val="28"/>
+          <w:lang w:val="hr-HR"/>
+        </w:rPr>
+        <w:t>nece</w:t>
+      </w:r>
+      <w:proofErr w:type="spellEnd"/>
+      <w:r>
+        <w:rPr>
+          <w:sz w:val="28"/>
+          <w:szCs w:val="28"/>
+          <w:lang w:val="hr-HR"/>
+        </w:rPr>
+        <w:t xml:space="preserve"> nigdje trebati </w:t>
       </w:r>
     </w:p>
     <w:p>
@@ -1090,96 +2003,152 @@
           <w:lang w:val="hr-HR"/>
         </w:rPr>
       </w:pPr>
-      <w:r>
-        <w:rPr>
-          <w:b/>
-          <w:bCs/>
-          <w:sz w:val="28"/>
-          <w:szCs w:val="28"/>
-          <w:lang w:val="hr-HR"/>
-        </w:rPr>
-        <w:t>Dohvacanje jednog registriranog usera</w:t>
-      </w:r>
-    </w:p>
-    <w:p>
-      <w:pPr>
-        <w:ind w:left="360"/>
-        <w:rPr>
-          <w:b/>
-          <w:bCs/>
-          <w:sz w:val="28"/>
-          <w:szCs w:val="28"/>
-          <w:lang w:val="hr-HR"/>
-        </w:rPr>
-      </w:pPr>
-    </w:p>
-    <w:p>
-      <w:pPr>
-        <w:ind w:left="360"/>
-        <w:rPr>
-          <w:b/>
-          <w:bCs/>
-          <w:sz w:val="28"/>
-          <w:szCs w:val="28"/>
-          <w:lang w:val="hr-HR"/>
-        </w:rPr>
-      </w:pPr>
-      <w:r>
-        <w:rPr>
-          <w:b/>
-          <w:bCs/>
-          <w:sz w:val="28"/>
-          <w:szCs w:val="28"/>
-          <w:lang w:val="hr-HR"/>
-        </w:rPr>
-        <w:t>Metoda: G</w:t>
-      </w:r>
-      <w:r>
-        <w:rPr>
-          <w:b/>
-          <w:bCs/>
-          <w:sz w:val="28"/>
-          <w:szCs w:val="28"/>
-          <w:lang w:val="hr-HR"/>
-        </w:rPr>
-        <w:t>ET</w:t>
-      </w:r>
-    </w:p>
-    <w:p>
-      <w:pPr>
-        <w:ind w:left="360"/>
-        <w:rPr>
-          <w:sz w:val="28"/>
-          <w:szCs w:val="28"/>
-          <w:lang w:val="hr-HR"/>
-        </w:rPr>
-      </w:pPr>
-      <w:r>
-        <w:rPr>
-          <w:b/>
-          <w:bCs/>
-          <w:sz w:val="28"/>
-          <w:szCs w:val="28"/>
-          <w:lang w:val="hr-HR"/>
-        </w:rPr>
-        <w:t xml:space="preserve">Postfix adrese: </w:t>
-      </w:r>
-      <w:r>
-        <w:rPr>
-          <w:sz w:val="28"/>
-          <w:szCs w:val="28"/>
-          <w:lang w:val="hr-HR"/>
-        </w:rPr>
-        <w:t>api/RegisteredUsers</w:t>
-      </w:r>
-      <w:r>
-        <w:rPr>
-          <w:sz w:val="28"/>
-          <w:szCs w:val="28"/>
-          <w:lang w:val="hr-HR"/>
-        </w:rPr>
-        <w:t>/id</w:t>
-      </w:r>
+      <w:proofErr w:type="spellStart"/>
+      <w:r>
+        <w:rPr>
+          <w:b/>
+          <w:bCs/>
+          <w:sz w:val="28"/>
+          <w:szCs w:val="28"/>
+          <w:lang w:val="hr-HR"/>
+        </w:rPr>
+        <w:t>Dohvacanje</w:t>
+      </w:r>
+      <w:proofErr w:type="spellEnd"/>
+      <w:r>
+        <w:rPr>
+          <w:b/>
+          <w:bCs/>
+          <w:sz w:val="28"/>
+          <w:szCs w:val="28"/>
+          <w:lang w:val="hr-HR"/>
+        </w:rPr>
+        <w:t xml:space="preserve"> jednog registriranog </w:t>
+      </w:r>
+      <w:proofErr w:type="spellStart"/>
+      <w:r>
+        <w:rPr>
+          <w:b/>
+          <w:bCs/>
+          <w:sz w:val="28"/>
+          <w:szCs w:val="28"/>
+          <w:lang w:val="hr-HR"/>
+        </w:rPr>
+        <w:t>usera</w:t>
+      </w:r>
+      <w:proofErr w:type="spellEnd"/>
+    </w:p>
+    <w:p>
+      <w:pPr>
+        <w:ind w:left="360"/>
+        <w:rPr>
+          <w:b/>
+          <w:bCs/>
+          <w:sz w:val="28"/>
+          <w:szCs w:val="28"/>
+          <w:lang w:val="hr-HR"/>
+        </w:rPr>
+      </w:pPr>
+    </w:p>
+    <w:p>
+      <w:pPr>
+        <w:ind w:left="360"/>
+        <w:rPr>
+          <w:b/>
+          <w:bCs/>
+          <w:sz w:val="28"/>
+          <w:szCs w:val="28"/>
+          <w:lang w:val="hr-HR"/>
+        </w:rPr>
+      </w:pPr>
+      <w:r>
+        <w:rPr>
+          <w:b/>
+          <w:bCs/>
+          <w:sz w:val="28"/>
+          <w:szCs w:val="28"/>
+          <w:lang w:val="hr-HR"/>
+        </w:rPr>
+        <w:t>Metoda: GET</w:t>
+      </w:r>
+    </w:p>
+    <w:p>
+      <w:pPr>
+        <w:ind w:left="360"/>
+        <w:rPr>
+          <w:sz w:val="28"/>
+          <w:szCs w:val="28"/>
+          <w:lang w:val="hr-HR"/>
+        </w:rPr>
+      </w:pPr>
+      <w:proofErr w:type="spellStart"/>
+      <w:r>
+        <w:rPr>
+          <w:b/>
+          <w:bCs/>
+          <w:sz w:val="28"/>
+          <w:szCs w:val="28"/>
+          <w:lang w:val="hr-HR"/>
+        </w:rPr>
+        <w:t>Postfix</w:t>
+      </w:r>
+      <w:proofErr w:type="spellEnd"/>
+      <w:r>
+        <w:rPr>
+          <w:b/>
+          <w:bCs/>
+          <w:sz w:val="28"/>
+          <w:szCs w:val="28"/>
+          <w:lang w:val="hr-HR"/>
+        </w:rPr>
+        <w:t xml:space="preserve"> adrese: </w:t>
+      </w:r>
+      <w:proofErr w:type="spellStart"/>
+      <w:r>
+        <w:rPr>
+          <w:sz w:val="28"/>
+          <w:szCs w:val="28"/>
+          <w:lang w:val="hr-HR"/>
+        </w:rPr>
+        <w:t>api</w:t>
+      </w:r>
+      <w:proofErr w:type="spellEnd"/>
+      <w:r>
+        <w:rPr>
+          <w:sz w:val="28"/>
+          <w:szCs w:val="28"/>
+          <w:lang w:val="hr-HR"/>
+        </w:rPr>
+        <w:t>/</w:t>
+      </w:r>
+      <w:proofErr w:type="spellStart"/>
+      <w:r>
+        <w:rPr>
+          <w:sz w:val="28"/>
+          <w:szCs w:val="28"/>
+          <w:lang w:val="hr-HR"/>
+        </w:rPr>
+        <w:t>RegisteredUsers</w:t>
+      </w:r>
+      <w:proofErr w:type="spellEnd"/>
+      <w:r>
+        <w:rPr>
+          <w:sz w:val="28"/>
+          <w:szCs w:val="28"/>
+          <w:lang w:val="hr-HR"/>
+        </w:rPr>
+        <w:t>/</w:t>
+      </w:r>
+      <w:proofErr w:type="spellStart"/>
+      <w:r>
+        <w:rPr>
+          <w:sz w:val="28"/>
+          <w:szCs w:val="28"/>
+          <w:lang w:val="hr-HR"/>
+        </w:rPr>
+        <w:t>id</w:t>
+      </w:r>
+      <w:proofErr w:type="spellEnd"/>
     </w:p>
     <w:p>
       <w:pPr>
@@ -1228,15 +2197,27 @@
           <w:lang w:val="hr-HR"/>
         </w:rPr>
       </w:pPr>
-      <w:r>
-        <w:rPr>
-          <w:b/>
-          <w:bCs/>
-          <w:sz w:val="28"/>
-          <w:szCs w:val="28"/>
-          <w:lang w:val="hr-HR"/>
-        </w:rPr>
-        <w:t>Body: /</w:t>
+      <w:proofErr w:type="spellStart"/>
+      <w:r>
+        <w:rPr>
+          <w:b/>
+          <w:bCs/>
+          <w:sz w:val="28"/>
+          <w:szCs w:val="28"/>
+          <w:lang w:val="hr-HR"/>
+        </w:rPr>
+        <w:t>Body</w:t>
+      </w:r>
+      <w:proofErr w:type="spellEnd"/>
+      <w:r>
+        <w:rPr>
+          <w:b/>
+          <w:bCs/>
+          <w:sz w:val="28"/>
+          <w:szCs w:val="28"/>
+          <w:lang w:val="hr-HR"/>
+        </w:rPr>
+        <w:t>: /</w:t>
       </w:r>
     </w:p>
     <w:p>
@@ -1264,16 +2245,54 @@
           <w:szCs w:val="28"/>
           <w:lang w:val="hr-HR"/>
         </w:rPr>
-        <w:t xml:space="preserve">registriranog usera s </w:t>
-      </w:r>
-      <w:r>
-        <w:rPr>
-          <w:sz w:val="28"/>
-          <w:szCs w:val="28"/>
-          <w:lang w:val="hr-HR"/>
-        </w:rPr>
-        <w:t>prosljedenim id-om</w:t>
-      </w:r>
+        <w:t xml:space="preserve">registriranog </w:t>
+      </w:r>
+      <w:proofErr w:type="spellStart"/>
+      <w:r>
+        <w:rPr>
+          <w:sz w:val="28"/>
+          <w:szCs w:val="28"/>
+          <w:lang w:val="hr-HR"/>
+        </w:rPr>
+        <w:t>usera</w:t>
+      </w:r>
+      <w:proofErr w:type="spellEnd"/>
+      <w:r>
+        <w:rPr>
+          <w:sz w:val="28"/>
+          <w:szCs w:val="28"/>
+          <w:lang w:val="hr-HR"/>
+        </w:rPr>
+        <w:t xml:space="preserve"> s </w:t>
+      </w:r>
+      <w:proofErr w:type="spellStart"/>
+      <w:r>
+        <w:rPr>
+          <w:sz w:val="28"/>
+          <w:szCs w:val="28"/>
+          <w:lang w:val="hr-HR"/>
+        </w:rPr>
+        <w:t>prosljedenim</w:t>
+      </w:r>
+      <w:proofErr w:type="spellEnd"/>
+      <w:r>
+        <w:rPr>
+          <w:sz w:val="28"/>
+          <w:szCs w:val="28"/>
+          <w:lang w:val="hr-HR"/>
+        </w:rPr>
+        <w:t xml:space="preserve"> </w:t>
+      </w:r>
+      <w:proofErr w:type="spellStart"/>
+      <w:r>
+        <w:rPr>
+          <w:sz w:val="28"/>
+          <w:szCs w:val="28"/>
+          <w:lang w:val="hr-HR"/>
+        </w:rPr>
+        <w:t>id-om</w:t>
+      </w:r>
+      <w:proofErr w:type="spellEnd"/>
     </w:p>
     <w:p>
       <w:pPr>
@@ -1308,10 +2327,98 @@
           <w:szCs w:val="28"/>
           <w:lang w:val="hr-HR"/>
         </w:rPr>
-        <w:t>U koliko ce trebati naci registriranog usera po usernameu ili slicno, vrlo lako mogu napraviti!</w:t>
-      </w:r>
-      <w:bookmarkStart w:id="0" w:name="_GoBack"/>
-      <w:bookmarkEnd w:id="0"/>
+        <w:t xml:space="preserve">U koliko </w:t>
+      </w:r>
+      <w:proofErr w:type="spellStart"/>
+      <w:r>
+        <w:rPr>
+          <w:sz w:val="28"/>
+          <w:szCs w:val="28"/>
+          <w:lang w:val="hr-HR"/>
+        </w:rPr>
+        <w:t>ce</w:t>
+      </w:r>
+      <w:proofErr w:type="spellEnd"/>
+      <w:r>
+        <w:rPr>
+          <w:sz w:val="28"/>
+          <w:szCs w:val="28"/>
+          <w:lang w:val="hr-HR"/>
+        </w:rPr>
+        <w:t xml:space="preserve"> trebati </w:t>
+      </w:r>
+      <w:proofErr w:type="spellStart"/>
+      <w:r>
+        <w:rPr>
+          <w:sz w:val="28"/>
+          <w:szCs w:val="28"/>
+          <w:lang w:val="hr-HR"/>
+        </w:rPr>
+        <w:t>naci</w:t>
+      </w:r>
+      <w:proofErr w:type="spellEnd"/>
+      <w:r>
+        <w:rPr>
+          <w:sz w:val="28"/>
+          <w:szCs w:val="28"/>
+          <w:lang w:val="hr-HR"/>
+        </w:rPr>
+        <w:t xml:space="preserve"> registriranog </w:t>
+      </w:r>
+      <w:proofErr w:type="spellStart"/>
+      <w:r>
+        <w:rPr>
+          <w:sz w:val="28"/>
+          <w:szCs w:val="28"/>
+          <w:lang w:val="hr-HR"/>
+        </w:rPr>
+        <w:t>usera</w:t>
+      </w:r>
+      <w:proofErr w:type="spellEnd"/>
+      <w:r>
+        <w:rPr>
+          <w:sz w:val="28"/>
+          <w:szCs w:val="28"/>
+          <w:lang w:val="hr-HR"/>
+        </w:rPr>
+        <w:t xml:space="preserve"> po </w:t>
+      </w:r>
+      <w:proofErr w:type="spellStart"/>
+      <w:r>
+        <w:rPr>
+          <w:sz w:val="28"/>
+          <w:szCs w:val="28"/>
+          <w:lang w:val="hr-HR"/>
+        </w:rPr>
+        <w:t>usernameu</w:t>
+      </w:r>
+      <w:proofErr w:type="spellEnd"/>
+      <w:r>
+        <w:rPr>
+          <w:sz w:val="28"/>
+          <w:szCs w:val="28"/>
+          <w:lang w:val="hr-HR"/>
+        </w:rPr>
+        <w:t xml:space="preserve"> ili </w:t>
+      </w:r>
+      <w:proofErr w:type="spellStart"/>
+      <w:r>
+        <w:rPr>
+          <w:sz w:val="28"/>
+          <w:szCs w:val="28"/>
+          <w:lang w:val="hr-HR"/>
+        </w:rPr>
+        <w:t>slicno</w:t>
+      </w:r>
+      <w:proofErr w:type="spellEnd"/>
+      <w:r>
+        <w:rPr>
+          <w:sz w:val="28"/>
+          <w:szCs w:val="28"/>
+          <w:lang w:val="hr-HR"/>
+        </w:rPr>
+        <w:t>, vrlo lako mogu napraviti!</w:t>
+      </w:r>
     </w:p>
     <w:p>
       <w:pPr>
@@ -1328,6 +2435,7 @@
           <w:lang w:val="hr-HR"/>
         </w:rPr>
       </w:pPr>
+      <w:proofErr w:type="spellStart"/>
       <w:r>
         <w:rPr>
           <w:b/>
@@ -1337,79 +2445,130 @@
           <w:lang w:val="hr-HR"/>
         </w:rPr>
         <w:lastRenderedPageBreak/>
-        <w:t>Update registriranog korisnika</w:t>
-      </w:r>
-    </w:p>
-    <w:p>
-      <w:pPr>
-        <w:rPr>
-          <w:b/>
-          <w:bCs/>
-          <w:sz w:val="28"/>
-          <w:szCs w:val="28"/>
-          <w:lang w:val="hr-HR"/>
-        </w:rPr>
-      </w:pPr>
-    </w:p>
-    <w:p>
-      <w:pPr>
-        <w:ind w:left="360"/>
-        <w:rPr>
-          <w:b/>
-          <w:bCs/>
-          <w:sz w:val="28"/>
-          <w:szCs w:val="28"/>
-          <w:lang w:val="hr-HR"/>
-        </w:rPr>
-      </w:pPr>
-      <w:r>
-        <w:rPr>
-          <w:b/>
-          <w:bCs/>
-          <w:sz w:val="28"/>
-          <w:szCs w:val="28"/>
-          <w:lang w:val="hr-HR"/>
-        </w:rPr>
-        <w:t xml:space="preserve">Metoda: </w:t>
-      </w:r>
-      <w:r>
-        <w:rPr>
-          <w:b/>
-          <w:bCs/>
-          <w:sz w:val="28"/>
-          <w:szCs w:val="28"/>
-          <w:lang w:val="hr-HR"/>
-        </w:rPr>
-        <w:t>PUT</w:t>
-      </w:r>
-    </w:p>
-    <w:p>
-      <w:pPr>
-        <w:ind w:left="360"/>
-        <w:rPr>
-          <w:sz w:val="28"/>
-          <w:szCs w:val="28"/>
-          <w:lang w:val="hr-HR"/>
-        </w:rPr>
-      </w:pPr>
-      <w:r>
-        <w:rPr>
-          <w:b/>
-          <w:bCs/>
-          <w:sz w:val="28"/>
-          <w:szCs w:val="28"/>
-          <w:lang w:val="hr-HR"/>
-        </w:rPr>
-        <w:t xml:space="preserve">Postfix adrese: </w:t>
-      </w:r>
-      <w:r>
-        <w:rPr>
-          <w:sz w:val="28"/>
-          <w:szCs w:val="28"/>
-          <w:lang w:val="hr-HR"/>
-        </w:rPr>
-        <w:t>api/RegisteredUsers/id</w:t>
-      </w:r>
+        <w:t>Update</w:t>
+      </w:r>
+      <w:proofErr w:type="spellEnd"/>
+      <w:r>
+        <w:rPr>
+          <w:b/>
+          <w:bCs/>
+          <w:sz w:val="28"/>
+          <w:szCs w:val="28"/>
+          <w:lang w:val="hr-HR"/>
+        </w:rPr>
+        <w:t xml:space="preserve"> registriranog korisnika</w:t>
+      </w:r>
+    </w:p>
+    <w:p>
+      <w:pPr>
+        <w:rPr>
+          <w:b/>
+          <w:bCs/>
+          <w:sz w:val="28"/>
+          <w:szCs w:val="28"/>
+          <w:lang w:val="hr-HR"/>
+        </w:rPr>
+      </w:pPr>
+    </w:p>
+    <w:p>
+      <w:pPr>
+        <w:ind w:left="360"/>
+        <w:rPr>
+          <w:b/>
+          <w:bCs/>
+          <w:sz w:val="28"/>
+          <w:szCs w:val="28"/>
+          <w:lang w:val="hr-HR"/>
+        </w:rPr>
+      </w:pPr>
+      <w:r>
+        <w:rPr>
+          <w:b/>
+          <w:bCs/>
+          <w:sz w:val="28"/>
+          <w:szCs w:val="28"/>
+          <w:lang w:val="hr-HR"/>
+        </w:rPr>
+        <w:t>Metoda: PUT</w:t>
+      </w:r>
+    </w:p>
+    <w:p>
+      <w:pPr>
+        <w:ind w:left="360"/>
+        <w:rPr>
+          <w:sz w:val="28"/>
+          <w:szCs w:val="28"/>
+          <w:lang w:val="hr-HR"/>
+        </w:rPr>
+      </w:pPr>
+      <w:proofErr w:type="spellStart"/>
+      <w:r>
+        <w:rPr>
+          <w:b/>
+          <w:bCs/>
+          <w:sz w:val="28"/>
+          <w:szCs w:val="28"/>
+          <w:lang w:val="hr-HR"/>
+        </w:rPr>
+        <w:t>Postfix</w:t>
+      </w:r>
+      <w:proofErr w:type="spellEnd"/>
+      <w:r>
+        <w:rPr>
+          <w:b/>
+          <w:bCs/>
+          <w:sz w:val="28"/>
+          <w:szCs w:val="28"/>
+          <w:lang w:val="hr-HR"/>
+        </w:rPr>
+        <w:t xml:space="preserve"> adrese: </w:t>
+      </w:r>
+      <w:proofErr w:type="spellStart"/>
+      <w:r>
+        <w:rPr>
+          <w:sz w:val="28"/>
+          <w:szCs w:val="28"/>
+          <w:lang w:val="hr-HR"/>
+        </w:rPr>
+        <w:t>api</w:t>
+      </w:r>
+      <w:proofErr w:type="spellEnd"/>
+      <w:r>
+        <w:rPr>
+          <w:sz w:val="28"/>
+          <w:szCs w:val="28"/>
+          <w:lang w:val="hr-HR"/>
+        </w:rPr>
+        <w:t>/</w:t>
+      </w:r>
+      <w:proofErr w:type="spellStart"/>
+      <w:r>
+        <w:rPr>
+          <w:sz w:val="28"/>
+          <w:szCs w:val="28"/>
+          <w:lang w:val="hr-HR"/>
+        </w:rPr>
+        <w:t>RegisteredUsers</w:t>
+      </w:r>
+      <w:proofErr w:type="spellEnd"/>
+      <w:r>
+        <w:rPr>
+          <w:sz w:val="28"/>
+          <w:szCs w:val="28"/>
+          <w:lang w:val="hr-HR"/>
+        </w:rPr>
+        <w:t>/</w:t>
+      </w:r>
+      <w:proofErr w:type="spellStart"/>
+      <w:r>
+        <w:rPr>
+          <w:sz w:val="28"/>
+          <w:szCs w:val="28"/>
+          <w:lang w:val="hr-HR"/>
+        </w:rPr>
+        <w:t>id</w:t>
+      </w:r>
+      <w:proofErr w:type="spellEnd"/>
     </w:p>
     <w:p>
       <w:pPr>
@@ -1456,71 +2615,107 @@
           <w:lang w:val="hr-HR"/>
         </w:rPr>
       </w:pPr>
-      <w:r>
-        <w:rPr>
-          <w:b/>
-          <w:bCs/>
-          <w:sz w:val="28"/>
-          <w:szCs w:val="28"/>
-          <w:lang w:val="hr-HR"/>
-        </w:rPr>
-        <w:t xml:space="preserve">Body: </w:t>
-      </w:r>
-      <w:r>
-        <w:rPr>
-          <w:sz w:val="28"/>
-          <w:szCs w:val="28"/>
-          <w:lang w:val="hr-HR"/>
-        </w:rPr>
-        <w:t>objekt RegisteredUser</w:t>
-      </w:r>
-    </w:p>
-    <w:p>
-      <w:pPr>
-        <w:ind w:left="360"/>
-        <w:rPr>
-          <w:b/>
-          <w:bCs/>
-          <w:sz w:val="28"/>
-          <w:szCs w:val="28"/>
-          <w:lang w:val="hr-HR"/>
-        </w:rPr>
-      </w:pPr>
-      <w:r>
-        <w:rPr>
-          <w:b/>
-          <w:bCs/>
-          <w:sz w:val="28"/>
-          <w:szCs w:val="28"/>
-          <w:lang w:val="hr-HR"/>
-        </w:rPr>
-        <w:t>Primjer bloka (json):</w:t>
-      </w:r>
-    </w:p>
-    <w:p>
-      <w:pPr>
-        <w:ind w:left="360"/>
-        <w:rPr>
-          <w:sz w:val="28"/>
-          <w:szCs w:val="28"/>
-          <w:lang w:val="hr-HR"/>
-        </w:rPr>
-      </w:pPr>
-      <w:r>
-        <w:rPr>
-          <w:sz w:val="28"/>
-          <w:szCs w:val="28"/>
-          <w:lang w:val="hr-HR"/>
-        </w:rPr>
-        <w:t xml:space="preserve"> </w:t>
-      </w:r>
-      <w:r>
-        <w:rPr>
-          <w:sz w:val="28"/>
-          <w:szCs w:val="28"/>
-          <w:lang w:val="hr-HR"/>
-        </w:rPr>
-        <w:t>{</w:t>
+      <w:proofErr w:type="spellStart"/>
+      <w:r>
+        <w:rPr>
+          <w:b/>
+          <w:bCs/>
+          <w:sz w:val="28"/>
+          <w:szCs w:val="28"/>
+          <w:lang w:val="hr-HR"/>
+        </w:rPr>
+        <w:t>Body</w:t>
+      </w:r>
+      <w:proofErr w:type="spellEnd"/>
+      <w:r>
+        <w:rPr>
+          <w:b/>
+          <w:bCs/>
+          <w:sz w:val="28"/>
+          <w:szCs w:val="28"/>
+          <w:lang w:val="hr-HR"/>
+        </w:rPr>
+        <w:t xml:space="preserve">: </w:t>
+      </w:r>
+      <w:r>
+        <w:rPr>
+          <w:sz w:val="28"/>
+          <w:szCs w:val="28"/>
+          <w:lang w:val="hr-HR"/>
+        </w:rPr>
+        <w:t xml:space="preserve">objekt </w:t>
+      </w:r>
+      <w:proofErr w:type="spellStart"/>
+      <w:r>
+        <w:rPr>
+          <w:sz w:val="28"/>
+          <w:szCs w:val="28"/>
+          <w:lang w:val="hr-HR"/>
+        </w:rPr>
+        <w:t>RegisteredUser</w:t>
+      </w:r>
+      <w:proofErr w:type="spellEnd"/>
+    </w:p>
+    <w:p>
+      <w:pPr>
+        <w:ind w:left="360"/>
+        <w:rPr>
+          <w:b/>
+          <w:bCs/>
+          <w:sz w:val="28"/>
+          <w:szCs w:val="28"/>
+          <w:lang w:val="hr-HR"/>
+        </w:rPr>
+      </w:pPr>
+      <w:r>
+        <w:rPr>
+          <w:b/>
+          <w:bCs/>
+          <w:sz w:val="28"/>
+          <w:szCs w:val="28"/>
+          <w:lang w:val="hr-HR"/>
+        </w:rPr>
+        <w:t>Primjer bloka (</w:t>
+      </w:r>
+      <w:proofErr w:type="spellStart"/>
+      <w:r>
+        <w:rPr>
+          <w:b/>
+          <w:bCs/>
+          <w:sz w:val="28"/>
+          <w:szCs w:val="28"/>
+          <w:lang w:val="hr-HR"/>
+        </w:rPr>
+        <w:t>json</w:t>
+      </w:r>
+      <w:proofErr w:type="spellEnd"/>
+      <w:r>
+        <w:rPr>
+          <w:b/>
+          <w:bCs/>
+          <w:sz w:val="28"/>
+          <w:szCs w:val="28"/>
+          <w:lang w:val="hr-HR"/>
+        </w:rPr>
+        <w:t>):</w:t>
+      </w:r>
+    </w:p>
+    <w:p>
+      <w:pPr>
+        <w:ind w:left="360"/>
+        <w:rPr>
+          <w:sz w:val="28"/>
+          <w:szCs w:val="28"/>
+          <w:lang w:val="hr-HR"/>
+        </w:rPr>
+      </w:pPr>
+      <w:r>
+        <w:rPr>
+          <w:sz w:val="28"/>
+          <w:szCs w:val="28"/>
+          <w:lang w:val="hr-HR"/>
+        </w:rPr>
+        <w:t xml:space="preserve"> {</w:t>
       </w:r>
     </w:p>
     <w:p>
@@ -1539,7 +2734,24 @@
           <w:lang w:val="hr-HR"/>
         </w:rPr>
         <w:tab/>
-        <w:t>IDRegisteredUser: 1,</w:t>
+      </w:r>
+      <w:proofErr w:type="spellStart"/>
+      <w:r>
+        <w:rPr>
+          <w:sz w:val="28"/>
+          <w:szCs w:val="28"/>
+          <w:lang w:val="hr-HR"/>
+        </w:rPr>
+        <w:t>IDRegisteredUser</w:t>
+      </w:r>
+      <w:proofErr w:type="spellEnd"/>
+      <w:r>
+        <w:rPr>
+          <w:sz w:val="28"/>
+          <w:szCs w:val="28"/>
+          <w:lang w:val="hr-HR"/>
+        </w:rPr>
+        <w:t>: 1,</w:t>
       </w:r>
     </w:p>
     <w:p>
@@ -1558,7 +2770,24 @@
           <w:lang w:val="hr-HR"/>
         </w:rPr>
         <w:tab/>
-        <w:t>FirstName: "test",</w:t>
+      </w:r>
+      <w:proofErr w:type="spellStart"/>
+      <w:r>
+        <w:rPr>
+          <w:sz w:val="28"/>
+          <w:szCs w:val="28"/>
+          <w:lang w:val="hr-HR"/>
+        </w:rPr>
+        <w:t>FirstName</w:t>
+      </w:r>
+      <w:proofErr w:type="spellEnd"/>
+      <w:r>
+        <w:rPr>
+          <w:sz w:val="28"/>
+          <w:szCs w:val="28"/>
+          <w:lang w:val="hr-HR"/>
+        </w:rPr>
+        <w:t>: "test",</w:t>
       </w:r>
     </w:p>
     <w:p>
@@ -1577,7 +2806,24 @@
           <w:lang w:val="hr-HR"/>
         </w:rPr>
         <w:tab/>
-        <w:t>LastName: "</w:t>
+      </w:r>
+      <w:proofErr w:type="spellStart"/>
+      <w:r>
+        <w:rPr>
+          <w:sz w:val="28"/>
+          <w:szCs w:val="28"/>
+          <w:lang w:val="hr-HR"/>
+        </w:rPr>
+        <w:t>LastName</w:t>
+      </w:r>
+      <w:proofErr w:type="spellEnd"/>
+      <w:r>
+        <w:rPr>
+          <w:sz w:val="28"/>
+          <w:szCs w:val="28"/>
+          <w:lang w:val="hr-HR"/>
+        </w:rPr>
+        <w:t>: "</w:t>
       </w:r>
       <w:r>
         <w:rPr>
@@ -1631,7 +2877,24 @@
           <w:lang w:val="hr-HR"/>
         </w:rPr>
         <w:tab/>
-        <w:t>LoginCredentialsID: 1,</w:t>
+      </w:r>
+      <w:proofErr w:type="spellStart"/>
+      <w:r>
+        <w:rPr>
+          <w:sz w:val="28"/>
+          <w:szCs w:val="28"/>
+          <w:lang w:val="hr-HR"/>
+        </w:rPr>
+        <w:t>LoginCredentialsID</w:t>
+      </w:r>
+      <w:proofErr w:type="spellEnd"/>
+      <w:r>
+        <w:rPr>
+          <w:sz w:val="28"/>
+          <w:szCs w:val="28"/>
+          <w:lang w:val="hr-HR"/>
+        </w:rPr>
+        <w:t>: 1,</w:t>
       </w:r>
     </w:p>
     <w:p>
@@ -1669,7 +2932,24 @@
           <w:lang w:val="hr-HR"/>
         </w:rPr>
         <w:tab/>
-        <w:t>RegistrationDate: "2-1-1998",</w:t>
+      </w:r>
+      <w:proofErr w:type="spellStart"/>
+      <w:r>
+        <w:rPr>
+          <w:sz w:val="28"/>
+          <w:szCs w:val="28"/>
+          <w:lang w:val="hr-HR"/>
+        </w:rPr>
+        <w:t>RegistrationDate</w:t>
+      </w:r>
+      <w:proofErr w:type="spellEnd"/>
+      <w:r>
+        <w:rPr>
+          <w:sz w:val="28"/>
+          <w:szCs w:val="28"/>
+          <w:lang w:val="hr-HR"/>
+        </w:rPr>
+        <w:t>: "2-1-1998",</w:t>
       </w:r>
     </w:p>
     <w:p>
@@ -1709,13 +2989,95 @@
         </w:rPr>
         <w:t xml:space="preserve">Vraca: </w:t>
       </w:r>
-      <w:r>
-        <w:rPr>
-          <w:sz w:val="28"/>
-          <w:szCs w:val="28"/>
-          <w:lang w:val="hr-HR"/>
-        </w:rPr>
-        <w:t xml:space="preserve">nista ako je user updatean, u suprotnom error code </w:t>
+      <w:proofErr w:type="spellStart"/>
+      <w:r>
+        <w:rPr>
+          <w:sz w:val="28"/>
+          <w:szCs w:val="28"/>
+          <w:lang w:val="hr-HR"/>
+        </w:rPr>
+        <w:t>nista</w:t>
+      </w:r>
+      <w:proofErr w:type="spellEnd"/>
+      <w:r>
+        <w:rPr>
+          <w:sz w:val="28"/>
+          <w:szCs w:val="28"/>
+          <w:lang w:val="hr-HR"/>
+        </w:rPr>
+        <w:t xml:space="preserve"> ako je </w:t>
+      </w:r>
+      <w:proofErr w:type="spellStart"/>
+      <w:r>
+        <w:rPr>
+          <w:sz w:val="28"/>
+          <w:szCs w:val="28"/>
+          <w:lang w:val="hr-HR"/>
+        </w:rPr>
+        <w:t>user</w:t>
+      </w:r>
+      <w:proofErr w:type="spellEnd"/>
+      <w:r>
+        <w:rPr>
+          <w:sz w:val="28"/>
+          <w:szCs w:val="28"/>
+          <w:lang w:val="hr-HR"/>
+        </w:rPr>
+        <w:t xml:space="preserve"> </w:t>
+      </w:r>
+      <w:proofErr w:type="spellStart"/>
+      <w:r>
+        <w:rPr>
+          <w:sz w:val="28"/>
+          <w:szCs w:val="28"/>
+          <w:lang w:val="hr-HR"/>
+        </w:rPr>
+        <w:t>updatean</w:t>
+      </w:r>
+      <w:proofErr w:type="spellEnd"/>
+      <w:r>
+        <w:rPr>
+          <w:sz w:val="28"/>
+          <w:szCs w:val="28"/>
+          <w:lang w:val="hr-HR"/>
+        </w:rPr>
+        <w:t xml:space="preserve">, u suprotnom </w:t>
+      </w:r>
+      <w:proofErr w:type="spellStart"/>
+      <w:r>
+        <w:rPr>
+          <w:sz w:val="28"/>
+          <w:szCs w:val="28"/>
+          <w:lang w:val="hr-HR"/>
+        </w:rPr>
+        <w:t>error</w:t>
+      </w:r>
+      <w:proofErr w:type="spellEnd"/>
+      <w:r>
+        <w:rPr>
+          <w:sz w:val="28"/>
+          <w:szCs w:val="28"/>
+          <w:lang w:val="hr-HR"/>
+        </w:rPr>
+        <w:t xml:space="preserve"> </w:t>
+      </w:r>
+      <w:proofErr w:type="spellStart"/>
+      <w:r>
+        <w:rPr>
+          <w:sz w:val="28"/>
+          <w:szCs w:val="28"/>
+          <w:lang w:val="hr-HR"/>
+        </w:rPr>
+        <w:t>code</w:t>
+      </w:r>
+      <w:proofErr w:type="spellEnd"/>
+      <w:r>
+        <w:rPr>
+          <w:sz w:val="28"/>
+          <w:szCs w:val="28"/>
+          <w:lang w:val="hr-HR"/>
+        </w:rPr>
+        <w:t xml:space="preserve"> </w:t>
       </w:r>
     </w:p>
     <w:p>
@@ -1751,8 +3113,72 @@
           <w:szCs w:val="28"/>
           <w:lang w:val="hr-HR"/>
         </w:rPr>
-        <w:t>Nije potrebno davati i objekt LoginCredentials nego samo id koji registrirani user sadrzi</w:t>
-      </w:r>
+        <w:t xml:space="preserve">Nije potrebno davati i objekt </w:t>
+      </w:r>
+      <w:proofErr w:type="spellStart"/>
+      <w:r>
+        <w:rPr>
+          <w:sz w:val="28"/>
+          <w:szCs w:val="28"/>
+          <w:lang w:val="hr-HR"/>
+        </w:rPr>
+        <w:t>LoginCredentials</w:t>
+      </w:r>
+      <w:proofErr w:type="spellEnd"/>
+      <w:r>
+        <w:rPr>
+          <w:sz w:val="28"/>
+          <w:szCs w:val="28"/>
+          <w:lang w:val="hr-HR"/>
+        </w:rPr>
+        <w:t xml:space="preserve"> nego samo </w:t>
+      </w:r>
+      <w:proofErr w:type="spellStart"/>
+      <w:r>
+        <w:rPr>
+          <w:sz w:val="28"/>
+          <w:szCs w:val="28"/>
+          <w:lang w:val="hr-HR"/>
+        </w:rPr>
+        <w:t>id</w:t>
+      </w:r>
+      <w:proofErr w:type="spellEnd"/>
+      <w:r>
+        <w:rPr>
+          <w:sz w:val="28"/>
+          <w:szCs w:val="28"/>
+          <w:lang w:val="hr-HR"/>
+        </w:rPr>
+        <w:t xml:space="preserve"> koji registrirani </w:t>
+      </w:r>
+      <w:proofErr w:type="spellStart"/>
+      <w:r>
+        <w:rPr>
+          <w:sz w:val="28"/>
+          <w:szCs w:val="28"/>
+          <w:lang w:val="hr-HR"/>
+        </w:rPr>
+        <w:t>user</w:t>
+      </w:r>
+      <w:proofErr w:type="spellEnd"/>
+      <w:r>
+        <w:rPr>
+          <w:sz w:val="28"/>
+          <w:szCs w:val="28"/>
+          <w:lang w:val="hr-HR"/>
+        </w:rPr>
+        <w:t xml:space="preserve"> </w:t>
+      </w:r>
+      <w:proofErr w:type="spellStart"/>
+      <w:r>
+        <w:rPr>
+          <w:sz w:val="28"/>
+          <w:szCs w:val="28"/>
+          <w:lang w:val="hr-HR"/>
+        </w:rPr>
+        <w:t>sadrzi</w:t>
+      </w:r>
+      <w:proofErr w:type="spellEnd"/>
     </w:p>
     <w:p>
       <w:pPr>
@@ -1785,8 +3211,20 @@
           <w:szCs w:val="28"/>
           <w:lang w:val="hr-HR"/>
         </w:rPr>
-        <w:t>Insert registriranog usera</w:t>
-      </w:r>
+        <w:t xml:space="preserve">Insert registriranog </w:t>
+      </w:r>
+      <w:proofErr w:type="spellStart"/>
+      <w:r>
+        <w:rPr>
+          <w:b/>
+          <w:bCs/>
+          <w:sz w:val="28"/>
+          <w:szCs w:val="28"/>
+          <w:lang w:val="hr-HR"/>
+        </w:rPr>
+        <w:t>usera</w:t>
+      </w:r>
+      <w:proofErr w:type="spellEnd"/>
     </w:p>
     <w:p>
       <w:pPr>
@@ -1812,55 +3250,77 @@
           <w:lang w:val="hr-HR"/>
         </w:rPr>
       </w:pPr>
-      <w:bookmarkStart w:id="1" w:name="_Hlk37859006"/>
-      <w:r>
-        <w:rPr>
-          <w:b/>
-          <w:bCs/>
-          <w:sz w:val="28"/>
-          <w:szCs w:val="28"/>
-          <w:lang w:val="hr-HR"/>
-        </w:rPr>
-        <w:t>Metoda: P</w:t>
-      </w:r>
-      <w:r>
-        <w:rPr>
-          <w:b/>
-          <w:bCs/>
-          <w:sz w:val="28"/>
-          <w:szCs w:val="28"/>
-          <w:lang w:val="hr-HR"/>
-        </w:rPr>
-        <w:t>OST</w:t>
-      </w:r>
-    </w:p>
-    <w:p>
-      <w:pPr>
-        <w:ind w:left="360"/>
-        <w:rPr>
-          <w:sz w:val="28"/>
-          <w:szCs w:val="28"/>
-          <w:lang w:val="hr-HR"/>
-        </w:rPr>
-      </w:pPr>
-      <w:r>
-        <w:rPr>
-          <w:b/>
-          <w:bCs/>
-          <w:sz w:val="28"/>
-          <w:szCs w:val="28"/>
-          <w:lang w:val="hr-HR"/>
-        </w:rPr>
-        <w:t xml:space="preserve">Postfix adrese: </w:t>
-      </w:r>
-      <w:r>
-        <w:rPr>
-          <w:sz w:val="28"/>
-          <w:szCs w:val="28"/>
-          <w:lang w:val="hr-HR"/>
-        </w:rPr>
-        <w:t>api/RegisteredUsers</w:t>
-      </w:r>
+      <w:bookmarkStart w:id="0" w:name="_Hlk37859006"/>
+      <w:r>
+        <w:rPr>
+          <w:b/>
+          <w:bCs/>
+          <w:sz w:val="28"/>
+          <w:szCs w:val="28"/>
+          <w:lang w:val="hr-HR"/>
+        </w:rPr>
+        <w:t>Metoda: POST</w:t>
+      </w:r>
+    </w:p>
+    <w:p>
+      <w:pPr>
+        <w:ind w:left="360"/>
+        <w:rPr>
+          <w:sz w:val="28"/>
+          <w:szCs w:val="28"/>
+          <w:lang w:val="hr-HR"/>
+        </w:rPr>
+      </w:pPr>
+      <w:proofErr w:type="spellStart"/>
+      <w:r>
+        <w:rPr>
+          <w:b/>
+          <w:bCs/>
+          <w:sz w:val="28"/>
+          <w:szCs w:val="28"/>
+          <w:lang w:val="hr-HR"/>
+        </w:rPr>
+        <w:t>Postfix</w:t>
+      </w:r>
+      <w:proofErr w:type="spellEnd"/>
+      <w:r>
+        <w:rPr>
+          <w:b/>
+          <w:bCs/>
+          <w:sz w:val="28"/>
+          <w:szCs w:val="28"/>
+          <w:lang w:val="hr-HR"/>
+        </w:rPr>
+        <w:t xml:space="preserve"> adrese: </w:t>
+      </w:r>
+      <w:proofErr w:type="spellStart"/>
+      <w:r>
+        <w:rPr>
+          <w:sz w:val="28"/>
+          <w:szCs w:val="28"/>
+          <w:lang w:val="hr-HR"/>
+        </w:rPr>
+        <w:t>api</w:t>
+      </w:r>
+      <w:proofErr w:type="spellEnd"/>
+      <w:r>
+        <w:rPr>
+          <w:sz w:val="28"/>
+          <w:szCs w:val="28"/>
+          <w:lang w:val="hr-HR"/>
+        </w:rPr>
+        <w:t>/</w:t>
+      </w:r>
+      <w:proofErr w:type="spellStart"/>
+      <w:r>
+        <w:rPr>
+          <w:sz w:val="28"/>
+          <w:szCs w:val="28"/>
+          <w:lang w:val="hr-HR"/>
+        </w:rPr>
+        <w:t>RegisteredUsers</w:t>
+      </w:r>
+      <w:proofErr w:type="spellEnd"/>
     </w:p>
     <w:p>
       <w:pPr>
@@ -1899,6 +3359,7 @@
           <w:lang w:val="hr-HR"/>
         </w:rPr>
       </w:pPr>
+      <w:proofErr w:type="spellStart"/>
       <w:r>
         <w:rPr>
           <w:b/>
@@ -1908,37 +3369,80 @@
           <w:lang w:val="hr-HR"/>
         </w:rPr>
         <w:lastRenderedPageBreak/>
-        <w:t xml:space="preserve">Body: </w:t>
-      </w:r>
-      <w:r>
-        <w:rPr>
-          <w:sz w:val="28"/>
-          <w:szCs w:val="28"/>
-          <w:lang w:val="hr-HR"/>
-        </w:rPr>
-        <w:t>objekt RegisteredUser</w:t>
-      </w:r>
-    </w:p>
-    <w:p>
-      <w:pPr>
-        <w:ind w:left="360"/>
-        <w:rPr>
-          <w:b/>
-          <w:bCs/>
-          <w:sz w:val="28"/>
-          <w:szCs w:val="28"/>
-          <w:lang w:val="hr-HR"/>
-        </w:rPr>
-      </w:pPr>
-      <w:r>
-        <w:rPr>
-          <w:b/>
-          <w:bCs/>
-          <w:sz w:val="28"/>
-          <w:szCs w:val="28"/>
-          <w:lang w:val="hr-HR"/>
-        </w:rPr>
-        <w:t>Primjer bloka (json):</w:t>
+        <w:t>Body</w:t>
+      </w:r>
+      <w:proofErr w:type="spellEnd"/>
+      <w:r>
+        <w:rPr>
+          <w:b/>
+          <w:bCs/>
+          <w:sz w:val="28"/>
+          <w:szCs w:val="28"/>
+          <w:lang w:val="hr-HR"/>
+        </w:rPr>
+        <w:t xml:space="preserve">: </w:t>
+      </w:r>
+      <w:r>
+        <w:rPr>
+          <w:sz w:val="28"/>
+          <w:szCs w:val="28"/>
+          <w:lang w:val="hr-HR"/>
+        </w:rPr>
+        <w:t xml:space="preserve">objekt </w:t>
+      </w:r>
+      <w:proofErr w:type="spellStart"/>
+      <w:r>
+        <w:rPr>
+          <w:sz w:val="28"/>
+          <w:szCs w:val="28"/>
+          <w:lang w:val="hr-HR"/>
+        </w:rPr>
+        <w:t>RegisteredUser</w:t>
+      </w:r>
+      <w:proofErr w:type="spellEnd"/>
+    </w:p>
+    <w:p>
+      <w:pPr>
+        <w:ind w:left="360"/>
+        <w:rPr>
+          <w:b/>
+          <w:bCs/>
+          <w:sz w:val="28"/>
+          <w:szCs w:val="28"/>
+          <w:lang w:val="hr-HR"/>
+        </w:rPr>
+      </w:pPr>
+      <w:r>
+        <w:rPr>
+          <w:b/>
+          <w:bCs/>
+          <w:sz w:val="28"/>
+          <w:szCs w:val="28"/>
+          <w:lang w:val="hr-HR"/>
+        </w:rPr>
+        <w:t>Primjer bloka (</w:t>
+      </w:r>
+      <w:proofErr w:type="spellStart"/>
+      <w:r>
+        <w:rPr>
+          <w:b/>
+          <w:bCs/>
+          <w:sz w:val="28"/>
+          <w:szCs w:val="28"/>
+          <w:lang w:val="hr-HR"/>
+        </w:rPr>
+        <w:t>json</w:t>
+      </w:r>
+      <w:proofErr w:type="spellEnd"/>
+      <w:r>
+        <w:rPr>
+          <w:b/>
+          <w:bCs/>
+          <w:sz w:val="28"/>
+          <w:szCs w:val="28"/>
+          <w:lang w:val="hr-HR"/>
+        </w:rPr>
+        <w:t>):</w:t>
       </w:r>
     </w:p>
     <w:p>
@@ -1976,13 +3480,41 @@
           <w:lang w:val="hr-HR"/>
         </w:rPr>
       </w:pPr>
-      <w:r>
-        <w:rPr>
-          <w:sz w:val="28"/>
-          <w:szCs w:val="28"/>
-          <w:lang w:val="hr-HR"/>
-        </w:rPr>
-        <w:t>FirstName: "Fifaco",</w:t>
+      <w:proofErr w:type="spellStart"/>
+      <w:r>
+        <w:rPr>
+          <w:sz w:val="28"/>
+          <w:szCs w:val="28"/>
+          <w:lang w:val="hr-HR"/>
+        </w:rPr>
+        <w:t>FirstName</w:t>
+      </w:r>
+      <w:proofErr w:type="spellEnd"/>
+      <w:r>
+        <w:rPr>
+          <w:sz w:val="28"/>
+          <w:szCs w:val="28"/>
+          <w:lang w:val="hr-HR"/>
+        </w:rPr>
+        <w:t>: "</w:t>
+      </w:r>
+      <w:proofErr w:type="spellStart"/>
+      <w:r>
+        <w:rPr>
+          <w:sz w:val="28"/>
+          <w:szCs w:val="28"/>
+          <w:lang w:val="hr-HR"/>
+        </w:rPr>
+        <w:t>Fifaco</w:t>
+      </w:r>
+      <w:proofErr w:type="spellEnd"/>
+      <w:r>
+        <w:rPr>
+          <w:sz w:val="28"/>
+          <w:szCs w:val="28"/>
+          <w:lang w:val="hr-HR"/>
+        </w:rPr>
+        <w:t>",</w:t>
       </w:r>
     </w:p>
     <w:p>
@@ -2001,7 +3533,42 @@
           <w:lang w:val="hr-HR"/>
         </w:rPr>
         <w:tab/>
-        <w:t>LastName: "Beaeso",</w:t>
+      </w:r>
+      <w:proofErr w:type="spellStart"/>
+      <w:r>
+        <w:rPr>
+          <w:sz w:val="28"/>
+          <w:szCs w:val="28"/>
+          <w:lang w:val="hr-HR"/>
+        </w:rPr>
+        <w:t>LastName</w:t>
+      </w:r>
+      <w:proofErr w:type="spellEnd"/>
+      <w:r>
+        <w:rPr>
+          <w:sz w:val="28"/>
+          <w:szCs w:val="28"/>
+          <w:lang w:val="hr-HR"/>
+        </w:rPr>
+        <w:t>: "</w:t>
+      </w:r>
+      <w:proofErr w:type="spellStart"/>
+      <w:r>
+        <w:rPr>
+          <w:sz w:val="28"/>
+          <w:szCs w:val="28"/>
+          <w:lang w:val="hr-HR"/>
+        </w:rPr>
+        <w:t>Beaeso</w:t>
+      </w:r>
+      <w:proofErr w:type="spellEnd"/>
+      <w:r>
+        <w:rPr>
+          <w:sz w:val="28"/>
+          <w:szCs w:val="28"/>
+          <w:lang w:val="hr-HR"/>
+        </w:rPr>
+        <w:t>",</w:t>
       </w:r>
     </w:p>
     <w:p>
@@ -2058,7 +3625,24 @@
           <w:lang w:val="hr-HR"/>
         </w:rPr>
         <w:tab/>
-        <w:t>RegistrationDate: "2-1-1998",</w:t>
+      </w:r>
+      <w:proofErr w:type="spellStart"/>
+      <w:r>
+        <w:rPr>
+          <w:sz w:val="28"/>
+          <w:szCs w:val="28"/>
+          <w:lang w:val="hr-HR"/>
+        </w:rPr>
+        <w:t>RegistrationDate</w:t>
+      </w:r>
+      <w:proofErr w:type="spellEnd"/>
+      <w:r>
+        <w:rPr>
+          <w:sz w:val="28"/>
+          <w:szCs w:val="28"/>
+          <w:lang w:val="hr-HR"/>
+        </w:rPr>
+        <w:t>: "2-1-1998",</w:t>
       </w:r>
     </w:p>
     <w:p>
@@ -2077,7 +3661,24 @@
           <w:lang w:val="hr-HR"/>
         </w:rPr>
         <w:tab/>
-        <w:t>LoginCredentials:{</w:t>
+      </w:r>
+      <w:proofErr w:type="spellStart"/>
+      <w:r>
+        <w:rPr>
+          <w:sz w:val="28"/>
+          <w:szCs w:val="28"/>
+          <w:lang w:val="hr-HR"/>
+        </w:rPr>
+        <w:t>LoginCredentials</w:t>
+      </w:r>
+      <w:proofErr w:type="spellEnd"/>
+      <w:r>
+        <w:rPr>
+          <w:sz w:val="28"/>
+          <w:szCs w:val="28"/>
+          <w:lang w:val="hr-HR"/>
+        </w:rPr>
+        <w:t>:{</w:t>
       </w:r>
     </w:p>
     <w:p>
@@ -2104,7 +3705,24 @@
           <w:lang w:val="hr-HR"/>
         </w:rPr>
         <w:tab/>
-        <w:t>Username: "user2",</w:t>
+      </w:r>
+      <w:proofErr w:type="spellStart"/>
+      <w:r>
+        <w:rPr>
+          <w:sz w:val="28"/>
+          <w:szCs w:val="28"/>
+          <w:lang w:val="hr-HR"/>
+        </w:rPr>
+        <w:t>Username</w:t>
+      </w:r>
+      <w:proofErr w:type="spellEnd"/>
+      <w:r>
+        <w:rPr>
+          <w:sz w:val="28"/>
+          <w:szCs w:val="28"/>
+          <w:lang w:val="hr-HR"/>
+        </w:rPr>
+        <w:t>: "user2",</w:t>
       </w:r>
     </w:p>
     <w:p>
@@ -2131,7 +3749,42 @@
           <w:lang w:val="hr-HR"/>
         </w:rPr>
         <w:tab/>
-        <w:t>Pwd: "pwdtest"</w:t>
+      </w:r>
+      <w:proofErr w:type="spellStart"/>
+      <w:r>
+        <w:rPr>
+          <w:sz w:val="28"/>
+          <w:szCs w:val="28"/>
+          <w:lang w:val="hr-HR"/>
+        </w:rPr>
+        <w:t>Pwd</w:t>
+      </w:r>
+      <w:proofErr w:type="spellEnd"/>
+      <w:r>
+        <w:rPr>
+          <w:sz w:val="28"/>
+          <w:szCs w:val="28"/>
+          <w:lang w:val="hr-HR"/>
+        </w:rPr>
+        <w:t>: "</w:t>
+      </w:r>
+      <w:proofErr w:type="spellStart"/>
+      <w:r>
+        <w:rPr>
+          <w:sz w:val="28"/>
+          <w:szCs w:val="28"/>
+          <w:lang w:val="hr-HR"/>
+        </w:rPr>
+        <w:t>pwdtest</w:t>
+      </w:r>
+      <w:proofErr w:type="spellEnd"/>
+      <w:r>
+        <w:rPr>
+          <w:sz w:val="28"/>
+          <w:szCs w:val="28"/>
+          <w:lang w:val="hr-HR"/>
+        </w:rPr>
+        <w:t>"</w:t>
       </w:r>
     </w:p>
     <w:p>
@@ -2196,8 +3849,64 @@
           <w:szCs w:val="28"/>
           <w:lang w:val="hr-HR"/>
         </w:rPr>
-        <w:t>registriranog usera upravo kreiranog</w:t>
-      </w:r>
+        <w:t xml:space="preserve">registriranog </w:t>
+      </w:r>
+      <w:proofErr w:type="spellStart"/>
+      <w:r>
+        <w:rPr>
+          <w:sz w:val="28"/>
+          <w:szCs w:val="28"/>
+          <w:lang w:val="hr-HR"/>
+        </w:rPr>
+        <w:t>usera</w:t>
+      </w:r>
+      <w:proofErr w:type="spellEnd"/>
+      <w:r>
+        <w:rPr>
+          <w:sz w:val="28"/>
+          <w:szCs w:val="28"/>
+          <w:lang w:val="hr-HR"/>
+        </w:rPr>
+        <w:t xml:space="preserve"> upravo kreiranog </w:t>
+      </w:r>
+    </w:p>
+    <w:p>
+      <w:pPr>
+        <w:ind w:left="360"/>
+        <w:rPr>
+          <w:sz w:val="28"/>
+          <w:szCs w:val="28"/>
+          <w:lang w:val="hr-HR"/>
+        </w:rPr>
+      </w:pPr>
+      <w:r>
+        <w:rPr>
+          <w:b/>
+          <w:bCs/>
+          <w:sz w:val="28"/>
+          <w:szCs w:val="28"/>
+          <w:lang w:val="hr-HR"/>
+        </w:rPr>
+        <w:t>Komentar pisca:</w:t>
+      </w:r>
+      <w:r>
+        <w:rPr>
+          <w:sz w:val="28"/>
+          <w:szCs w:val="28"/>
+          <w:lang w:val="hr-HR"/>
+        </w:rPr>
+        <w:t xml:space="preserve"> Nije potrebno davati ID za </w:t>
+      </w:r>
+      <w:proofErr w:type="spellStart"/>
+      <w:r>
+        <w:rPr>
+          <w:sz w:val="28"/>
+          <w:szCs w:val="28"/>
+          <w:lang w:val="hr-HR"/>
+        </w:rPr>
+        <w:t>registiranog</w:t>
+      </w:r>
+      <w:proofErr w:type="spellEnd"/>
       <w:r>
         <w:rPr>
           <w:sz w:val="28"/>
@@ -2206,44 +3915,44 @@
         </w:rPr>
         <w:t xml:space="preserve"> </w:t>
       </w:r>
-    </w:p>
-    <w:p>
-      <w:pPr>
-        <w:ind w:left="360"/>
-        <w:rPr>
-          <w:sz w:val="28"/>
-          <w:szCs w:val="28"/>
-          <w:lang w:val="hr-HR"/>
-        </w:rPr>
-      </w:pPr>
-      <w:r>
-        <w:rPr>
-          <w:b/>
-          <w:bCs/>
-          <w:sz w:val="28"/>
-          <w:szCs w:val="28"/>
-          <w:lang w:val="hr-HR"/>
-        </w:rPr>
-        <w:t>Komentar pisca:</w:t>
-      </w:r>
-      <w:r>
-        <w:rPr>
-          <w:sz w:val="28"/>
-          <w:szCs w:val="28"/>
-          <w:lang w:val="hr-HR"/>
-        </w:rPr>
-        <w:t xml:space="preserve"> Nije potrebno davati </w:t>
-      </w:r>
-      <w:r>
-        <w:rPr>
-          <w:sz w:val="28"/>
-          <w:szCs w:val="28"/>
-          <w:lang w:val="hr-HR"/>
-        </w:rPr>
-        <w:t>ID za registiranog usera ili njegove login credentiale, jer se automatski dodjeljuje ID u bazi</w:t>
-      </w:r>
-    </w:p>
-    <w:bookmarkEnd w:id="1"/>
+      <w:proofErr w:type="spellStart"/>
+      <w:r>
+        <w:rPr>
+          <w:sz w:val="28"/>
+          <w:szCs w:val="28"/>
+          <w:lang w:val="hr-HR"/>
+        </w:rPr>
+        <w:t>usera</w:t>
+      </w:r>
+      <w:proofErr w:type="spellEnd"/>
+      <w:r>
+        <w:rPr>
+          <w:sz w:val="28"/>
+          <w:szCs w:val="28"/>
+          <w:lang w:val="hr-HR"/>
+        </w:rPr>
+        <w:t xml:space="preserve"> ili njegove login </w:t>
+      </w:r>
+      <w:proofErr w:type="spellStart"/>
+      <w:r>
+        <w:rPr>
+          <w:sz w:val="28"/>
+          <w:szCs w:val="28"/>
+          <w:lang w:val="hr-HR"/>
+        </w:rPr>
+        <w:t>credentiale</w:t>
+      </w:r>
+      <w:proofErr w:type="spellEnd"/>
+      <w:r>
+        <w:rPr>
+          <w:sz w:val="28"/>
+          <w:szCs w:val="28"/>
+          <w:lang w:val="hr-HR"/>
+        </w:rPr>
+        <w:t>, jer se automatski dodjeljuje ID u bazi</w:t>
+      </w:r>
+    </w:p>
+    <w:bookmarkEnd w:id="0"/>
     <w:p>
       <w:pPr>
         <w:pStyle w:val="ListParagraph"/>
@@ -2268,93 +3977,149 @@
           <w:lang w:val="hr-HR"/>
         </w:rPr>
       </w:pPr>
-      <w:r>
-        <w:rPr>
-          <w:b/>
-          <w:bCs/>
-          <w:sz w:val="28"/>
-          <w:szCs w:val="28"/>
-          <w:lang w:val="hr-HR"/>
-        </w:rPr>
-        <w:t>Delete registriranog usera</w:t>
-      </w:r>
-    </w:p>
-    <w:p>
-      <w:pPr>
-        <w:rPr>
-          <w:sz w:val="28"/>
-          <w:szCs w:val="28"/>
-          <w:lang w:val="hr-HR"/>
-        </w:rPr>
-      </w:pPr>
-    </w:p>
-    <w:p>
-      <w:pPr>
-        <w:ind w:left="360"/>
-        <w:rPr>
-          <w:b/>
-          <w:bCs/>
-          <w:sz w:val="28"/>
-          <w:szCs w:val="28"/>
-          <w:lang w:val="hr-HR"/>
-        </w:rPr>
-      </w:pPr>
-      <w:r>
-        <w:rPr>
-          <w:b/>
-          <w:bCs/>
-          <w:sz w:val="28"/>
-          <w:szCs w:val="28"/>
-          <w:lang w:val="hr-HR"/>
-        </w:rPr>
-        <w:t xml:space="preserve">Metoda: </w:t>
-      </w:r>
-      <w:r>
-        <w:rPr>
-          <w:b/>
-          <w:bCs/>
-          <w:sz w:val="28"/>
-          <w:szCs w:val="28"/>
-          <w:lang w:val="hr-HR"/>
-        </w:rPr>
-        <w:t>DELETE</w:t>
-      </w:r>
-    </w:p>
-    <w:p>
-      <w:pPr>
-        <w:ind w:left="360"/>
-        <w:rPr>
-          <w:sz w:val="28"/>
-          <w:szCs w:val="28"/>
-          <w:lang w:val="hr-HR"/>
-        </w:rPr>
-      </w:pPr>
-      <w:r>
-        <w:rPr>
-          <w:b/>
-          <w:bCs/>
-          <w:sz w:val="28"/>
-          <w:szCs w:val="28"/>
-          <w:lang w:val="hr-HR"/>
-        </w:rPr>
-        <w:t xml:space="preserve">Postfix adrese: </w:t>
-      </w:r>
-      <w:r>
-        <w:rPr>
-          <w:sz w:val="28"/>
-          <w:szCs w:val="28"/>
-          <w:lang w:val="hr-HR"/>
-        </w:rPr>
-        <w:t>api/RegisteredUsers</w:t>
-      </w:r>
-      <w:r>
-        <w:rPr>
-          <w:sz w:val="28"/>
-          <w:szCs w:val="28"/>
-          <w:lang w:val="hr-HR"/>
-        </w:rPr>
-        <w:t>/id</w:t>
-      </w:r>
+      <w:proofErr w:type="spellStart"/>
+      <w:r>
+        <w:rPr>
+          <w:b/>
+          <w:bCs/>
+          <w:sz w:val="28"/>
+          <w:szCs w:val="28"/>
+          <w:lang w:val="hr-HR"/>
+        </w:rPr>
+        <w:t>Delete</w:t>
+      </w:r>
+      <w:proofErr w:type="spellEnd"/>
+      <w:r>
+        <w:rPr>
+          <w:b/>
+          <w:bCs/>
+          <w:sz w:val="28"/>
+          <w:szCs w:val="28"/>
+          <w:lang w:val="hr-HR"/>
+        </w:rPr>
+        <w:t xml:space="preserve"> registriranog </w:t>
+      </w:r>
+      <w:proofErr w:type="spellStart"/>
+      <w:r>
+        <w:rPr>
+          <w:b/>
+          <w:bCs/>
+          <w:sz w:val="28"/>
+          <w:szCs w:val="28"/>
+          <w:lang w:val="hr-HR"/>
+        </w:rPr>
+        <w:t>usera</w:t>
+      </w:r>
+      <w:proofErr w:type="spellEnd"/>
+    </w:p>
+    <w:p>
+      <w:pPr>
+        <w:rPr>
+          <w:sz w:val="28"/>
+          <w:szCs w:val="28"/>
+          <w:lang w:val="hr-HR"/>
+        </w:rPr>
+      </w:pPr>
+    </w:p>
+    <w:p>
+      <w:pPr>
+        <w:ind w:left="360"/>
+        <w:rPr>
+          <w:b/>
+          <w:bCs/>
+          <w:sz w:val="28"/>
+          <w:szCs w:val="28"/>
+          <w:lang w:val="hr-HR"/>
+        </w:rPr>
+      </w:pPr>
+      <w:r>
+        <w:rPr>
+          <w:b/>
+          <w:bCs/>
+          <w:sz w:val="28"/>
+          <w:szCs w:val="28"/>
+          <w:lang w:val="hr-HR"/>
+        </w:rPr>
+        <w:t>Metoda: DELETE</w:t>
+      </w:r>
+    </w:p>
+    <w:p>
+      <w:pPr>
+        <w:ind w:left="360"/>
+        <w:rPr>
+          <w:sz w:val="28"/>
+          <w:szCs w:val="28"/>
+          <w:lang w:val="hr-HR"/>
+        </w:rPr>
+      </w:pPr>
+      <w:proofErr w:type="spellStart"/>
+      <w:r>
+        <w:rPr>
+          <w:b/>
+          <w:bCs/>
+          <w:sz w:val="28"/>
+          <w:szCs w:val="28"/>
+          <w:lang w:val="hr-HR"/>
+        </w:rPr>
+        <w:t>Postfix</w:t>
+      </w:r>
+      <w:proofErr w:type="spellEnd"/>
+      <w:r>
+        <w:rPr>
+          <w:b/>
+          <w:bCs/>
+          <w:sz w:val="28"/>
+          <w:szCs w:val="28"/>
+          <w:lang w:val="hr-HR"/>
+        </w:rPr>
+        <w:t xml:space="preserve"> adrese: </w:t>
+      </w:r>
+      <w:proofErr w:type="spellStart"/>
+      <w:r>
+        <w:rPr>
+          <w:sz w:val="28"/>
+          <w:szCs w:val="28"/>
+          <w:lang w:val="hr-HR"/>
+        </w:rPr>
+        <w:t>api</w:t>
+      </w:r>
+      <w:proofErr w:type="spellEnd"/>
+      <w:r>
+        <w:rPr>
+          <w:sz w:val="28"/>
+          <w:szCs w:val="28"/>
+          <w:lang w:val="hr-HR"/>
+        </w:rPr>
+        <w:t>/</w:t>
+      </w:r>
+      <w:proofErr w:type="spellStart"/>
+      <w:r>
+        <w:rPr>
+          <w:sz w:val="28"/>
+          <w:szCs w:val="28"/>
+          <w:lang w:val="hr-HR"/>
+        </w:rPr>
+        <w:t>RegisteredUsers</w:t>
+      </w:r>
+      <w:proofErr w:type="spellEnd"/>
+      <w:r>
+        <w:rPr>
+          <w:sz w:val="28"/>
+          <w:szCs w:val="28"/>
+          <w:lang w:val="hr-HR"/>
+        </w:rPr>
+        <w:t>/</w:t>
+      </w:r>
+      <w:proofErr w:type="spellStart"/>
+      <w:r>
+        <w:rPr>
+          <w:sz w:val="28"/>
+          <w:szCs w:val="28"/>
+          <w:lang w:val="hr-HR"/>
+        </w:rPr>
+        <w:t>id</w:t>
+      </w:r>
+      <w:proofErr w:type="spellEnd"/>
     </w:p>
     <w:p>
       <w:pPr>
@@ -2401,15 +4166,27 @@
           <w:lang w:val="hr-HR"/>
         </w:rPr>
       </w:pPr>
-      <w:r>
-        <w:rPr>
-          <w:b/>
-          <w:bCs/>
-          <w:sz w:val="28"/>
-          <w:szCs w:val="28"/>
-          <w:lang w:val="hr-HR"/>
-        </w:rPr>
-        <w:t xml:space="preserve">Body: </w:t>
+      <w:proofErr w:type="spellStart"/>
+      <w:r>
+        <w:rPr>
+          <w:b/>
+          <w:bCs/>
+          <w:sz w:val="28"/>
+          <w:szCs w:val="28"/>
+          <w:lang w:val="hr-HR"/>
+        </w:rPr>
+        <w:t>Body</w:t>
+      </w:r>
+      <w:proofErr w:type="spellEnd"/>
+      <w:r>
+        <w:rPr>
+          <w:b/>
+          <w:bCs/>
+          <w:sz w:val="28"/>
+          <w:szCs w:val="28"/>
+          <w:lang w:val="hr-HR"/>
+        </w:rPr>
+        <w:t xml:space="preserve">: </w:t>
       </w:r>
       <w:r>
         <w:rPr>
@@ -2445,7 +4222,25 @@
           <w:szCs w:val="28"/>
           <w:lang w:val="hr-HR"/>
         </w:rPr>
-        <w:t xml:space="preserve">registriranog usera upravo </w:t>
+        <w:t xml:space="preserve">registriranog </w:t>
+      </w:r>
+      <w:proofErr w:type="spellStart"/>
+      <w:r>
+        <w:rPr>
+          <w:sz w:val="28"/>
+          <w:szCs w:val="28"/>
+          <w:lang w:val="hr-HR"/>
+        </w:rPr>
+        <w:t>usera</w:t>
+      </w:r>
+      <w:proofErr w:type="spellEnd"/>
+      <w:r>
+        <w:rPr>
+          <w:sz w:val="28"/>
+          <w:szCs w:val="28"/>
+          <w:lang w:val="hr-HR"/>
+        </w:rPr>
+        <w:t xml:space="preserve"> upravo </w:t>
       </w:r>
       <w:r>
         <w:rPr>
@@ -2490,7 +4285,25 @@
           <w:szCs w:val="28"/>
           <w:lang w:val="hr-HR"/>
         </w:rPr>
-        <w:t>Ovo cemo koristiti vjerojatno kasnije u projektu</w:t>
+        <w:t xml:space="preserve">Ovo </w:t>
+      </w:r>
+      <w:proofErr w:type="spellStart"/>
+      <w:r>
+        <w:rPr>
+          <w:sz w:val="28"/>
+          <w:szCs w:val="28"/>
+          <w:lang w:val="hr-HR"/>
+        </w:rPr>
+        <w:t>cemo</w:t>
+      </w:r>
+      <w:proofErr w:type="spellEnd"/>
+      <w:r>
+        <w:rPr>
+          <w:sz w:val="28"/>
+          <w:szCs w:val="28"/>
+          <w:lang w:val="hr-HR"/>
+        </w:rPr>
+        <w:t xml:space="preserve"> koristiti vjerojatno kasnije u projektu</w:t>
       </w:r>
       <w:r>
         <w:rPr>
@@ -2517,8 +4330,576 @@
           <w:szCs w:val="28"/>
           <w:lang w:val="hr-HR"/>
         </w:rPr>
-        <w:t xml:space="preserve"> postoji problem sto se ne brisu LoginCredentials koji su povezani s tim registriranim userom koji se brise!!!</w:t>
-      </w:r>
+        <w:t xml:space="preserve"> postoji problem sto se ne brisu </w:t>
+      </w:r>
+      <w:proofErr w:type="spellStart"/>
+      <w:r>
+        <w:rPr>
+          <w:sz w:val="28"/>
+          <w:szCs w:val="28"/>
+          <w:lang w:val="hr-HR"/>
+        </w:rPr>
+        <w:t>LoginCredentials</w:t>
+      </w:r>
+      <w:proofErr w:type="spellEnd"/>
+      <w:r>
+        <w:rPr>
+          <w:sz w:val="28"/>
+          <w:szCs w:val="28"/>
+          <w:lang w:val="hr-HR"/>
+        </w:rPr>
+        <w:t xml:space="preserve"> koji su povezani s tim registriranim </w:t>
+      </w:r>
+      <w:proofErr w:type="spellStart"/>
+      <w:r>
+        <w:rPr>
+          <w:sz w:val="28"/>
+          <w:szCs w:val="28"/>
+          <w:lang w:val="hr-HR"/>
+        </w:rPr>
+        <w:t>userom</w:t>
+      </w:r>
+      <w:proofErr w:type="spellEnd"/>
+      <w:r>
+        <w:rPr>
+          <w:sz w:val="28"/>
+          <w:szCs w:val="28"/>
+          <w:lang w:val="hr-HR"/>
+        </w:rPr>
+        <w:t xml:space="preserve"> koji se brise!!!</w:t>
+      </w:r>
+    </w:p>
+    <w:p>
+      <w:pPr>
+        <w:ind w:left="360"/>
+        <w:rPr>
+          <w:sz w:val="28"/>
+          <w:szCs w:val="28"/>
+          <w:lang w:val="hr-HR"/>
+        </w:rPr>
+      </w:pPr>
+    </w:p>
+    <w:p>
+      <w:pPr>
+        <w:pStyle w:val="ListParagraph"/>
+        <w:numPr>
+          <w:ilvl w:val="0"/>
+          <w:numId w:val="3"/>
+        </w:numPr>
+        <w:rPr>
+          <w:b/>
+          <w:bCs/>
+          <w:sz w:val="28"/>
+          <w:szCs w:val="28"/>
+          <w:lang w:val="hr-HR"/>
+        </w:rPr>
+      </w:pPr>
+      <w:r>
+        <w:rPr>
+          <w:b/>
+          <w:bCs/>
+          <w:sz w:val="28"/>
+          <w:szCs w:val="28"/>
+          <w:lang w:val="hr-HR"/>
+        </w:rPr>
+        <w:t>LOGIN</w:t>
+      </w:r>
+    </w:p>
+    <w:p>
+      <w:pPr>
+        <w:rPr>
+          <w:b/>
+          <w:bCs/>
+          <w:sz w:val="28"/>
+          <w:szCs w:val="28"/>
+          <w:lang w:val="hr-HR"/>
+        </w:rPr>
+      </w:pPr>
+    </w:p>
+    <w:p>
+      <w:pPr>
+        <w:pStyle w:val="ListParagraph"/>
+        <w:numPr>
+          <w:ilvl w:val="1"/>
+          <w:numId w:val="3"/>
+        </w:numPr>
+        <w:rPr>
+          <w:b/>
+          <w:bCs/>
+          <w:sz w:val="28"/>
+          <w:szCs w:val="28"/>
+          <w:lang w:val="hr-HR"/>
+        </w:rPr>
+      </w:pPr>
+      <w:r>
+        <w:rPr>
+          <w:b/>
+          <w:bCs/>
+          <w:sz w:val="28"/>
+          <w:szCs w:val="28"/>
+          <w:lang w:val="hr-HR"/>
+        </w:rPr>
+        <w:t>Provjera je li dobar login</w:t>
+      </w:r>
+    </w:p>
+    <w:p>
+      <w:pPr>
+        <w:pStyle w:val="ListParagraph"/>
+        <w:ind w:left="792"/>
+        <w:rPr>
+          <w:b/>
+          <w:bCs/>
+          <w:sz w:val="28"/>
+          <w:szCs w:val="28"/>
+          <w:lang w:val="hr-HR"/>
+        </w:rPr>
+      </w:pPr>
+    </w:p>
+    <w:p>
+      <w:pPr>
+        <w:ind w:left="360"/>
+        <w:rPr>
+          <w:b/>
+          <w:bCs/>
+          <w:sz w:val="28"/>
+          <w:szCs w:val="28"/>
+          <w:lang w:val="hr-HR"/>
+        </w:rPr>
+      </w:pPr>
+      <w:r>
+        <w:rPr>
+          <w:b/>
+          <w:bCs/>
+          <w:sz w:val="28"/>
+          <w:szCs w:val="28"/>
+          <w:lang w:val="hr-HR"/>
+        </w:rPr>
+        <w:t xml:space="preserve">Metoda: </w:t>
+      </w:r>
+      <w:r>
+        <w:rPr>
+          <w:b/>
+          <w:bCs/>
+          <w:sz w:val="28"/>
+          <w:szCs w:val="28"/>
+          <w:lang w:val="hr-HR"/>
+        </w:rPr>
+        <w:t>POST</w:t>
+      </w:r>
+    </w:p>
+    <w:p>
+      <w:pPr>
+        <w:ind w:left="360"/>
+        <w:rPr>
+          <w:sz w:val="28"/>
+          <w:szCs w:val="28"/>
+          <w:lang w:val="hr-HR"/>
+        </w:rPr>
+      </w:pPr>
+      <w:proofErr w:type="spellStart"/>
+      <w:r>
+        <w:rPr>
+          <w:b/>
+          <w:bCs/>
+          <w:sz w:val="28"/>
+          <w:szCs w:val="28"/>
+          <w:lang w:val="hr-HR"/>
+        </w:rPr>
+        <w:t>Postfix</w:t>
+      </w:r>
+      <w:proofErr w:type="spellEnd"/>
+      <w:r>
+        <w:rPr>
+          <w:b/>
+          <w:bCs/>
+          <w:sz w:val="28"/>
+          <w:szCs w:val="28"/>
+          <w:lang w:val="hr-HR"/>
+        </w:rPr>
+        <w:t xml:space="preserve"> adrese: </w:t>
+      </w:r>
+      <w:proofErr w:type="spellStart"/>
+      <w:r>
+        <w:rPr>
+          <w:sz w:val="28"/>
+          <w:szCs w:val="28"/>
+          <w:lang w:val="hr-HR"/>
+        </w:rPr>
+        <w:t>api</w:t>
+      </w:r>
+      <w:proofErr w:type="spellEnd"/>
+      <w:r>
+        <w:rPr>
+          <w:sz w:val="28"/>
+          <w:szCs w:val="28"/>
+          <w:lang w:val="hr-HR"/>
+        </w:rPr>
+        <w:t>/</w:t>
+      </w:r>
+      <w:proofErr w:type="spellStart"/>
+      <w:r>
+        <w:rPr>
+          <w:sz w:val="28"/>
+          <w:szCs w:val="28"/>
+          <w:lang w:val="hr-HR"/>
+        </w:rPr>
+        <w:t>LoginCredentials</w:t>
+      </w:r>
+      <w:proofErr w:type="spellEnd"/>
+    </w:p>
+    <w:p>
+      <w:pPr>
+        <w:ind w:left="360"/>
+        <w:rPr>
+          <w:b/>
+          <w:bCs/>
+          <w:sz w:val="28"/>
+          <w:szCs w:val="28"/>
+          <w:lang w:val="hr-HR"/>
+        </w:rPr>
+      </w:pPr>
+      <w:r>
+        <w:rPr>
+          <w:b/>
+          <w:bCs/>
+          <w:sz w:val="28"/>
+          <w:szCs w:val="28"/>
+          <w:lang w:val="hr-HR"/>
+        </w:rPr>
+        <w:t xml:space="preserve">Primjer lokalne adrese: </w:t>
+      </w:r>
+      <w:r>
+        <w:rPr>
+          <w:sz w:val="28"/>
+          <w:szCs w:val="28"/>
+          <w:lang w:val="es-ES"/>
+        </w:rPr>
+        <w:t>http://localhost:55598/</w:t>
+      </w:r>
+      <w:r>
+        <w:t xml:space="preserve"> </w:t>
+      </w:r>
+      <w:r>
+        <w:rPr>
+          <w:sz w:val="28"/>
+          <w:szCs w:val="28"/>
+          <w:lang w:val="es-ES"/>
+        </w:rPr>
+        <w:t>api/</w:t>
+      </w:r>
+      <w:proofErr w:type="spellStart"/>
+      <w:r>
+        <w:rPr>
+          <w:sz w:val="28"/>
+          <w:szCs w:val="28"/>
+          <w:lang w:val="es-ES"/>
+        </w:rPr>
+        <w:t>LoginCredentials</w:t>
+      </w:r>
+      <w:proofErr w:type="spellEnd"/>
+    </w:p>
+    <w:p>
+      <w:pPr>
+        <w:ind w:left="360"/>
+        <w:rPr>
+          <w:sz w:val="28"/>
+          <w:szCs w:val="28"/>
+          <w:lang w:val="hr-HR"/>
+        </w:rPr>
+      </w:pPr>
+      <w:proofErr w:type="spellStart"/>
+      <w:r>
+        <w:rPr>
+          <w:b/>
+          <w:bCs/>
+          <w:sz w:val="28"/>
+          <w:szCs w:val="28"/>
+          <w:lang w:val="hr-HR"/>
+        </w:rPr>
+        <w:t>Body</w:t>
+      </w:r>
+      <w:proofErr w:type="spellEnd"/>
+      <w:r>
+        <w:rPr>
+          <w:b/>
+          <w:bCs/>
+          <w:sz w:val="28"/>
+          <w:szCs w:val="28"/>
+          <w:lang w:val="hr-HR"/>
+        </w:rPr>
+        <w:t xml:space="preserve">: </w:t>
+      </w:r>
+      <w:r>
+        <w:rPr>
+          <w:sz w:val="28"/>
+          <w:szCs w:val="28"/>
+          <w:lang w:val="hr-HR"/>
+        </w:rPr>
+        <w:t>{</w:t>
+      </w:r>
+    </w:p>
+    <w:p>
+      <w:pPr>
+        <w:ind w:left="360"/>
+        <w:rPr>
+          <w:sz w:val="28"/>
+          <w:szCs w:val="28"/>
+          <w:lang w:val="hr-HR"/>
+        </w:rPr>
+      </w:pPr>
+      <w:r>
+        <w:rPr>
+          <w:sz w:val="28"/>
+          <w:szCs w:val="28"/>
+          <w:lang w:val="hr-HR"/>
+        </w:rPr>
+        <w:tab/>
+      </w:r>
+      <w:r>
+        <w:rPr>
+          <w:sz w:val="28"/>
+          <w:szCs w:val="28"/>
+          <w:lang w:val="hr-HR"/>
+        </w:rPr>
+        <w:tab/>
+      </w:r>
+      <w:proofErr w:type="spellStart"/>
+      <w:r>
+        <w:rPr>
+          <w:sz w:val="28"/>
+          <w:szCs w:val="28"/>
+          <w:lang w:val="hr-HR"/>
+        </w:rPr>
+        <w:t>Username</w:t>
+      </w:r>
+      <w:proofErr w:type="spellEnd"/>
+      <w:r>
+        <w:rPr>
+          <w:sz w:val="28"/>
+          <w:szCs w:val="28"/>
+          <w:lang w:val="hr-HR"/>
+        </w:rPr>
+        <w:t>: "</w:t>
+      </w:r>
+      <w:proofErr w:type="spellStart"/>
+      <w:r>
+        <w:rPr>
+          <w:sz w:val="28"/>
+          <w:szCs w:val="28"/>
+          <w:lang w:val="hr-HR"/>
+        </w:rPr>
+        <w:t>user</w:t>
+      </w:r>
+      <w:proofErr w:type="spellEnd"/>
+      <w:r>
+        <w:rPr>
+          <w:sz w:val="28"/>
+          <w:szCs w:val="28"/>
+          <w:lang w:val="hr-HR"/>
+        </w:rPr>
+        <w:t>",</w:t>
+      </w:r>
+    </w:p>
+    <w:p>
+      <w:pPr>
+        <w:ind w:left="360"/>
+        <w:rPr>
+          <w:sz w:val="28"/>
+          <w:szCs w:val="28"/>
+          <w:lang w:val="hr-HR"/>
+        </w:rPr>
+      </w:pPr>
+      <w:r>
+        <w:rPr>
+          <w:sz w:val="28"/>
+          <w:szCs w:val="28"/>
+          <w:lang w:val="hr-HR"/>
+        </w:rPr>
+        <w:tab/>
+      </w:r>
+      <w:r>
+        <w:rPr>
+          <w:sz w:val="28"/>
+          <w:szCs w:val="28"/>
+          <w:lang w:val="hr-HR"/>
+        </w:rPr>
+        <w:tab/>
+      </w:r>
+      <w:proofErr w:type="spellStart"/>
+      <w:r>
+        <w:rPr>
+          <w:sz w:val="28"/>
+          <w:szCs w:val="28"/>
+          <w:lang w:val="hr-HR"/>
+        </w:rPr>
+        <w:t>Pwd</w:t>
+      </w:r>
+      <w:proofErr w:type="spellEnd"/>
+      <w:r>
+        <w:rPr>
+          <w:sz w:val="28"/>
+          <w:szCs w:val="28"/>
+          <w:lang w:val="hr-HR"/>
+        </w:rPr>
+        <w:t>: "</w:t>
+      </w:r>
+      <w:proofErr w:type="spellStart"/>
+      <w:r>
+        <w:rPr>
+          <w:sz w:val="28"/>
+          <w:szCs w:val="28"/>
+          <w:lang w:val="hr-HR"/>
+        </w:rPr>
+        <w:t>pwdtest</w:t>
+      </w:r>
+      <w:proofErr w:type="spellEnd"/>
+      <w:r>
+        <w:rPr>
+          <w:sz w:val="28"/>
+          <w:szCs w:val="28"/>
+          <w:lang w:val="hr-HR"/>
+        </w:rPr>
+        <w:t>"</w:t>
+      </w:r>
+    </w:p>
+    <w:p>
+      <w:pPr>
+        <w:ind w:left="360"/>
+        <w:rPr>
+          <w:sz w:val="28"/>
+          <w:szCs w:val="28"/>
+          <w:lang w:val="hr-HR"/>
+        </w:rPr>
+      </w:pPr>
+      <w:r>
+        <w:rPr>
+          <w:sz w:val="28"/>
+          <w:szCs w:val="28"/>
+          <w:lang w:val="hr-HR"/>
+        </w:rPr>
+        <w:t>}</w:t>
+      </w:r>
+      <w:bookmarkStart w:id="1" w:name="_GoBack"/>
+      <w:bookmarkEnd w:id="1"/>
+    </w:p>
+    <w:p>
+      <w:pPr>
+        <w:ind w:left="360"/>
+        <w:rPr>
+          <w:sz w:val="28"/>
+          <w:szCs w:val="28"/>
+          <w:lang w:val="hr-HR"/>
+        </w:rPr>
+      </w:pPr>
+      <w:r>
+        <w:rPr>
+          <w:b/>
+          <w:bCs/>
+          <w:sz w:val="28"/>
+          <w:szCs w:val="28"/>
+          <w:lang w:val="hr-HR"/>
+        </w:rPr>
+        <w:t xml:space="preserve">Vraca: </w:t>
+      </w:r>
+      <w:proofErr w:type="spellStart"/>
+      <w:r>
+        <w:rPr>
+          <w:sz w:val="28"/>
+          <w:szCs w:val="28"/>
+          <w:lang w:val="hr-HR"/>
+        </w:rPr>
+        <w:t>vraca</w:t>
+      </w:r>
+      <w:proofErr w:type="spellEnd"/>
+      <w:r>
+        <w:rPr>
+          <w:sz w:val="28"/>
+          <w:szCs w:val="28"/>
+          <w:lang w:val="hr-HR"/>
+        </w:rPr>
+        <w:t xml:space="preserve"> </w:t>
+      </w:r>
+      <w:proofErr w:type="spellStart"/>
+      <w:r>
+        <w:rPr>
+          <w:b/>
+          <w:bCs/>
+          <w:sz w:val="28"/>
+          <w:szCs w:val="28"/>
+          <w:u w:val="single"/>
+          <w:lang w:val="hr-HR"/>
+        </w:rPr>
+        <w:t>true</w:t>
+      </w:r>
+      <w:proofErr w:type="spellEnd"/>
+      <w:r>
+        <w:rPr>
+          <w:sz w:val="28"/>
+          <w:szCs w:val="28"/>
+          <w:lang w:val="hr-HR"/>
+        </w:rPr>
+        <w:t xml:space="preserve"> ako postoji takav zapis u bazi, u suprotnom </w:t>
+      </w:r>
+      <w:proofErr w:type="spellStart"/>
+      <w:r>
+        <w:rPr>
+          <w:b/>
+          <w:bCs/>
+          <w:sz w:val="28"/>
+          <w:szCs w:val="28"/>
+          <w:u w:val="single"/>
+          <w:lang w:val="hr-HR"/>
+        </w:rPr>
+        <w:t>false</w:t>
+      </w:r>
+      <w:proofErr w:type="spellEnd"/>
+    </w:p>
+    <w:p>
+      <w:pPr>
+        <w:ind w:left="360"/>
+        <w:rPr>
+          <w:sz w:val="28"/>
+          <w:szCs w:val="28"/>
+          <w:lang w:val="hr-HR"/>
+        </w:rPr>
+      </w:pPr>
+      <w:r>
+        <w:rPr>
+          <w:b/>
+          <w:bCs/>
+          <w:sz w:val="28"/>
+          <w:szCs w:val="28"/>
+          <w:lang w:val="hr-HR"/>
+        </w:rPr>
+        <w:t>Komentar pisca:</w:t>
+      </w:r>
+      <w:r>
+        <w:rPr>
+          <w:sz w:val="28"/>
+          <w:szCs w:val="28"/>
+          <w:lang w:val="hr-HR"/>
+        </w:rPr>
+        <w:t xml:space="preserve"> </w:t>
+      </w:r>
+      <w:r>
+        <w:rPr>
+          <w:sz w:val="28"/>
+          <w:szCs w:val="28"/>
+          <w:lang w:val="hr-HR"/>
+        </w:rPr>
+        <w:t>/</w:t>
+      </w:r>
+    </w:p>
+    <w:p>
+      <w:pPr>
+        <w:rPr>
+          <w:b/>
+          <w:bCs/>
+          <w:sz w:val="28"/>
+          <w:szCs w:val="28"/>
+          <w:lang w:val="hr-HR"/>
+        </w:rPr>
+      </w:pPr>
     </w:p>
     <w:p>
       <w:pPr>

</xml_diff>

<commit_message>
Registracija vraca jednostavniji error ako je unsesen vec postojeci username ili mail, dodano u bazu da je Email UNIQUE, updatean api guide
</commit_message>
<xml_diff>
--- a/Dokumentacija/WebServisAPIGuide.docx
+++ b/Dokumentacija/WebServisAPIGuide.docx
@@ -3496,25 +3496,23 @@
           <w:szCs w:val="28"/>
           <w:lang w:val="hr-HR"/>
         </w:rPr>
-        <w:t>: "</w:t>
-      </w:r>
-      <w:proofErr w:type="spellStart"/>
-      <w:r>
-        <w:rPr>
-          <w:sz w:val="28"/>
-          <w:szCs w:val="28"/>
-          <w:lang w:val="hr-HR"/>
-        </w:rPr>
-        <w:t>Fifaco</w:t>
-      </w:r>
-      <w:proofErr w:type="spellEnd"/>
-      <w:r>
-        <w:rPr>
-          <w:sz w:val="28"/>
-          <w:szCs w:val="28"/>
-          <w:lang w:val="hr-HR"/>
-        </w:rPr>
-        <w:t>",</w:t>
+        <w:t>: "Fi</w:t>
+      </w:r>
+      <w:r>
+        <w:rPr>
+          <w:sz w:val="28"/>
+          <w:szCs w:val="28"/>
+          <w:lang w:val="hr-HR"/>
+        </w:rPr>
+        <w:t>c</w:t>
+      </w:r>
+      <w:r>
+        <w:rPr>
+          <w:sz w:val="28"/>
+          <w:szCs w:val="28"/>
+          <w:lang w:val="hr-HR"/>
+        </w:rPr>
+        <w:t>o",</w:t>
       </w:r>
     </w:p>
     <w:p>
@@ -3550,25 +3548,23 @@
           <w:szCs w:val="28"/>
           <w:lang w:val="hr-HR"/>
         </w:rPr>
-        <w:t>: "</w:t>
-      </w:r>
-      <w:proofErr w:type="spellStart"/>
-      <w:r>
-        <w:rPr>
-          <w:sz w:val="28"/>
-          <w:szCs w:val="28"/>
-          <w:lang w:val="hr-HR"/>
-        </w:rPr>
-        <w:t>Beaeso</w:t>
-      </w:r>
-      <w:proofErr w:type="spellEnd"/>
-      <w:r>
-        <w:rPr>
-          <w:sz w:val="28"/>
-          <w:szCs w:val="28"/>
-          <w:lang w:val="hr-HR"/>
-        </w:rPr>
-        <w:t>",</w:t>
+        <w:t>: "Be</w:t>
+      </w:r>
+      <w:r>
+        <w:rPr>
+          <w:sz w:val="28"/>
+          <w:szCs w:val="28"/>
+          <w:lang w:val="hr-HR"/>
+        </w:rPr>
+        <w:t>s</w:t>
+      </w:r>
+      <w:r>
+        <w:rPr>
+          <w:sz w:val="28"/>
+          <w:szCs w:val="28"/>
+          <w:lang w:val="hr-HR"/>
+        </w:rPr>
+        <w:t>o",</w:t>
       </w:r>
     </w:p>
     <w:p>
@@ -3867,8 +3863,595 @@
           <w:szCs w:val="28"/>
           <w:lang w:val="hr-HR"/>
         </w:rPr>
-        <w:t xml:space="preserve"> upravo kreiranog </w:t>
-      </w:r>
+        <w:t xml:space="preserve"> upravo kreiranog</w:t>
+      </w:r>
+      <w:r>
+        <w:rPr>
+          <w:sz w:val="28"/>
+          <w:szCs w:val="28"/>
+          <w:lang w:val="hr-HR"/>
+        </w:rPr>
+        <w:t xml:space="preserve">, </w:t>
+      </w:r>
+      <w:r>
+        <w:rPr>
+          <w:b/>
+          <w:bCs/>
+          <w:sz w:val="28"/>
+          <w:szCs w:val="28"/>
+          <w:u w:val="single"/>
+          <w:lang w:val="hr-HR"/>
+        </w:rPr>
+        <w:t xml:space="preserve">u </w:t>
+      </w:r>
+      <w:proofErr w:type="spellStart"/>
+      <w:r>
+        <w:rPr>
+          <w:b/>
+          <w:bCs/>
+          <w:sz w:val="28"/>
+          <w:szCs w:val="28"/>
+          <w:u w:val="single"/>
+          <w:lang w:val="hr-HR"/>
+        </w:rPr>
+        <w:t>slucaju</w:t>
+      </w:r>
+      <w:proofErr w:type="spellEnd"/>
+      <w:r>
+        <w:rPr>
+          <w:b/>
+          <w:bCs/>
+          <w:sz w:val="28"/>
+          <w:szCs w:val="28"/>
+          <w:u w:val="single"/>
+          <w:lang w:val="hr-HR"/>
+        </w:rPr>
+        <w:t xml:space="preserve"> postojanja </w:t>
+      </w:r>
+      <w:proofErr w:type="spellStart"/>
+      <w:r>
+        <w:rPr>
+          <w:b/>
+          <w:bCs/>
+          <w:sz w:val="28"/>
+          <w:szCs w:val="28"/>
+          <w:u w:val="single"/>
+          <w:lang w:val="hr-HR"/>
+        </w:rPr>
+        <w:t>vec</w:t>
+      </w:r>
+      <w:proofErr w:type="spellEnd"/>
+      <w:r>
+        <w:rPr>
+          <w:b/>
+          <w:bCs/>
+          <w:sz w:val="28"/>
+          <w:szCs w:val="28"/>
+          <w:u w:val="single"/>
+          <w:lang w:val="hr-HR"/>
+        </w:rPr>
+        <w:t xml:space="preserve"> unesenog </w:t>
+      </w:r>
+      <w:proofErr w:type="spellStart"/>
+      <w:r>
+        <w:rPr>
+          <w:b/>
+          <w:bCs/>
+          <w:sz w:val="28"/>
+          <w:szCs w:val="28"/>
+          <w:u w:val="single"/>
+          <w:lang w:val="hr-HR"/>
+        </w:rPr>
+        <w:t>usernamea</w:t>
+      </w:r>
+      <w:proofErr w:type="spellEnd"/>
+      <w:r>
+        <w:rPr>
+          <w:b/>
+          <w:bCs/>
+          <w:sz w:val="28"/>
+          <w:szCs w:val="28"/>
+          <w:u w:val="single"/>
+          <w:lang w:val="hr-HR"/>
+        </w:rPr>
+        <w:t xml:space="preserve"> ili emaila </w:t>
+      </w:r>
+      <w:proofErr w:type="spellStart"/>
+      <w:r>
+        <w:rPr>
+          <w:b/>
+          <w:bCs/>
+          <w:sz w:val="28"/>
+          <w:szCs w:val="28"/>
+          <w:u w:val="single"/>
+          <w:lang w:val="hr-HR"/>
+        </w:rPr>
+        <w:t>vraca</w:t>
+      </w:r>
+      <w:proofErr w:type="spellEnd"/>
+      <w:r>
+        <w:rPr>
+          <w:b/>
+          <w:bCs/>
+          <w:sz w:val="28"/>
+          <w:szCs w:val="28"/>
+          <w:u w:val="single"/>
+          <w:lang w:val="hr-HR"/>
+        </w:rPr>
+        <w:t xml:space="preserve"> </w:t>
+      </w:r>
+      <w:proofErr w:type="spellStart"/>
+      <w:r>
+        <w:rPr>
+          <w:b/>
+          <w:bCs/>
+          <w:sz w:val="28"/>
+          <w:szCs w:val="28"/>
+          <w:u w:val="single"/>
+          <w:lang w:val="hr-HR"/>
+        </w:rPr>
+        <w:t>BadRequest</w:t>
+      </w:r>
+      <w:proofErr w:type="spellEnd"/>
+      <w:r>
+        <w:rPr>
+          <w:b/>
+          <w:bCs/>
+          <w:sz w:val="28"/>
+          <w:szCs w:val="28"/>
+          <w:u w:val="single"/>
+          <w:lang w:val="hr-HR"/>
+        </w:rPr>
+        <w:t xml:space="preserve"> sa </w:t>
+      </w:r>
+      <w:proofErr w:type="spellStart"/>
+      <w:r>
+        <w:rPr>
+          <w:b/>
+          <w:bCs/>
+          <w:sz w:val="28"/>
+          <w:szCs w:val="28"/>
+          <w:u w:val="single"/>
+          <w:lang w:val="hr-HR"/>
+        </w:rPr>
+        <w:t>json</w:t>
+      </w:r>
+      <w:proofErr w:type="spellEnd"/>
+      <w:r>
+        <w:rPr>
+          <w:b/>
+          <w:bCs/>
+          <w:sz w:val="28"/>
+          <w:szCs w:val="28"/>
+          <w:u w:val="single"/>
+          <w:lang w:val="hr-HR"/>
+        </w:rPr>
+        <w:t xml:space="preserve"> objektom</w:t>
+      </w:r>
+    </w:p>
+    <w:p>
+      <w:pPr>
+        <w:ind w:left="360"/>
+        <w:rPr>
+          <w:sz w:val="28"/>
+          <w:szCs w:val="28"/>
+          <w:lang w:val="hr-HR"/>
+        </w:rPr>
+      </w:pPr>
+      <w:r>
+        <w:rPr>
+          <w:sz w:val="28"/>
+          <w:szCs w:val="28"/>
+          <w:lang w:val="hr-HR"/>
+        </w:rPr>
+        <w:t xml:space="preserve">Primjer JSON objekta ako postoji </w:t>
+      </w:r>
+      <w:proofErr w:type="spellStart"/>
+      <w:r>
+        <w:rPr>
+          <w:sz w:val="28"/>
+          <w:szCs w:val="28"/>
+          <w:lang w:val="hr-HR"/>
+        </w:rPr>
+        <w:t>vec</w:t>
+      </w:r>
+      <w:proofErr w:type="spellEnd"/>
+      <w:r>
+        <w:rPr>
+          <w:sz w:val="28"/>
+          <w:szCs w:val="28"/>
+          <w:lang w:val="hr-HR"/>
+        </w:rPr>
+        <w:t xml:space="preserve"> uneseni </w:t>
+      </w:r>
+      <w:proofErr w:type="spellStart"/>
+      <w:r>
+        <w:rPr>
+          <w:sz w:val="28"/>
+          <w:szCs w:val="28"/>
+          <w:lang w:val="hr-HR"/>
+        </w:rPr>
+        <w:t>username</w:t>
+      </w:r>
+      <w:proofErr w:type="spellEnd"/>
+      <w:r>
+        <w:rPr>
+          <w:sz w:val="28"/>
+          <w:szCs w:val="28"/>
+          <w:lang w:val="hr-HR"/>
+        </w:rPr>
+        <w:t>: {</w:t>
+      </w:r>
+    </w:p>
+    <w:p>
+      <w:pPr>
+        <w:ind w:left="360" w:firstLine="360"/>
+        <w:rPr>
+          <w:sz w:val="28"/>
+          <w:szCs w:val="28"/>
+          <w:lang w:val="hr-HR"/>
+        </w:rPr>
+      </w:pPr>
+      <w:proofErr w:type="spellStart"/>
+      <w:r>
+        <w:rPr>
+          <w:sz w:val="28"/>
+          <w:szCs w:val="28"/>
+          <w:lang w:val="hr-HR"/>
+        </w:rPr>
+        <w:t>Value</w:t>
+      </w:r>
+      <w:proofErr w:type="spellEnd"/>
+      <w:r>
+        <w:rPr>
+          <w:sz w:val="28"/>
+          <w:szCs w:val="28"/>
+          <w:lang w:val="hr-HR"/>
+        </w:rPr>
+        <w:t xml:space="preserve">: </w:t>
+      </w:r>
+      <w:proofErr w:type="spellStart"/>
+      <w:r>
+        <w:rPr>
+          <w:sz w:val="28"/>
+          <w:szCs w:val="28"/>
+          <w:lang w:val="hr-HR"/>
+        </w:rPr>
+        <w:t>Username</w:t>
+      </w:r>
+      <w:proofErr w:type="spellEnd"/>
+      <w:r>
+        <w:rPr>
+          <w:sz w:val="28"/>
+          <w:szCs w:val="28"/>
+          <w:lang w:val="hr-HR"/>
+        </w:rPr>
+        <w:t>,</w:t>
+      </w:r>
+    </w:p>
+    <w:p>
+      <w:pPr>
+        <w:ind w:left="360" w:firstLine="360"/>
+        <w:rPr>
+          <w:sz w:val="28"/>
+          <w:szCs w:val="28"/>
+          <w:lang w:val="hr-HR"/>
+        </w:rPr>
+      </w:pPr>
+      <w:r>
+        <w:rPr>
+          <w:sz w:val="28"/>
+          <w:szCs w:val="28"/>
+          <w:lang w:val="hr-HR"/>
+        </w:rPr>
+        <w:t>Data: user2</w:t>
+      </w:r>
+    </w:p>
+    <w:p>
+      <w:pPr>
+        <w:ind w:left="360" w:firstLine="360"/>
+        <w:rPr>
+          <w:sz w:val="28"/>
+          <w:szCs w:val="28"/>
+          <w:lang w:val="hr-HR"/>
+        </w:rPr>
+      </w:pPr>
+      <w:proofErr w:type="spellStart"/>
+      <w:r>
+        <w:rPr>
+          <w:sz w:val="28"/>
+          <w:szCs w:val="28"/>
+          <w:lang w:val="hr-HR"/>
+        </w:rPr>
+        <w:t>Error</w:t>
+      </w:r>
+      <w:proofErr w:type="spellEnd"/>
+      <w:r>
+        <w:rPr>
+          <w:sz w:val="28"/>
+          <w:szCs w:val="28"/>
+          <w:lang w:val="hr-HR"/>
+        </w:rPr>
+        <w:t xml:space="preserve">: „ispsuje </w:t>
+      </w:r>
+      <w:proofErr w:type="spellStart"/>
+      <w:r>
+        <w:rPr>
+          <w:sz w:val="28"/>
+          <w:szCs w:val="28"/>
+          <w:lang w:val="hr-HR"/>
+        </w:rPr>
+        <w:t>error</w:t>
+      </w:r>
+      <w:proofErr w:type="spellEnd"/>
+      <w:r>
+        <w:rPr>
+          <w:sz w:val="28"/>
+          <w:szCs w:val="28"/>
+          <w:lang w:val="hr-HR"/>
+        </w:rPr>
+        <w:t xml:space="preserve"> </w:t>
+      </w:r>
+      <w:proofErr w:type="spellStart"/>
+      <w:r>
+        <w:rPr>
+          <w:sz w:val="28"/>
+          <w:szCs w:val="28"/>
+          <w:lang w:val="hr-HR"/>
+        </w:rPr>
+        <w:t>message</w:t>
+      </w:r>
+      <w:proofErr w:type="spellEnd"/>
+      <w:r>
+        <w:rPr>
+          <w:sz w:val="28"/>
+          <w:szCs w:val="28"/>
+          <w:lang w:val="hr-HR"/>
+        </w:rPr>
+        <w:t>“</w:t>
+      </w:r>
+      <w:bookmarkStart w:id="1" w:name="_GoBack"/>
+      <w:bookmarkEnd w:id="1"/>
+    </w:p>
+    <w:p>
+      <w:pPr>
+        <w:ind w:left="360"/>
+        <w:rPr>
+          <w:sz w:val="28"/>
+          <w:szCs w:val="28"/>
+          <w:lang w:val="hr-HR"/>
+        </w:rPr>
+      </w:pPr>
+      <w:r>
+        <w:rPr>
+          <w:sz w:val="28"/>
+          <w:szCs w:val="28"/>
+          <w:lang w:val="hr-HR"/>
+        </w:rPr>
+        <w:t>}</w:t>
+      </w:r>
+    </w:p>
+    <w:p>
+      <w:pPr>
+        <w:ind w:left="360"/>
+        <w:rPr>
+          <w:sz w:val="28"/>
+          <w:szCs w:val="28"/>
+          <w:lang w:val="hr-HR"/>
+        </w:rPr>
+      </w:pPr>
+      <w:r>
+        <w:rPr>
+          <w:sz w:val="28"/>
+          <w:szCs w:val="28"/>
+          <w:lang w:val="hr-HR"/>
+        </w:rPr>
+        <w:t xml:space="preserve">Primjer JSON objekta ako postoji </w:t>
+      </w:r>
+      <w:proofErr w:type="spellStart"/>
+      <w:r>
+        <w:rPr>
+          <w:sz w:val="28"/>
+          <w:szCs w:val="28"/>
+          <w:lang w:val="hr-HR"/>
+        </w:rPr>
+        <w:t>vec</w:t>
+      </w:r>
+      <w:proofErr w:type="spellEnd"/>
+      <w:r>
+        <w:rPr>
+          <w:sz w:val="28"/>
+          <w:szCs w:val="28"/>
+          <w:lang w:val="hr-HR"/>
+        </w:rPr>
+        <w:t xml:space="preserve"> uneseni </w:t>
+      </w:r>
+      <w:r>
+        <w:rPr>
+          <w:sz w:val="28"/>
+          <w:szCs w:val="28"/>
+          <w:lang w:val="hr-HR"/>
+        </w:rPr>
+        <w:t>email</w:t>
+      </w:r>
+      <w:r>
+        <w:rPr>
+          <w:sz w:val="28"/>
+          <w:szCs w:val="28"/>
+          <w:lang w:val="hr-HR"/>
+        </w:rPr>
+        <w:t>: {</w:t>
+      </w:r>
+    </w:p>
+    <w:p>
+      <w:pPr>
+        <w:ind w:left="360" w:firstLine="360"/>
+        <w:rPr>
+          <w:sz w:val="28"/>
+          <w:szCs w:val="28"/>
+          <w:lang w:val="hr-HR"/>
+        </w:rPr>
+      </w:pPr>
+      <w:proofErr w:type="spellStart"/>
+      <w:r>
+        <w:rPr>
+          <w:sz w:val="28"/>
+          <w:szCs w:val="28"/>
+          <w:lang w:val="hr-HR"/>
+        </w:rPr>
+        <w:t>Value</w:t>
+      </w:r>
+      <w:proofErr w:type="spellEnd"/>
+      <w:r>
+        <w:rPr>
+          <w:sz w:val="28"/>
+          <w:szCs w:val="28"/>
+          <w:lang w:val="hr-HR"/>
+        </w:rPr>
+        <w:t xml:space="preserve">: </w:t>
+      </w:r>
+      <w:r>
+        <w:rPr>
+          <w:sz w:val="28"/>
+          <w:szCs w:val="28"/>
+          <w:lang w:val="hr-HR"/>
+        </w:rPr>
+        <w:t>Email</w:t>
+      </w:r>
+      <w:r>
+        <w:rPr>
+          <w:sz w:val="28"/>
+          <w:szCs w:val="28"/>
+          <w:lang w:val="hr-HR"/>
+        </w:rPr>
+        <w:t>,</w:t>
+      </w:r>
+    </w:p>
+    <w:p>
+      <w:pPr>
+        <w:ind w:left="360" w:firstLine="360"/>
+        <w:rPr>
+          <w:sz w:val="28"/>
+          <w:szCs w:val="28"/>
+          <w:lang w:val="hr-HR"/>
+        </w:rPr>
+      </w:pPr>
+      <w:r>
+        <w:rPr>
+          <w:sz w:val="28"/>
+          <w:szCs w:val="28"/>
+          <w:lang w:val="hr-HR"/>
+        </w:rPr>
+        <w:t xml:space="preserve">Data: </w:t>
+      </w:r>
+      <w:r>
+        <w:rPr>
+          <w:sz w:val="28"/>
+          <w:szCs w:val="28"/>
+          <w:lang w:val="hr-HR"/>
+        </w:rPr>
+        <w:t>fifeafea@gmail.com</w:t>
+      </w:r>
+      <w:r>
+        <w:rPr>
+          <w:sz w:val="28"/>
+          <w:szCs w:val="28"/>
+          <w:lang w:val="hr-HR"/>
+        </w:rPr>
+        <w:t>,</w:t>
+      </w:r>
+    </w:p>
+    <w:p>
+      <w:pPr>
+        <w:ind w:left="360" w:firstLine="360"/>
+        <w:rPr>
+          <w:sz w:val="28"/>
+          <w:szCs w:val="28"/>
+          <w:lang w:val="hr-HR"/>
+        </w:rPr>
+      </w:pPr>
+      <w:proofErr w:type="spellStart"/>
+      <w:r>
+        <w:rPr>
+          <w:sz w:val="28"/>
+          <w:szCs w:val="28"/>
+          <w:lang w:val="hr-HR"/>
+        </w:rPr>
+        <w:t>Error</w:t>
+      </w:r>
+      <w:proofErr w:type="spellEnd"/>
+      <w:r>
+        <w:rPr>
+          <w:sz w:val="28"/>
+          <w:szCs w:val="28"/>
+          <w:lang w:val="hr-HR"/>
+        </w:rPr>
+        <w:t xml:space="preserve">: „ispsuje </w:t>
+      </w:r>
+      <w:proofErr w:type="spellStart"/>
+      <w:r>
+        <w:rPr>
+          <w:sz w:val="28"/>
+          <w:szCs w:val="28"/>
+          <w:lang w:val="hr-HR"/>
+        </w:rPr>
+        <w:t>error</w:t>
+      </w:r>
+      <w:proofErr w:type="spellEnd"/>
+      <w:r>
+        <w:rPr>
+          <w:sz w:val="28"/>
+          <w:szCs w:val="28"/>
+          <w:lang w:val="hr-HR"/>
+        </w:rPr>
+        <w:t xml:space="preserve"> </w:t>
+      </w:r>
+      <w:proofErr w:type="spellStart"/>
+      <w:r>
+        <w:rPr>
+          <w:sz w:val="28"/>
+          <w:szCs w:val="28"/>
+          <w:lang w:val="hr-HR"/>
+        </w:rPr>
+        <w:t>message</w:t>
+      </w:r>
+      <w:proofErr w:type="spellEnd"/>
+      <w:r>
+        <w:rPr>
+          <w:sz w:val="28"/>
+          <w:szCs w:val="28"/>
+          <w:lang w:val="hr-HR"/>
+        </w:rPr>
+        <w:t>“</w:t>
+      </w:r>
+    </w:p>
+    <w:p>
+      <w:pPr>
+        <w:ind w:left="360"/>
+        <w:rPr>
+          <w:sz w:val="28"/>
+          <w:szCs w:val="28"/>
+          <w:lang w:val="hr-HR"/>
+        </w:rPr>
+      </w:pPr>
+      <w:r>
+        <w:rPr>
+          <w:sz w:val="28"/>
+          <w:szCs w:val="28"/>
+          <w:lang w:val="hr-HR"/>
+        </w:rPr>
+        <w:t>}</w:t>
+      </w:r>
+    </w:p>
+    <w:p>
+      <w:pPr>
+        <w:ind w:left="360"/>
+        <w:rPr>
+          <w:sz w:val="28"/>
+          <w:szCs w:val="28"/>
+          <w:lang w:val="hr-HR"/>
+        </w:rPr>
+      </w:pPr>
     </w:p>
     <w:p>
       <w:pPr>
@@ -4268,7 +4851,6 @@
           <w:szCs w:val="28"/>
           <w:lang w:val="hr-HR"/>
         </w:rPr>
-        <w:lastRenderedPageBreak/>
         <w:t>Komentar pisca:</w:t>
       </w:r>
       <w:r>
@@ -4474,17 +5056,7 @@
           <w:szCs w:val="28"/>
           <w:lang w:val="hr-HR"/>
         </w:rPr>
-        <w:t xml:space="preserve">Metoda: </w:t>
-      </w:r>
-      <w:r>
-        <w:rPr>
-          <w:b/>
-          <w:bCs/>
-          <w:sz w:val="28"/>
-          <w:szCs w:val="28"/>
-          <w:lang w:val="hr-HR"/>
-        </w:rPr>
-        <w:t>POST</w:t>
+        <w:t>Metoda: POST</w:t>
       </w:r>
     </w:p>
     <w:p>
@@ -4779,26 +5351,25 @@
         </w:rPr>
         <w:t>}</w:t>
       </w:r>
-      <w:bookmarkStart w:id="1" w:name="_GoBack"/>
-      <w:bookmarkEnd w:id="1"/>
-    </w:p>
-    <w:p>
-      <w:pPr>
-        <w:ind w:left="360"/>
-        <w:rPr>
-          <w:sz w:val="28"/>
-          <w:szCs w:val="28"/>
-          <w:lang w:val="hr-HR"/>
-        </w:rPr>
-      </w:pPr>
-      <w:r>
-        <w:rPr>
-          <w:b/>
-          <w:bCs/>
-          <w:sz w:val="28"/>
-          <w:szCs w:val="28"/>
-          <w:lang w:val="hr-HR"/>
-        </w:rPr>
+    </w:p>
+    <w:p>
+      <w:pPr>
+        <w:ind w:left="360"/>
+        <w:rPr>
+          <w:sz w:val="28"/>
+          <w:szCs w:val="28"/>
+          <w:lang w:val="hr-HR"/>
+        </w:rPr>
+      </w:pPr>
+      <w:r>
+        <w:rPr>
+          <w:b/>
+          <w:bCs/>
+          <w:sz w:val="28"/>
+          <w:szCs w:val="28"/>
+          <w:lang w:val="hr-HR"/>
+        </w:rPr>
+        <w:lastRenderedPageBreak/>
         <w:t xml:space="preserve">Vraca: </w:t>
       </w:r>
       <w:proofErr w:type="spellStart"/>
@@ -4879,15 +5450,7 @@
           <w:szCs w:val="28"/>
           <w:lang w:val="hr-HR"/>
         </w:rPr>
-        <w:t xml:space="preserve"> </w:t>
-      </w:r>
-      <w:r>
-        <w:rPr>
-          <w:sz w:val="28"/>
-          <w:szCs w:val="28"/>
-          <w:lang w:val="hr-HR"/>
-        </w:rPr>
-        <w:t>/</w:t>
+        <w:t xml:space="preserve"> /</w:t>
       </w:r>
     </w:p>
     <w:p>

</xml_diff>

<commit_message>
user profile screen, rad na web servisu, rad na bazi
</commit_message>
<xml_diff>
--- a/Dokumentacija/WebServisAPIGuide.docx
+++ b/Dokumentacija/WebServisAPIGuide.docx
@@ -1980,8 +1980,6 @@
       <w:pPr>
         <w:ind w:left="360"/>
         <w:rPr>
-          <w:b/>
-          <w:bCs/>
           <w:sz w:val="28"/>
           <w:szCs w:val="28"/>
           <w:lang w:val="hr-HR"/>
@@ -2037,18 +2035,28 @@
         <w:t>usera</w:t>
       </w:r>
       <w:proofErr w:type="spellEnd"/>
-    </w:p>
-    <w:p>
-      <w:pPr>
-        <w:ind w:left="360"/>
-        <w:rPr>
-          <w:b/>
-          <w:bCs/>
-          <w:sz w:val="28"/>
-          <w:szCs w:val="28"/>
-          <w:lang w:val="hr-HR"/>
-        </w:rPr>
-      </w:pPr>
+      <w:r>
+        <w:rPr>
+          <w:b/>
+          <w:bCs/>
+          <w:sz w:val="28"/>
+          <w:szCs w:val="28"/>
+          <w:lang w:val="hr-HR"/>
+        </w:rPr>
+        <w:t xml:space="preserve"> po </w:t>
+      </w:r>
+      <w:proofErr w:type="spellStart"/>
+      <w:r>
+        <w:rPr>
+          <w:b/>
+          <w:bCs/>
+          <w:sz w:val="28"/>
+          <w:szCs w:val="28"/>
+          <w:lang w:val="hr-HR"/>
+        </w:rPr>
+        <w:t>usernameu</w:t>
+      </w:r>
+      <w:proofErr w:type="spellEnd"/>
     </w:p>
     <w:p>
       <w:pPr>
@@ -2146,7 +2154,7 @@
           <w:szCs w:val="28"/>
           <w:lang w:val="hr-HR"/>
         </w:rPr>
-        <w:t>id</w:t>
+        <w:t>username</w:t>
       </w:r>
       <w:proofErr w:type="spellEnd"/>
     </w:p>
@@ -2183,8 +2191,18 @@
           <w:szCs w:val="24"/>
           <w:lang w:val="hr-HR"/>
         </w:rPr>
-        <w:t>/5</w:t>
-      </w:r>
+        <w:t>/</w:t>
+      </w:r>
+      <w:proofErr w:type="spellStart"/>
+      <w:r>
+        <w:rPr>
+          <w:sz w:val="24"/>
+          <w:szCs w:val="24"/>
+          <w:lang w:val="hr-HR"/>
+        </w:rPr>
+        <w:t>Cofi</w:t>
+      </w:r>
+      <w:proofErr w:type="spellEnd"/>
     </w:p>
     <w:p>
       <w:pPr>
@@ -2263,16 +2281,52 @@
           <w:szCs w:val="28"/>
           <w:lang w:val="hr-HR"/>
         </w:rPr>
-        <w:t xml:space="preserve"> s </w:t>
-      </w:r>
-      <w:proofErr w:type="spellStart"/>
-      <w:r>
-        <w:rPr>
-          <w:sz w:val="28"/>
-          <w:szCs w:val="28"/>
-          <w:lang w:val="hr-HR"/>
-        </w:rPr>
-        <w:t>prosljedenim</w:t>
+        <w:t xml:space="preserve">, ako </w:t>
+      </w:r>
+      <w:proofErr w:type="spellStart"/>
+      <w:r>
+        <w:rPr>
+          <w:sz w:val="28"/>
+          <w:szCs w:val="28"/>
+          <w:lang w:val="hr-HR"/>
+        </w:rPr>
+        <w:t>user</w:t>
+      </w:r>
+      <w:proofErr w:type="spellEnd"/>
+      <w:r>
+        <w:rPr>
+          <w:sz w:val="28"/>
+          <w:szCs w:val="28"/>
+          <w:lang w:val="hr-HR"/>
+        </w:rPr>
+        <w:t xml:space="preserve"> s tim </w:t>
+      </w:r>
+      <w:proofErr w:type="spellStart"/>
+      <w:r>
+        <w:rPr>
+          <w:sz w:val="28"/>
+          <w:szCs w:val="28"/>
+          <w:lang w:val="hr-HR"/>
+        </w:rPr>
+        <w:t>usernameom</w:t>
+      </w:r>
+      <w:proofErr w:type="spellEnd"/>
+      <w:r>
+        <w:rPr>
+          <w:sz w:val="28"/>
+          <w:szCs w:val="28"/>
+          <w:lang w:val="hr-HR"/>
+        </w:rPr>
+        <w:t xml:space="preserve"> ne postoji u bazi </w:t>
+      </w:r>
+      <w:proofErr w:type="spellStart"/>
+      <w:r>
+        <w:rPr>
+          <w:sz w:val="28"/>
+          <w:szCs w:val="28"/>
+          <w:lang w:val="hr-HR"/>
+        </w:rPr>
+        <w:t>vraca</w:t>
       </w:r>
       <w:proofErr w:type="spellEnd"/>
       <w:r>
@@ -2290,9 +2344,53 @@
           <w:szCs w:val="28"/>
           <w:lang w:val="hr-HR"/>
         </w:rPr>
-        <w:t>id-om</w:t>
-      </w:r>
-      <w:proofErr w:type="spellEnd"/>
+        <w:t>string</w:t>
+      </w:r>
+      <w:proofErr w:type="spellEnd"/>
+      <w:r>
+        <w:rPr>
+          <w:sz w:val="28"/>
+          <w:szCs w:val="28"/>
+          <w:lang w:val="hr-HR"/>
+        </w:rPr>
+        <w:t xml:space="preserve"> „</w:t>
+      </w:r>
+      <w:proofErr w:type="spellStart"/>
+      <w:r>
+        <w:rPr>
+          <w:sz w:val="28"/>
+          <w:szCs w:val="28"/>
+          <w:lang w:val="hr-HR"/>
+        </w:rPr>
+        <w:t>Not</w:t>
+      </w:r>
+      <w:proofErr w:type="spellEnd"/>
+      <w:r>
+        <w:rPr>
+          <w:sz w:val="28"/>
+          <w:szCs w:val="28"/>
+          <w:lang w:val="hr-HR"/>
+        </w:rPr>
+        <w:t xml:space="preserve"> </w:t>
+      </w:r>
+      <w:proofErr w:type="spellStart"/>
+      <w:r>
+        <w:rPr>
+          <w:sz w:val="28"/>
+          <w:szCs w:val="28"/>
+          <w:lang w:val="hr-HR"/>
+        </w:rPr>
+        <w:t>found</w:t>
+      </w:r>
+      <w:proofErr w:type="spellEnd"/>
+      <w:r>
+        <w:rPr>
+          <w:sz w:val="28"/>
+          <w:szCs w:val="28"/>
+          <w:lang w:val="hr-HR"/>
+        </w:rPr>
+        <w:t>“</w:t>
+      </w:r>
     </w:p>
     <w:p>
       <w:pPr>
@@ -2327,97 +2425,79 @@
           <w:szCs w:val="28"/>
           <w:lang w:val="hr-HR"/>
         </w:rPr>
-        <w:t xml:space="preserve">U koliko </w:t>
-      </w:r>
-      <w:proofErr w:type="spellStart"/>
-      <w:r>
-        <w:rPr>
-          <w:sz w:val="28"/>
-          <w:szCs w:val="28"/>
-          <w:lang w:val="hr-HR"/>
-        </w:rPr>
-        <w:t>ce</w:t>
-      </w:r>
-      <w:proofErr w:type="spellEnd"/>
-      <w:r>
-        <w:rPr>
-          <w:sz w:val="28"/>
-          <w:szCs w:val="28"/>
-          <w:lang w:val="hr-HR"/>
-        </w:rPr>
-        <w:t xml:space="preserve"> trebati </w:t>
-      </w:r>
-      <w:proofErr w:type="spellStart"/>
-      <w:r>
-        <w:rPr>
-          <w:sz w:val="28"/>
-          <w:szCs w:val="28"/>
-          <w:lang w:val="hr-HR"/>
-        </w:rPr>
-        <w:t>naci</w:t>
-      </w:r>
-      <w:proofErr w:type="spellEnd"/>
-      <w:r>
-        <w:rPr>
-          <w:sz w:val="28"/>
-          <w:szCs w:val="28"/>
-          <w:lang w:val="hr-HR"/>
-        </w:rPr>
-        <w:t xml:space="preserve"> registriranog </w:t>
-      </w:r>
-      <w:proofErr w:type="spellStart"/>
-      <w:r>
-        <w:rPr>
-          <w:sz w:val="28"/>
-          <w:szCs w:val="28"/>
-          <w:lang w:val="hr-HR"/>
-        </w:rPr>
-        <w:t>usera</w:t>
-      </w:r>
-      <w:proofErr w:type="spellEnd"/>
-      <w:r>
-        <w:rPr>
-          <w:sz w:val="28"/>
-          <w:szCs w:val="28"/>
-          <w:lang w:val="hr-HR"/>
-        </w:rPr>
-        <w:t xml:space="preserve"> po </w:t>
-      </w:r>
-      <w:proofErr w:type="spellStart"/>
-      <w:r>
-        <w:rPr>
-          <w:sz w:val="28"/>
-          <w:szCs w:val="28"/>
-          <w:lang w:val="hr-HR"/>
-        </w:rPr>
-        <w:t>usernameu</w:t>
-      </w:r>
-      <w:proofErr w:type="spellEnd"/>
-      <w:r>
-        <w:rPr>
-          <w:sz w:val="28"/>
-          <w:szCs w:val="28"/>
-          <w:lang w:val="hr-HR"/>
-        </w:rPr>
-        <w:t xml:space="preserve"> ili </w:t>
-      </w:r>
-      <w:proofErr w:type="spellStart"/>
-      <w:r>
-        <w:rPr>
-          <w:sz w:val="28"/>
-          <w:szCs w:val="28"/>
-          <w:lang w:val="hr-HR"/>
-        </w:rPr>
-        <w:t>slicno</w:t>
-      </w:r>
-      <w:proofErr w:type="spellEnd"/>
-      <w:r>
-        <w:rPr>
-          <w:sz w:val="28"/>
-          <w:szCs w:val="28"/>
-          <w:lang w:val="hr-HR"/>
-        </w:rPr>
-        <w:t>, vrlo lako mogu napraviti!</w:t>
+        <w:t xml:space="preserve">Isto kako </w:t>
+      </w:r>
+      <w:proofErr w:type="spellStart"/>
+      <w:r>
+        <w:rPr>
+          <w:sz w:val="28"/>
+          <w:szCs w:val="28"/>
+          <w:lang w:val="hr-HR"/>
+        </w:rPr>
+        <w:t>vraca</w:t>
+      </w:r>
+      <w:proofErr w:type="spellEnd"/>
+      <w:r>
+        <w:rPr>
+          <w:sz w:val="28"/>
+          <w:szCs w:val="28"/>
+          <w:lang w:val="hr-HR"/>
+        </w:rPr>
+        <w:t xml:space="preserve"> „UQ_USERNAME“ pri registraciji tako i ovdje </w:t>
+      </w:r>
+      <w:proofErr w:type="spellStart"/>
+      <w:r>
+        <w:rPr>
+          <w:sz w:val="28"/>
+          <w:szCs w:val="28"/>
+          <w:lang w:val="hr-HR"/>
+        </w:rPr>
+        <w:t>vraca</w:t>
+      </w:r>
+      <w:proofErr w:type="spellEnd"/>
+      <w:r>
+        <w:rPr>
+          <w:sz w:val="28"/>
+          <w:szCs w:val="28"/>
+          <w:lang w:val="hr-HR"/>
+        </w:rPr>
+        <w:t xml:space="preserve"> „</w:t>
+      </w:r>
+      <w:proofErr w:type="spellStart"/>
+      <w:r>
+        <w:rPr>
+          <w:sz w:val="28"/>
+          <w:szCs w:val="28"/>
+          <w:lang w:val="hr-HR"/>
+        </w:rPr>
+        <w:t>Not</w:t>
+      </w:r>
+      <w:proofErr w:type="spellEnd"/>
+      <w:r>
+        <w:rPr>
+          <w:sz w:val="28"/>
+          <w:szCs w:val="28"/>
+          <w:lang w:val="hr-HR"/>
+        </w:rPr>
+        <w:t xml:space="preserve"> </w:t>
+      </w:r>
+      <w:proofErr w:type="spellStart"/>
+      <w:r>
+        <w:rPr>
+          <w:sz w:val="28"/>
+          <w:szCs w:val="28"/>
+          <w:lang w:val="hr-HR"/>
+        </w:rPr>
+        <w:t>found</w:t>
+      </w:r>
+      <w:proofErr w:type="spellEnd"/>
+      <w:r>
+        <w:rPr>
+          <w:sz w:val="28"/>
+          <w:szCs w:val="28"/>
+          <w:lang w:val="hr-HR"/>
+        </w:rPr>
+        <w:t>“</w:t>
       </w:r>
     </w:p>
     <w:p>
@@ -3824,6 +3904,8 @@
       <w:pPr>
         <w:ind w:left="360"/>
         <w:rPr>
+          <w:b/>
+          <w:bCs/>
           <w:sz w:val="28"/>
           <w:szCs w:val="28"/>
           <w:lang w:val="hr-HR"/>
@@ -3839,31 +3921,41 @@
         </w:rPr>
         <w:t xml:space="preserve">Vraca: </w:t>
       </w:r>
-      <w:r>
-        <w:rPr>
-          <w:sz w:val="28"/>
-          <w:szCs w:val="28"/>
-          <w:lang w:val="hr-HR"/>
-        </w:rPr>
-        <w:t xml:space="preserve">registriranog </w:t>
-      </w:r>
-      <w:proofErr w:type="spellStart"/>
-      <w:r>
-        <w:rPr>
-          <w:sz w:val="28"/>
-          <w:szCs w:val="28"/>
-          <w:lang w:val="hr-HR"/>
-        </w:rPr>
-        <w:t>usera</w:t>
-      </w:r>
-      <w:proofErr w:type="spellEnd"/>
-      <w:r>
-        <w:rPr>
-          <w:sz w:val="28"/>
-          <w:szCs w:val="28"/>
-          <w:lang w:val="hr-HR"/>
-        </w:rPr>
-        <w:t xml:space="preserve"> upravo kreiranog</w:t>
+      <w:proofErr w:type="spellStart"/>
+      <w:r>
+        <w:rPr>
+          <w:sz w:val="28"/>
+          <w:szCs w:val="28"/>
+          <w:lang w:val="hr-HR"/>
+        </w:rPr>
+        <w:t>true</w:t>
+      </w:r>
+      <w:proofErr w:type="spellEnd"/>
+      <w:r>
+        <w:rPr>
+          <w:sz w:val="28"/>
+          <w:szCs w:val="28"/>
+          <w:lang w:val="hr-HR"/>
+        </w:rPr>
+        <w:t xml:space="preserve"> ako je </w:t>
+      </w:r>
+      <w:proofErr w:type="spellStart"/>
+      <w:r>
+        <w:rPr>
+          <w:sz w:val="28"/>
+          <w:szCs w:val="28"/>
+          <w:lang w:val="hr-HR"/>
+        </w:rPr>
+        <w:t>uspjesno</w:t>
+      </w:r>
+      <w:proofErr w:type="spellEnd"/>
+      <w:r>
+        <w:rPr>
+          <w:sz w:val="28"/>
+          <w:szCs w:val="28"/>
+          <w:lang w:val="hr-HR"/>
+        </w:rPr>
+        <w:t xml:space="preserve"> registriran</w:t>
       </w:r>
       <w:r>
         <w:rPr>
@@ -3990,7 +4082,7 @@
           <w:u w:val="single"/>
           <w:lang w:val="hr-HR"/>
         </w:rPr>
-        <w:t>BadRequest</w:t>
+        <w:t>string</w:t>
       </w:r>
       <w:proofErr w:type="spellEnd"/>
       <w:r>
@@ -4002,456 +4094,8 @@
           <w:u w:val="single"/>
           <w:lang w:val="hr-HR"/>
         </w:rPr>
-        <w:t xml:space="preserve"> sa </w:t>
-      </w:r>
-      <w:proofErr w:type="spellStart"/>
-      <w:r>
-        <w:rPr>
-          <w:b/>
-          <w:bCs/>
-          <w:sz w:val="28"/>
-          <w:szCs w:val="28"/>
-          <w:u w:val="single"/>
-          <w:lang w:val="hr-HR"/>
-        </w:rPr>
-        <w:t>json</w:t>
-      </w:r>
-      <w:proofErr w:type="spellEnd"/>
-      <w:r>
-        <w:rPr>
-          <w:b/>
-          <w:bCs/>
-          <w:sz w:val="28"/>
-          <w:szCs w:val="28"/>
-          <w:u w:val="single"/>
-          <w:lang w:val="hr-HR"/>
-        </w:rPr>
-        <w:t xml:space="preserve"> objektom</w:t>
-      </w:r>
-    </w:p>
-    <w:p>
-      <w:pPr>
-        <w:ind w:left="360"/>
-        <w:rPr>
-          <w:sz w:val="28"/>
-          <w:szCs w:val="28"/>
-          <w:lang w:val="hr-HR"/>
-        </w:rPr>
-      </w:pPr>
-      <w:r>
-        <w:rPr>
-          <w:sz w:val="28"/>
-          <w:szCs w:val="28"/>
-          <w:lang w:val="hr-HR"/>
-        </w:rPr>
-        <w:t xml:space="preserve">Primjer JSON objekta ako postoji </w:t>
-      </w:r>
-      <w:proofErr w:type="spellStart"/>
-      <w:r>
-        <w:rPr>
-          <w:sz w:val="28"/>
-          <w:szCs w:val="28"/>
-          <w:lang w:val="hr-HR"/>
-        </w:rPr>
-        <w:t>vec</w:t>
-      </w:r>
-      <w:proofErr w:type="spellEnd"/>
-      <w:r>
-        <w:rPr>
-          <w:sz w:val="28"/>
-          <w:szCs w:val="28"/>
-          <w:lang w:val="hr-HR"/>
-        </w:rPr>
-        <w:t xml:space="preserve"> uneseni </w:t>
-      </w:r>
-      <w:proofErr w:type="spellStart"/>
-      <w:r>
-        <w:rPr>
-          <w:sz w:val="28"/>
-          <w:szCs w:val="28"/>
-          <w:lang w:val="hr-HR"/>
-        </w:rPr>
-        <w:t>username</w:t>
-      </w:r>
-      <w:proofErr w:type="spellEnd"/>
-      <w:r>
-        <w:rPr>
-          <w:sz w:val="28"/>
-          <w:szCs w:val="28"/>
-          <w:lang w:val="hr-HR"/>
-        </w:rPr>
-        <w:t>: {</w:t>
-      </w:r>
-    </w:p>
-    <w:p>
-      <w:pPr>
-        <w:ind w:left="360" w:firstLine="360"/>
-        <w:rPr>
-          <w:sz w:val="28"/>
-          <w:szCs w:val="28"/>
-          <w:lang w:val="hr-HR"/>
-        </w:rPr>
-      </w:pPr>
-      <w:proofErr w:type="spellStart"/>
-      <w:r>
-        <w:rPr>
-          <w:sz w:val="28"/>
-          <w:szCs w:val="28"/>
-          <w:lang w:val="hr-HR"/>
-        </w:rPr>
-        <w:t>Value</w:t>
-      </w:r>
-      <w:proofErr w:type="spellEnd"/>
-      <w:r>
-        <w:rPr>
-          <w:sz w:val="28"/>
-          <w:szCs w:val="28"/>
-          <w:lang w:val="hr-HR"/>
-        </w:rPr>
-        <w:t xml:space="preserve">: </w:t>
-      </w:r>
-      <w:proofErr w:type="spellStart"/>
-      <w:r>
-        <w:rPr>
-          <w:sz w:val="28"/>
-          <w:szCs w:val="28"/>
-          <w:lang w:val="hr-HR"/>
-        </w:rPr>
-        <w:t>Username</w:t>
-      </w:r>
-      <w:proofErr w:type="spellEnd"/>
-      <w:r>
-        <w:rPr>
-          <w:sz w:val="28"/>
-          <w:szCs w:val="28"/>
-          <w:lang w:val="hr-HR"/>
-        </w:rPr>
-        <w:t>,</w:t>
-      </w:r>
-    </w:p>
-    <w:p>
-      <w:pPr>
-        <w:ind w:left="360" w:firstLine="360"/>
-        <w:rPr>
-          <w:sz w:val="28"/>
-          <w:szCs w:val="28"/>
-          <w:lang w:val="hr-HR"/>
-        </w:rPr>
-      </w:pPr>
-      <w:r>
-        <w:rPr>
-          <w:sz w:val="28"/>
-          <w:szCs w:val="28"/>
-          <w:lang w:val="hr-HR"/>
-        </w:rPr>
-        <w:t>Data: user2</w:t>
-      </w:r>
-    </w:p>
-    <w:p>
-      <w:pPr>
-        <w:ind w:left="360" w:firstLine="360"/>
-        <w:rPr>
-          <w:sz w:val="28"/>
-          <w:szCs w:val="28"/>
-          <w:lang w:val="hr-HR"/>
-        </w:rPr>
-      </w:pPr>
-      <w:proofErr w:type="spellStart"/>
-      <w:r>
-        <w:rPr>
-          <w:sz w:val="28"/>
-          <w:szCs w:val="28"/>
-          <w:lang w:val="hr-HR"/>
-        </w:rPr>
-        <w:t>Error</w:t>
-      </w:r>
-      <w:proofErr w:type="spellEnd"/>
-      <w:r>
-        <w:rPr>
-          <w:sz w:val="28"/>
-          <w:szCs w:val="28"/>
-          <w:lang w:val="hr-HR"/>
-        </w:rPr>
-        <w:t xml:space="preserve">: „ispsuje </w:t>
-      </w:r>
-      <w:proofErr w:type="spellStart"/>
-      <w:r>
-        <w:rPr>
-          <w:sz w:val="28"/>
-          <w:szCs w:val="28"/>
-          <w:lang w:val="hr-HR"/>
-        </w:rPr>
-        <w:t>error</w:t>
-      </w:r>
-      <w:proofErr w:type="spellEnd"/>
-      <w:r>
-        <w:rPr>
-          <w:sz w:val="28"/>
-          <w:szCs w:val="28"/>
-          <w:lang w:val="hr-HR"/>
-        </w:rPr>
-        <w:t xml:space="preserve"> </w:t>
-      </w:r>
-      <w:proofErr w:type="spellStart"/>
-      <w:r>
-        <w:rPr>
-          <w:sz w:val="28"/>
-          <w:szCs w:val="28"/>
-          <w:lang w:val="hr-HR"/>
-        </w:rPr>
-        <w:t>message</w:t>
-      </w:r>
-      <w:proofErr w:type="spellEnd"/>
-      <w:r>
-        <w:rPr>
-          <w:sz w:val="28"/>
-          <w:szCs w:val="28"/>
-          <w:lang w:val="hr-HR"/>
-        </w:rPr>
-        <w:t>“</w:t>
-      </w:r>
-      <w:bookmarkStart w:id="1" w:name="_GoBack"/>
-      <w:bookmarkEnd w:id="1"/>
-    </w:p>
-    <w:p>
-      <w:pPr>
-        <w:ind w:left="360"/>
-        <w:rPr>
-          <w:sz w:val="28"/>
-          <w:szCs w:val="28"/>
-          <w:lang w:val="hr-HR"/>
-        </w:rPr>
-      </w:pPr>
-      <w:r>
-        <w:rPr>
-          <w:sz w:val="28"/>
-          <w:szCs w:val="28"/>
-          <w:lang w:val="hr-HR"/>
-        </w:rPr>
-        <w:t>}</w:t>
-      </w:r>
-    </w:p>
-    <w:p>
-      <w:pPr>
-        <w:ind w:left="360"/>
-        <w:rPr>
-          <w:sz w:val="28"/>
-          <w:szCs w:val="28"/>
-          <w:lang w:val="hr-HR"/>
-        </w:rPr>
-      </w:pPr>
-      <w:r>
-        <w:rPr>
-          <w:sz w:val="28"/>
-          <w:szCs w:val="28"/>
-          <w:lang w:val="hr-HR"/>
-        </w:rPr>
-        <w:t xml:space="preserve">Primjer JSON objekta ako postoji </w:t>
-      </w:r>
-      <w:proofErr w:type="spellStart"/>
-      <w:r>
-        <w:rPr>
-          <w:sz w:val="28"/>
-          <w:szCs w:val="28"/>
-          <w:lang w:val="hr-HR"/>
-        </w:rPr>
-        <w:t>vec</w:t>
-      </w:r>
-      <w:proofErr w:type="spellEnd"/>
-      <w:r>
-        <w:rPr>
-          <w:sz w:val="28"/>
-          <w:szCs w:val="28"/>
-          <w:lang w:val="hr-HR"/>
-        </w:rPr>
-        <w:t xml:space="preserve"> uneseni </w:t>
-      </w:r>
-      <w:r>
-        <w:rPr>
-          <w:sz w:val="28"/>
-          <w:szCs w:val="28"/>
-          <w:lang w:val="hr-HR"/>
-        </w:rPr>
-        <w:t>email</w:t>
-      </w:r>
-      <w:r>
-        <w:rPr>
-          <w:sz w:val="28"/>
-          <w:szCs w:val="28"/>
-          <w:lang w:val="hr-HR"/>
-        </w:rPr>
-        <w:t>: {</w:t>
-      </w:r>
-    </w:p>
-    <w:p>
-      <w:pPr>
-        <w:ind w:left="360" w:firstLine="360"/>
-        <w:rPr>
-          <w:sz w:val="28"/>
-          <w:szCs w:val="28"/>
-          <w:lang w:val="hr-HR"/>
-        </w:rPr>
-      </w:pPr>
-      <w:proofErr w:type="spellStart"/>
-      <w:r>
-        <w:rPr>
-          <w:sz w:val="28"/>
-          <w:szCs w:val="28"/>
-          <w:lang w:val="hr-HR"/>
-        </w:rPr>
-        <w:t>Value</w:t>
-      </w:r>
-      <w:proofErr w:type="spellEnd"/>
-      <w:r>
-        <w:rPr>
-          <w:sz w:val="28"/>
-          <w:szCs w:val="28"/>
-          <w:lang w:val="hr-HR"/>
-        </w:rPr>
-        <w:t xml:space="preserve">: </w:t>
-      </w:r>
-      <w:r>
-        <w:rPr>
-          <w:sz w:val="28"/>
-          <w:szCs w:val="28"/>
-          <w:lang w:val="hr-HR"/>
-        </w:rPr>
-        <w:t>Email</w:t>
-      </w:r>
-      <w:r>
-        <w:rPr>
-          <w:sz w:val="28"/>
-          <w:szCs w:val="28"/>
-          <w:lang w:val="hr-HR"/>
-        </w:rPr>
-        <w:t>,</w:t>
-      </w:r>
-    </w:p>
-    <w:p>
-      <w:pPr>
-        <w:ind w:left="360" w:firstLine="360"/>
-        <w:rPr>
-          <w:sz w:val="28"/>
-          <w:szCs w:val="28"/>
-          <w:lang w:val="hr-HR"/>
-        </w:rPr>
-      </w:pPr>
-      <w:r>
-        <w:rPr>
-          <w:sz w:val="28"/>
-          <w:szCs w:val="28"/>
-          <w:lang w:val="hr-HR"/>
-        </w:rPr>
-        <w:t xml:space="preserve">Data: </w:t>
-      </w:r>
-      <w:r>
-        <w:rPr>
-          <w:sz w:val="28"/>
-          <w:szCs w:val="28"/>
-          <w:lang w:val="hr-HR"/>
-        </w:rPr>
-        <w:t>fifeafea@gmail.com</w:t>
-      </w:r>
-      <w:r>
-        <w:rPr>
-          <w:sz w:val="28"/>
-          <w:szCs w:val="28"/>
-          <w:lang w:val="hr-HR"/>
-        </w:rPr>
-        <w:t>,</w:t>
-      </w:r>
-    </w:p>
-    <w:p>
-      <w:pPr>
-        <w:ind w:left="360" w:firstLine="360"/>
-        <w:rPr>
-          <w:sz w:val="28"/>
-          <w:szCs w:val="28"/>
-          <w:lang w:val="hr-HR"/>
-        </w:rPr>
-      </w:pPr>
-      <w:proofErr w:type="spellStart"/>
-      <w:r>
-        <w:rPr>
-          <w:sz w:val="28"/>
-          <w:szCs w:val="28"/>
-          <w:lang w:val="hr-HR"/>
-        </w:rPr>
-        <w:t>Error</w:t>
-      </w:r>
-      <w:proofErr w:type="spellEnd"/>
-      <w:r>
-        <w:rPr>
-          <w:sz w:val="28"/>
-          <w:szCs w:val="28"/>
-          <w:lang w:val="hr-HR"/>
-        </w:rPr>
-        <w:t xml:space="preserve">: „ispsuje </w:t>
-      </w:r>
-      <w:proofErr w:type="spellStart"/>
-      <w:r>
-        <w:rPr>
-          <w:sz w:val="28"/>
-          <w:szCs w:val="28"/>
-          <w:lang w:val="hr-HR"/>
-        </w:rPr>
-        <w:t>error</w:t>
-      </w:r>
-      <w:proofErr w:type="spellEnd"/>
-      <w:r>
-        <w:rPr>
-          <w:sz w:val="28"/>
-          <w:szCs w:val="28"/>
-          <w:lang w:val="hr-HR"/>
-        </w:rPr>
-        <w:t xml:space="preserve"> </w:t>
-      </w:r>
-      <w:proofErr w:type="spellStart"/>
-      <w:r>
-        <w:rPr>
-          <w:sz w:val="28"/>
-          <w:szCs w:val="28"/>
-          <w:lang w:val="hr-HR"/>
-        </w:rPr>
-        <w:t>message</w:t>
-      </w:r>
-      <w:proofErr w:type="spellEnd"/>
-      <w:r>
-        <w:rPr>
-          <w:sz w:val="28"/>
-          <w:szCs w:val="28"/>
-          <w:lang w:val="hr-HR"/>
-        </w:rPr>
-        <w:t>“</w:t>
-      </w:r>
-    </w:p>
-    <w:p>
-      <w:pPr>
-        <w:ind w:left="360"/>
-        <w:rPr>
-          <w:sz w:val="28"/>
-          <w:szCs w:val="28"/>
-          <w:lang w:val="hr-HR"/>
-        </w:rPr>
-      </w:pPr>
-      <w:r>
-        <w:rPr>
-          <w:sz w:val="28"/>
-          <w:szCs w:val="28"/>
-          <w:lang w:val="hr-HR"/>
-        </w:rPr>
-        <w:t>}</w:t>
-      </w:r>
-    </w:p>
-    <w:p>
-      <w:pPr>
-        <w:ind w:left="360"/>
-        <w:rPr>
-          <w:sz w:val="28"/>
-          <w:szCs w:val="28"/>
-          <w:lang w:val="hr-HR"/>
-        </w:rPr>
-      </w:pPr>
+        <w:t xml:space="preserve"> UQ_USERNAME ili UQ_EMAIL</w:t>
+      </w:r>
     </w:p>
     <w:p>
       <w:pPr>
@@ -4851,6 +4495,7 @@
           <w:szCs w:val="28"/>
           <w:lang w:val="hr-HR"/>
         </w:rPr>
+        <w:lastRenderedPageBreak/>
         <w:t>Komentar pisca:</w:t>
       </w:r>
       <w:r>
@@ -4989,6 +4634,8 @@
     </w:p>
     <w:p>
       <w:pPr>
+        <w:pStyle w:val="ListParagraph"/>
+        <w:ind w:left="360"/>
         <w:rPr>
           <w:b/>
           <w:bCs/>
@@ -5026,37 +4673,538 @@
     </w:p>
     <w:p>
       <w:pPr>
+        <w:ind w:left="360"/>
+        <w:rPr>
+          <w:b/>
+          <w:bCs/>
+          <w:sz w:val="28"/>
+          <w:szCs w:val="28"/>
+          <w:lang w:val="hr-HR"/>
+        </w:rPr>
+      </w:pPr>
+      <w:r>
+        <w:rPr>
+          <w:b/>
+          <w:bCs/>
+          <w:sz w:val="28"/>
+          <w:szCs w:val="28"/>
+          <w:lang w:val="hr-HR"/>
+        </w:rPr>
+        <w:t>Metoda: POST</w:t>
+      </w:r>
+    </w:p>
+    <w:p>
+      <w:pPr>
+        <w:ind w:left="360"/>
+        <w:rPr>
+          <w:sz w:val="28"/>
+          <w:szCs w:val="28"/>
+          <w:lang w:val="hr-HR"/>
+        </w:rPr>
+      </w:pPr>
+      <w:proofErr w:type="spellStart"/>
+      <w:r>
+        <w:rPr>
+          <w:b/>
+          <w:bCs/>
+          <w:sz w:val="28"/>
+          <w:szCs w:val="28"/>
+          <w:lang w:val="hr-HR"/>
+        </w:rPr>
+        <w:t>Postfix</w:t>
+      </w:r>
+      <w:proofErr w:type="spellEnd"/>
+      <w:r>
+        <w:rPr>
+          <w:b/>
+          <w:bCs/>
+          <w:sz w:val="28"/>
+          <w:szCs w:val="28"/>
+          <w:lang w:val="hr-HR"/>
+        </w:rPr>
+        <w:t xml:space="preserve"> adrese: </w:t>
+      </w:r>
+      <w:proofErr w:type="spellStart"/>
+      <w:r>
+        <w:rPr>
+          <w:sz w:val="28"/>
+          <w:szCs w:val="28"/>
+          <w:lang w:val="hr-HR"/>
+        </w:rPr>
+        <w:t>api</w:t>
+      </w:r>
+      <w:proofErr w:type="spellEnd"/>
+      <w:r>
+        <w:rPr>
+          <w:sz w:val="28"/>
+          <w:szCs w:val="28"/>
+          <w:lang w:val="hr-HR"/>
+        </w:rPr>
+        <w:t>/</w:t>
+      </w:r>
+      <w:proofErr w:type="spellStart"/>
+      <w:r>
+        <w:rPr>
+          <w:sz w:val="28"/>
+          <w:szCs w:val="28"/>
+          <w:lang w:val="hr-HR"/>
+        </w:rPr>
+        <w:t>LoginCredentials</w:t>
+      </w:r>
+      <w:proofErr w:type="spellEnd"/>
+    </w:p>
+    <w:p>
+      <w:pPr>
+        <w:ind w:left="360"/>
+        <w:rPr>
+          <w:b/>
+          <w:bCs/>
+          <w:sz w:val="28"/>
+          <w:szCs w:val="28"/>
+          <w:lang w:val="hr-HR"/>
+        </w:rPr>
+      </w:pPr>
+      <w:r>
+        <w:rPr>
+          <w:b/>
+          <w:bCs/>
+          <w:sz w:val="28"/>
+          <w:szCs w:val="28"/>
+          <w:lang w:val="hr-HR"/>
+        </w:rPr>
+        <w:t xml:space="preserve">Primjer lokalne adrese: </w:t>
+      </w:r>
+      <w:r>
+        <w:rPr>
+          <w:sz w:val="28"/>
+          <w:szCs w:val="28"/>
+        </w:rPr>
+        <w:t>http://localhost:55598/</w:t>
+      </w:r>
+      <w:r>
+        <w:t xml:space="preserve"> </w:t>
+      </w:r>
+      <w:proofErr w:type="spellStart"/>
+      <w:r>
+        <w:rPr>
+          <w:sz w:val="28"/>
+          <w:szCs w:val="28"/>
+        </w:rPr>
+        <w:t>api</w:t>
+      </w:r>
+      <w:proofErr w:type="spellEnd"/>
+      <w:r>
+        <w:rPr>
+          <w:sz w:val="28"/>
+          <w:szCs w:val="28"/>
+        </w:rPr>
+        <w:t>/</w:t>
+      </w:r>
+      <w:proofErr w:type="spellStart"/>
+      <w:r>
+        <w:rPr>
+          <w:sz w:val="28"/>
+          <w:szCs w:val="28"/>
+        </w:rPr>
+        <w:t>LoginCredentials</w:t>
+      </w:r>
+      <w:proofErr w:type="spellEnd"/>
+    </w:p>
+    <w:p>
+      <w:pPr>
+        <w:ind w:left="360"/>
+        <w:rPr>
+          <w:sz w:val="28"/>
+          <w:szCs w:val="28"/>
+          <w:lang w:val="hr-HR"/>
+        </w:rPr>
+      </w:pPr>
+      <w:proofErr w:type="spellStart"/>
+      <w:r>
+        <w:rPr>
+          <w:b/>
+          <w:bCs/>
+          <w:sz w:val="28"/>
+          <w:szCs w:val="28"/>
+          <w:lang w:val="hr-HR"/>
+        </w:rPr>
+        <w:t>Body</w:t>
+      </w:r>
+      <w:proofErr w:type="spellEnd"/>
+      <w:r>
+        <w:rPr>
+          <w:b/>
+          <w:bCs/>
+          <w:sz w:val="28"/>
+          <w:szCs w:val="28"/>
+          <w:lang w:val="hr-HR"/>
+        </w:rPr>
+        <w:t xml:space="preserve">: </w:t>
+      </w:r>
+      <w:r>
+        <w:rPr>
+          <w:sz w:val="28"/>
+          <w:szCs w:val="28"/>
+          <w:lang w:val="hr-HR"/>
+        </w:rPr>
+        <w:t>{</w:t>
+      </w:r>
+    </w:p>
+    <w:p>
+      <w:pPr>
+        <w:ind w:left="360"/>
+        <w:rPr>
+          <w:sz w:val="28"/>
+          <w:szCs w:val="28"/>
+          <w:lang w:val="hr-HR"/>
+        </w:rPr>
+      </w:pPr>
+      <w:r>
+        <w:rPr>
+          <w:sz w:val="28"/>
+          <w:szCs w:val="28"/>
+          <w:lang w:val="hr-HR"/>
+        </w:rPr>
+        <w:tab/>
+      </w:r>
+      <w:r>
+        <w:rPr>
+          <w:sz w:val="28"/>
+          <w:szCs w:val="28"/>
+          <w:lang w:val="hr-HR"/>
+        </w:rPr>
+        <w:tab/>
+      </w:r>
+      <w:proofErr w:type="spellStart"/>
+      <w:r>
+        <w:rPr>
+          <w:sz w:val="28"/>
+          <w:szCs w:val="28"/>
+          <w:lang w:val="hr-HR"/>
+        </w:rPr>
+        <w:t>Username</w:t>
+      </w:r>
+      <w:proofErr w:type="spellEnd"/>
+      <w:r>
+        <w:rPr>
+          <w:sz w:val="28"/>
+          <w:szCs w:val="28"/>
+          <w:lang w:val="hr-HR"/>
+        </w:rPr>
+        <w:t>: "</w:t>
+      </w:r>
+      <w:proofErr w:type="spellStart"/>
+      <w:r>
+        <w:rPr>
+          <w:sz w:val="28"/>
+          <w:szCs w:val="28"/>
+          <w:lang w:val="hr-HR"/>
+        </w:rPr>
+        <w:t>user</w:t>
+      </w:r>
+      <w:proofErr w:type="spellEnd"/>
+      <w:r>
+        <w:rPr>
+          <w:sz w:val="28"/>
+          <w:szCs w:val="28"/>
+          <w:lang w:val="hr-HR"/>
+        </w:rPr>
+        <w:t>",</w:t>
+      </w:r>
+    </w:p>
+    <w:p>
+      <w:pPr>
+        <w:ind w:left="360"/>
+        <w:rPr>
+          <w:sz w:val="28"/>
+          <w:szCs w:val="28"/>
+          <w:lang w:val="hr-HR"/>
+        </w:rPr>
+      </w:pPr>
+      <w:r>
+        <w:rPr>
+          <w:sz w:val="28"/>
+          <w:szCs w:val="28"/>
+          <w:lang w:val="hr-HR"/>
+        </w:rPr>
+        <w:tab/>
+      </w:r>
+      <w:r>
+        <w:rPr>
+          <w:sz w:val="28"/>
+          <w:szCs w:val="28"/>
+          <w:lang w:val="hr-HR"/>
+        </w:rPr>
+        <w:tab/>
+      </w:r>
+      <w:proofErr w:type="spellStart"/>
+      <w:r>
+        <w:rPr>
+          <w:sz w:val="28"/>
+          <w:szCs w:val="28"/>
+          <w:lang w:val="hr-HR"/>
+        </w:rPr>
+        <w:t>Pwd</w:t>
+      </w:r>
+      <w:proofErr w:type="spellEnd"/>
+      <w:r>
+        <w:rPr>
+          <w:sz w:val="28"/>
+          <w:szCs w:val="28"/>
+          <w:lang w:val="hr-HR"/>
+        </w:rPr>
+        <w:t>: "</w:t>
+      </w:r>
+      <w:proofErr w:type="spellStart"/>
+      <w:r>
+        <w:rPr>
+          <w:sz w:val="28"/>
+          <w:szCs w:val="28"/>
+          <w:lang w:val="hr-HR"/>
+        </w:rPr>
+        <w:t>pwdtest</w:t>
+      </w:r>
+      <w:proofErr w:type="spellEnd"/>
+      <w:r>
+        <w:rPr>
+          <w:sz w:val="28"/>
+          <w:szCs w:val="28"/>
+          <w:lang w:val="hr-HR"/>
+        </w:rPr>
+        <w:t>"</w:t>
+      </w:r>
+    </w:p>
+    <w:p>
+      <w:pPr>
+        <w:ind w:left="360"/>
+        <w:rPr>
+          <w:sz w:val="28"/>
+          <w:szCs w:val="28"/>
+          <w:lang w:val="hr-HR"/>
+        </w:rPr>
+      </w:pPr>
+      <w:r>
+        <w:rPr>
+          <w:sz w:val="28"/>
+          <w:szCs w:val="28"/>
+          <w:lang w:val="hr-HR"/>
+        </w:rPr>
+        <w:t>}</w:t>
+      </w:r>
+    </w:p>
+    <w:p>
+      <w:pPr>
+        <w:ind w:left="360"/>
+        <w:rPr>
+          <w:sz w:val="28"/>
+          <w:szCs w:val="28"/>
+          <w:lang w:val="hr-HR"/>
+        </w:rPr>
+      </w:pPr>
+      <w:r>
+        <w:rPr>
+          <w:b/>
+          <w:bCs/>
+          <w:sz w:val="28"/>
+          <w:szCs w:val="28"/>
+          <w:lang w:val="hr-HR"/>
+        </w:rPr>
+        <w:t xml:space="preserve">Vraca: </w:t>
+      </w:r>
+      <w:proofErr w:type="spellStart"/>
+      <w:r>
+        <w:rPr>
+          <w:sz w:val="28"/>
+          <w:szCs w:val="28"/>
+          <w:lang w:val="hr-HR"/>
+        </w:rPr>
+        <w:t>vraca</w:t>
+      </w:r>
+      <w:proofErr w:type="spellEnd"/>
+      <w:r>
+        <w:rPr>
+          <w:sz w:val="28"/>
+          <w:szCs w:val="28"/>
+          <w:lang w:val="hr-HR"/>
+        </w:rPr>
+        <w:t xml:space="preserve"> </w:t>
+      </w:r>
+      <w:proofErr w:type="spellStart"/>
+      <w:r>
+        <w:rPr>
+          <w:b/>
+          <w:bCs/>
+          <w:sz w:val="28"/>
+          <w:szCs w:val="28"/>
+          <w:u w:val="single"/>
+          <w:lang w:val="hr-HR"/>
+        </w:rPr>
+        <w:t>true</w:t>
+      </w:r>
+      <w:proofErr w:type="spellEnd"/>
+      <w:r>
+        <w:rPr>
+          <w:sz w:val="28"/>
+          <w:szCs w:val="28"/>
+          <w:lang w:val="hr-HR"/>
+        </w:rPr>
+        <w:t xml:space="preserve"> ako postoji takav zapis u bazi, u suprotnom </w:t>
+      </w:r>
+      <w:proofErr w:type="spellStart"/>
+      <w:r>
+        <w:rPr>
+          <w:b/>
+          <w:bCs/>
+          <w:sz w:val="28"/>
+          <w:szCs w:val="28"/>
+          <w:u w:val="single"/>
+          <w:lang w:val="hr-HR"/>
+        </w:rPr>
+        <w:t>false</w:t>
+      </w:r>
+      <w:proofErr w:type="spellEnd"/>
+    </w:p>
+    <w:p>
+      <w:pPr>
+        <w:ind w:left="360"/>
+        <w:rPr>
+          <w:sz w:val="28"/>
+          <w:szCs w:val="28"/>
+          <w:lang w:val="hr-HR"/>
+        </w:rPr>
+      </w:pPr>
+      <w:r>
+        <w:rPr>
+          <w:b/>
+          <w:bCs/>
+          <w:sz w:val="28"/>
+          <w:szCs w:val="28"/>
+          <w:lang w:val="hr-HR"/>
+        </w:rPr>
+        <w:t>Komentar pisca:</w:t>
+      </w:r>
+      <w:r>
+        <w:rPr>
+          <w:sz w:val="28"/>
+          <w:szCs w:val="28"/>
+          <w:lang w:val="hr-HR"/>
+        </w:rPr>
+        <w:t xml:space="preserve"> /</w:t>
+      </w:r>
+    </w:p>
+    <w:p>
+      <w:pPr>
+        <w:ind w:left="360"/>
+        <w:rPr>
+          <w:sz w:val="28"/>
+          <w:szCs w:val="28"/>
+          <w:lang w:val="hr-HR"/>
+        </w:rPr>
+      </w:pPr>
+    </w:p>
+    <w:p>
+      <w:pPr>
+        <w:ind w:left="360"/>
+        <w:rPr>
+          <w:sz w:val="28"/>
+          <w:szCs w:val="28"/>
+          <w:lang w:val="hr-HR"/>
+        </w:rPr>
+      </w:pPr>
+    </w:p>
+    <w:p>
+      <w:pPr>
         <w:pStyle w:val="ListParagraph"/>
-        <w:ind w:left="792"/>
-        <w:rPr>
-          <w:b/>
-          <w:bCs/>
-          <w:sz w:val="28"/>
-          <w:szCs w:val="28"/>
-          <w:lang w:val="hr-HR"/>
-        </w:rPr>
-      </w:pPr>
-    </w:p>
-    <w:p>
-      <w:pPr>
-        <w:ind w:left="360"/>
-        <w:rPr>
-          <w:b/>
-          <w:bCs/>
-          <w:sz w:val="28"/>
-          <w:szCs w:val="28"/>
-          <w:lang w:val="hr-HR"/>
-        </w:rPr>
-      </w:pPr>
-      <w:r>
-        <w:rPr>
-          <w:b/>
-          <w:bCs/>
-          <w:sz w:val="28"/>
-          <w:szCs w:val="28"/>
-          <w:lang w:val="hr-HR"/>
-        </w:rPr>
-        <w:t>Metoda: POST</w:t>
+        <w:numPr>
+          <w:ilvl w:val="0"/>
+          <w:numId w:val="3"/>
+        </w:numPr>
+        <w:rPr>
+          <w:b/>
+          <w:bCs/>
+          <w:sz w:val="28"/>
+          <w:szCs w:val="28"/>
+          <w:lang w:val="hr-HR"/>
+        </w:rPr>
+      </w:pPr>
+      <w:r>
+        <w:rPr>
+          <w:b/>
+          <w:bCs/>
+          <w:sz w:val="28"/>
+          <w:szCs w:val="28"/>
+          <w:lang w:val="hr-HR"/>
+        </w:rPr>
+        <w:t>KATEGORIJE</w:t>
+      </w:r>
+    </w:p>
+    <w:p>
+      <w:pPr>
+        <w:rPr>
+          <w:b/>
+          <w:bCs/>
+          <w:sz w:val="28"/>
+          <w:szCs w:val="28"/>
+          <w:lang w:val="hr-HR"/>
+        </w:rPr>
+      </w:pPr>
+    </w:p>
+    <w:p>
+      <w:pPr>
+        <w:pStyle w:val="ListParagraph"/>
+        <w:numPr>
+          <w:ilvl w:val="1"/>
+          <w:numId w:val="3"/>
+        </w:numPr>
+        <w:rPr>
+          <w:b/>
+          <w:bCs/>
+          <w:sz w:val="28"/>
+          <w:szCs w:val="28"/>
+          <w:lang w:val="hr-HR"/>
+        </w:rPr>
+      </w:pPr>
+      <w:r>
+        <w:rPr>
+          <w:b/>
+          <w:bCs/>
+          <w:sz w:val="28"/>
+          <w:szCs w:val="28"/>
+          <w:lang w:val="hr-HR"/>
+        </w:rPr>
+        <w:t>Dohvat svih kategorija</w:t>
+      </w:r>
+    </w:p>
+    <w:p>
+      <w:pPr>
+        <w:ind w:left="360"/>
+        <w:rPr>
+          <w:b/>
+          <w:bCs/>
+          <w:sz w:val="28"/>
+          <w:szCs w:val="28"/>
+          <w:lang w:val="hr-HR"/>
+        </w:rPr>
+      </w:pPr>
+      <w:r>
+        <w:rPr>
+          <w:b/>
+          <w:bCs/>
+          <w:sz w:val="28"/>
+          <w:szCs w:val="28"/>
+          <w:lang w:val="hr-HR"/>
+        </w:rPr>
+        <w:t xml:space="preserve">Metoda: </w:t>
+      </w:r>
+      <w:r>
+        <w:rPr>
+          <w:b/>
+          <w:bCs/>
+          <w:sz w:val="28"/>
+          <w:szCs w:val="28"/>
+          <w:lang w:val="hr-HR"/>
+        </w:rPr>
+        <w:t>GET</w:t>
       </w:r>
     </w:p>
     <w:p>
@@ -5115,7 +5263,7 @@
           <w:szCs w:val="28"/>
           <w:lang w:val="hr-HR"/>
         </w:rPr>
-        <w:t>LoginCredentials</w:t>
+        <w:t>Categories</w:t>
       </w:r>
       <w:proofErr w:type="spellEnd"/>
     </w:p>
@@ -5144,29 +5292,42 @@
         <w:rPr>
           <w:sz w:val="28"/>
           <w:szCs w:val="28"/>
-          <w:lang w:val="es-ES"/>
+          <w:lang w:val="hr-HR"/>
         </w:rPr>
         <w:t>http://localhost:55598/</w:t>
       </w:r>
       <w:r>
+        <w:rPr>
+          <w:lang w:val="hr-HR"/>
+        </w:rPr>
         <w:t xml:space="preserve"> </w:t>
       </w:r>
-      <w:r>
-        <w:rPr>
-          <w:sz w:val="28"/>
-          <w:szCs w:val="28"/>
-          <w:lang w:val="es-ES"/>
-        </w:rPr>
-        <w:t>api/</w:t>
-      </w:r>
-      <w:proofErr w:type="spellStart"/>
-      <w:r>
-        <w:rPr>
-          <w:sz w:val="28"/>
-          <w:szCs w:val="28"/>
-          <w:lang w:val="es-ES"/>
-        </w:rPr>
-        <w:t>LoginCredentials</w:t>
+      <w:proofErr w:type="spellStart"/>
+      <w:r>
+        <w:rPr>
+          <w:sz w:val="28"/>
+          <w:szCs w:val="28"/>
+          <w:lang w:val="hr-HR"/>
+        </w:rPr>
+        <w:t>api</w:t>
+      </w:r>
+      <w:proofErr w:type="spellEnd"/>
+      <w:r>
+        <w:rPr>
+          <w:sz w:val="28"/>
+          <w:szCs w:val="28"/>
+          <w:lang w:val="hr-HR"/>
+        </w:rPr>
+        <w:t>/</w:t>
+      </w:r>
+      <w:proofErr w:type="spellStart"/>
+      <w:r>
+        <w:rPr>
+          <w:sz w:val="28"/>
+          <w:szCs w:val="28"/>
+          <w:lang w:val="hr-HR"/>
+        </w:rPr>
+        <w:t>Categories</w:t>
       </w:r>
       <w:proofErr w:type="spellEnd"/>
     </w:p>
@@ -5199,177 +5360,26 @@
           <w:szCs w:val="28"/>
           <w:lang w:val="hr-HR"/>
         </w:rPr>
-        <w:t xml:space="preserve">: </w:t>
-      </w:r>
-      <w:r>
-        <w:rPr>
-          <w:sz w:val="28"/>
-          <w:szCs w:val="28"/>
-          <w:lang w:val="hr-HR"/>
-        </w:rPr>
-        <w:t>{</w:t>
-      </w:r>
-    </w:p>
-    <w:p>
-      <w:pPr>
-        <w:ind w:left="360"/>
-        <w:rPr>
-          <w:sz w:val="28"/>
-          <w:szCs w:val="28"/>
-          <w:lang w:val="hr-HR"/>
-        </w:rPr>
-      </w:pPr>
-      <w:r>
-        <w:rPr>
-          <w:sz w:val="28"/>
-          <w:szCs w:val="28"/>
-          <w:lang w:val="hr-HR"/>
-        </w:rPr>
-        <w:tab/>
-      </w:r>
-      <w:r>
-        <w:rPr>
-          <w:sz w:val="28"/>
-          <w:szCs w:val="28"/>
-          <w:lang w:val="hr-HR"/>
-        </w:rPr>
-        <w:tab/>
-      </w:r>
-      <w:proofErr w:type="spellStart"/>
-      <w:r>
-        <w:rPr>
-          <w:sz w:val="28"/>
-          <w:szCs w:val="28"/>
-          <w:lang w:val="hr-HR"/>
-        </w:rPr>
-        <w:t>Username</w:t>
-      </w:r>
-      <w:proofErr w:type="spellEnd"/>
-      <w:r>
-        <w:rPr>
-          <w:sz w:val="28"/>
-          <w:szCs w:val="28"/>
-          <w:lang w:val="hr-HR"/>
-        </w:rPr>
-        <w:t>: "</w:t>
-      </w:r>
-      <w:proofErr w:type="spellStart"/>
-      <w:r>
-        <w:rPr>
-          <w:sz w:val="28"/>
-          <w:szCs w:val="28"/>
-          <w:lang w:val="hr-HR"/>
-        </w:rPr>
-        <w:t>user</w:t>
-      </w:r>
-      <w:proofErr w:type="spellEnd"/>
-      <w:r>
-        <w:rPr>
-          <w:sz w:val="28"/>
-          <w:szCs w:val="28"/>
-          <w:lang w:val="hr-HR"/>
-        </w:rPr>
-        <w:t>",</w:t>
-      </w:r>
-    </w:p>
-    <w:p>
-      <w:pPr>
-        <w:ind w:left="360"/>
-        <w:rPr>
-          <w:sz w:val="28"/>
-          <w:szCs w:val="28"/>
-          <w:lang w:val="hr-HR"/>
-        </w:rPr>
-      </w:pPr>
-      <w:r>
-        <w:rPr>
-          <w:sz w:val="28"/>
-          <w:szCs w:val="28"/>
-          <w:lang w:val="hr-HR"/>
-        </w:rPr>
-        <w:tab/>
-      </w:r>
-      <w:r>
-        <w:rPr>
-          <w:sz w:val="28"/>
-          <w:szCs w:val="28"/>
-          <w:lang w:val="hr-HR"/>
-        </w:rPr>
-        <w:tab/>
-      </w:r>
-      <w:proofErr w:type="spellStart"/>
-      <w:r>
-        <w:rPr>
-          <w:sz w:val="28"/>
-          <w:szCs w:val="28"/>
-          <w:lang w:val="hr-HR"/>
-        </w:rPr>
-        <w:t>Pwd</w:t>
-      </w:r>
-      <w:proofErr w:type="spellEnd"/>
-      <w:r>
-        <w:rPr>
-          <w:sz w:val="28"/>
-          <w:szCs w:val="28"/>
-          <w:lang w:val="hr-HR"/>
-        </w:rPr>
-        <w:t>: "</w:t>
-      </w:r>
-      <w:proofErr w:type="spellStart"/>
-      <w:r>
-        <w:rPr>
-          <w:sz w:val="28"/>
-          <w:szCs w:val="28"/>
-          <w:lang w:val="hr-HR"/>
-        </w:rPr>
-        <w:t>pwdtest</w:t>
-      </w:r>
-      <w:proofErr w:type="spellEnd"/>
-      <w:r>
-        <w:rPr>
-          <w:sz w:val="28"/>
-          <w:szCs w:val="28"/>
-          <w:lang w:val="hr-HR"/>
-        </w:rPr>
-        <w:t>"</w:t>
-      </w:r>
-    </w:p>
-    <w:p>
-      <w:pPr>
-        <w:ind w:left="360"/>
-        <w:rPr>
-          <w:sz w:val="28"/>
-          <w:szCs w:val="28"/>
-          <w:lang w:val="hr-HR"/>
-        </w:rPr>
-      </w:pPr>
-      <w:r>
-        <w:rPr>
-          <w:sz w:val="28"/>
-          <w:szCs w:val="28"/>
-          <w:lang w:val="hr-HR"/>
-        </w:rPr>
-        <w:t>}</w:t>
-      </w:r>
-    </w:p>
-    <w:p>
-      <w:pPr>
-        <w:ind w:left="360"/>
-        <w:rPr>
-          <w:sz w:val="28"/>
-          <w:szCs w:val="28"/>
-          <w:lang w:val="hr-HR"/>
-        </w:rPr>
-      </w:pPr>
-      <w:r>
-        <w:rPr>
-          <w:b/>
-          <w:bCs/>
-          <w:sz w:val="28"/>
-          <w:szCs w:val="28"/>
-          <w:lang w:val="hr-HR"/>
-        </w:rPr>
-        <w:lastRenderedPageBreak/>
+        <w:t>: /</w:t>
+      </w:r>
+    </w:p>
+    <w:p>
+      <w:pPr>
+        <w:ind w:left="360"/>
+        <w:rPr>
+          <w:sz w:val="28"/>
+          <w:szCs w:val="28"/>
+          <w:lang w:val="hr-HR"/>
+        </w:rPr>
+      </w:pPr>
+      <w:r>
+        <w:rPr>
+          <w:b/>
+          <w:bCs/>
+          <w:sz w:val="28"/>
+          <w:szCs w:val="28"/>
+          <w:lang w:val="hr-HR"/>
+        </w:rPr>
         <w:t xml:space="preserve">Vraca: </w:t>
       </w:r>
       <w:proofErr w:type="spellStart"/>
@@ -5390,79 +5400,16 @@
         </w:rPr>
         <w:t xml:space="preserve"> </w:t>
       </w:r>
-      <w:proofErr w:type="spellStart"/>
-      <w:r>
-        <w:rPr>
-          <w:b/>
-          <w:bCs/>
-          <w:sz w:val="28"/>
-          <w:szCs w:val="28"/>
-          <w:u w:val="single"/>
-          <w:lang w:val="hr-HR"/>
-        </w:rPr>
-        <w:t>true</w:t>
-      </w:r>
-      <w:proofErr w:type="spellEnd"/>
-      <w:r>
-        <w:rPr>
-          <w:sz w:val="28"/>
-          <w:szCs w:val="28"/>
-          <w:lang w:val="hr-HR"/>
-        </w:rPr>
-        <w:t xml:space="preserve"> ako postoji takav zapis u bazi, u suprotnom </w:t>
-      </w:r>
-      <w:proofErr w:type="spellStart"/>
-      <w:r>
-        <w:rPr>
-          <w:b/>
-          <w:bCs/>
-          <w:sz w:val="28"/>
-          <w:szCs w:val="28"/>
-          <w:u w:val="single"/>
-          <w:lang w:val="hr-HR"/>
-        </w:rPr>
-        <w:t>false</w:t>
-      </w:r>
-      <w:proofErr w:type="spellEnd"/>
-    </w:p>
-    <w:p>
-      <w:pPr>
-        <w:ind w:left="360"/>
-        <w:rPr>
-          <w:sz w:val="28"/>
-          <w:szCs w:val="28"/>
-          <w:lang w:val="hr-HR"/>
-        </w:rPr>
-      </w:pPr>
-      <w:r>
-        <w:rPr>
-          <w:b/>
-          <w:bCs/>
-          <w:sz w:val="28"/>
-          <w:szCs w:val="28"/>
-          <w:lang w:val="hr-HR"/>
-        </w:rPr>
-        <w:t>Komentar pisca:</w:t>
-      </w:r>
-      <w:r>
-        <w:rPr>
-          <w:sz w:val="28"/>
-          <w:szCs w:val="28"/>
-          <w:lang w:val="hr-HR"/>
-        </w:rPr>
-        <w:t xml:space="preserve"> /</w:t>
-      </w:r>
-    </w:p>
-    <w:p>
-      <w:pPr>
-        <w:rPr>
-          <w:b/>
-          <w:bCs/>
-          <w:sz w:val="28"/>
-          <w:szCs w:val="28"/>
-          <w:lang w:val="hr-HR"/>
-        </w:rPr>
-      </w:pPr>
+      <w:r>
+        <w:rPr>
+          <w:sz w:val="28"/>
+          <w:szCs w:val="28"/>
+          <w:lang w:val="hr-HR"/>
+        </w:rPr>
+        <w:t>listu kategorija (objekt sa ID i imenom kategorije)</w:t>
+      </w:r>
+      <w:bookmarkStart w:id="1" w:name="_GoBack"/>
+      <w:bookmarkEnd w:id="1"/>
     </w:p>
     <w:p>
       <w:pPr>
@@ -5784,7 +5731,7 @@
     </w:lvl>
   </w:abstractNum>
   <w:abstractNum w:abstractNumId="3" w15:restartNumberingAfterBreak="0">
-    <w:nsid w:val="73E73E2A"/>
+    <w:nsid w:val="6CD27FAB"/>
     <w:multiLevelType w:val="multilevel"/>
     <w:tmpl w:val="F38A8A24"/>
     <w:lvl w:ilvl="0">
@@ -5873,6 +5820,96 @@
       </w:pPr>
     </w:lvl>
   </w:abstractNum>
+  <w:abstractNum w:abstractNumId="4" w15:restartNumberingAfterBreak="0">
+    <w:nsid w:val="73E73E2A"/>
+    <w:multiLevelType w:val="multilevel"/>
+    <w:tmpl w:val="F38A8A24"/>
+    <w:lvl w:ilvl="0">
+      <w:start w:val="1"/>
+      <w:numFmt w:val="decimal"/>
+      <w:lvlText w:val="%1."/>
+      <w:lvlJc w:val="left"/>
+      <w:pPr>
+        <w:ind w:left="360" w:hanging="360"/>
+      </w:pPr>
+    </w:lvl>
+    <w:lvl w:ilvl="1">
+      <w:start w:val="1"/>
+      <w:numFmt w:val="decimal"/>
+      <w:lvlText w:val="%1.%2."/>
+      <w:lvlJc w:val="left"/>
+      <w:pPr>
+        <w:ind w:left="432" w:hanging="432"/>
+      </w:pPr>
+      <w:rPr>
+        <w:b/>
+        <w:bCs/>
+      </w:rPr>
+    </w:lvl>
+    <w:lvl w:ilvl="2">
+      <w:start w:val="1"/>
+      <w:numFmt w:val="decimal"/>
+      <w:lvlText w:val="%1.%2.%3."/>
+      <w:lvlJc w:val="left"/>
+      <w:pPr>
+        <w:ind w:left="1224" w:hanging="504"/>
+      </w:pPr>
+    </w:lvl>
+    <w:lvl w:ilvl="3">
+      <w:start w:val="1"/>
+      <w:numFmt w:val="decimal"/>
+      <w:lvlText w:val="%1.%2.%3.%4."/>
+      <w:lvlJc w:val="left"/>
+      <w:pPr>
+        <w:ind w:left="1728" w:hanging="648"/>
+      </w:pPr>
+    </w:lvl>
+    <w:lvl w:ilvl="4">
+      <w:start w:val="1"/>
+      <w:numFmt w:val="decimal"/>
+      <w:lvlText w:val="%1.%2.%3.%4.%5."/>
+      <w:lvlJc w:val="left"/>
+      <w:pPr>
+        <w:ind w:left="2232" w:hanging="792"/>
+      </w:pPr>
+    </w:lvl>
+    <w:lvl w:ilvl="5">
+      <w:start w:val="1"/>
+      <w:numFmt w:val="decimal"/>
+      <w:lvlText w:val="%1.%2.%3.%4.%5.%6."/>
+      <w:lvlJc w:val="left"/>
+      <w:pPr>
+        <w:ind w:left="2736" w:hanging="936"/>
+      </w:pPr>
+    </w:lvl>
+    <w:lvl w:ilvl="6">
+      <w:start w:val="1"/>
+      <w:numFmt w:val="decimal"/>
+      <w:lvlText w:val="%1.%2.%3.%4.%5.%6.%7."/>
+      <w:lvlJc w:val="left"/>
+      <w:pPr>
+        <w:ind w:left="3240" w:hanging="1080"/>
+      </w:pPr>
+    </w:lvl>
+    <w:lvl w:ilvl="7">
+      <w:start w:val="1"/>
+      <w:numFmt w:val="decimal"/>
+      <w:lvlText w:val="%1.%2.%3.%4.%5.%6.%7.%8."/>
+      <w:lvlJc w:val="left"/>
+      <w:pPr>
+        <w:ind w:left="3744" w:hanging="1224"/>
+      </w:pPr>
+    </w:lvl>
+    <w:lvl w:ilvl="8">
+      <w:start w:val="1"/>
+      <w:numFmt w:val="decimal"/>
+      <w:lvlText w:val="%1.%2.%3.%4.%5.%6.%7.%8.%9."/>
+      <w:lvlJc w:val="left"/>
+      <w:pPr>
+        <w:ind w:left="4320" w:hanging="1440"/>
+      </w:pPr>
+    </w:lvl>
+  </w:abstractNum>
   <w:num w:numId="1">
     <w:abstractNumId w:val="0"/>
   </w:num>
@@ -5880,10 +5917,13 @@
     <w:abstractNumId w:val="1"/>
   </w:num>
   <w:num w:numId="3">
-    <w:abstractNumId w:val="3"/>
+    <w:abstractNumId w:val="4"/>
   </w:num>
   <w:num w:numId="4">
     <w:abstractNumId w:val="2"/>
+  </w:num>
+  <w:num w:numId="5">
+    <w:abstractNumId w:val="3"/>
   </w:num>
 </w:numbering>
 </file>
@@ -6529,7 +6569,6 @@
   <w:style w:type="character" w:default="1" w:styleId="DefaultParagraphFont">
     <w:name w:val="Default Paragraph Font"/>
     <w:uiPriority w:val="1"/>
-    <w:semiHidden/>
     <w:unhideWhenUsed/>
   </w:style>
   <w:style w:type="table" w:default="1" w:styleId="TableNormal">

</xml_diff>

<commit_message>
login sada vraca reg. usera samo sto su mu vraceni loginCredentials null, novi api endpoint za mjenjanje/postavljanje slike usera
</commit_message>
<xml_diff>
--- a/Dokumentacija/WebServisAPIGuide.docx
+++ b/Dokumentacija/WebServisAPIGuide.docx
@@ -1242,7 +1242,17 @@
           <w:lang w:val="hr-HR"/>
         </w:rPr>
         <w:lastRenderedPageBreak/>
-        <w:t>Update registriranog korisnika</w:t>
+        <w:t>Update slike profila</w:t>
+      </w:r>
+      <w:r>
+        <w:rPr>
+          <w:b/>
+          <w:bCs/>
+          <w:sz w:val="28"/>
+          <w:szCs w:val="28"/>
+          <w:lang w:val="hr-HR"/>
+        </w:rPr>
+        <w:t xml:space="preserve"> registriranog korisnika</w:t>
       </w:r>
     </w:p>
     <w:p>
@@ -1303,16 +1313,24 @@
           <w:szCs w:val="28"/>
           <w:lang w:val="hr-HR"/>
         </w:rPr>
-        <w:t>api/RegisteredUsers/id</w:t>
-      </w:r>
-    </w:p>
-    <w:p>
-      <w:pPr>
-        <w:ind w:left="360"/>
-        <w:rPr>
-          <w:sz w:val="28"/>
-          <w:szCs w:val="28"/>
-          <w:lang w:val="hr-HR"/>
+        <w:t>api/RegisteredUsers/setProfileImage/</w:t>
+      </w:r>
+      <w:r>
+        <w:rPr>
+          <w:sz w:val="28"/>
+          <w:szCs w:val="28"/>
+          <w:lang w:val="hr-HR"/>
+        </w:rPr>
+        <w:t>id</w:t>
+      </w:r>
+    </w:p>
+    <w:p>
+      <w:pPr>
+        <w:ind w:left="360"/>
+        <w:rPr>
+          <w:sz w:val="28"/>
+          <w:szCs w:val="28"/>
+          <w:lang w:val="es-ES"/>
         </w:rPr>
       </w:pPr>
       <w:r>
@@ -1331,15 +1349,15 @@
           <w:szCs w:val="28"/>
           <w:lang w:val="es-ES"/>
         </w:rPr>
-        <w:t>http://localhost:55598/api/RegisteredUsers</w:t>
-      </w:r>
-      <w:r>
-        <w:rPr>
-          <w:sz w:val="24"/>
-          <w:szCs w:val="24"/>
-          <w:lang w:val="hr-HR"/>
-        </w:rPr>
-        <w:t>/5</w:t>
+        <w:t>http://localhost:55598/</w:t>
+      </w:r>
+      <w:r>
+        <w:rPr>
+          <w:sz w:val="28"/>
+          <w:szCs w:val="28"/>
+          <w:lang w:val="es-ES"/>
+        </w:rPr>
+        <w:t>api/RegisteredUsers/setProfileImage/2</w:t>
       </w:r>
     </w:p>
     <w:p>
@@ -1367,7 +1385,7 @@
           <w:szCs w:val="28"/>
           <w:lang w:val="hr-HR"/>
         </w:rPr>
-        <w:t>objekt RegisteredUser</w:t>
+        <w:t>binary /byte array</w:t>
       </w:r>
     </w:p>
     <w:p>
@@ -1403,264 +1421,60 @@
       </w:pPr>
       <w:r>
         <w:rPr>
-          <w:sz w:val="28"/>
-          <w:szCs w:val="28"/>
-          <w:lang w:val="hr-HR"/>
-        </w:rPr>
-        <w:t xml:space="preserve"> {</w:t>
-      </w:r>
-    </w:p>
-    <w:p>
-      <w:pPr>
-        <w:ind w:left="360"/>
-        <w:rPr>
-          <w:sz w:val="28"/>
-          <w:szCs w:val="28"/>
-          <w:lang w:val="hr-HR"/>
-        </w:rPr>
-      </w:pPr>
-      <w:r>
-        <w:rPr>
-          <w:sz w:val="28"/>
-          <w:szCs w:val="28"/>
-          <w:lang w:val="hr-HR"/>
-        </w:rPr>
-        <w:tab/>
-        <w:t>IDRegisteredUser: 1,</w:t>
-      </w:r>
-    </w:p>
-    <w:p>
-      <w:pPr>
-        <w:ind w:left="360"/>
-        <w:rPr>
-          <w:sz w:val="28"/>
-          <w:szCs w:val="28"/>
-          <w:lang w:val="hr-HR"/>
-        </w:rPr>
-      </w:pPr>
-      <w:r>
-        <w:rPr>
-          <w:sz w:val="28"/>
-          <w:szCs w:val="28"/>
-          <w:lang w:val="hr-HR"/>
-        </w:rPr>
-        <w:tab/>
-        <w:t>FirstName: "test",</w:t>
-      </w:r>
-    </w:p>
-    <w:p>
-      <w:pPr>
-        <w:ind w:left="360"/>
-        <w:rPr>
-          <w:sz w:val="28"/>
-          <w:szCs w:val="28"/>
-          <w:lang w:val="hr-HR"/>
-        </w:rPr>
-      </w:pPr>
-      <w:r>
-        <w:rPr>
-          <w:sz w:val="28"/>
-          <w:szCs w:val="28"/>
-          <w:lang w:val="hr-HR"/>
-        </w:rPr>
-        <w:tab/>
-        <w:t>LastName: "</w:t>
-      </w:r>
-      <w:r>
-        <w:rPr>
-          <w:sz w:val="28"/>
-          <w:szCs w:val="28"/>
-          <w:lang w:val="hr-HR"/>
-        </w:rPr>
-        <w:t>test</w:t>
-      </w:r>
-      <w:r>
-        <w:rPr>
-          <w:sz w:val="28"/>
-          <w:szCs w:val="28"/>
-          <w:lang w:val="hr-HR"/>
-        </w:rPr>
-        <w:t>",</w:t>
-      </w:r>
-    </w:p>
-    <w:p>
-      <w:pPr>
-        <w:ind w:left="360"/>
-        <w:rPr>
-          <w:sz w:val="28"/>
-          <w:szCs w:val="28"/>
-          <w:lang w:val="hr-HR"/>
-        </w:rPr>
-      </w:pPr>
-      <w:r>
-        <w:rPr>
-          <w:sz w:val="28"/>
-          <w:szCs w:val="28"/>
-          <w:lang w:val="hr-HR"/>
-        </w:rPr>
-        <w:tab/>
-        <w:t>Email: "fifeafaffea@gmail.com",</w:t>
-      </w:r>
-    </w:p>
-    <w:p>
-      <w:pPr>
-        <w:ind w:left="360"/>
-        <w:rPr>
-          <w:sz w:val="28"/>
-          <w:szCs w:val="28"/>
-          <w:lang w:val="hr-HR"/>
-        </w:rPr>
-      </w:pPr>
-      <w:r>
-        <w:rPr>
-          <w:sz w:val="28"/>
-          <w:szCs w:val="28"/>
-          <w:lang w:val="hr-HR"/>
-        </w:rPr>
-        <w:tab/>
-        <w:t>LoginCredentialsID: 1,</w:t>
-      </w:r>
-    </w:p>
-    <w:p>
-      <w:pPr>
-        <w:ind w:left="360"/>
-        <w:rPr>
-          <w:sz w:val="28"/>
-          <w:szCs w:val="28"/>
-          <w:lang w:val="hr-HR"/>
-        </w:rPr>
-      </w:pPr>
-      <w:r>
-        <w:rPr>
-          <w:sz w:val="28"/>
-          <w:szCs w:val="28"/>
-          <w:lang w:val="hr-HR"/>
-        </w:rPr>
-        <w:tab/>
-        <w:t>Rating: 4.0,</w:t>
-      </w:r>
-    </w:p>
-    <w:p>
-      <w:pPr>
-        <w:ind w:left="360"/>
-        <w:rPr>
-          <w:sz w:val="28"/>
-          <w:szCs w:val="28"/>
-          <w:lang w:val="hr-HR"/>
-        </w:rPr>
-      </w:pPr>
-      <w:r>
-        <w:rPr>
-          <w:sz w:val="28"/>
-          <w:szCs w:val="28"/>
-          <w:lang w:val="hr-HR"/>
-        </w:rPr>
-        <w:tab/>
-        <w:t>RegistrationDate: "2-1-1998",</w:t>
-      </w:r>
-    </w:p>
-    <w:p>
-      <w:pPr>
-        <w:ind w:left="360"/>
-        <w:rPr>
-          <w:sz w:val="28"/>
-          <w:szCs w:val="28"/>
-          <w:lang w:val="hr-HR"/>
-        </w:rPr>
-      </w:pPr>
-      <w:r>
-        <w:rPr>
-          <w:sz w:val="28"/>
-          <w:szCs w:val="28"/>
-          <w:lang w:val="hr-HR"/>
-        </w:rPr>
-        <w:tab/>
-        <w:t>ProfileImage: base64 string</w:t>
+          <w:b/>
+          <w:bCs/>
+          <w:sz w:val="28"/>
+          <w:szCs w:val="28"/>
+          <w:lang w:val="hr-HR"/>
+        </w:rPr>
+        <w:t xml:space="preserve">Vraca: </w:t>
+      </w:r>
+      <w:r>
+        <w:rPr>
+          <w:sz w:val="28"/>
+          <w:szCs w:val="28"/>
+          <w:lang w:val="hr-HR"/>
+        </w:rPr>
+        <w:t xml:space="preserve">nista ako je user updatean, u suprotnom error code </w:t>
+      </w:r>
+    </w:p>
+    <w:p>
+      <w:pPr>
+        <w:ind w:left="360"/>
+        <w:rPr>
+          <w:sz w:val="28"/>
+          <w:szCs w:val="28"/>
+          <w:lang w:val="hr-HR"/>
+        </w:rPr>
+      </w:pPr>
+      <w:r>
+        <w:rPr>
+          <w:b/>
+          <w:bCs/>
+          <w:sz w:val="28"/>
+          <w:szCs w:val="28"/>
+          <w:lang w:val="hr-HR"/>
+        </w:rPr>
+        <w:t>Komentar pisca:</w:t>
+      </w:r>
+      <w:r>
+        <w:rPr>
+          <w:sz w:val="28"/>
+          <w:szCs w:val="28"/>
+          <w:lang w:val="hr-HR"/>
+        </w:rPr>
+        <w:t xml:space="preserve"> </w:t>
+      </w:r>
+      <w:r>
+        <w:rPr>
+          <w:sz w:val="28"/>
+          <w:szCs w:val="28"/>
+          <w:lang w:val="hr-HR"/>
+        </w:rPr>
+        <w:t>/</w:t>
       </w:r>
       <w:bookmarkStart w:id="0" w:name="_GoBack"/>
       <w:bookmarkEnd w:id="0"/>
-    </w:p>
-    <w:p>
-      <w:pPr>
-        <w:ind w:left="360"/>
-        <w:rPr>
-          <w:sz w:val="28"/>
-          <w:szCs w:val="28"/>
-          <w:lang w:val="hr-HR"/>
-        </w:rPr>
-      </w:pPr>
-      <w:r>
-        <w:rPr>
-          <w:sz w:val="28"/>
-          <w:szCs w:val="28"/>
-          <w:lang w:val="hr-HR"/>
-        </w:rPr>
-        <w:t>}</w:t>
-      </w:r>
-    </w:p>
-    <w:p>
-      <w:pPr>
-        <w:ind w:left="360"/>
-        <w:rPr>
-          <w:sz w:val="28"/>
-          <w:szCs w:val="28"/>
-          <w:lang w:val="hr-HR"/>
-        </w:rPr>
-      </w:pPr>
-      <w:r>
-        <w:rPr>
-          <w:b/>
-          <w:bCs/>
-          <w:sz w:val="28"/>
-          <w:szCs w:val="28"/>
-          <w:lang w:val="hr-HR"/>
-        </w:rPr>
-        <w:t xml:space="preserve">Vraca: </w:t>
-      </w:r>
-      <w:r>
-        <w:rPr>
-          <w:sz w:val="28"/>
-          <w:szCs w:val="28"/>
-          <w:lang w:val="hr-HR"/>
-        </w:rPr>
-        <w:t xml:space="preserve">nista ako je user updatean, u suprotnom error code </w:t>
-      </w:r>
-    </w:p>
-    <w:p>
-      <w:pPr>
-        <w:ind w:left="360"/>
-        <w:rPr>
-          <w:sz w:val="28"/>
-          <w:szCs w:val="28"/>
-          <w:lang w:val="hr-HR"/>
-        </w:rPr>
-      </w:pPr>
-      <w:r>
-        <w:rPr>
-          <w:b/>
-          <w:bCs/>
-          <w:sz w:val="28"/>
-          <w:szCs w:val="28"/>
-          <w:lang w:val="hr-HR"/>
-        </w:rPr>
-        <w:t>Komentar pisca:</w:t>
-      </w:r>
-      <w:r>
-        <w:rPr>
-          <w:sz w:val="28"/>
-          <w:szCs w:val="28"/>
-          <w:lang w:val="hr-HR"/>
-        </w:rPr>
-        <w:t xml:space="preserve"> </w:t>
-      </w:r>
-      <w:r>
-        <w:rPr>
-          <w:sz w:val="28"/>
-          <w:szCs w:val="28"/>
-          <w:lang w:val="hr-HR"/>
-        </w:rPr>
-        <w:t>Nije potrebno davati i objekt LoginCredentials nego samo id koji registrirani user sadrzi</w:t>
-      </w:r>
     </w:p>
     <w:p>
       <w:pPr>
@@ -1777,7 +1591,6 @@
           <w:szCs w:val="28"/>
           <w:lang w:val="hr-HR"/>
         </w:rPr>
-        <w:lastRenderedPageBreak/>
         <w:t xml:space="preserve">Primjer lokalne adrese: </w:t>
       </w:r>
       <w:r>
@@ -2025,6 +1838,7 @@
           <w:szCs w:val="28"/>
           <w:lang w:val="hr-HR"/>
         </w:rPr>
+        <w:lastRenderedPageBreak/>
         <w:tab/>
       </w:r>
       <w:r>
@@ -2365,7 +2179,6 @@
           <w:szCs w:val="28"/>
           <w:lang w:val="hr-HR"/>
         </w:rPr>
-        <w:lastRenderedPageBreak/>
         <w:t xml:space="preserve">Vraca: </w:t>
       </w:r>
       <w:r>
@@ -2629,6 +2442,7 @@
           <w:szCs w:val="28"/>
           <w:lang w:val="hr-HR"/>
         </w:rPr>
+        <w:lastRenderedPageBreak/>
         <w:t xml:space="preserve">Body: </w:t>
       </w:r>
       <w:r>
@@ -2716,8 +2530,11 @@
       <w:pPr>
         <w:ind w:left="360"/>
         <w:rPr>
-          <w:sz w:val="28"/>
-          <w:szCs w:val="28"/>
+          <w:b/>
+          <w:bCs/>
+          <w:sz w:val="28"/>
+          <w:szCs w:val="28"/>
+          <w:u w:val="single"/>
           <w:lang w:val="hr-HR"/>
         </w:rPr>
       </w:pPr>
@@ -2741,6 +2558,14 @@
       </w:r>
       <w:r>
         <w:rPr>
+          <w:sz w:val="28"/>
+          <w:szCs w:val="28"/>
+          <w:lang w:val="hr-HR"/>
+        </w:rPr>
+        <w:t xml:space="preserve">objekt registriranog korisnika sa svim vrijednostima, ali su loginCredentialsID i LoginCredentials(username i password) </w:t>
+      </w:r>
+      <w:r>
+        <w:rPr>
           <w:b/>
           <w:bCs/>
           <w:sz w:val="28"/>
@@ -2748,15 +2573,63 @@
           <w:u w:val="single"/>
           <w:lang w:val="hr-HR"/>
         </w:rPr>
-        <w:t>true</w:t>
-      </w:r>
-      <w:r>
-        <w:rPr>
-          <w:sz w:val="28"/>
-          <w:szCs w:val="28"/>
-          <w:lang w:val="hr-HR"/>
-        </w:rPr>
-        <w:t xml:space="preserve"> ako postoji takav zapis u bazi, u suprotnom </w:t>
+        <w:t>NULL</w:t>
+      </w:r>
+      <w:r>
+        <w:rPr>
+          <w:sz w:val="28"/>
+          <w:szCs w:val="28"/>
+          <w:lang w:val="hr-HR"/>
+        </w:rPr>
+        <w:t>.</w:t>
+      </w:r>
+      <w:r>
+        <w:rPr>
+          <w:sz w:val="28"/>
+          <w:szCs w:val="28"/>
+          <w:lang w:val="hr-HR"/>
+        </w:rPr>
+        <w:t xml:space="preserve"> </w:t>
+      </w:r>
+      <w:r>
+        <w:rPr>
+          <w:sz w:val="28"/>
+          <w:szCs w:val="28"/>
+          <w:lang w:val="hr-HR"/>
+        </w:rPr>
+        <w:t>A</w:t>
+      </w:r>
+      <w:r>
+        <w:rPr>
+          <w:sz w:val="28"/>
+          <w:szCs w:val="28"/>
+          <w:lang w:val="hr-HR"/>
+        </w:rPr>
+        <w:t>ko</w:t>
+      </w:r>
+      <w:r>
+        <w:rPr>
+          <w:sz w:val="28"/>
+          <w:szCs w:val="28"/>
+          <w:lang w:val="hr-HR"/>
+        </w:rPr>
+        <w:t xml:space="preserve"> ne</w:t>
+      </w:r>
+      <w:r>
+        <w:rPr>
+          <w:sz w:val="28"/>
+          <w:szCs w:val="28"/>
+          <w:lang w:val="hr-HR"/>
+        </w:rPr>
+        <w:t xml:space="preserve"> postoji takav zapis u bazi, </w:t>
+      </w:r>
+      <w:r>
+        <w:rPr>
+          <w:sz w:val="28"/>
+          <w:szCs w:val="28"/>
+          <w:lang w:val="hr-HR"/>
+        </w:rPr>
+        <w:t xml:space="preserve">vraca </w:t>
       </w:r>
       <w:r>
         <w:rPr>
@@ -3020,7 +2893,6 @@
           <w:szCs w:val="28"/>
           <w:lang w:val="hr-HR"/>
         </w:rPr>
-        <w:lastRenderedPageBreak/>
         <w:t xml:space="preserve">Vraca: </w:t>
       </w:r>
       <w:r>

</xml_diff>

<commit_message>
user pri registraciji odmah dobiva default sliku u bazu, promjenen link api za login
</commit_message>
<xml_diff>
--- a/Dokumentacija/WebServisAPIGuide.docx
+++ b/Dokumentacija/WebServisAPIGuide.docx
@@ -14,8 +14,30 @@
         <w:rPr>
           <w:lang w:val="hr-HR"/>
         </w:rPr>
-        <w:t>Web servis – api guide</w:t>
-      </w:r>
+        <w:t xml:space="preserve">Web servis – </w:t>
+      </w:r>
+      <w:proofErr w:type="spellStart"/>
+      <w:r>
+        <w:rPr>
+          <w:lang w:val="hr-HR"/>
+        </w:rPr>
+        <w:t>api</w:t>
+      </w:r>
+      <w:proofErr w:type="spellEnd"/>
+      <w:r>
+        <w:rPr>
+          <w:lang w:val="hr-HR"/>
+        </w:rPr>
+        <w:t xml:space="preserve"> </w:t>
+      </w:r>
+      <w:proofErr w:type="spellStart"/>
+      <w:r>
+        <w:rPr>
+          <w:lang w:val="hr-HR"/>
+        </w:rPr>
+        <w:t>guide</w:t>
+      </w:r>
+      <w:proofErr w:type="spellEnd"/>
     </w:p>
     <w:p>
       <w:pPr>
@@ -75,7 +97,29 @@
           <w:szCs w:val="24"/>
           <w:lang w:val="hr-HR"/>
         </w:rPr>
-        <w:t>– select iz baze</w:t>
+        <w:t xml:space="preserve">– </w:t>
+      </w:r>
+      <w:proofErr w:type="spellStart"/>
+      <w:r>
+        <w:rPr>
+          <w:b/>
+          <w:bCs/>
+          <w:sz w:val="24"/>
+          <w:szCs w:val="24"/>
+          <w:lang w:val="hr-HR"/>
+        </w:rPr>
+        <w:t>select</w:t>
+      </w:r>
+      <w:proofErr w:type="spellEnd"/>
+      <w:r>
+        <w:rPr>
+          <w:b/>
+          <w:bCs/>
+          <w:sz w:val="24"/>
+          <w:szCs w:val="24"/>
+          <w:lang w:val="hr-HR"/>
+        </w:rPr>
+        <w:t xml:space="preserve"> iz baze</w:t>
       </w:r>
     </w:p>
     <w:p>
@@ -137,28 +181,72 @@
           <w:szCs w:val="24"/>
           <w:lang w:val="hr-HR"/>
         </w:rPr>
-        <w:t xml:space="preserve"> update u bazu</w:t>
-      </w:r>
-    </w:p>
-    <w:p>
-      <w:pPr>
-        <w:rPr>
-          <w:b/>
-          <w:bCs/>
-          <w:sz w:val="24"/>
-          <w:szCs w:val="24"/>
-          <w:lang w:val="hr-HR"/>
-        </w:rPr>
-      </w:pPr>
-      <w:r>
-        <w:rPr>
-          <w:b/>
-          <w:bCs/>
-          <w:sz w:val="24"/>
-          <w:szCs w:val="24"/>
-          <w:lang w:val="hr-HR"/>
-        </w:rPr>
-        <w:t>DELETE – delete iz baze</w:t>
+        <w:t xml:space="preserve"> </w:t>
+      </w:r>
+      <w:proofErr w:type="spellStart"/>
+      <w:r>
+        <w:rPr>
+          <w:b/>
+          <w:bCs/>
+          <w:sz w:val="24"/>
+          <w:szCs w:val="24"/>
+          <w:lang w:val="hr-HR"/>
+        </w:rPr>
+        <w:t>update</w:t>
+      </w:r>
+      <w:proofErr w:type="spellEnd"/>
+      <w:r>
+        <w:rPr>
+          <w:b/>
+          <w:bCs/>
+          <w:sz w:val="24"/>
+          <w:szCs w:val="24"/>
+          <w:lang w:val="hr-HR"/>
+        </w:rPr>
+        <w:t xml:space="preserve"> u bazu</w:t>
+      </w:r>
+    </w:p>
+    <w:p>
+      <w:pPr>
+        <w:rPr>
+          <w:b/>
+          <w:bCs/>
+          <w:sz w:val="24"/>
+          <w:szCs w:val="24"/>
+          <w:lang w:val="hr-HR"/>
+        </w:rPr>
+      </w:pPr>
+      <w:r>
+        <w:rPr>
+          <w:b/>
+          <w:bCs/>
+          <w:sz w:val="24"/>
+          <w:szCs w:val="24"/>
+          <w:lang w:val="hr-HR"/>
+        </w:rPr>
+        <w:t xml:space="preserve">DELETE – </w:t>
+      </w:r>
+      <w:proofErr w:type="spellStart"/>
+      <w:r>
+        <w:rPr>
+          <w:b/>
+          <w:bCs/>
+          <w:sz w:val="24"/>
+          <w:szCs w:val="24"/>
+          <w:lang w:val="hr-HR"/>
+        </w:rPr>
+        <w:t>delete</w:t>
+      </w:r>
+      <w:proofErr w:type="spellEnd"/>
+      <w:r>
+        <w:rPr>
+          <w:b/>
+          <w:bCs/>
+          <w:sz w:val="24"/>
+          <w:szCs w:val="24"/>
+          <w:lang w:val="hr-HR"/>
+        </w:rPr>
+        <w:t xml:space="preserve"> iz baze</w:t>
       </w:r>
     </w:p>
     <w:p>
@@ -185,7 +273,277 @@
           <w:szCs w:val="24"/>
           <w:lang w:val="hr-HR"/>
         </w:rPr>
-        <w:t>Trenutni CS se spaja sa ./SQLEXPRESS, windows authentication, ukoliko vi nemate konfigurirano da se moze connectan na sqlexpress windows authenticationom ili morate promjeniti konfiguraciju kroz installer ili mozete promjeniti cs da koristi username i password vase sqlexpress instance</w:t>
+        <w:t xml:space="preserve">Trenutni CS se spaja sa ./SQLEXPRESS, </w:t>
+      </w:r>
+      <w:proofErr w:type="spellStart"/>
+      <w:r>
+        <w:rPr>
+          <w:sz w:val="24"/>
+          <w:szCs w:val="24"/>
+          <w:lang w:val="hr-HR"/>
+        </w:rPr>
+        <w:t>windows</w:t>
+      </w:r>
+      <w:proofErr w:type="spellEnd"/>
+      <w:r>
+        <w:rPr>
+          <w:sz w:val="24"/>
+          <w:szCs w:val="24"/>
+          <w:lang w:val="hr-HR"/>
+        </w:rPr>
+        <w:t xml:space="preserve"> </w:t>
+      </w:r>
+      <w:proofErr w:type="spellStart"/>
+      <w:r>
+        <w:rPr>
+          <w:sz w:val="24"/>
+          <w:szCs w:val="24"/>
+          <w:lang w:val="hr-HR"/>
+        </w:rPr>
+        <w:t>authentication</w:t>
+      </w:r>
+      <w:proofErr w:type="spellEnd"/>
+      <w:r>
+        <w:rPr>
+          <w:sz w:val="24"/>
+          <w:szCs w:val="24"/>
+          <w:lang w:val="hr-HR"/>
+        </w:rPr>
+        <w:t xml:space="preserve">, ukoliko vi nemate konfigurirano da se </w:t>
+      </w:r>
+      <w:proofErr w:type="spellStart"/>
+      <w:r>
+        <w:rPr>
+          <w:sz w:val="24"/>
+          <w:szCs w:val="24"/>
+          <w:lang w:val="hr-HR"/>
+        </w:rPr>
+        <w:t>moze</w:t>
+      </w:r>
+      <w:proofErr w:type="spellEnd"/>
+      <w:r>
+        <w:rPr>
+          <w:sz w:val="24"/>
+          <w:szCs w:val="24"/>
+          <w:lang w:val="hr-HR"/>
+        </w:rPr>
+        <w:t xml:space="preserve"> </w:t>
+      </w:r>
+      <w:proofErr w:type="spellStart"/>
+      <w:r>
+        <w:rPr>
+          <w:sz w:val="24"/>
+          <w:szCs w:val="24"/>
+          <w:lang w:val="hr-HR"/>
+        </w:rPr>
+        <w:t>connectan</w:t>
+      </w:r>
+      <w:proofErr w:type="spellEnd"/>
+      <w:r>
+        <w:rPr>
+          <w:sz w:val="24"/>
+          <w:szCs w:val="24"/>
+          <w:lang w:val="hr-HR"/>
+        </w:rPr>
+        <w:t xml:space="preserve"> na </w:t>
+      </w:r>
+      <w:proofErr w:type="spellStart"/>
+      <w:r>
+        <w:rPr>
+          <w:sz w:val="24"/>
+          <w:szCs w:val="24"/>
+          <w:lang w:val="hr-HR"/>
+        </w:rPr>
+        <w:t>sqlexpress</w:t>
+      </w:r>
+      <w:proofErr w:type="spellEnd"/>
+      <w:r>
+        <w:rPr>
+          <w:sz w:val="24"/>
+          <w:szCs w:val="24"/>
+          <w:lang w:val="hr-HR"/>
+        </w:rPr>
+        <w:t xml:space="preserve"> </w:t>
+      </w:r>
+      <w:proofErr w:type="spellStart"/>
+      <w:r>
+        <w:rPr>
+          <w:sz w:val="24"/>
+          <w:szCs w:val="24"/>
+          <w:lang w:val="hr-HR"/>
+        </w:rPr>
+        <w:t>windows</w:t>
+      </w:r>
+      <w:proofErr w:type="spellEnd"/>
+      <w:r>
+        <w:rPr>
+          <w:sz w:val="24"/>
+          <w:szCs w:val="24"/>
+          <w:lang w:val="hr-HR"/>
+        </w:rPr>
+        <w:t xml:space="preserve"> </w:t>
+      </w:r>
+      <w:proofErr w:type="spellStart"/>
+      <w:r>
+        <w:rPr>
+          <w:sz w:val="24"/>
+          <w:szCs w:val="24"/>
+          <w:lang w:val="hr-HR"/>
+        </w:rPr>
+        <w:t>authenticationom</w:t>
+      </w:r>
+      <w:proofErr w:type="spellEnd"/>
+      <w:r>
+        <w:rPr>
+          <w:sz w:val="24"/>
+          <w:szCs w:val="24"/>
+          <w:lang w:val="hr-HR"/>
+        </w:rPr>
+        <w:t xml:space="preserve"> ili morate </w:t>
+      </w:r>
+      <w:proofErr w:type="spellStart"/>
+      <w:r>
+        <w:rPr>
+          <w:sz w:val="24"/>
+          <w:szCs w:val="24"/>
+          <w:lang w:val="hr-HR"/>
+        </w:rPr>
+        <w:t>promjeniti</w:t>
+      </w:r>
+      <w:proofErr w:type="spellEnd"/>
+      <w:r>
+        <w:rPr>
+          <w:sz w:val="24"/>
+          <w:szCs w:val="24"/>
+          <w:lang w:val="hr-HR"/>
+        </w:rPr>
+        <w:t xml:space="preserve"> konfiguraciju kroz </w:t>
+      </w:r>
+      <w:proofErr w:type="spellStart"/>
+      <w:r>
+        <w:rPr>
+          <w:sz w:val="24"/>
+          <w:szCs w:val="24"/>
+          <w:lang w:val="hr-HR"/>
+        </w:rPr>
+        <w:t>installer</w:t>
+      </w:r>
+      <w:proofErr w:type="spellEnd"/>
+      <w:r>
+        <w:rPr>
+          <w:sz w:val="24"/>
+          <w:szCs w:val="24"/>
+          <w:lang w:val="hr-HR"/>
+        </w:rPr>
+        <w:t xml:space="preserve"> ili </w:t>
+      </w:r>
+      <w:proofErr w:type="spellStart"/>
+      <w:r>
+        <w:rPr>
+          <w:sz w:val="24"/>
+          <w:szCs w:val="24"/>
+          <w:lang w:val="hr-HR"/>
+        </w:rPr>
+        <w:t>mozete</w:t>
+      </w:r>
+      <w:proofErr w:type="spellEnd"/>
+      <w:r>
+        <w:rPr>
+          <w:sz w:val="24"/>
+          <w:szCs w:val="24"/>
+          <w:lang w:val="hr-HR"/>
+        </w:rPr>
+        <w:t xml:space="preserve"> </w:t>
+      </w:r>
+      <w:proofErr w:type="spellStart"/>
+      <w:r>
+        <w:rPr>
+          <w:sz w:val="24"/>
+          <w:szCs w:val="24"/>
+          <w:lang w:val="hr-HR"/>
+        </w:rPr>
+        <w:t>promjeniti</w:t>
+      </w:r>
+      <w:proofErr w:type="spellEnd"/>
+      <w:r>
+        <w:rPr>
+          <w:sz w:val="24"/>
+          <w:szCs w:val="24"/>
+          <w:lang w:val="hr-HR"/>
+        </w:rPr>
+        <w:t xml:space="preserve"> </w:t>
+      </w:r>
+      <w:proofErr w:type="spellStart"/>
+      <w:r>
+        <w:rPr>
+          <w:sz w:val="24"/>
+          <w:szCs w:val="24"/>
+          <w:lang w:val="hr-HR"/>
+        </w:rPr>
+        <w:t>cs</w:t>
+      </w:r>
+      <w:proofErr w:type="spellEnd"/>
+      <w:r>
+        <w:rPr>
+          <w:sz w:val="24"/>
+          <w:szCs w:val="24"/>
+          <w:lang w:val="hr-HR"/>
+        </w:rPr>
+        <w:t xml:space="preserve"> da koristi </w:t>
+      </w:r>
+      <w:proofErr w:type="spellStart"/>
+      <w:r>
+        <w:rPr>
+          <w:sz w:val="24"/>
+          <w:szCs w:val="24"/>
+          <w:lang w:val="hr-HR"/>
+        </w:rPr>
+        <w:t>username</w:t>
+      </w:r>
+      <w:proofErr w:type="spellEnd"/>
+      <w:r>
+        <w:rPr>
+          <w:sz w:val="24"/>
+          <w:szCs w:val="24"/>
+          <w:lang w:val="hr-HR"/>
+        </w:rPr>
+        <w:t xml:space="preserve"> i password </w:t>
+      </w:r>
+      <w:proofErr w:type="spellStart"/>
+      <w:r>
+        <w:rPr>
+          <w:sz w:val="24"/>
+          <w:szCs w:val="24"/>
+          <w:lang w:val="hr-HR"/>
+        </w:rPr>
+        <w:t>vase</w:t>
+      </w:r>
+      <w:proofErr w:type="spellEnd"/>
+      <w:r>
+        <w:rPr>
+          <w:sz w:val="24"/>
+          <w:szCs w:val="24"/>
+          <w:lang w:val="hr-HR"/>
+        </w:rPr>
+        <w:t xml:space="preserve"> </w:t>
+      </w:r>
+      <w:proofErr w:type="spellStart"/>
+      <w:r>
+        <w:rPr>
+          <w:sz w:val="24"/>
+          <w:szCs w:val="24"/>
+          <w:lang w:val="hr-HR"/>
+        </w:rPr>
+        <w:t>sqlexpress</w:t>
+      </w:r>
+      <w:proofErr w:type="spellEnd"/>
+      <w:r>
+        <w:rPr>
+          <w:sz w:val="24"/>
+          <w:szCs w:val="24"/>
+          <w:lang w:val="hr-HR"/>
+        </w:rPr>
+        <w:t xml:space="preserve"> instance</w:t>
       </w:r>
     </w:p>
     <w:p>
@@ -212,7 +570,61 @@
           <w:szCs w:val="24"/>
           <w:lang w:val="hr-HR"/>
         </w:rPr>
-        <w:t>kao i u svakom projektu mogli bi nas zajebavat datumi, jedan format sto sam ja nasao da mi funkcionira za slanje u bazu je „mm-dd-gggg“</w:t>
+        <w:t xml:space="preserve">kao i u svakom projektu mogli bi nas zajebavat datumi, jedan format sto sam ja </w:t>
+      </w:r>
+      <w:proofErr w:type="spellStart"/>
+      <w:r>
+        <w:rPr>
+          <w:sz w:val="24"/>
+          <w:szCs w:val="24"/>
+          <w:lang w:val="hr-HR"/>
+        </w:rPr>
+        <w:t>nasao</w:t>
+      </w:r>
+      <w:proofErr w:type="spellEnd"/>
+      <w:r>
+        <w:rPr>
+          <w:sz w:val="24"/>
+          <w:szCs w:val="24"/>
+          <w:lang w:val="hr-HR"/>
+        </w:rPr>
+        <w:t xml:space="preserve"> da mi funkcionira za slanje u bazu je „mm-</w:t>
+      </w:r>
+      <w:proofErr w:type="spellStart"/>
+      <w:r>
+        <w:rPr>
+          <w:sz w:val="24"/>
+          <w:szCs w:val="24"/>
+          <w:lang w:val="hr-HR"/>
+        </w:rPr>
+        <w:t>dd</w:t>
+      </w:r>
+      <w:proofErr w:type="spellEnd"/>
+      <w:r>
+        <w:rPr>
+          <w:sz w:val="24"/>
+          <w:szCs w:val="24"/>
+          <w:lang w:val="hr-HR"/>
+        </w:rPr>
+        <w:t>-</w:t>
+      </w:r>
+      <w:proofErr w:type="spellStart"/>
+      <w:r>
+        <w:rPr>
+          <w:sz w:val="24"/>
+          <w:szCs w:val="24"/>
+          <w:lang w:val="hr-HR"/>
+        </w:rPr>
+        <w:t>gggg</w:t>
+      </w:r>
+      <w:proofErr w:type="spellEnd"/>
+      <w:r>
+        <w:rPr>
+          <w:sz w:val="24"/>
+          <w:szCs w:val="24"/>
+          <w:lang w:val="hr-HR"/>
+        </w:rPr>
+        <w:t>“</w:t>
       </w:r>
     </w:p>
     <w:p>
@@ -250,7 +662,97 @@
           <w:szCs w:val="24"/>
           <w:lang w:val="hr-HR"/>
         </w:rPr>
-        <w:t>S obzirom da ce u ovom trenutku svatko od nas imati web servis lokalno web api se moze konzumirati na sljedeci nacin:</w:t>
+        <w:t xml:space="preserve">S obzirom da </w:t>
+      </w:r>
+      <w:proofErr w:type="spellStart"/>
+      <w:r>
+        <w:rPr>
+          <w:sz w:val="24"/>
+          <w:szCs w:val="24"/>
+          <w:lang w:val="hr-HR"/>
+        </w:rPr>
+        <w:t>ce</w:t>
+      </w:r>
+      <w:proofErr w:type="spellEnd"/>
+      <w:r>
+        <w:rPr>
+          <w:sz w:val="24"/>
+          <w:szCs w:val="24"/>
+          <w:lang w:val="hr-HR"/>
+        </w:rPr>
+        <w:t xml:space="preserve"> u ovom trenutku svatko od nas imati web servis lokalno web </w:t>
+      </w:r>
+      <w:proofErr w:type="spellStart"/>
+      <w:r>
+        <w:rPr>
+          <w:sz w:val="24"/>
+          <w:szCs w:val="24"/>
+          <w:lang w:val="hr-HR"/>
+        </w:rPr>
+        <w:t>api</w:t>
+      </w:r>
+      <w:proofErr w:type="spellEnd"/>
+      <w:r>
+        <w:rPr>
+          <w:sz w:val="24"/>
+          <w:szCs w:val="24"/>
+          <w:lang w:val="hr-HR"/>
+        </w:rPr>
+        <w:t xml:space="preserve"> se </w:t>
+      </w:r>
+      <w:proofErr w:type="spellStart"/>
+      <w:r>
+        <w:rPr>
+          <w:sz w:val="24"/>
+          <w:szCs w:val="24"/>
+          <w:lang w:val="hr-HR"/>
+        </w:rPr>
+        <w:t>moze</w:t>
+      </w:r>
+      <w:proofErr w:type="spellEnd"/>
+      <w:r>
+        <w:rPr>
+          <w:sz w:val="24"/>
+          <w:szCs w:val="24"/>
+          <w:lang w:val="hr-HR"/>
+        </w:rPr>
+        <w:t xml:space="preserve"> konzumirati na </w:t>
+      </w:r>
+      <w:proofErr w:type="spellStart"/>
+      <w:r>
+        <w:rPr>
+          <w:sz w:val="24"/>
+          <w:szCs w:val="24"/>
+          <w:lang w:val="hr-HR"/>
+        </w:rPr>
+        <w:t>sljedeci</w:t>
+      </w:r>
+      <w:proofErr w:type="spellEnd"/>
+      <w:r>
+        <w:rPr>
+          <w:sz w:val="24"/>
+          <w:szCs w:val="24"/>
+          <w:lang w:val="hr-HR"/>
+        </w:rPr>
+        <w:t xml:space="preserve"> </w:t>
+      </w:r>
+      <w:proofErr w:type="spellStart"/>
+      <w:r>
+        <w:rPr>
+          <w:sz w:val="24"/>
+          <w:szCs w:val="24"/>
+          <w:lang w:val="hr-HR"/>
+        </w:rPr>
+        <w:t>nacin</w:t>
+      </w:r>
+      <w:proofErr w:type="spellEnd"/>
+      <w:r>
+        <w:rPr>
+          <w:sz w:val="24"/>
+          <w:szCs w:val="24"/>
+          <w:lang w:val="hr-HR"/>
+        </w:rPr>
+        <w:t>:</w:t>
       </w:r>
     </w:p>
     <w:p>
@@ -294,13 +796,23 @@
           <w:lang w:val="hr-HR"/>
         </w:rPr>
       </w:pPr>
-      <w:r>
-        <w:rPr>
-          <w:sz w:val="24"/>
-          <w:szCs w:val="24"/>
-          <w:lang w:val="hr-HR"/>
-        </w:rPr>
-        <w:t>Sljedeci link ako je pozva</w:t>
+      <w:proofErr w:type="spellStart"/>
+      <w:r>
+        <w:rPr>
+          <w:sz w:val="24"/>
+          <w:szCs w:val="24"/>
+          <w:lang w:val="hr-HR"/>
+        </w:rPr>
+        <w:t>Sljedeci</w:t>
+      </w:r>
+      <w:proofErr w:type="spellEnd"/>
+      <w:r>
+        <w:rPr>
+          <w:sz w:val="24"/>
+          <w:szCs w:val="24"/>
+          <w:lang w:val="hr-HR"/>
+        </w:rPr>
+        <w:t xml:space="preserve"> link ako je pozva</w:t>
       </w:r>
       <w:r>
         <w:rPr>
@@ -332,8 +844,108 @@
           <w:szCs w:val="24"/>
           <w:lang w:val="hr-HR"/>
         </w:rPr>
-        <w:t xml:space="preserve"> metodom i u bloku se salje ispravan objekt RegisteredUser, on ce biti ubacen u tablicu u protivnom se vraca error</w:t>
-      </w:r>
+        <w:t xml:space="preserve"> metodom i u bloku se </w:t>
+      </w:r>
+      <w:proofErr w:type="spellStart"/>
+      <w:r>
+        <w:rPr>
+          <w:sz w:val="24"/>
+          <w:szCs w:val="24"/>
+          <w:lang w:val="hr-HR"/>
+        </w:rPr>
+        <w:t>salje</w:t>
+      </w:r>
+      <w:proofErr w:type="spellEnd"/>
+      <w:r>
+        <w:rPr>
+          <w:sz w:val="24"/>
+          <w:szCs w:val="24"/>
+          <w:lang w:val="hr-HR"/>
+        </w:rPr>
+        <w:t xml:space="preserve"> ispravan objekt </w:t>
+      </w:r>
+      <w:proofErr w:type="spellStart"/>
+      <w:r>
+        <w:rPr>
+          <w:sz w:val="24"/>
+          <w:szCs w:val="24"/>
+          <w:lang w:val="hr-HR"/>
+        </w:rPr>
+        <w:t>RegisteredUser</w:t>
+      </w:r>
+      <w:proofErr w:type="spellEnd"/>
+      <w:r>
+        <w:rPr>
+          <w:sz w:val="24"/>
+          <w:szCs w:val="24"/>
+          <w:lang w:val="hr-HR"/>
+        </w:rPr>
+        <w:t xml:space="preserve">, on </w:t>
+      </w:r>
+      <w:proofErr w:type="spellStart"/>
+      <w:r>
+        <w:rPr>
+          <w:sz w:val="24"/>
+          <w:szCs w:val="24"/>
+          <w:lang w:val="hr-HR"/>
+        </w:rPr>
+        <w:t>ce</w:t>
+      </w:r>
+      <w:proofErr w:type="spellEnd"/>
+      <w:r>
+        <w:rPr>
+          <w:sz w:val="24"/>
+          <w:szCs w:val="24"/>
+          <w:lang w:val="hr-HR"/>
+        </w:rPr>
+        <w:t xml:space="preserve"> biti </w:t>
+      </w:r>
+      <w:proofErr w:type="spellStart"/>
+      <w:r>
+        <w:rPr>
+          <w:sz w:val="24"/>
+          <w:szCs w:val="24"/>
+          <w:lang w:val="hr-HR"/>
+        </w:rPr>
+        <w:t>ubacen</w:t>
+      </w:r>
+      <w:proofErr w:type="spellEnd"/>
+      <w:r>
+        <w:rPr>
+          <w:sz w:val="24"/>
+          <w:szCs w:val="24"/>
+          <w:lang w:val="hr-HR"/>
+        </w:rPr>
+        <w:t xml:space="preserve"> u tablicu u protivnom se </w:t>
+      </w:r>
+      <w:proofErr w:type="spellStart"/>
+      <w:r>
+        <w:rPr>
+          <w:sz w:val="24"/>
+          <w:szCs w:val="24"/>
+          <w:lang w:val="hr-HR"/>
+        </w:rPr>
+        <w:t>vraca</w:t>
+      </w:r>
+      <w:proofErr w:type="spellEnd"/>
+      <w:r>
+        <w:rPr>
+          <w:sz w:val="24"/>
+          <w:szCs w:val="24"/>
+          <w:lang w:val="hr-HR"/>
+        </w:rPr>
+        <w:t xml:space="preserve"> </w:t>
+      </w:r>
+      <w:proofErr w:type="spellStart"/>
+      <w:r>
+        <w:rPr>
+          <w:sz w:val="24"/>
+          <w:szCs w:val="24"/>
+          <w:lang w:val="hr-HR"/>
+        </w:rPr>
+        <w:t>error</w:t>
+      </w:r>
+      <w:proofErr w:type="spellEnd"/>
     </w:p>
     <w:p>
       <w:pPr>
@@ -385,14 +997,52 @@
           <w:lang w:val="hr-HR"/>
         </w:rPr>
       </w:pPr>
-      <w:r>
-        <w:rPr>
-          <w:sz w:val="24"/>
-          <w:szCs w:val="24"/>
-          <w:lang w:val="hr-HR"/>
-        </w:rPr>
-        <w:t>Postfix adrese: api/RegisteredUsers</w:t>
-      </w:r>
+      <w:proofErr w:type="spellStart"/>
+      <w:r>
+        <w:rPr>
+          <w:sz w:val="24"/>
+          <w:szCs w:val="24"/>
+          <w:lang w:val="hr-HR"/>
+        </w:rPr>
+        <w:t>Postfix</w:t>
+      </w:r>
+      <w:proofErr w:type="spellEnd"/>
+      <w:r>
+        <w:rPr>
+          <w:sz w:val="24"/>
+          <w:szCs w:val="24"/>
+          <w:lang w:val="hr-HR"/>
+        </w:rPr>
+        <w:t xml:space="preserve"> adrese: </w:t>
+      </w:r>
+      <w:proofErr w:type="spellStart"/>
+      <w:r>
+        <w:rPr>
+          <w:sz w:val="24"/>
+          <w:szCs w:val="24"/>
+          <w:lang w:val="hr-HR"/>
+        </w:rPr>
+        <w:t>api</w:t>
+      </w:r>
+      <w:proofErr w:type="spellEnd"/>
+      <w:r>
+        <w:rPr>
+          <w:sz w:val="24"/>
+          <w:szCs w:val="24"/>
+          <w:lang w:val="hr-HR"/>
+        </w:rPr>
+        <w:t>/</w:t>
+      </w:r>
+      <w:proofErr w:type="spellStart"/>
+      <w:r>
+        <w:rPr>
+          <w:sz w:val="24"/>
+          <w:szCs w:val="24"/>
+          <w:lang w:val="hr-HR"/>
+        </w:rPr>
+        <w:t>RegisteredUsers</w:t>
+      </w:r>
+      <w:proofErr w:type="spellEnd"/>
     </w:p>
     <w:p>
       <w:pPr>
@@ -404,13 +1054,23 @@
           <w:lang w:val="hr-HR"/>
         </w:rPr>
       </w:pPr>
-      <w:r>
-        <w:rPr>
-          <w:sz w:val="24"/>
-          <w:szCs w:val="24"/>
-          <w:lang w:val="hr-HR"/>
-        </w:rPr>
-        <w:t xml:space="preserve">Body: </w:t>
+      <w:proofErr w:type="spellStart"/>
+      <w:r>
+        <w:rPr>
+          <w:sz w:val="24"/>
+          <w:szCs w:val="24"/>
+          <w:lang w:val="hr-HR"/>
+        </w:rPr>
+        <w:t>Body</w:t>
+      </w:r>
+      <w:proofErr w:type="spellEnd"/>
+      <w:r>
+        <w:rPr>
+          <w:sz w:val="24"/>
+          <w:szCs w:val="24"/>
+          <w:lang w:val="hr-HR"/>
+        </w:rPr>
+        <w:t xml:space="preserve">: </w:t>
       </w:r>
     </w:p>
     <w:p>
@@ -449,7 +1109,42 @@
           <w:lang w:val="hr-HR"/>
         </w:rPr>
         <w:tab/>
-        <w:t>FirstName: "filip",</w:t>
+      </w:r>
+      <w:proofErr w:type="spellStart"/>
+      <w:r>
+        <w:rPr>
+          <w:sz w:val="24"/>
+          <w:szCs w:val="24"/>
+          <w:lang w:val="hr-HR"/>
+        </w:rPr>
+        <w:t>FirstName</w:t>
+      </w:r>
+      <w:proofErr w:type="spellEnd"/>
+      <w:r>
+        <w:rPr>
+          <w:sz w:val="24"/>
+          <w:szCs w:val="24"/>
+          <w:lang w:val="hr-HR"/>
+        </w:rPr>
+        <w:t>: "</w:t>
+      </w:r>
+      <w:proofErr w:type="spellStart"/>
+      <w:r>
+        <w:rPr>
+          <w:sz w:val="24"/>
+          <w:szCs w:val="24"/>
+          <w:lang w:val="hr-HR"/>
+        </w:rPr>
+        <w:t>filip</w:t>
+      </w:r>
+      <w:proofErr w:type="spellEnd"/>
+      <w:r>
+        <w:rPr>
+          <w:sz w:val="24"/>
+          <w:szCs w:val="24"/>
+          <w:lang w:val="hr-HR"/>
+        </w:rPr>
+        <w:t>",</w:t>
       </w:r>
     </w:p>
     <w:p>
@@ -469,7 +1164,42 @@
           <w:lang w:val="hr-HR"/>
         </w:rPr>
         <w:tab/>
-        <w:t>LastName: "besednik",</w:t>
+      </w:r>
+      <w:proofErr w:type="spellStart"/>
+      <w:r>
+        <w:rPr>
+          <w:sz w:val="24"/>
+          <w:szCs w:val="24"/>
+          <w:lang w:val="hr-HR"/>
+        </w:rPr>
+        <w:t>LastName</w:t>
+      </w:r>
+      <w:proofErr w:type="spellEnd"/>
+      <w:r>
+        <w:rPr>
+          <w:sz w:val="24"/>
+          <w:szCs w:val="24"/>
+          <w:lang w:val="hr-HR"/>
+        </w:rPr>
+        <w:t>: "</w:t>
+      </w:r>
+      <w:proofErr w:type="spellStart"/>
+      <w:r>
+        <w:rPr>
+          <w:sz w:val="24"/>
+          <w:szCs w:val="24"/>
+          <w:lang w:val="hr-HR"/>
+        </w:rPr>
+        <w:t>besednik</w:t>
+      </w:r>
+      <w:proofErr w:type="spellEnd"/>
+      <w:r>
+        <w:rPr>
+          <w:sz w:val="24"/>
+          <w:szCs w:val="24"/>
+          <w:lang w:val="hr-HR"/>
+        </w:rPr>
+        <w:t>",</w:t>
       </w:r>
     </w:p>
     <w:p>
@@ -529,7 +1259,24 @@
           <w:lang w:val="hr-HR"/>
         </w:rPr>
         <w:tab/>
-        <w:t>RegistrationDate: "2-1-1998",</w:t>
+      </w:r>
+      <w:proofErr w:type="spellStart"/>
+      <w:r>
+        <w:rPr>
+          <w:sz w:val="24"/>
+          <w:szCs w:val="24"/>
+          <w:lang w:val="hr-HR"/>
+        </w:rPr>
+        <w:t>RegistrationDate</w:t>
+      </w:r>
+      <w:proofErr w:type="spellEnd"/>
+      <w:r>
+        <w:rPr>
+          <w:sz w:val="24"/>
+          <w:szCs w:val="24"/>
+          <w:lang w:val="hr-HR"/>
+        </w:rPr>
+        <w:t>: "2-1-1998",</w:t>
       </w:r>
     </w:p>
     <w:p>
@@ -549,7 +1296,24 @@
           <w:lang w:val="hr-HR"/>
         </w:rPr>
         <w:tab/>
-        <w:t>LoginCredentials:{</w:t>
+      </w:r>
+      <w:proofErr w:type="spellStart"/>
+      <w:r>
+        <w:rPr>
+          <w:sz w:val="24"/>
+          <w:szCs w:val="24"/>
+          <w:lang w:val="hr-HR"/>
+        </w:rPr>
+        <w:t>LoginCredentials</w:t>
+      </w:r>
+      <w:proofErr w:type="spellEnd"/>
+      <w:r>
+        <w:rPr>
+          <w:sz w:val="24"/>
+          <w:szCs w:val="24"/>
+          <w:lang w:val="hr-HR"/>
+        </w:rPr>
+        <w:t>:{</w:t>
       </w:r>
     </w:p>
     <w:p>
@@ -577,7 +1341,42 @@
           <w:lang w:val="hr-HR"/>
         </w:rPr>
         <w:tab/>
-        <w:t>Username: "json",</w:t>
+      </w:r>
+      <w:proofErr w:type="spellStart"/>
+      <w:r>
+        <w:rPr>
+          <w:sz w:val="24"/>
+          <w:szCs w:val="24"/>
+          <w:lang w:val="hr-HR"/>
+        </w:rPr>
+        <w:t>Username</w:t>
+      </w:r>
+      <w:proofErr w:type="spellEnd"/>
+      <w:r>
+        <w:rPr>
+          <w:sz w:val="24"/>
+          <w:szCs w:val="24"/>
+          <w:lang w:val="hr-HR"/>
+        </w:rPr>
+        <w:t>: "</w:t>
+      </w:r>
+      <w:proofErr w:type="spellStart"/>
+      <w:r>
+        <w:rPr>
+          <w:sz w:val="24"/>
+          <w:szCs w:val="24"/>
+          <w:lang w:val="hr-HR"/>
+        </w:rPr>
+        <w:t>json</w:t>
+      </w:r>
+      <w:proofErr w:type="spellEnd"/>
+      <w:r>
+        <w:rPr>
+          <w:sz w:val="24"/>
+          <w:szCs w:val="24"/>
+          <w:lang w:val="hr-HR"/>
+        </w:rPr>
+        <w:t>",</w:t>
       </w:r>
     </w:p>
     <w:p>
@@ -605,7 +1404,24 @@
           <w:lang w:val="hr-HR"/>
         </w:rPr>
         <w:tab/>
-        <w:t>Pwd: "primjer"</w:t>
+      </w:r>
+      <w:proofErr w:type="spellStart"/>
+      <w:r>
+        <w:rPr>
+          <w:sz w:val="24"/>
+          <w:szCs w:val="24"/>
+          <w:lang w:val="hr-HR"/>
+        </w:rPr>
+        <w:t>Pwd</w:t>
+      </w:r>
+      <w:proofErr w:type="spellEnd"/>
+      <w:r>
+        <w:rPr>
+          <w:sz w:val="24"/>
+          <w:szCs w:val="24"/>
+          <w:lang w:val="hr-HR"/>
+        </w:rPr>
+        <w:t>: "primjer"</w:t>
       </w:r>
     </w:p>
     <w:p>
@@ -682,7 +1498,61 @@
           <w:szCs w:val="24"/>
           <w:lang w:val="hr-HR"/>
         </w:rPr>
-        <w:t>Ukoliko ne znate koji objek slati, mozete pogledati bazu kako je u tablici tako i web servisa prima i vraca objekte</w:t>
+        <w:t xml:space="preserve">Ukoliko ne znate koji </w:t>
+      </w:r>
+      <w:proofErr w:type="spellStart"/>
+      <w:r>
+        <w:rPr>
+          <w:sz w:val="24"/>
+          <w:szCs w:val="24"/>
+          <w:lang w:val="hr-HR"/>
+        </w:rPr>
+        <w:t>objek</w:t>
+      </w:r>
+      <w:proofErr w:type="spellEnd"/>
+      <w:r>
+        <w:rPr>
+          <w:sz w:val="24"/>
+          <w:szCs w:val="24"/>
+          <w:lang w:val="hr-HR"/>
+        </w:rPr>
+        <w:t xml:space="preserve"> slati, </w:t>
+      </w:r>
+      <w:proofErr w:type="spellStart"/>
+      <w:r>
+        <w:rPr>
+          <w:sz w:val="24"/>
+          <w:szCs w:val="24"/>
+          <w:lang w:val="hr-HR"/>
+        </w:rPr>
+        <w:t>mozete</w:t>
+      </w:r>
+      <w:proofErr w:type="spellEnd"/>
+      <w:r>
+        <w:rPr>
+          <w:sz w:val="24"/>
+          <w:szCs w:val="24"/>
+          <w:lang w:val="hr-HR"/>
+        </w:rPr>
+        <w:t xml:space="preserve"> pogledati bazu kako je u tablici tako i web servisa prima i </w:t>
+      </w:r>
+      <w:proofErr w:type="spellStart"/>
+      <w:r>
+        <w:rPr>
+          <w:sz w:val="24"/>
+          <w:szCs w:val="24"/>
+          <w:lang w:val="hr-HR"/>
+        </w:rPr>
+        <w:t>vraca</w:t>
+      </w:r>
+      <w:proofErr w:type="spellEnd"/>
+      <w:r>
+        <w:rPr>
+          <w:sz w:val="24"/>
+          <w:szCs w:val="24"/>
+          <w:lang w:val="hr-HR"/>
+        </w:rPr>
+        <w:t xml:space="preserve"> objekte</w:t>
       </w:r>
     </w:p>
     <w:p>
@@ -748,6 +1618,7 @@
           <w:lang w:val="hr-HR"/>
         </w:rPr>
       </w:pPr>
+      <w:proofErr w:type="spellStart"/>
       <w:r>
         <w:rPr>
           <w:b/>
@@ -758,16 +1629,29 @@
         </w:rPr>
         <w:t>Dohvacanje</w:t>
       </w:r>
-      <w:r>
-        <w:rPr>
-          <w:b/>
-          <w:bCs/>
-          <w:sz w:val="28"/>
-          <w:szCs w:val="28"/>
-          <w:lang w:val="hr-HR"/>
-        </w:rPr>
-        <w:t xml:space="preserve"> svih registriranih usera</w:t>
-      </w:r>
+      <w:proofErr w:type="spellEnd"/>
+      <w:r>
+        <w:rPr>
+          <w:b/>
+          <w:bCs/>
+          <w:sz w:val="28"/>
+          <w:szCs w:val="28"/>
+          <w:lang w:val="hr-HR"/>
+        </w:rPr>
+        <w:t xml:space="preserve"> svih registriranih </w:t>
+      </w:r>
+      <w:proofErr w:type="spellStart"/>
+      <w:r>
+        <w:rPr>
+          <w:b/>
+          <w:bCs/>
+          <w:sz w:val="28"/>
+          <w:szCs w:val="28"/>
+          <w:lang w:val="hr-HR"/>
+        </w:rPr>
+        <w:t>usera</w:t>
+      </w:r>
+      <w:proofErr w:type="spellEnd"/>
     </w:p>
     <w:p>
       <w:pPr>
@@ -813,24 +1697,56 @@
           <w:lang w:val="hr-HR"/>
         </w:rPr>
       </w:pPr>
-      <w:r>
-        <w:rPr>
-          <w:b/>
-          <w:bCs/>
-          <w:sz w:val="28"/>
-          <w:szCs w:val="28"/>
-          <w:lang w:val="hr-HR"/>
-        </w:rPr>
-        <w:t xml:space="preserve">Postfix adrese: </w:t>
-      </w:r>
-      <w:r>
-        <w:rPr>
-          <w:sz w:val="28"/>
-          <w:szCs w:val="28"/>
-          <w:lang w:val="hr-HR"/>
-        </w:rPr>
-        <w:t>api/RegisteredUsers</w:t>
-      </w:r>
+      <w:proofErr w:type="spellStart"/>
+      <w:r>
+        <w:rPr>
+          <w:b/>
+          <w:bCs/>
+          <w:sz w:val="28"/>
+          <w:szCs w:val="28"/>
+          <w:lang w:val="hr-HR"/>
+        </w:rPr>
+        <w:t>Postfix</w:t>
+      </w:r>
+      <w:proofErr w:type="spellEnd"/>
+      <w:r>
+        <w:rPr>
+          <w:b/>
+          <w:bCs/>
+          <w:sz w:val="28"/>
+          <w:szCs w:val="28"/>
+          <w:lang w:val="hr-HR"/>
+        </w:rPr>
+        <w:t xml:space="preserve"> adrese: </w:t>
+      </w:r>
+      <w:proofErr w:type="spellStart"/>
+      <w:r>
+        <w:rPr>
+          <w:sz w:val="28"/>
+          <w:szCs w:val="28"/>
+          <w:lang w:val="hr-HR"/>
+        </w:rPr>
+        <w:t>api</w:t>
+      </w:r>
+      <w:proofErr w:type="spellEnd"/>
+      <w:r>
+        <w:rPr>
+          <w:sz w:val="28"/>
+          <w:szCs w:val="28"/>
+          <w:lang w:val="hr-HR"/>
+        </w:rPr>
+        <w:t>/</w:t>
+      </w:r>
+      <w:proofErr w:type="spellStart"/>
+      <w:r>
+        <w:rPr>
+          <w:sz w:val="28"/>
+          <w:szCs w:val="28"/>
+          <w:lang w:val="hr-HR"/>
+        </w:rPr>
+        <w:t>RegisteredUsers</w:t>
+      </w:r>
+      <w:proofErr w:type="spellEnd"/>
     </w:p>
     <w:p>
       <w:pPr>
@@ -881,6 +1797,7 @@
           <w:lang w:val="hr-HR"/>
         </w:rPr>
       </w:pPr>
+      <w:proofErr w:type="spellStart"/>
       <w:r>
         <w:rPr>
           <w:b/>
@@ -901,6 +1818,7 @@
         </w:rPr>
         <w:t>ody</w:t>
       </w:r>
+      <w:proofErr w:type="spellEnd"/>
       <w:r>
         <w:rPr>
           <w:b/>
@@ -945,8 +1863,18 @@
           <w:szCs w:val="28"/>
           <w:lang w:val="hr-HR"/>
         </w:rPr>
-        <w:t>listu svih registriranih usera</w:t>
-      </w:r>
+        <w:t xml:space="preserve">listu svih registriranih </w:t>
+      </w:r>
+      <w:proofErr w:type="spellStart"/>
+      <w:r>
+        <w:rPr>
+          <w:sz w:val="28"/>
+          <w:szCs w:val="28"/>
+          <w:lang w:val="hr-HR"/>
+        </w:rPr>
+        <w:t>usera</w:t>
+      </w:r>
+      <w:proofErr w:type="spellEnd"/>
     </w:p>
     <w:p>
       <w:pPr>
@@ -973,7 +1901,79 @@
           <w:szCs w:val="28"/>
           <w:lang w:val="hr-HR"/>
         </w:rPr>
-        <w:t xml:space="preserve"> Ne vidim zasto bi nam ovo trebalo ikada, ostaviti cu za sada neka ostane vrlo lako to izbrisem kasnije ukoliko nam stvarno nece nigdje trebati </w:t>
+        <w:t xml:space="preserve"> Ne vidim </w:t>
+      </w:r>
+      <w:proofErr w:type="spellStart"/>
+      <w:r>
+        <w:rPr>
+          <w:sz w:val="28"/>
+          <w:szCs w:val="28"/>
+          <w:lang w:val="hr-HR"/>
+        </w:rPr>
+        <w:t>zasto</w:t>
+      </w:r>
+      <w:proofErr w:type="spellEnd"/>
+      <w:r>
+        <w:rPr>
+          <w:sz w:val="28"/>
+          <w:szCs w:val="28"/>
+          <w:lang w:val="hr-HR"/>
+        </w:rPr>
+        <w:t xml:space="preserve"> bi nam ovo trebalo ikada, ostaviti </w:t>
+      </w:r>
+      <w:proofErr w:type="spellStart"/>
+      <w:r>
+        <w:rPr>
+          <w:sz w:val="28"/>
+          <w:szCs w:val="28"/>
+          <w:lang w:val="hr-HR"/>
+        </w:rPr>
+        <w:t>cu</w:t>
+      </w:r>
+      <w:proofErr w:type="spellEnd"/>
+      <w:r>
+        <w:rPr>
+          <w:sz w:val="28"/>
+          <w:szCs w:val="28"/>
+          <w:lang w:val="hr-HR"/>
+        </w:rPr>
+        <w:t xml:space="preserve"> za sada neka ostane vrlo lako to </w:t>
+      </w:r>
+      <w:proofErr w:type="spellStart"/>
+      <w:r>
+        <w:rPr>
+          <w:sz w:val="28"/>
+          <w:szCs w:val="28"/>
+          <w:lang w:val="hr-HR"/>
+        </w:rPr>
+        <w:t>izbrisem</w:t>
+      </w:r>
+      <w:proofErr w:type="spellEnd"/>
+      <w:r>
+        <w:rPr>
+          <w:sz w:val="28"/>
+          <w:szCs w:val="28"/>
+          <w:lang w:val="hr-HR"/>
+        </w:rPr>
+        <w:t xml:space="preserve"> kasnije ukoliko nam stvarno </w:t>
+      </w:r>
+      <w:proofErr w:type="spellStart"/>
+      <w:r>
+        <w:rPr>
+          <w:sz w:val="28"/>
+          <w:szCs w:val="28"/>
+          <w:lang w:val="hr-HR"/>
+        </w:rPr>
+        <w:t>nece</w:t>
+      </w:r>
+      <w:proofErr w:type="spellEnd"/>
+      <w:r>
+        <w:rPr>
+          <w:sz w:val="28"/>
+          <w:szCs w:val="28"/>
+          <w:lang w:val="hr-HR"/>
+        </w:rPr>
+        <w:t xml:space="preserve"> nigdje trebati </w:t>
       </w:r>
     </w:p>
     <w:p>
@@ -1001,26 +2001,62 @@
           <w:lang w:val="hr-HR"/>
         </w:rPr>
       </w:pPr>
-      <w:r>
-        <w:rPr>
-          <w:b/>
-          <w:bCs/>
-          <w:sz w:val="28"/>
-          <w:szCs w:val="28"/>
-          <w:lang w:val="hr-HR"/>
-        </w:rPr>
-        <w:t>Dohvacanje jednog registriranog usera</w:t>
-      </w:r>
-      <w:r>
-        <w:rPr>
-          <w:b/>
-          <w:bCs/>
-          <w:sz w:val="28"/>
-          <w:szCs w:val="28"/>
-          <w:lang w:val="hr-HR"/>
-        </w:rPr>
-        <w:t xml:space="preserve"> po usernameu</w:t>
-      </w:r>
+      <w:proofErr w:type="spellStart"/>
+      <w:r>
+        <w:rPr>
+          <w:b/>
+          <w:bCs/>
+          <w:sz w:val="28"/>
+          <w:szCs w:val="28"/>
+          <w:lang w:val="hr-HR"/>
+        </w:rPr>
+        <w:t>Dohvacanje</w:t>
+      </w:r>
+      <w:proofErr w:type="spellEnd"/>
+      <w:r>
+        <w:rPr>
+          <w:b/>
+          <w:bCs/>
+          <w:sz w:val="28"/>
+          <w:szCs w:val="28"/>
+          <w:lang w:val="hr-HR"/>
+        </w:rPr>
+        <w:t xml:space="preserve"> jednog registriranog </w:t>
+      </w:r>
+      <w:proofErr w:type="spellStart"/>
+      <w:r>
+        <w:rPr>
+          <w:b/>
+          <w:bCs/>
+          <w:sz w:val="28"/>
+          <w:szCs w:val="28"/>
+          <w:lang w:val="hr-HR"/>
+        </w:rPr>
+        <w:t>usera</w:t>
+      </w:r>
+      <w:proofErr w:type="spellEnd"/>
+      <w:r>
+        <w:rPr>
+          <w:b/>
+          <w:bCs/>
+          <w:sz w:val="28"/>
+          <w:szCs w:val="28"/>
+          <w:lang w:val="hr-HR"/>
+        </w:rPr>
+        <w:t xml:space="preserve"> po </w:t>
+      </w:r>
+      <w:proofErr w:type="spellStart"/>
+      <w:r>
+        <w:rPr>
+          <w:b/>
+          <w:bCs/>
+          <w:sz w:val="28"/>
+          <w:szCs w:val="28"/>
+          <w:lang w:val="hr-HR"/>
+        </w:rPr>
+        <w:t>usernameu</w:t>
+      </w:r>
+      <w:proofErr w:type="spellEnd"/>
     </w:p>
     <w:p>
       <w:pPr>
@@ -1053,24 +2089,65 @@
           <w:lang w:val="hr-HR"/>
         </w:rPr>
       </w:pPr>
-      <w:r>
-        <w:rPr>
-          <w:b/>
-          <w:bCs/>
-          <w:sz w:val="28"/>
-          <w:szCs w:val="28"/>
-          <w:lang w:val="hr-HR"/>
-        </w:rPr>
-        <w:t xml:space="preserve">Postfix adrese: </w:t>
-      </w:r>
-      <w:r>
-        <w:rPr>
-          <w:sz w:val="28"/>
-          <w:szCs w:val="28"/>
-          <w:lang w:val="hr-HR"/>
-        </w:rPr>
-        <w:t>api/RegisteredUsers/</w:t>
-      </w:r>
+      <w:proofErr w:type="spellStart"/>
+      <w:r>
+        <w:rPr>
+          <w:b/>
+          <w:bCs/>
+          <w:sz w:val="28"/>
+          <w:szCs w:val="28"/>
+          <w:lang w:val="hr-HR"/>
+        </w:rPr>
+        <w:t>Postfix</w:t>
+      </w:r>
+      <w:proofErr w:type="spellEnd"/>
+      <w:r>
+        <w:rPr>
+          <w:b/>
+          <w:bCs/>
+          <w:sz w:val="28"/>
+          <w:szCs w:val="28"/>
+          <w:lang w:val="hr-HR"/>
+        </w:rPr>
+        <w:t xml:space="preserve"> adrese: </w:t>
+      </w:r>
+      <w:proofErr w:type="spellStart"/>
+      <w:r>
+        <w:rPr>
+          <w:sz w:val="28"/>
+          <w:szCs w:val="28"/>
+          <w:lang w:val="hr-HR"/>
+        </w:rPr>
+        <w:t>api</w:t>
+      </w:r>
+      <w:proofErr w:type="spellEnd"/>
+      <w:r>
+        <w:rPr>
+          <w:sz w:val="28"/>
+          <w:szCs w:val="28"/>
+          <w:lang w:val="hr-HR"/>
+        </w:rPr>
+        <w:t>/</w:t>
+      </w:r>
+      <w:proofErr w:type="spellStart"/>
+      <w:r>
+        <w:rPr>
+          <w:sz w:val="28"/>
+          <w:szCs w:val="28"/>
+          <w:lang w:val="hr-HR"/>
+        </w:rPr>
+        <w:t>RegisteredUsers</w:t>
+      </w:r>
+      <w:proofErr w:type="spellEnd"/>
+      <w:r>
+        <w:rPr>
+          <w:sz w:val="28"/>
+          <w:szCs w:val="28"/>
+          <w:lang w:val="hr-HR"/>
+        </w:rPr>
+        <w:t>/</w:t>
+      </w:r>
+      <w:proofErr w:type="spellStart"/>
       <w:r>
         <w:rPr>
           <w:sz w:val="28"/>
@@ -1079,6 +2156,7 @@
         </w:rPr>
         <w:t>username</w:t>
       </w:r>
+      <w:proofErr w:type="spellEnd"/>
     </w:p>
     <w:p>
       <w:pPr>
@@ -1115,6 +2193,7 @@
         </w:rPr>
         <w:t>/</w:t>
       </w:r>
+      <w:proofErr w:type="spellStart"/>
       <w:r>
         <w:rPr>
           <w:sz w:val="24"/>
@@ -1123,27 +2202,40 @@
         </w:rPr>
         <w:t>Cofi</w:t>
       </w:r>
-    </w:p>
-    <w:p>
-      <w:pPr>
-        <w:ind w:left="360"/>
-        <w:rPr>
-          <w:b/>
-          <w:bCs/>
-          <w:sz w:val="28"/>
-          <w:szCs w:val="28"/>
-          <w:lang w:val="hr-HR"/>
-        </w:rPr>
-      </w:pPr>
-      <w:r>
-        <w:rPr>
-          <w:b/>
-          <w:bCs/>
-          <w:sz w:val="28"/>
-          <w:szCs w:val="28"/>
-          <w:lang w:val="hr-HR"/>
-        </w:rPr>
-        <w:t>Body: /</w:t>
+      <w:proofErr w:type="spellEnd"/>
+    </w:p>
+    <w:p>
+      <w:pPr>
+        <w:ind w:left="360"/>
+        <w:rPr>
+          <w:b/>
+          <w:bCs/>
+          <w:sz w:val="28"/>
+          <w:szCs w:val="28"/>
+          <w:lang w:val="hr-HR"/>
+        </w:rPr>
+      </w:pPr>
+      <w:proofErr w:type="spellStart"/>
+      <w:r>
+        <w:rPr>
+          <w:b/>
+          <w:bCs/>
+          <w:sz w:val="28"/>
+          <w:szCs w:val="28"/>
+          <w:lang w:val="hr-HR"/>
+        </w:rPr>
+        <w:t>Body</w:t>
+      </w:r>
+      <w:proofErr w:type="spellEnd"/>
+      <w:r>
+        <w:rPr>
+          <w:b/>
+          <w:bCs/>
+          <w:sz w:val="28"/>
+          <w:szCs w:val="28"/>
+          <w:lang w:val="hr-HR"/>
+        </w:rPr>
+        <w:t>: /</w:t>
       </w:r>
     </w:p>
     <w:p>
@@ -1171,15 +2263,133 @@
           <w:szCs w:val="28"/>
           <w:lang w:val="hr-HR"/>
         </w:rPr>
-        <w:t>registriranog usera</w:t>
-      </w:r>
-      <w:r>
-        <w:rPr>
-          <w:sz w:val="28"/>
-          <w:szCs w:val="28"/>
-          <w:lang w:val="hr-HR"/>
-        </w:rPr>
-        <w:t>, ako user s tim usernameom ne postoji u bazi vraca string „Not found“</w:t>
+        <w:t xml:space="preserve">registriranog </w:t>
+      </w:r>
+      <w:proofErr w:type="spellStart"/>
+      <w:r>
+        <w:rPr>
+          <w:sz w:val="28"/>
+          <w:szCs w:val="28"/>
+          <w:lang w:val="hr-HR"/>
+        </w:rPr>
+        <w:t>usera</w:t>
+      </w:r>
+      <w:proofErr w:type="spellEnd"/>
+      <w:r>
+        <w:rPr>
+          <w:sz w:val="28"/>
+          <w:szCs w:val="28"/>
+          <w:lang w:val="hr-HR"/>
+        </w:rPr>
+        <w:t xml:space="preserve">, ako </w:t>
+      </w:r>
+      <w:proofErr w:type="spellStart"/>
+      <w:r>
+        <w:rPr>
+          <w:sz w:val="28"/>
+          <w:szCs w:val="28"/>
+          <w:lang w:val="hr-HR"/>
+        </w:rPr>
+        <w:t>user</w:t>
+      </w:r>
+      <w:proofErr w:type="spellEnd"/>
+      <w:r>
+        <w:rPr>
+          <w:sz w:val="28"/>
+          <w:szCs w:val="28"/>
+          <w:lang w:val="hr-HR"/>
+        </w:rPr>
+        <w:t xml:space="preserve"> s tim </w:t>
+      </w:r>
+      <w:proofErr w:type="spellStart"/>
+      <w:r>
+        <w:rPr>
+          <w:sz w:val="28"/>
+          <w:szCs w:val="28"/>
+          <w:lang w:val="hr-HR"/>
+        </w:rPr>
+        <w:t>usernameom</w:t>
+      </w:r>
+      <w:proofErr w:type="spellEnd"/>
+      <w:r>
+        <w:rPr>
+          <w:sz w:val="28"/>
+          <w:szCs w:val="28"/>
+          <w:lang w:val="hr-HR"/>
+        </w:rPr>
+        <w:t xml:space="preserve"> ne postoji u bazi </w:t>
+      </w:r>
+      <w:proofErr w:type="spellStart"/>
+      <w:r>
+        <w:rPr>
+          <w:sz w:val="28"/>
+          <w:szCs w:val="28"/>
+          <w:lang w:val="hr-HR"/>
+        </w:rPr>
+        <w:t>vraca</w:t>
+      </w:r>
+      <w:proofErr w:type="spellEnd"/>
+      <w:r>
+        <w:rPr>
+          <w:sz w:val="28"/>
+          <w:szCs w:val="28"/>
+          <w:lang w:val="hr-HR"/>
+        </w:rPr>
+        <w:t xml:space="preserve"> </w:t>
+      </w:r>
+      <w:proofErr w:type="spellStart"/>
+      <w:r>
+        <w:rPr>
+          <w:sz w:val="28"/>
+          <w:szCs w:val="28"/>
+          <w:lang w:val="hr-HR"/>
+        </w:rPr>
+        <w:t>string</w:t>
+      </w:r>
+      <w:proofErr w:type="spellEnd"/>
+      <w:r>
+        <w:rPr>
+          <w:sz w:val="28"/>
+          <w:szCs w:val="28"/>
+          <w:lang w:val="hr-HR"/>
+        </w:rPr>
+        <w:t xml:space="preserve"> „</w:t>
+      </w:r>
+      <w:proofErr w:type="spellStart"/>
+      <w:r>
+        <w:rPr>
+          <w:sz w:val="28"/>
+          <w:szCs w:val="28"/>
+          <w:lang w:val="hr-HR"/>
+        </w:rPr>
+        <w:t>Not</w:t>
+      </w:r>
+      <w:proofErr w:type="spellEnd"/>
+      <w:r>
+        <w:rPr>
+          <w:sz w:val="28"/>
+          <w:szCs w:val="28"/>
+          <w:lang w:val="hr-HR"/>
+        </w:rPr>
+        <w:t xml:space="preserve"> </w:t>
+      </w:r>
+      <w:proofErr w:type="spellStart"/>
+      <w:r>
+        <w:rPr>
+          <w:sz w:val="28"/>
+          <w:szCs w:val="28"/>
+          <w:lang w:val="hr-HR"/>
+        </w:rPr>
+        <w:t>found</w:t>
+      </w:r>
+      <w:proofErr w:type="spellEnd"/>
+      <w:r>
+        <w:rPr>
+          <w:sz w:val="28"/>
+          <w:szCs w:val="28"/>
+          <w:lang w:val="hr-HR"/>
+        </w:rPr>
+        <w:t>“</w:t>
       </w:r>
     </w:p>
     <w:p>
@@ -1215,7 +2425,79 @@
           <w:szCs w:val="28"/>
           <w:lang w:val="hr-HR"/>
         </w:rPr>
-        <w:t>Isto kako vraca „UQ_USERNAME“ pri registraciji tako i ovdje vraca „Not found“</w:t>
+        <w:t xml:space="preserve">Isto kako </w:t>
+      </w:r>
+      <w:proofErr w:type="spellStart"/>
+      <w:r>
+        <w:rPr>
+          <w:sz w:val="28"/>
+          <w:szCs w:val="28"/>
+          <w:lang w:val="hr-HR"/>
+        </w:rPr>
+        <w:t>vraca</w:t>
+      </w:r>
+      <w:proofErr w:type="spellEnd"/>
+      <w:r>
+        <w:rPr>
+          <w:sz w:val="28"/>
+          <w:szCs w:val="28"/>
+          <w:lang w:val="hr-HR"/>
+        </w:rPr>
+        <w:t xml:space="preserve"> „UQ_USERNAME“ pri registraciji tako i ovdje </w:t>
+      </w:r>
+      <w:proofErr w:type="spellStart"/>
+      <w:r>
+        <w:rPr>
+          <w:sz w:val="28"/>
+          <w:szCs w:val="28"/>
+          <w:lang w:val="hr-HR"/>
+        </w:rPr>
+        <w:t>vraca</w:t>
+      </w:r>
+      <w:proofErr w:type="spellEnd"/>
+      <w:r>
+        <w:rPr>
+          <w:sz w:val="28"/>
+          <w:szCs w:val="28"/>
+          <w:lang w:val="hr-HR"/>
+        </w:rPr>
+        <w:t xml:space="preserve"> „</w:t>
+      </w:r>
+      <w:proofErr w:type="spellStart"/>
+      <w:r>
+        <w:rPr>
+          <w:sz w:val="28"/>
+          <w:szCs w:val="28"/>
+          <w:lang w:val="hr-HR"/>
+        </w:rPr>
+        <w:t>Not</w:t>
+      </w:r>
+      <w:proofErr w:type="spellEnd"/>
+      <w:r>
+        <w:rPr>
+          <w:sz w:val="28"/>
+          <w:szCs w:val="28"/>
+          <w:lang w:val="hr-HR"/>
+        </w:rPr>
+        <w:t xml:space="preserve"> </w:t>
+      </w:r>
+      <w:proofErr w:type="spellStart"/>
+      <w:r>
+        <w:rPr>
+          <w:sz w:val="28"/>
+          <w:szCs w:val="28"/>
+          <w:lang w:val="hr-HR"/>
+        </w:rPr>
+        <w:t>found</w:t>
+      </w:r>
+      <w:proofErr w:type="spellEnd"/>
+      <w:r>
+        <w:rPr>
+          <w:sz w:val="28"/>
+          <w:szCs w:val="28"/>
+          <w:lang w:val="hr-HR"/>
+        </w:rPr>
+        <w:t>“</w:t>
       </w:r>
     </w:p>
     <w:p>
@@ -1233,6 +2515,7 @@
           <w:lang w:val="hr-HR"/>
         </w:rPr>
       </w:pPr>
+      <w:proofErr w:type="spellStart"/>
       <w:r>
         <w:rPr>
           <w:b/>
@@ -1242,7 +2525,18 @@
           <w:lang w:val="hr-HR"/>
         </w:rPr>
         <w:lastRenderedPageBreak/>
-        <w:t>Update slike profila</w:t>
+        <w:t>Update</w:t>
+      </w:r>
+      <w:proofErr w:type="spellEnd"/>
+      <w:r>
+        <w:rPr>
+          <w:b/>
+          <w:bCs/>
+          <w:sz w:val="28"/>
+          <w:szCs w:val="28"/>
+          <w:lang w:val="hr-HR"/>
+        </w:rPr>
+        <w:t xml:space="preserve"> slike profila</w:t>
       </w:r>
       <w:r>
         <w:rPr>
@@ -1297,24 +2591,83 @@
           <w:lang w:val="hr-HR"/>
         </w:rPr>
       </w:pPr>
-      <w:r>
-        <w:rPr>
-          <w:b/>
-          <w:bCs/>
-          <w:sz w:val="28"/>
-          <w:szCs w:val="28"/>
-          <w:lang w:val="hr-HR"/>
-        </w:rPr>
-        <w:t xml:space="preserve">Postfix adrese: </w:t>
-      </w:r>
-      <w:r>
-        <w:rPr>
-          <w:sz w:val="28"/>
-          <w:szCs w:val="28"/>
-          <w:lang w:val="hr-HR"/>
-        </w:rPr>
-        <w:t>api/RegisteredUsers/setProfileImage/</w:t>
-      </w:r>
+      <w:proofErr w:type="spellStart"/>
+      <w:r>
+        <w:rPr>
+          <w:b/>
+          <w:bCs/>
+          <w:sz w:val="28"/>
+          <w:szCs w:val="28"/>
+          <w:lang w:val="hr-HR"/>
+        </w:rPr>
+        <w:t>Postfix</w:t>
+      </w:r>
+      <w:proofErr w:type="spellEnd"/>
+      <w:r>
+        <w:rPr>
+          <w:b/>
+          <w:bCs/>
+          <w:sz w:val="28"/>
+          <w:szCs w:val="28"/>
+          <w:lang w:val="hr-HR"/>
+        </w:rPr>
+        <w:t xml:space="preserve"> adrese: </w:t>
+      </w:r>
+      <w:proofErr w:type="spellStart"/>
+      <w:r>
+        <w:rPr>
+          <w:sz w:val="28"/>
+          <w:szCs w:val="28"/>
+          <w:lang w:val="hr-HR"/>
+        </w:rPr>
+        <w:t>api</w:t>
+      </w:r>
+      <w:proofErr w:type="spellEnd"/>
+      <w:r>
+        <w:rPr>
+          <w:sz w:val="28"/>
+          <w:szCs w:val="28"/>
+          <w:lang w:val="hr-HR"/>
+        </w:rPr>
+        <w:t>/</w:t>
+      </w:r>
+      <w:proofErr w:type="spellStart"/>
+      <w:r>
+        <w:rPr>
+          <w:sz w:val="28"/>
+          <w:szCs w:val="28"/>
+          <w:lang w:val="hr-HR"/>
+        </w:rPr>
+        <w:t>RegisteredUsers</w:t>
+      </w:r>
+      <w:proofErr w:type="spellEnd"/>
+      <w:r>
+        <w:rPr>
+          <w:sz w:val="28"/>
+          <w:szCs w:val="28"/>
+          <w:lang w:val="hr-HR"/>
+        </w:rPr>
+        <w:t>/</w:t>
+      </w:r>
+      <w:proofErr w:type="spellStart"/>
+      <w:r>
+        <w:rPr>
+          <w:sz w:val="28"/>
+          <w:szCs w:val="28"/>
+          <w:lang w:val="hr-HR"/>
+        </w:rPr>
+        <w:t>setProfileImage</w:t>
+      </w:r>
+      <w:proofErr w:type="spellEnd"/>
+      <w:r>
+        <w:rPr>
+          <w:sz w:val="28"/>
+          <w:szCs w:val="28"/>
+          <w:lang w:val="hr-HR"/>
+        </w:rPr>
+        <w:t>/</w:t>
+      </w:r>
+      <w:proofErr w:type="spellStart"/>
       <w:r>
         <w:rPr>
           <w:sz w:val="28"/>
@@ -1323,6 +2676,7 @@
         </w:rPr>
         <w:t>id</w:t>
       </w:r>
+      <w:proofErr w:type="spellEnd"/>
     </w:p>
     <w:p>
       <w:pPr>
@@ -1369,93 +2723,45 @@
           <w:lang w:val="hr-HR"/>
         </w:rPr>
       </w:pPr>
-      <w:r>
-        <w:rPr>
-          <w:b/>
-          <w:bCs/>
-          <w:sz w:val="28"/>
-          <w:szCs w:val="28"/>
-          <w:lang w:val="hr-HR"/>
-        </w:rPr>
-        <w:t xml:space="preserve">Body: </w:t>
-      </w:r>
-      <w:r>
-        <w:rPr>
-          <w:sz w:val="28"/>
-          <w:szCs w:val="28"/>
-          <w:lang w:val="hr-HR"/>
-        </w:rPr>
-        <w:t>binary /byte array</w:t>
-      </w:r>
-    </w:p>
-    <w:p>
-      <w:pPr>
-        <w:ind w:left="360"/>
-        <w:rPr>
-          <w:b/>
-          <w:bCs/>
-          <w:sz w:val="28"/>
-          <w:szCs w:val="28"/>
-          <w:lang w:val="hr-HR"/>
-        </w:rPr>
-      </w:pPr>
-      <w:r>
-        <w:rPr>
-          <w:b/>
-          <w:bCs/>
-          <w:sz w:val="28"/>
-          <w:szCs w:val="28"/>
-          <w:lang w:val="hr-HR"/>
-        </w:rPr>
-        <w:t>Primjer bloka (json):</w:t>
-      </w:r>
-    </w:p>
-    <w:p>
-      <w:pPr>
-        <w:ind w:left="360"/>
-        <w:rPr>
-          <w:sz w:val="28"/>
-          <w:szCs w:val="28"/>
-          <w:lang w:val="hr-HR"/>
-        </w:rPr>
-      </w:pPr>
-      <w:r>
-        <w:rPr>
-          <w:b/>
-          <w:bCs/>
-          <w:sz w:val="28"/>
-          <w:szCs w:val="28"/>
-          <w:lang w:val="hr-HR"/>
-        </w:rPr>
-        <w:t xml:space="preserve">Vraca: </w:t>
-      </w:r>
-      <w:r>
-        <w:rPr>
-          <w:sz w:val="28"/>
-          <w:szCs w:val="28"/>
-          <w:lang w:val="hr-HR"/>
-        </w:rPr>
-        <w:t xml:space="preserve">nista ako je user updatean, u suprotnom error code </w:t>
-      </w:r>
-    </w:p>
-    <w:p>
-      <w:pPr>
-        <w:ind w:left="360"/>
-        <w:rPr>
-          <w:sz w:val="28"/>
-          <w:szCs w:val="28"/>
-          <w:lang w:val="hr-HR"/>
-        </w:rPr>
-      </w:pPr>
-      <w:r>
-        <w:rPr>
-          <w:b/>
-          <w:bCs/>
-          <w:sz w:val="28"/>
-          <w:szCs w:val="28"/>
-          <w:lang w:val="hr-HR"/>
-        </w:rPr>
-        <w:t>Komentar pisca:</w:t>
+      <w:proofErr w:type="spellStart"/>
+      <w:r>
+        <w:rPr>
+          <w:b/>
+          <w:bCs/>
+          <w:sz w:val="28"/>
+          <w:szCs w:val="28"/>
+          <w:lang w:val="hr-HR"/>
+        </w:rPr>
+        <w:t>Body</w:t>
+      </w:r>
+      <w:proofErr w:type="spellEnd"/>
+      <w:r>
+        <w:rPr>
+          <w:b/>
+          <w:bCs/>
+          <w:sz w:val="28"/>
+          <w:szCs w:val="28"/>
+          <w:lang w:val="hr-HR"/>
+        </w:rPr>
+        <w:t xml:space="preserve">: </w:t>
+      </w:r>
+      <w:proofErr w:type="spellStart"/>
+      <w:r>
+        <w:rPr>
+          <w:sz w:val="28"/>
+          <w:szCs w:val="28"/>
+          <w:lang w:val="hr-HR"/>
+        </w:rPr>
+        <w:t>binary</w:t>
+      </w:r>
+      <w:proofErr w:type="spellEnd"/>
+      <w:r>
+        <w:rPr>
+          <w:sz w:val="28"/>
+          <w:szCs w:val="28"/>
+          <w:lang w:val="hr-HR"/>
+        </w:rPr>
+        <w:t xml:space="preserve"> /</w:t>
       </w:r>
       <w:r>
         <w:rPr>
@@ -1464,17 +2770,227 @@
           <w:lang w:val="hr-HR"/>
         </w:rPr>
         <w:t xml:space="preserve"> </w:t>
-      </w:r>
-      <w:r>
-        <w:rPr>
-          <w:sz w:val="28"/>
-          <w:szCs w:val="28"/>
-          <w:lang w:val="hr-HR"/>
-        </w:rPr>
-        <w:t>/</w:t>
       </w:r>
       <w:bookmarkStart w:id="0" w:name="_GoBack"/>
       <w:bookmarkEnd w:id="0"/>
+      <w:proofErr w:type="spellStart"/>
+      <w:r>
+        <w:rPr>
+          <w:sz w:val="28"/>
+          <w:szCs w:val="28"/>
+          <w:lang w:val="hr-HR"/>
+        </w:rPr>
+        <w:t>byte</w:t>
+      </w:r>
+      <w:proofErr w:type="spellEnd"/>
+      <w:r>
+        <w:rPr>
+          <w:sz w:val="28"/>
+          <w:szCs w:val="28"/>
+          <w:lang w:val="hr-HR"/>
+        </w:rPr>
+        <w:t xml:space="preserve"> </w:t>
+      </w:r>
+      <w:proofErr w:type="spellStart"/>
+      <w:r>
+        <w:rPr>
+          <w:sz w:val="28"/>
+          <w:szCs w:val="28"/>
+          <w:lang w:val="hr-HR"/>
+        </w:rPr>
+        <w:t>array</w:t>
+      </w:r>
+      <w:proofErr w:type="spellEnd"/>
+    </w:p>
+    <w:p>
+      <w:pPr>
+        <w:ind w:left="360"/>
+        <w:rPr>
+          <w:b/>
+          <w:bCs/>
+          <w:sz w:val="28"/>
+          <w:szCs w:val="28"/>
+          <w:lang w:val="hr-HR"/>
+        </w:rPr>
+      </w:pPr>
+      <w:r>
+        <w:rPr>
+          <w:b/>
+          <w:bCs/>
+          <w:sz w:val="28"/>
+          <w:szCs w:val="28"/>
+          <w:lang w:val="hr-HR"/>
+        </w:rPr>
+        <w:t>Primjer bloka (</w:t>
+      </w:r>
+      <w:proofErr w:type="spellStart"/>
+      <w:r>
+        <w:rPr>
+          <w:b/>
+          <w:bCs/>
+          <w:sz w:val="28"/>
+          <w:szCs w:val="28"/>
+          <w:lang w:val="hr-HR"/>
+        </w:rPr>
+        <w:t>json</w:t>
+      </w:r>
+      <w:proofErr w:type="spellEnd"/>
+      <w:r>
+        <w:rPr>
+          <w:b/>
+          <w:bCs/>
+          <w:sz w:val="28"/>
+          <w:szCs w:val="28"/>
+          <w:lang w:val="hr-HR"/>
+        </w:rPr>
+        <w:t>):</w:t>
+      </w:r>
+    </w:p>
+    <w:p>
+      <w:pPr>
+        <w:ind w:left="360"/>
+        <w:rPr>
+          <w:sz w:val="28"/>
+          <w:szCs w:val="28"/>
+          <w:lang w:val="hr-HR"/>
+        </w:rPr>
+      </w:pPr>
+      <w:r>
+        <w:rPr>
+          <w:b/>
+          <w:bCs/>
+          <w:sz w:val="28"/>
+          <w:szCs w:val="28"/>
+          <w:lang w:val="hr-HR"/>
+        </w:rPr>
+        <w:t xml:space="preserve">Vraca: </w:t>
+      </w:r>
+      <w:proofErr w:type="spellStart"/>
+      <w:r>
+        <w:rPr>
+          <w:sz w:val="28"/>
+          <w:szCs w:val="28"/>
+          <w:lang w:val="hr-HR"/>
+        </w:rPr>
+        <w:t>nista</w:t>
+      </w:r>
+      <w:proofErr w:type="spellEnd"/>
+      <w:r>
+        <w:rPr>
+          <w:sz w:val="28"/>
+          <w:szCs w:val="28"/>
+          <w:lang w:val="hr-HR"/>
+        </w:rPr>
+        <w:t xml:space="preserve"> ako je </w:t>
+      </w:r>
+      <w:proofErr w:type="spellStart"/>
+      <w:r>
+        <w:rPr>
+          <w:sz w:val="28"/>
+          <w:szCs w:val="28"/>
+          <w:lang w:val="hr-HR"/>
+        </w:rPr>
+        <w:t>user</w:t>
+      </w:r>
+      <w:proofErr w:type="spellEnd"/>
+      <w:r>
+        <w:rPr>
+          <w:sz w:val="28"/>
+          <w:szCs w:val="28"/>
+          <w:lang w:val="hr-HR"/>
+        </w:rPr>
+        <w:t xml:space="preserve"> </w:t>
+      </w:r>
+      <w:proofErr w:type="spellStart"/>
+      <w:r>
+        <w:rPr>
+          <w:sz w:val="28"/>
+          <w:szCs w:val="28"/>
+          <w:lang w:val="hr-HR"/>
+        </w:rPr>
+        <w:t>updatean</w:t>
+      </w:r>
+      <w:proofErr w:type="spellEnd"/>
+      <w:r>
+        <w:rPr>
+          <w:sz w:val="28"/>
+          <w:szCs w:val="28"/>
+          <w:lang w:val="hr-HR"/>
+        </w:rPr>
+        <w:t xml:space="preserve">, u suprotnom </w:t>
+      </w:r>
+      <w:proofErr w:type="spellStart"/>
+      <w:r>
+        <w:rPr>
+          <w:sz w:val="28"/>
+          <w:szCs w:val="28"/>
+          <w:lang w:val="hr-HR"/>
+        </w:rPr>
+        <w:t>error</w:t>
+      </w:r>
+      <w:proofErr w:type="spellEnd"/>
+      <w:r>
+        <w:rPr>
+          <w:sz w:val="28"/>
+          <w:szCs w:val="28"/>
+          <w:lang w:val="hr-HR"/>
+        </w:rPr>
+        <w:t xml:space="preserve"> </w:t>
+      </w:r>
+      <w:proofErr w:type="spellStart"/>
+      <w:r>
+        <w:rPr>
+          <w:sz w:val="28"/>
+          <w:szCs w:val="28"/>
+          <w:lang w:val="hr-HR"/>
+        </w:rPr>
+        <w:t>code</w:t>
+      </w:r>
+      <w:proofErr w:type="spellEnd"/>
+      <w:r>
+        <w:rPr>
+          <w:sz w:val="28"/>
+          <w:szCs w:val="28"/>
+          <w:lang w:val="hr-HR"/>
+        </w:rPr>
+        <w:t xml:space="preserve"> </w:t>
+      </w:r>
+    </w:p>
+    <w:p>
+      <w:pPr>
+        <w:ind w:left="360"/>
+        <w:rPr>
+          <w:sz w:val="28"/>
+          <w:szCs w:val="28"/>
+          <w:lang w:val="hr-HR"/>
+        </w:rPr>
+      </w:pPr>
+      <w:r>
+        <w:rPr>
+          <w:b/>
+          <w:bCs/>
+          <w:sz w:val="28"/>
+          <w:szCs w:val="28"/>
+          <w:lang w:val="hr-HR"/>
+        </w:rPr>
+        <w:t>Komentar pisca:</w:t>
+      </w:r>
+      <w:r>
+        <w:rPr>
+          <w:sz w:val="28"/>
+          <w:szCs w:val="28"/>
+          <w:lang w:val="hr-HR"/>
+        </w:rPr>
+        <w:t xml:space="preserve"> </w:t>
+      </w:r>
+      <w:r>
+        <w:rPr>
+          <w:sz w:val="28"/>
+          <w:szCs w:val="28"/>
+          <w:lang w:val="hr-HR"/>
+        </w:rPr>
+        <w:t>/</w:t>
+      </w:r>
     </w:p>
     <w:p>
       <w:pPr>
@@ -1507,8 +3023,20 @@
           <w:szCs w:val="28"/>
           <w:lang w:val="hr-HR"/>
         </w:rPr>
-        <w:t>Insert registriranog usera</w:t>
-      </w:r>
+        <w:t xml:space="preserve">Insert registriranog </w:t>
+      </w:r>
+      <w:proofErr w:type="spellStart"/>
+      <w:r>
+        <w:rPr>
+          <w:b/>
+          <w:bCs/>
+          <w:sz w:val="28"/>
+          <w:szCs w:val="28"/>
+          <w:lang w:val="hr-HR"/>
+        </w:rPr>
+        <w:t>usera</w:t>
+      </w:r>
+      <w:proofErr w:type="spellEnd"/>
     </w:p>
     <w:p>
       <w:pPr>
@@ -1555,24 +3083,56 @@
           <w:lang w:val="hr-HR"/>
         </w:rPr>
       </w:pPr>
-      <w:r>
-        <w:rPr>
-          <w:b/>
-          <w:bCs/>
-          <w:sz w:val="28"/>
-          <w:szCs w:val="28"/>
-          <w:lang w:val="hr-HR"/>
-        </w:rPr>
-        <w:t xml:space="preserve">Postfix adrese: </w:t>
-      </w:r>
-      <w:r>
-        <w:rPr>
-          <w:sz w:val="28"/>
-          <w:szCs w:val="28"/>
-          <w:lang w:val="hr-HR"/>
-        </w:rPr>
-        <w:t>api/RegisteredUsers</w:t>
-      </w:r>
+      <w:proofErr w:type="spellStart"/>
+      <w:r>
+        <w:rPr>
+          <w:b/>
+          <w:bCs/>
+          <w:sz w:val="28"/>
+          <w:szCs w:val="28"/>
+          <w:lang w:val="hr-HR"/>
+        </w:rPr>
+        <w:t>Postfix</w:t>
+      </w:r>
+      <w:proofErr w:type="spellEnd"/>
+      <w:r>
+        <w:rPr>
+          <w:b/>
+          <w:bCs/>
+          <w:sz w:val="28"/>
+          <w:szCs w:val="28"/>
+          <w:lang w:val="hr-HR"/>
+        </w:rPr>
+        <w:t xml:space="preserve"> adrese: </w:t>
+      </w:r>
+      <w:proofErr w:type="spellStart"/>
+      <w:r>
+        <w:rPr>
+          <w:sz w:val="28"/>
+          <w:szCs w:val="28"/>
+          <w:lang w:val="hr-HR"/>
+        </w:rPr>
+        <w:t>api</w:t>
+      </w:r>
+      <w:proofErr w:type="spellEnd"/>
+      <w:r>
+        <w:rPr>
+          <w:sz w:val="28"/>
+          <w:szCs w:val="28"/>
+          <w:lang w:val="hr-HR"/>
+        </w:rPr>
+        <w:t>/</w:t>
+      </w:r>
+      <w:proofErr w:type="spellStart"/>
+      <w:r>
+        <w:rPr>
+          <w:sz w:val="28"/>
+          <w:szCs w:val="28"/>
+          <w:lang w:val="hr-HR"/>
+        </w:rPr>
+        <w:t>RegisteredUsers</w:t>
+      </w:r>
+      <w:proofErr w:type="spellEnd"/>
     </w:p>
     <w:p>
       <w:pPr>
@@ -1597,7 +3157,7 @@
         <w:rPr>
           <w:sz w:val="28"/>
           <w:szCs w:val="28"/>
-          <w:lang w:val="es-ES"/>
+          <w:lang w:val="hr-HR"/>
         </w:rPr>
         <w:t>http://localhost:55598/api/RegisteredUsers</w:t>
       </w:r>
@@ -1611,45 +3171,89 @@
           <w:lang w:val="hr-HR"/>
         </w:rPr>
       </w:pPr>
-      <w:r>
-        <w:rPr>
-          <w:b/>
-          <w:bCs/>
-          <w:sz w:val="28"/>
-          <w:szCs w:val="28"/>
-          <w:lang w:val="hr-HR"/>
-        </w:rPr>
-        <w:t xml:space="preserve">Body: </w:t>
-      </w:r>
-      <w:r>
-        <w:rPr>
-          <w:sz w:val="28"/>
-          <w:szCs w:val="28"/>
-          <w:lang w:val="hr-HR"/>
-        </w:rPr>
-        <w:t>objekt RegisteredUser</w:t>
-      </w:r>
-    </w:p>
-    <w:p>
-      <w:pPr>
-        <w:ind w:left="360"/>
-        <w:rPr>
-          <w:b/>
-          <w:bCs/>
-          <w:sz w:val="28"/>
-          <w:szCs w:val="28"/>
-          <w:lang w:val="hr-HR"/>
-        </w:rPr>
-      </w:pPr>
-      <w:r>
-        <w:rPr>
-          <w:b/>
-          <w:bCs/>
-          <w:sz w:val="28"/>
-          <w:szCs w:val="28"/>
-          <w:lang w:val="hr-HR"/>
-        </w:rPr>
-        <w:t>Primjer bloka (json):</w:t>
+      <w:proofErr w:type="spellStart"/>
+      <w:r>
+        <w:rPr>
+          <w:b/>
+          <w:bCs/>
+          <w:sz w:val="28"/>
+          <w:szCs w:val="28"/>
+          <w:lang w:val="hr-HR"/>
+        </w:rPr>
+        <w:t>Body</w:t>
+      </w:r>
+      <w:proofErr w:type="spellEnd"/>
+      <w:r>
+        <w:rPr>
+          <w:b/>
+          <w:bCs/>
+          <w:sz w:val="28"/>
+          <w:szCs w:val="28"/>
+          <w:lang w:val="hr-HR"/>
+        </w:rPr>
+        <w:t xml:space="preserve">: </w:t>
+      </w:r>
+      <w:r>
+        <w:rPr>
+          <w:sz w:val="28"/>
+          <w:szCs w:val="28"/>
+          <w:lang w:val="hr-HR"/>
+        </w:rPr>
+        <w:t xml:space="preserve">objekt </w:t>
+      </w:r>
+      <w:proofErr w:type="spellStart"/>
+      <w:r>
+        <w:rPr>
+          <w:sz w:val="28"/>
+          <w:szCs w:val="28"/>
+          <w:lang w:val="hr-HR"/>
+        </w:rPr>
+        <w:t>RegisteredUser</w:t>
+      </w:r>
+      <w:proofErr w:type="spellEnd"/>
+    </w:p>
+    <w:p>
+      <w:pPr>
+        <w:ind w:left="360"/>
+        <w:rPr>
+          <w:b/>
+          <w:bCs/>
+          <w:sz w:val="28"/>
+          <w:szCs w:val="28"/>
+          <w:lang w:val="hr-HR"/>
+        </w:rPr>
+      </w:pPr>
+      <w:r>
+        <w:rPr>
+          <w:b/>
+          <w:bCs/>
+          <w:sz w:val="28"/>
+          <w:szCs w:val="28"/>
+          <w:lang w:val="hr-HR"/>
+        </w:rPr>
+        <w:t>Primjer bloka (</w:t>
+      </w:r>
+      <w:proofErr w:type="spellStart"/>
+      <w:r>
+        <w:rPr>
+          <w:b/>
+          <w:bCs/>
+          <w:sz w:val="28"/>
+          <w:szCs w:val="28"/>
+          <w:lang w:val="hr-HR"/>
+        </w:rPr>
+        <w:t>json</w:t>
+      </w:r>
+      <w:proofErr w:type="spellEnd"/>
+      <w:r>
+        <w:rPr>
+          <w:b/>
+          <w:bCs/>
+          <w:sz w:val="28"/>
+          <w:szCs w:val="28"/>
+          <w:lang w:val="hr-HR"/>
+        </w:rPr>
+        <w:t>):</w:t>
       </w:r>
     </w:p>
     <w:p>
@@ -1687,13 +3291,23 @@
           <w:lang w:val="hr-HR"/>
         </w:rPr>
       </w:pPr>
-      <w:r>
-        <w:rPr>
-          <w:sz w:val="28"/>
-          <w:szCs w:val="28"/>
-          <w:lang w:val="hr-HR"/>
-        </w:rPr>
-        <w:t>FirstName: "Fi</w:t>
+      <w:proofErr w:type="spellStart"/>
+      <w:r>
+        <w:rPr>
+          <w:sz w:val="28"/>
+          <w:szCs w:val="28"/>
+          <w:lang w:val="hr-HR"/>
+        </w:rPr>
+        <w:t>FirstName</w:t>
+      </w:r>
+      <w:proofErr w:type="spellEnd"/>
+      <w:r>
+        <w:rPr>
+          <w:sz w:val="28"/>
+          <w:szCs w:val="28"/>
+          <w:lang w:val="hr-HR"/>
+        </w:rPr>
+        <w:t>: "Fi</w:t>
       </w:r>
       <w:r>
         <w:rPr>
@@ -1728,7 +3342,24 @@
           <w:lang w:val="hr-HR"/>
         </w:rPr>
         <w:tab/>
-        <w:t>LastName: "Be</w:t>
+      </w:r>
+      <w:proofErr w:type="spellStart"/>
+      <w:r>
+        <w:rPr>
+          <w:sz w:val="28"/>
+          <w:szCs w:val="28"/>
+          <w:lang w:val="hr-HR"/>
+        </w:rPr>
+        <w:t>LastName</w:t>
+      </w:r>
+      <w:proofErr w:type="spellEnd"/>
+      <w:r>
+        <w:rPr>
+          <w:sz w:val="28"/>
+          <w:szCs w:val="28"/>
+          <w:lang w:val="hr-HR"/>
+        </w:rPr>
+        <w:t>: "Be</w:t>
       </w:r>
       <w:r>
         <w:rPr>
@@ -1801,7 +3432,24 @@
           <w:lang w:val="hr-HR"/>
         </w:rPr>
         <w:tab/>
-        <w:t>RegistrationDate: "2-1-1998",</w:t>
+      </w:r>
+      <w:proofErr w:type="spellStart"/>
+      <w:r>
+        <w:rPr>
+          <w:sz w:val="28"/>
+          <w:szCs w:val="28"/>
+          <w:lang w:val="hr-HR"/>
+        </w:rPr>
+        <w:t>RegistrationDate</w:t>
+      </w:r>
+      <w:proofErr w:type="spellEnd"/>
+      <w:r>
+        <w:rPr>
+          <w:sz w:val="28"/>
+          <w:szCs w:val="28"/>
+          <w:lang w:val="hr-HR"/>
+        </w:rPr>
+        <w:t>: "2-1-1998",</w:t>
       </w:r>
     </w:p>
     <w:p>
@@ -1820,7 +3468,24 @@
           <w:lang w:val="hr-HR"/>
         </w:rPr>
         <w:tab/>
-        <w:t>LoginCredentials:{</w:t>
+      </w:r>
+      <w:proofErr w:type="spellStart"/>
+      <w:r>
+        <w:rPr>
+          <w:sz w:val="28"/>
+          <w:szCs w:val="28"/>
+          <w:lang w:val="hr-HR"/>
+        </w:rPr>
+        <w:t>LoginCredentials</w:t>
+      </w:r>
+      <w:proofErr w:type="spellEnd"/>
+      <w:r>
+        <w:rPr>
+          <w:sz w:val="28"/>
+          <w:szCs w:val="28"/>
+          <w:lang w:val="hr-HR"/>
+        </w:rPr>
+        <w:t>:{</w:t>
       </w:r>
     </w:p>
     <w:p>
@@ -1848,7 +3513,24 @@
           <w:lang w:val="hr-HR"/>
         </w:rPr>
         <w:tab/>
-        <w:t>Username: "user2",</w:t>
+      </w:r>
+      <w:proofErr w:type="spellStart"/>
+      <w:r>
+        <w:rPr>
+          <w:sz w:val="28"/>
+          <w:szCs w:val="28"/>
+          <w:lang w:val="hr-HR"/>
+        </w:rPr>
+        <w:t>Username</w:t>
+      </w:r>
+      <w:proofErr w:type="spellEnd"/>
+      <w:r>
+        <w:rPr>
+          <w:sz w:val="28"/>
+          <w:szCs w:val="28"/>
+          <w:lang w:val="hr-HR"/>
+        </w:rPr>
+        <w:t>: "user2",</w:t>
       </w:r>
     </w:p>
     <w:p>
@@ -1875,7 +3557,42 @@
           <w:lang w:val="hr-HR"/>
         </w:rPr>
         <w:tab/>
-        <w:t>Pwd: "pwdtest"</w:t>
+      </w:r>
+      <w:proofErr w:type="spellStart"/>
+      <w:r>
+        <w:rPr>
+          <w:sz w:val="28"/>
+          <w:szCs w:val="28"/>
+          <w:lang w:val="hr-HR"/>
+        </w:rPr>
+        <w:t>Pwd</w:t>
+      </w:r>
+      <w:proofErr w:type="spellEnd"/>
+      <w:r>
+        <w:rPr>
+          <w:sz w:val="28"/>
+          <w:szCs w:val="28"/>
+          <w:lang w:val="hr-HR"/>
+        </w:rPr>
+        <w:t>: "</w:t>
+      </w:r>
+      <w:proofErr w:type="spellStart"/>
+      <w:r>
+        <w:rPr>
+          <w:sz w:val="28"/>
+          <w:szCs w:val="28"/>
+          <w:lang w:val="hr-HR"/>
+        </w:rPr>
+        <w:t>pwdtest</w:t>
+      </w:r>
+      <w:proofErr w:type="spellEnd"/>
+      <w:r>
+        <w:rPr>
+          <w:sz w:val="28"/>
+          <w:szCs w:val="28"/>
+          <w:lang w:val="hr-HR"/>
+        </w:rPr>
+        <w:t>"</w:t>
       </w:r>
     </w:p>
     <w:p>
@@ -1936,13 +3653,41 @@
         </w:rPr>
         <w:t xml:space="preserve">Vraca: </w:t>
       </w:r>
-      <w:r>
-        <w:rPr>
-          <w:sz w:val="28"/>
-          <w:szCs w:val="28"/>
-          <w:lang w:val="hr-HR"/>
-        </w:rPr>
-        <w:t>true ako je uspjesno registriran</w:t>
+      <w:proofErr w:type="spellStart"/>
+      <w:r>
+        <w:rPr>
+          <w:sz w:val="28"/>
+          <w:szCs w:val="28"/>
+          <w:lang w:val="hr-HR"/>
+        </w:rPr>
+        <w:t>true</w:t>
+      </w:r>
+      <w:proofErr w:type="spellEnd"/>
+      <w:r>
+        <w:rPr>
+          <w:sz w:val="28"/>
+          <w:szCs w:val="28"/>
+          <w:lang w:val="hr-HR"/>
+        </w:rPr>
+        <w:t xml:space="preserve"> ako je </w:t>
+      </w:r>
+      <w:proofErr w:type="spellStart"/>
+      <w:r>
+        <w:rPr>
+          <w:sz w:val="28"/>
+          <w:szCs w:val="28"/>
+          <w:lang w:val="hr-HR"/>
+        </w:rPr>
+        <w:t>uspjesno</w:t>
+      </w:r>
+      <w:proofErr w:type="spellEnd"/>
+      <w:r>
+        <w:rPr>
+          <w:sz w:val="28"/>
+          <w:szCs w:val="28"/>
+          <w:lang w:val="hr-HR"/>
+        </w:rPr>
+        <w:t xml:space="preserve"> registriran</w:t>
       </w:r>
       <w:r>
         <w:rPr>
@@ -1961,8 +3706,9 @@
           <w:u w:val="single"/>
           <w:lang w:val="hr-HR"/>
         </w:rPr>
-        <w:t>u slucaju postojanja vec unesenog usernamea ili emaila vraca</w:t>
-      </w:r>
+        <w:t xml:space="preserve">u </w:t>
+      </w:r>
+      <w:proofErr w:type="spellStart"/>
       <w:r>
         <w:rPr>
           <w:b/>
@@ -1972,7 +3718,115 @@
           <w:u w:val="single"/>
           <w:lang w:val="hr-HR"/>
         </w:rPr>
-        <w:t xml:space="preserve"> string UQ_USERNAME ili UQ_EMAIL</w:t>
+        <w:t>slucaju</w:t>
+      </w:r>
+      <w:proofErr w:type="spellEnd"/>
+      <w:r>
+        <w:rPr>
+          <w:b/>
+          <w:bCs/>
+          <w:sz w:val="28"/>
+          <w:szCs w:val="28"/>
+          <w:u w:val="single"/>
+          <w:lang w:val="hr-HR"/>
+        </w:rPr>
+        <w:t xml:space="preserve"> postojanja </w:t>
+      </w:r>
+      <w:proofErr w:type="spellStart"/>
+      <w:r>
+        <w:rPr>
+          <w:b/>
+          <w:bCs/>
+          <w:sz w:val="28"/>
+          <w:szCs w:val="28"/>
+          <w:u w:val="single"/>
+          <w:lang w:val="hr-HR"/>
+        </w:rPr>
+        <w:t>vec</w:t>
+      </w:r>
+      <w:proofErr w:type="spellEnd"/>
+      <w:r>
+        <w:rPr>
+          <w:b/>
+          <w:bCs/>
+          <w:sz w:val="28"/>
+          <w:szCs w:val="28"/>
+          <w:u w:val="single"/>
+          <w:lang w:val="hr-HR"/>
+        </w:rPr>
+        <w:t xml:space="preserve"> unesenog </w:t>
+      </w:r>
+      <w:proofErr w:type="spellStart"/>
+      <w:r>
+        <w:rPr>
+          <w:b/>
+          <w:bCs/>
+          <w:sz w:val="28"/>
+          <w:szCs w:val="28"/>
+          <w:u w:val="single"/>
+          <w:lang w:val="hr-HR"/>
+        </w:rPr>
+        <w:t>usernamea</w:t>
+      </w:r>
+      <w:proofErr w:type="spellEnd"/>
+      <w:r>
+        <w:rPr>
+          <w:b/>
+          <w:bCs/>
+          <w:sz w:val="28"/>
+          <w:szCs w:val="28"/>
+          <w:u w:val="single"/>
+          <w:lang w:val="hr-HR"/>
+        </w:rPr>
+        <w:t xml:space="preserve"> ili emaila </w:t>
+      </w:r>
+      <w:proofErr w:type="spellStart"/>
+      <w:r>
+        <w:rPr>
+          <w:b/>
+          <w:bCs/>
+          <w:sz w:val="28"/>
+          <w:szCs w:val="28"/>
+          <w:u w:val="single"/>
+          <w:lang w:val="hr-HR"/>
+        </w:rPr>
+        <w:t>vraca</w:t>
+      </w:r>
+      <w:proofErr w:type="spellEnd"/>
+      <w:r>
+        <w:rPr>
+          <w:b/>
+          <w:bCs/>
+          <w:sz w:val="28"/>
+          <w:szCs w:val="28"/>
+          <w:u w:val="single"/>
+          <w:lang w:val="hr-HR"/>
+        </w:rPr>
+        <w:t xml:space="preserve"> </w:t>
+      </w:r>
+      <w:proofErr w:type="spellStart"/>
+      <w:r>
+        <w:rPr>
+          <w:b/>
+          <w:bCs/>
+          <w:sz w:val="28"/>
+          <w:szCs w:val="28"/>
+          <w:u w:val="single"/>
+          <w:lang w:val="hr-HR"/>
+        </w:rPr>
+        <w:t>string</w:t>
+      </w:r>
+      <w:proofErr w:type="spellEnd"/>
+      <w:r>
+        <w:rPr>
+          <w:b/>
+          <w:bCs/>
+          <w:sz w:val="28"/>
+          <w:szCs w:val="28"/>
+          <w:u w:val="single"/>
+          <w:lang w:val="hr-HR"/>
+        </w:rPr>
+        <w:t xml:space="preserve"> UQ_USERNAME ili UQ_EMAIL</w:t>
       </w:r>
     </w:p>
     <w:p>
@@ -2000,7 +3854,61 @@
           <w:szCs w:val="28"/>
           <w:lang w:val="hr-HR"/>
         </w:rPr>
-        <w:t xml:space="preserve"> Nije potrebno davati ID za registiranog usera ili njegove login credentiale, jer se automatski dodjeljuje ID u bazi</w:t>
+        <w:t xml:space="preserve"> Nije potrebno davati ID za </w:t>
+      </w:r>
+      <w:proofErr w:type="spellStart"/>
+      <w:r>
+        <w:rPr>
+          <w:sz w:val="28"/>
+          <w:szCs w:val="28"/>
+          <w:lang w:val="hr-HR"/>
+        </w:rPr>
+        <w:t>registiranog</w:t>
+      </w:r>
+      <w:proofErr w:type="spellEnd"/>
+      <w:r>
+        <w:rPr>
+          <w:sz w:val="28"/>
+          <w:szCs w:val="28"/>
+          <w:lang w:val="hr-HR"/>
+        </w:rPr>
+        <w:t xml:space="preserve"> </w:t>
+      </w:r>
+      <w:proofErr w:type="spellStart"/>
+      <w:r>
+        <w:rPr>
+          <w:sz w:val="28"/>
+          <w:szCs w:val="28"/>
+          <w:lang w:val="hr-HR"/>
+        </w:rPr>
+        <w:t>usera</w:t>
+      </w:r>
+      <w:proofErr w:type="spellEnd"/>
+      <w:r>
+        <w:rPr>
+          <w:sz w:val="28"/>
+          <w:szCs w:val="28"/>
+          <w:lang w:val="hr-HR"/>
+        </w:rPr>
+        <w:t xml:space="preserve"> ili njegove login </w:t>
+      </w:r>
+      <w:proofErr w:type="spellStart"/>
+      <w:r>
+        <w:rPr>
+          <w:sz w:val="28"/>
+          <w:szCs w:val="28"/>
+          <w:lang w:val="hr-HR"/>
+        </w:rPr>
+        <w:t>credentiale</w:t>
+      </w:r>
+      <w:proofErr w:type="spellEnd"/>
+      <w:r>
+        <w:rPr>
+          <w:sz w:val="28"/>
+          <w:szCs w:val="28"/>
+          <w:lang w:val="hr-HR"/>
+        </w:rPr>
+        <w:t>, jer se automatski dodjeljuje ID u bazi</w:t>
       </w:r>
     </w:p>
     <w:bookmarkEnd w:id="1"/>
@@ -2028,16 +3936,40 @@
           <w:lang w:val="hr-HR"/>
         </w:rPr>
       </w:pPr>
-      <w:r>
-        <w:rPr>
-          <w:b/>
-          <w:bCs/>
-          <w:sz w:val="28"/>
-          <w:szCs w:val="28"/>
-          <w:lang w:val="hr-HR"/>
-        </w:rPr>
-        <w:t>Delete registriranog usera</w:t>
-      </w:r>
+      <w:proofErr w:type="spellStart"/>
+      <w:r>
+        <w:rPr>
+          <w:b/>
+          <w:bCs/>
+          <w:sz w:val="28"/>
+          <w:szCs w:val="28"/>
+          <w:lang w:val="hr-HR"/>
+        </w:rPr>
+        <w:t>Delete</w:t>
+      </w:r>
+      <w:proofErr w:type="spellEnd"/>
+      <w:r>
+        <w:rPr>
+          <w:b/>
+          <w:bCs/>
+          <w:sz w:val="28"/>
+          <w:szCs w:val="28"/>
+          <w:lang w:val="hr-HR"/>
+        </w:rPr>
+        <w:t xml:space="preserve"> registriranog </w:t>
+      </w:r>
+      <w:proofErr w:type="spellStart"/>
+      <w:r>
+        <w:rPr>
+          <w:b/>
+          <w:bCs/>
+          <w:sz w:val="28"/>
+          <w:szCs w:val="28"/>
+          <w:lang w:val="hr-HR"/>
+        </w:rPr>
+        <w:t>usera</w:t>
+      </w:r>
+      <w:proofErr w:type="spellEnd"/>
     </w:p>
     <w:p>
       <w:pPr>
@@ -2079,24 +4011,74 @@
           <w:lang w:val="hr-HR"/>
         </w:rPr>
       </w:pPr>
-      <w:r>
-        <w:rPr>
-          <w:b/>
-          <w:bCs/>
-          <w:sz w:val="28"/>
-          <w:szCs w:val="28"/>
-          <w:lang w:val="hr-HR"/>
-        </w:rPr>
-        <w:t xml:space="preserve">Postfix adrese: </w:t>
-      </w:r>
-      <w:r>
-        <w:rPr>
-          <w:sz w:val="28"/>
-          <w:szCs w:val="28"/>
-          <w:lang w:val="hr-HR"/>
-        </w:rPr>
-        <w:t>api/RegisteredUsers/id</w:t>
-      </w:r>
+      <w:proofErr w:type="spellStart"/>
+      <w:r>
+        <w:rPr>
+          <w:b/>
+          <w:bCs/>
+          <w:sz w:val="28"/>
+          <w:szCs w:val="28"/>
+          <w:lang w:val="hr-HR"/>
+        </w:rPr>
+        <w:t>Postfix</w:t>
+      </w:r>
+      <w:proofErr w:type="spellEnd"/>
+      <w:r>
+        <w:rPr>
+          <w:b/>
+          <w:bCs/>
+          <w:sz w:val="28"/>
+          <w:szCs w:val="28"/>
+          <w:lang w:val="hr-HR"/>
+        </w:rPr>
+        <w:t xml:space="preserve"> adrese: </w:t>
+      </w:r>
+      <w:proofErr w:type="spellStart"/>
+      <w:r>
+        <w:rPr>
+          <w:sz w:val="28"/>
+          <w:szCs w:val="28"/>
+          <w:lang w:val="hr-HR"/>
+        </w:rPr>
+        <w:t>api</w:t>
+      </w:r>
+      <w:proofErr w:type="spellEnd"/>
+      <w:r>
+        <w:rPr>
+          <w:sz w:val="28"/>
+          <w:szCs w:val="28"/>
+          <w:lang w:val="hr-HR"/>
+        </w:rPr>
+        <w:t>/</w:t>
+      </w:r>
+      <w:proofErr w:type="spellStart"/>
+      <w:r>
+        <w:rPr>
+          <w:sz w:val="28"/>
+          <w:szCs w:val="28"/>
+          <w:lang w:val="hr-HR"/>
+        </w:rPr>
+        <w:t>RegisteredUsers</w:t>
+      </w:r>
+      <w:proofErr w:type="spellEnd"/>
+      <w:r>
+        <w:rPr>
+          <w:sz w:val="28"/>
+          <w:szCs w:val="28"/>
+          <w:lang w:val="hr-HR"/>
+        </w:rPr>
+        <w:t>/</w:t>
+      </w:r>
+      <w:proofErr w:type="spellStart"/>
+      <w:r>
+        <w:rPr>
+          <w:sz w:val="28"/>
+          <w:szCs w:val="28"/>
+          <w:lang w:val="hr-HR"/>
+        </w:rPr>
+        <w:t>id</w:t>
+      </w:r>
+      <w:proofErr w:type="spellEnd"/>
     </w:p>
     <w:p>
       <w:pPr>
@@ -2143,15 +4125,27 @@
           <w:lang w:val="hr-HR"/>
         </w:rPr>
       </w:pPr>
-      <w:r>
-        <w:rPr>
-          <w:b/>
-          <w:bCs/>
-          <w:sz w:val="28"/>
-          <w:szCs w:val="28"/>
-          <w:lang w:val="hr-HR"/>
-        </w:rPr>
-        <w:t xml:space="preserve">Body: </w:t>
+      <w:proofErr w:type="spellStart"/>
+      <w:r>
+        <w:rPr>
+          <w:b/>
+          <w:bCs/>
+          <w:sz w:val="28"/>
+          <w:szCs w:val="28"/>
+          <w:lang w:val="hr-HR"/>
+        </w:rPr>
+        <w:t>Body</w:t>
+      </w:r>
+      <w:proofErr w:type="spellEnd"/>
+      <w:r>
+        <w:rPr>
+          <w:b/>
+          <w:bCs/>
+          <w:sz w:val="28"/>
+          <w:szCs w:val="28"/>
+          <w:lang w:val="hr-HR"/>
+        </w:rPr>
+        <w:t xml:space="preserve">: </w:t>
       </w:r>
       <w:r>
         <w:rPr>
@@ -2187,7 +4181,25 @@
           <w:szCs w:val="28"/>
           <w:lang w:val="hr-HR"/>
         </w:rPr>
-        <w:t xml:space="preserve">registriranog usera upravo </w:t>
+        <w:t xml:space="preserve">registriranog </w:t>
+      </w:r>
+      <w:proofErr w:type="spellStart"/>
+      <w:r>
+        <w:rPr>
+          <w:sz w:val="28"/>
+          <w:szCs w:val="28"/>
+          <w:lang w:val="hr-HR"/>
+        </w:rPr>
+        <w:t>usera</w:t>
+      </w:r>
+      <w:proofErr w:type="spellEnd"/>
+      <w:r>
+        <w:rPr>
+          <w:sz w:val="28"/>
+          <w:szCs w:val="28"/>
+          <w:lang w:val="hr-HR"/>
+        </w:rPr>
+        <w:t xml:space="preserve"> upravo </w:t>
       </w:r>
       <w:r>
         <w:rPr>
@@ -2231,7 +4243,25 @@
           <w:szCs w:val="28"/>
           <w:lang w:val="hr-HR"/>
         </w:rPr>
-        <w:t>Ovo cemo koristiti vjerojatno kasnije u projektu</w:t>
+        <w:t xml:space="preserve">Ovo </w:t>
+      </w:r>
+      <w:proofErr w:type="spellStart"/>
+      <w:r>
+        <w:rPr>
+          <w:sz w:val="28"/>
+          <w:szCs w:val="28"/>
+          <w:lang w:val="hr-HR"/>
+        </w:rPr>
+        <w:t>cemo</w:t>
+      </w:r>
+      <w:proofErr w:type="spellEnd"/>
+      <w:r>
+        <w:rPr>
+          <w:sz w:val="28"/>
+          <w:szCs w:val="28"/>
+          <w:lang w:val="hr-HR"/>
+        </w:rPr>
+        <w:t xml:space="preserve"> koristiti vjerojatno kasnije u projektu</w:t>
       </w:r>
       <w:r>
         <w:rPr>
@@ -2258,7 +4288,43 @@
           <w:szCs w:val="28"/>
           <w:lang w:val="hr-HR"/>
         </w:rPr>
-        <w:t xml:space="preserve"> postoji problem sto se ne brisu LoginCredentials koji su povezani s tim registriranim userom koji se brise!!!</w:t>
+        <w:t xml:space="preserve"> postoji problem sto se ne brisu </w:t>
+      </w:r>
+      <w:proofErr w:type="spellStart"/>
+      <w:r>
+        <w:rPr>
+          <w:sz w:val="28"/>
+          <w:szCs w:val="28"/>
+          <w:lang w:val="hr-HR"/>
+        </w:rPr>
+        <w:t>LoginCredentials</w:t>
+      </w:r>
+      <w:proofErr w:type="spellEnd"/>
+      <w:r>
+        <w:rPr>
+          <w:sz w:val="28"/>
+          <w:szCs w:val="28"/>
+          <w:lang w:val="hr-HR"/>
+        </w:rPr>
+        <w:t xml:space="preserve"> koji su povezani s tim registriranim </w:t>
+      </w:r>
+      <w:proofErr w:type="spellStart"/>
+      <w:r>
+        <w:rPr>
+          <w:sz w:val="28"/>
+          <w:szCs w:val="28"/>
+          <w:lang w:val="hr-HR"/>
+        </w:rPr>
+        <w:t>userom</w:t>
+      </w:r>
+      <w:proofErr w:type="spellEnd"/>
+      <w:r>
+        <w:rPr>
+          <w:sz w:val="28"/>
+          <w:szCs w:val="28"/>
+          <w:lang w:val="hr-HR"/>
+        </w:rPr>
+        <w:t xml:space="preserve"> koji se brise!!!</w:t>
       </w:r>
     </w:p>
     <w:p>
@@ -2367,34 +4433,64 @@
           <w:lang w:val="hr-HR"/>
         </w:rPr>
       </w:pPr>
-      <w:r>
-        <w:rPr>
-          <w:b/>
-          <w:bCs/>
-          <w:sz w:val="28"/>
-          <w:szCs w:val="28"/>
-          <w:lang w:val="hr-HR"/>
-        </w:rPr>
-        <w:t xml:space="preserve">Postfix adrese: </w:t>
-      </w:r>
-      <w:r>
-        <w:rPr>
-          <w:sz w:val="28"/>
-          <w:szCs w:val="28"/>
-          <w:lang w:val="hr-HR"/>
-        </w:rPr>
-        <w:t>api/LoginCredentials</w:t>
-      </w:r>
-    </w:p>
-    <w:p>
-      <w:pPr>
-        <w:ind w:left="360"/>
-        <w:rPr>
-          <w:b/>
-          <w:bCs/>
-          <w:sz w:val="28"/>
-          <w:szCs w:val="28"/>
-          <w:lang w:val="hr-HR"/>
+      <w:proofErr w:type="spellStart"/>
+      <w:r>
+        <w:rPr>
+          <w:b/>
+          <w:bCs/>
+          <w:sz w:val="28"/>
+          <w:szCs w:val="28"/>
+          <w:lang w:val="hr-HR"/>
+        </w:rPr>
+        <w:t>Postfix</w:t>
+      </w:r>
+      <w:proofErr w:type="spellEnd"/>
+      <w:r>
+        <w:rPr>
+          <w:b/>
+          <w:bCs/>
+          <w:sz w:val="28"/>
+          <w:szCs w:val="28"/>
+          <w:lang w:val="hr-HR"/>
+        </w:rPr>
+        <w:t xml:space="preserve"> adrese: </w:t>
+      </w:r>
+      <w:proofErr w:type="spellStart"/>
+      <w:r>
+        <w:rPr>
+          <w:sz w:val="28"/>
+          <w:szCs w:val="28"/>
+          <w:lang w:val="hr-HR"/>
+        </w:rPr>
+        <w:t>api</w:t>
+      </w:r>
+      <w:proofErr w:type="spellEnd"/>
+      <w:r>
+        <w:rPr>
+          <w:sz w:val="28"/>
+          <w:szCs w:val="28"/>
+          <w:lang w:val="hr-HR"/>
+        </w:rPr>
+        <w:t>/</w:t>
+      </w:r>
+      <w:r>
+        <w:rPr>
+          <w:sz w:val="28"/>
+          <w:szCs w:val="28"/>
+          <w:lang w:val="hr-HR"/>
+        </w:rPr>
+        <w:t>login</w:t>
+      </w:r>
+    </w:p>
+    <w:p>
+      <w:pPr>
+        <w:ind w:left="360"/>
+        <w:rPr>
+          <w:b/>
+          <w:bCs/>
+          <w:sz w:val="28"/>
+          <w:szCs w:val="28"/>
+          <w:lang w:val="es-ES"/>
         </w:rPr>
       </w:pPr>
       <w:r>
@@ -2411,29 +4507,53 @@
         <w:rPr>
           <w:sz w:val="28"/>
           <w:szCs w:val="28"/>
+          <w:lang w:val="es-ES"/>
         </w:rPr>
         <w:t>http://localhost:55598/</w:t>
       </w:r>
       <w:r>
+        <w:rPr>
+          <w:lang w:val="es-ES"/>
+        </w:rPr>
         <w:t xml:space="preserve"> </w:t>
       </w:r>
       <w:r>
         <w:rPr>
           <w:sz w:val="28"/>
           <w:szCs w:val="28"/>
-        </w:rPr>
-        <w:t>api/LoginCredentials</w:t>
-      </w:r>
-    </w:p>
-    <w:p>
-      <w:pPr>
-        <w:ind w:left="360"/>
-        <w:rPr>
-          <w:sz w:val="28"/>
-          <w:szCs w:val="28"/>
-          <w:lang w:val="hr-HR"/>
-        </w:rPr>
-      </w:pPr>
+          <w:lang w:val="es-ES"/>
+        </w:rPr>
+        <w:t>api/</w:t>
+      </w:r>
+      <w:proofErr w:type="spellStart"/>
+      <w:r>
+        <w:rPr>
+          <w:sz w:val="28"/>
+          <w:szCs w:val="28"/>
+          <w:lang w:val="es-ES"/>
+        </w:rPr>
+        <w:t>l</w:t>
+      </w:r>
+      <w:r>
+        <w:rPr>
+          <w:sz w:val="28"/>
+          <w:szCs w:val="28"/>
+          <w:lang w:val="es-ES"/>
+        </w:rPr>
+        <w:t>ogin</w:t>
+      </w:r>
+      <w:proofErr w:type="spellEnd"/>
+    </w:p>
+    <w:p>
+      <w:pPr>
+        <w:ind w:left="360"/>
+        <w:rPr>
+          <w:sz w:val="28"/>
+          <w:szCs w:val="28"/>
+          <w:lang w:val="hr-HR"/>
+        </w:rPr>
+      </w:pPr>
+      <w:proofErr w:type="spellStart"/>
       <w:r>
         <w:rPr>
           <w:b/>
@@ -2443,7 +4563,18 @@
           <w:lang w:val="hr-HR"/>
         </w:rPr>
         <w:lastRenderedPageBreak/>
-        <w:t xml:space="preserve">Body: </w:t>
+        <w:t>Body</w:t>
+      </w:r>
+      <w:proofErr w:type="spellEnd"/>
+      <w:r>
+        <w:rPr>
+          <w:b/>
+          <w:bCs/>
+          <w:sz w:val="28"/>
+          <w:szCs w:val="28"/>
+          <w:lang w:val="hr-HR"/>
+        </w:rPr>
+        <w:t xml:space="preserve">: </w:t>
       </w:r>
       <w:r>
         <w:rPr>
@@ -2478,7 +4609,42 @@
           <w:lang w:val="hr-HR"/>
         </w:rPr>
         <w:tab/>
-        <w:t>Username: "user",</w:t>
+      </w:r>
+      <w:proofErr w:type="spellStart"/>
+      <w:r>
+        <w:rPr>
+          <w:sz w:val="28"/>
+          <w:szCs w:val="28"/>
+          <w:lang w:val="hr-HR"/>
+        </w:rPr>
+        <w:t>Username</w:t>
+      </w:r>
+      <w:proofErr w:type="spellEnd"/>
+      <w:r>
+        <w:rPr>
+          <w:sz w:val="28"/>
+          <w:szCs w:val="28"/>
+          <w:lang w:val="hr-HR"/>
+        </w:rPr>
+        <w:t>: "</w:t>
+      </w:r>
+      <w:proofErr w:type="spellStart"/>
+      <w:r>
+        <w:rPr>
+          <w:sz w:val="28"/>
+          <w:szCs w:val="28"/>
+          <w:lang w:val="hr-HR"/>
+        </w:rPr>
+        <w:t>user</w:t>
+      </w:r>
+      <w:proofErr w:type="spellEnd"/>
+      <w:r>
+        <w:rPr>
+          <w:sz w:val="28"/>
+          <w:szCs w:val="28"/>
+          <w:lang w:val="hr-HR"/>
+        </w:rPr>
+        <w:t>",</w:t>
       </w:r>
     </w:p>
     <w:p>
@@ -2505,7 +4671,42 @@
           <w:lang w:val="hr-HR"/>
         </w:rPr>
         <w:tab/>
-        <w:t>Pwd: "pwdtest"</w:t>
+      </w:r>
+      <w:proofErr w:type="spellStart"/>
+      <w:r>
+        <w:rPr>
+          <w:sz w:val="28"/>
+          <w:szCs w:val="28"/>
+          <w:lang w:val="hr-HR"/>
+        </w:rPr>
+        <w:t>Pwd</w:t>
+      </w:r>
+      <w:proofErr w:type="spellEnd"/>
+      <w:r>
+        <w:rPr>
+          <w:sz w:val="28"/>
+          <w:szCs w:val="28"/>
+          <w:lang w:val="hr-HR"/>
+        </w:rPr>
+        <w:t>: "</w:t>
+      </w:r>
+      <w:proofErr w:type="spellStart"/>
+      <w:r>
+        <w:rPr>
+          <w:sz w:val="28"/>
+          <w:szCs w:val="28"/>
+          <w:lang w:val="hr-HR"/>
+        </w:rPr>
+        <w:t>pwdtest</w:t>
+      </w:r>
+      <w:proofErr w:type="spellEnd"/>
+      <w:r>
+        <w:rPr>
+          <w:sz w:val="28"/>
+          <w:szCs w:val="28"/>
+          <w:lang w:val="hr-HR"/>
+        </w:rPr>
+        <w:t>"</w:t>
       </w:r>
     </w:p>
     <w:p>
@@ -2548,21 +4749,85 @@
         </w:rPr>
         <w:t xml:space="preserve">Vraca: </w:t>
       </w:r>
-      <w:r>
-        <w:rPr>
-          <w:sz w:val="28"/>
-          <w:szCs w:val="28"/>
-          <w:lang w:val="hr-HR"/>
-        </w:rPr>
-        <w:t xml:space="preserve">vraca </w:t>
-      </w:r>
-      <w:r>
-        <w:rPr>
-          <w:sz w:val="28"/>
-          <w:szCs w:val="28"/>
-          <w:lang w:val="hr-HR"/>
-        </w:rPr>
-        <w:t xml:space="preserve">objekt registriranog korisnika sa svim vrijednostima, ali su loginCredentialsID i LoginCredentials(username i password) </w:t>
+      <w:proofErr w:type="spellStart"/>
+      <w:r>
+        <w:rPr>
+          <w:sz w:val="28"/>
+          <w:szCs w:val="28"/>
+          <w:lang w:val="hr-HR"/>
+        </w:rPr>
+        <w:t>vraca</w:t>
+      </w:r>
+      <w:proofErr w:type="spellEnd"/>
+      <w:r>
+        <w:rPr>
+          <w:sz w:val="28"/>
+          <w:szCs w:val="28"/>
+          <w:lang w:val="hr-HR"/>
+        </w:rPr>
+        <w:t xml:space="preserve"> </w:t>
+      </w:r>
+      <w:r>
+        <w:rPr>
+          <w:sz w:val="28"/>
+          <w:szCs w:val="28"/>
+          <w:lang w:val="hr-HR"/>
+        </w:rPr>
+        <w:t xml:space="preserve">objekt registriranog korisnika sa svim vrijednostima, ali su </w:t>
+      </w:r>
+      <w:proofErr w:type="spellStart"/>
+      <w:r>
+        <w:rPr>
+          <w:sz w:val="28"/>
+          <w:szCs w:val="28"/>
+          <w:lang w:val="hr-HR"/>
+        </w:rPr>
+        <w:t>loginCredentialsID</w:t>
+      </w:r>
+      <w:proofErr w:type="spellEnd"/>
+      <w:r>
+        <w:rPr>
+          <w:sz w:val="28"/>
+          <w:szCs w:val="28"/>
+          <w:lang w:val="hr-HR"/>
+        </w:rPr>
+        <w:t xml:space="preserve"> i </w:t>
+      </w:r>
+      <w:proofErr w:type="spellStart"/>
+      <w:r>
+        <w:rPr>
+          <w:sz w:val="28"/>
+          <w:szCs w:val="28"/>
+          <w:lang w:val="hr-HR"/>
+        </w:rPr>
+        <w:t>LoginCredentials</w:t>
+      </w:r>
+      <w:proofErr w:type="spellEnd"/>
+      <w:r>
+        <w:rPr>
+          <w:sz w:val="28"/>
+          <w:szCs w:val="28"/>
+          <w:lang w:val="hr-HR"/>
+        </w:rPr>
+        <w:t>(</w:t>
+      </w:r>
+      <w:proofErr w:type="spellStart"/>
+      <w:r>
+        <w:rPr>
+          <w:sz w:val="28"/>
+          <w:szCs w:val="28"/>
+          <w:lang w:val="hr-HR"/>
+        </w:rPr>
+        <w:t>username</w:t>
+      </w:r>
+      <w:proofErr w:type="spellEnd"/>
+      <w:r>
+        <w:rPr>
+          <w:sz w:val="28"/>
+          <w:szCs w:val="28"/>
+          <w:lang w:val="hr-HR"/>
+        </w:rPr>
+        <w:t xml:space="preserve"> i password) </w:t>
       </w:r>
       <w:r>
         <w:rPr>
@@ -2623,14 +4888,25 @@
         </w:rPr>
         <w:t xml:space="preserve"> postoji takav zapis u bazi, </w:t>
       </w:r>
-      <w:r>
-        <w:rPr>
-          <w:sz w:val="28"/>
-          <w:szCs w:val="28"/>
-          <w:lang w:val="hr-HR"/>
-        </w:rPr>
-        <w:t xml:space="preserve">vraca </w:t>
-      </w:r>
+      <w:proofErr w:type="spellStart"/>
+      <w:r>
+        <w:rPr>
+          <w:sz w:val="28"/>
+          <w:szCs w:val="28"/>
+          <w:lang w:val="hr-HR"/>
+        </w:rPr>
+        <w:t>vraca</w:t>
+      </w:r>
+      <w:proofErr w:type="spellEnd"/>
+      <w:r>
+        <w:rPr>
+          <w:sz w:val="28"/>
+          <w:szCs w:val="28"/>
+          <w:lang w:val="hr-HR"/>
+        </w:rPr>
+        <w:t xml:space="preserve"> </w:t>
+      </w:r>
+      <w:proofErr w:type="spellStart"/>
       <w:r>
         <w:rPr>
           <w:b/>
@@ -2642,6 +4918,7 @@
         </w:rPr>
         <w:t>false</w:t>
       </w:r>
+      <w:proofErr w:type="spellEnd"/>
     </w:p>
     <w:p>
       <w:pPr>
@@ -2785,24 +5062,47 @@
           <w:lang w:val="hr-HR"/>
         </w:rPr>
       </w:pPr>
-      <w:r>
-        <w:rPr>
-          <w:b/>
-          <w:bCs/>
-          <w:sz w:val="28"/>
-          <w:szCs w:val="28"/>
-          <w:lang w:val="hr-HR"/>
-        </w:rPr>
-        <w:t xml:space="preserve">Postfix adrese: </w:t>
-      </w:r>
-      <w:r>
-        <w:rPr>
-          <w:sz w:val="28"/>
-          <w:szCs w:val="28"/>
-          <w:lang w:val="hr-HR"/>
-        </w:rPr>
-        <w:t>api/</w:t>
-      </w:r>
+      <w:proofErr w:type="spellStart"/>
+      <w:r>
+        <w:rPr>
+          <w:b/>
+          <w:bCs/>
+          <w:sz w:val="28"/>
+          <w:szCs w:val="28"/>
+          <w:lang w:val="hr-HR"/>
+        </w:rPr>
+        <w:t>Postfix</w:t>
+      </w:r>
+      <w:proofErr w:type="spellEnd"/>
+      <w:r>
+        <w:rPr>
+          <w:b/>
+          <w:bCs/>
+          <w:sz w:val="28"/>
+          <w:szCs w:val="28"/>
+          <w:lang w:val="hr-HR"/>
+        </w:rPr>
+        <w:t xml:space="preserve"> adrese: </w:t>
+      </w:r>
+      <w:proofErr w:type="spellStart"/>
+      <w:r>
+        <w:rPr>
+          <w:sz w:val="28"/>
+          <w:szCs w:val="28"/>
+          <w:lang w:val="hr-HR"/>
+        </w:rPr>
+        <w:t>api</w:t>
+      </w:r>
+      <w:proofErr w:type="spellEnd"/>
+      <w:r>
+        <w:rPr>
+          <w:sz w:val="28"/>
+          <w:szCs w:val="28"/>
+          <w:lang w:val="hr-HR"/>
+        </w:rPr>
+        <w:t>/</w:t>
+      </w:r>
+      <w:proofErr w:type="spellStart"/>
       <w:r>
         <w:rPr>
           <w:sz w:val="28"/>
@@ -2811,6 +5111,7 @@
         </w:rPr>
         <w:t>Categories</w:t>
       </w:r>
+      <w:proofErr w:type="spellEnd"/>
     </w:p>
     <w:p>
       <w:pPr>
@@ -2847,33 +5148,65 @@
         </w:rPr>
         <w:t xml:space="preserve"> </w:t>
       </w:r>
-      <w:r>
-        <w:rPr>
-          <w:sz w:val="28"/>
-          <w:szCs w:val="28"/>
-          <w:lang w:val="hr-HR"/>
-        </w:rPr>
-        <w:t>api/Categories</w:t>
-      </w:r>
-    </w:p>
-    <w:p>
-      <w:pPr>
-        <w:ind w:left="360"/>
-        <w:rPr>
-          <w:sz w:val="28"/>
-          <w:szCs w:val="28"/>
-          <w:lang w:val="hr-HR"/>
-        </w:rPr>
-      </w:pPr>
-      <w:r>
-        <w:rPr>
-          <w:b/>
-          <w:bCs/>
-          <w:sz w:val="28"/>
-          <w:szCs w:val="28"/>
-          <w:lang w:val="hr-HR"/>
-        </w:rPr>
-        <w:t>Body: /</w:t>
+      <w:proofErr w:type="spellStart"/>
+      <w:r>
+        <w:rPr>
+          <w:sz w:val="28"/>
+          <w:szCs w:val="28"/>
+          <w:lang w:val="hr-HR"/>
+        </w:rPr>
+        <w:t>api</w:t>
+      </w:r>
+      <w:proofErr w:type="spellEnd"/>
+      <w:r>
+        <w:rPr>
+          <w:sz w:val="28"/>
+          <w:szCs w:val="28"/>
+          <w:lang w:val="hr-HR"/>
+        </w:rPr>
+        <w:t>/</w:t>
+      </w:r>
+      <w:proofErr w:type="spellStart"/>
+      <w:r>
+        <w:rPr>
+          <w:sz w:val="28"/>
+          <w:szCs w:val="28"/>
+          <w:lang w:val="hr-HR"/>
+        </w:rPr>
+        <w:t>Categories</w:t>
+      </w:r>
+      <w:proofErr w:type="spellEnd"/>
+    </w:p>
+    <w:p>
+      <w:pPr>
+        <w:ind w:left="360"/>
+        <w:rPr>
+          <w:sz w:val="28"/>
+          <w:szCs w:val="28"/>
+          <w:lang w:val="hr-HR"/>
+        </w:rPr>
+      </w:pPr>
+      <w:proofErr w:type="spellStart"/>
+      <w:r>
+        <w:rPr>
+          <w:b/>
+          <w:bCs/>
+          <w:sz w:val="28"/>
+          <w:szCs w:val="28"/>
+          <w:lang w:val="hr-HR"/>
+        </w:rPr>
+        <w:t>Body</w:t>
+      </w:r>
+      <w:proofErr w:type="spellEnd"/>
+      <w:r>
+        <w:rPr>
+          <w:b/>
+          <w:bCs/>
+          <w:sz w:val="28"/>
+          <w:szCs w:val="28"/>
+          <w:lang w:val="hr-HR"/>
+        </w:rPr>
+        <w:t>: /</w:t>
       </w:r>
     </w:p>
     <w:p>
@@ -2895,13 +5228,23 @@
         </w:rPr>
         <w:t xml:space="preserve">Vraca: </w:t>
       </w:r>
-      <w:r>
-        <w:rPr>
-          <w:sz w:val="28"/>
-          <w:szCs w:val="28"/>
-          <w:lang w:val="hr-HR"/>
-        </w:rPr>
-        <w:t>vraca listu kategorija (objekt sa ID i imenom kategorije)</w:t>
+      <w:proofErr w:type="spellStart"/>
+      <w:r>
+        <w:rPr>
+          <w:sz w:val="28"/>
+          <w:szCs w:val="28"/>
+          <w:lang w:val="hr-HR"/>
+        </w:rPr>
+        <w:t>vraca</w:t>
+      </w:r>
+      <w:proofErr w:type="spellEnd"/>
+      <w:r>
+        <w:rPr>
+          <w:sz w:val="28"/>
+          <w:szCs w:val="28"/>
+          <w:lang w:val="hr-HR"/>
+        </w:rPr>
+        <w:t xml:space="preserve"> listu kategorija (objekt sa ID i imenom kategorije)</w:t>
       </w:r>
     </w:p>
     <w:p>

</xml_diff>

<commit_message>
update webservis API guidea
</commit_message>
<xml_diff>
--- a/Dokumentacija/WebServisAPIGuide.docx
+++ b/Dokumentacija/WebServisAPIGuide.docx
@@ -1091,8 +1091,6 @@
         </w:rPr>
         <w:t>{</w:t>
       </w:r>
-      <w:bookmarkStart w:id="0" w:name="_GoBack"/>
-      <w:bookmarkEnd w:id="0"/>
     </w:p>
     <w:p>
       <w:pPr>
@@ -2720,7 +2718,19 @@
           <w:szCs w:val="28"/>
           <w:lang w:val="hr-HR"/>
         </w:rPr>
-        <w:t xml:space="preserve"> slike </w:t>
+        <w:t xml:space="preserve"> sli</w:t>
+      </w:r>
+      <w:bookmarkStart w:id="0" w:name="_GoBack"/>
+      <w:bookmarkEnd w:id="0"/>
+      <w:r>
+        <w:rPr>
+          <w:b/>
+          <w:bCs/>
+          <w:sz w:val="28"/>
+          <w:szCs w:val="28"/>
+          <w:lang w:val="hr-HR"/>
+        </w:rPr>
+        <w:t xml:space="preserve">ke </w:t>
       </w:r>
       <w:proofErr w:type="spellStart"/>
       <w:r>
@@ -3428,6 +3438,68 @@
           <w:lang w:val="hr-HR"/>
         </w:rPr>
         <w:t>true</w:t>
+      </w:r>
+      <w:proofErr w:type="spellEnd"/>
+      <w:r>
+        <w:rPr>
+          <w:sz w:val="28"/>
+          <w:szCs w:val="28"/>
+          <w:lang w:val="hr-HR"/>
+        </w:rPr>
+        <w:t>.</w:t>
+      </w:r>
+      <w:r>
+        <w:rPr>
+          <w:sz w:val="28"/>
+          <w:szCs w:val="28"/>
+          <w:lang w:val="hr-HR"/>
+        </w:rPr>
+        <w:t xml:space="preserve"> Ako </w:t>
+      </w:r>
+      <w:proofErr w:type="spellStart"/>
+      <w:r>
+        <w:rPr>
+          <w:sz w:val="28"/>
+          <w:szCs w:val="28"/>
+          <w:lang w:val="hr-HR"/>
+        </w:rPr>
+        <w:t>hoces</w:t>
+      </w:r>
+      <w:proofErr w:type="spellEnd"/>
+      <w:r>
+        <w:rPr>
+          <w:sz w:val="28"/>
+          <w:szCs w:val="28"/>
+          <w:lang w:val="hr-HR"/>
+        </w:rPr>
+        <w:t xml:space="preserve"> provjeriti iz aplikacije jeli </w:t>
+      </w:r>
+      <w:proofErr w:type="spellStart"/>
+      <w:r>
+        <w:rPr>
+          <w:sz w:val="28"/>
+          <w:szCs w:val="28"/>
+          <w:lang w:val="hr-HR"/>
+        </w:rPr>
+        <w:t>vozacka</w:t>
+      </w:r>
+      <w:proofErr w:type="spellEnd"/>
+      <w:r>
+        <w:rPr>
+          <w:sz w:val="28"/>
+          <w:szCs w:val="28"/>
+          <w:lang w:val="hr-HR"/>
+        </w:rPr>
+        <w:t xml:space="preserve"> verificirana ide: </w:t>
+      </w:r>
+      <w:proofErr w:type="spellStart"/>
+      <w:r>
+        <w:rPr>
+          <w:sz w:val="28"/>
+          <w:szCs w:val="28"/>
+          <w:lang w:val="hr-HR"/>
+        </w:rPr>
+        <w:t>user.Verification.DriverLicenseVerified</w:t>
       </w:r>
       <w:proofErr w:type="spellEnd"/>
       <w:r>
@@ -3489,17 +3561,6 @@
     </w:p>
     <w:p>
       <w:pPr>
-        <w:rPr>
-          <w:b/>
-          <w:bCs/>
-          <w:sz w:val="28"/>
-          <w:szCs w:val="28"/>
-          <w:lang w:val="hr-HR"/>
-        </w:rPr>
-      </w:pPr>
-    </w:p>
-    <w:p>
-      <w:pPr>
         <w:ind w:left="360"/>
         <w:rPr>
           <w:b/>
@@ -4165,16 +4226,99 @@
         </w:rPr>
         <w:t>.</w:t>
       </w:r>
-    </w:p>
-    <w:p>
-      <w:pPr>
-        <w:ind w:left="360"/>
-        <w:rPr>
-          <w:sz w:val="28"/>
-          <w:szCs w:val="28"/>
-          <w:lang w:val="hr-HR"/>
-        </w:rPr>
-      </w:pPr>
+      <w:r>
+        <w:rPr>
+          <w:sz w:val="28"/>
+          <w:szCs w:val="28"/>
+          <w:lang w:val="hr-HR"/>
+        </w:rPr>
+        <w:t xml:space="preserve"> </w:t>
+      </w:r>
+      <w:r>
+        <w:rPr>
+          <w:sz w:val="28"/>
+          <w:szCs w:val="28"/>
+          <w:lang w:val="hr-HR"/>
+        </w:rPr>
+        <w:t xml:space="preserve">Ako </w:t>
+      </w:r>
+      <w:proofErr w:type="spellStart"/>
+      <w:r>
+        <w:rPr>
+          <w:sz w:val="28"/>
+          <w:szCs w:val="28"/>
+          <w:lang w:val="hr-HR"/>
+        </w:rPr>
+        <w:t>hoces</w:t>
+      </w:r>
+      <w:proofErr w:type="spellEnd"/>
+      <w:r>
+        <w:rPr>
+          <w:sz w:val="28"/>
+          <w:szCs w:val="28"/>
+          <w:lang w:val="hr-HR"/>
+        </w:rPr>
+        <w:t xml:space="preserve"> provjeriti iz </w:t>
+      </w:r>
+      <w:r>
+        <w:rPr>
+          <w:sz w:val="28"/>
+          <w:szCs w:val="28"/>
+          <w:lang w:val="hr-HR"/>
+        </w:rPr>
+        <w:lastRenderedPageBreak/>
+        <w:t xml:space="preserve">aplikacije jeli </w:t>
+      </w:r>
+      <w:r>
+        <w:rPr>
+          <w:sz w:val="28"/>
+          <w:szCs w:val="28"/>
+          <w:lang w:val="hr-HR"/>
+        </w:rPr>
+        <w:t>osobna</w:t>
+      </w:r>
+      <w:r>
+        <w:rPr>
+          <w:sz w:val="28"/>
+          <w:szCs w:val="28"/>
+          <w:lang w:val="hr-HR"/>
+        </w:rPr>
+        <w:t xml:space="preserve"> verificirana ide:</w:t>
+      </w:r>
+      <w:r>
+        <w:rPr>
+          <w:sz w:val="28"/>
+          <w:szCs w:val="28"/>
+          <w:lang w:val="hr-HR"/>
+        </w:rPr>
+        <w:t xml:space="preserve"> </w:t>
+      </w:r>
+      <w:proofErr w:type="spellStart"/>
+      <w:r>
+        <w:rPr>
+          <w:sz w:val="28"/>
+          <w:szCs w:val="28"/>
+          <w:lang w:val="hr-HR"/>
+        </w:rPr>
+        <w:t>user.Verification.</w:t>
+      </w:r>
+      <w:r>
+        <w:rPr>
+          <w:sz w:val="28"/>
+          <w:szCs w:val="28"/>
+          <w:lang w:val="hr-HR"/>
+        </w:rPr>
+        <w:t>PersonalIDentification</w:t>
+      </w:r>
+      <w:r>
+        <w:rPr>
+          <w:sz w:val="28"/>
+          <w:szCs w:val="28"/>
+          <w:lang w:val="hr-HR"/>
+        </w:rPr>
+        <w:t>Verified</w:t>
+      </w:r>
+      <w:proofErr w:type="spellEnd"/>
     </w:p>
     <w:p>
       <w:pPr>

</xml_diff>

<commit_message>
promjenjen objekt koji se vraca priliko logina, updaetan api guide, promjenjeni nazivi dva linka
</commit_message>
<xml_diff>
--- a/Dokumentacija/WebServisAPIGuide.docx
+++ b/Dokumentacija/WebServisAPIGuide.docx
@@ -1755,7 +1755,7 @@
           <w:szCs w:val="28"/>
           <w:lang w:val="hr-HR"/>
         </w:rPr>
-        <w:t>getUser</w:t>
+        <w:t>user</w:t>
       </w:r>
       <w:proofErr w:type="spellEnd"/>
       <w:r>
@@ -1826,7 +1826,7 @@
           <w:szCs w:val="28"/>
           <w:lang w:val="hr-HR"/>
         </w:rPr>
-        <w:t>getUser</w:t>
+        <w:t>user</w:t>
       </w:r>
       <w:r>
         <w:rPr>
@@ -2718,19 +2718,7 @@
           <w:szCs w:val="28"/>
           <w:lang w:val="hr-HR"/>
         </w:rPr>
-        <w:t xml:space="preserve"> sli</w:t>
-      </w:r>
-      <w:bookmarkStart w:id="0" w:name="_GoBack"/>
-      <w:bookmarkEnd w:id="0"/>
-      <w:r>
-        <w:rPr>
-          <w:b/>
-          <w:bCs/>
-          <w:sz w:val="28"/>
-          <w:szCs w:val="28"/>
-          <w:lang w:val="hr-HR"/>
-        </w:rPr>
-        <w:t xml:space="preserve">ke </w:t>
+        <w:t xml:space="preserve"> slike </w:t>
       </w:r>
       <w:proofErr w:type="spellStart"/>
       <w:r>
@@ -4232,15 +4220,7 @@
           <w:szCs w:val="28"/>
           <w:lang w:val="hr-HR"/>
         </w:rPr>
-        <w:t xml:space="preserve"> </w:t>
-      </w:r>
-      <w:r>
-        <w:rPr>
-          <w:sz w:val="28"/>
-          <w:szCs w:val="28"/>
-          <w:lang w:val="hr-HR"/>
-        </w:rPr>
-        <w:t xml:space="preserve">Ako </w:t>
+        <w:t xml:space="preserve"> Ako </w:t>
       </w:r>
       <w:proofErr w:type="spellStart"/>
       <w:r>
@@ -4267,78 +4247,40 @@
           <w:lang w:val="hr-HR"/>
         </w:rPr>
         <w:lastRenderedPageBreak/>
-        <w:t xml:space="preserve">aplikacije jeli </w:t>
-      </w:r>
-      <w:r>
-        <w:rPr>
-          <w:sz w:val="28"/>
-          <w:szCs w:val="28"/>
-          <w:lang w:val="hr-HR"/>
-        </w:rPr>
-        <w:t>osobna</w:t>
-      </w:r>
-      <w:r>
-        <w:rPr>
-          <w:sz w:val="28"/>
-          <w:szCs w:val="28"/>
-          <w:lang w:val="hr-HR"/>
-        </w:rPr>
-        <w:t xml:space="preserve"> verificirana ide:</w:t>
-      </w:r>
-      <w:r>
-        <w:rPr>
-          <w:sz w:val="28"/>
-          <w:szCs w:val="28"/>
-          <w:lang w:val="hr-HR"/>
-        </w:rPr>
-        <w:t xml:space="preserve"> </w:t>
-      </w:r>
-      <w:proofErr w:type="spellStart"/>
-      <w:r>
-        <w:rPr>
-          <w:sz w:val="28"/>
-          <w:szCs w:val="28"/>
-          <w:lang w:val="hr-HR"/>
-        </w:rPr>
-        <w:t>user.Verification.</w:t>
-      </w:r>
-      <w:r>
-        <w:rPr>
-          <w:sz w:val="28"/>
-          <w:szCs w:val="28"/>
-          <w:lang w:val="hr-HR"/>
-        </w:rPr>
-        <w:t>PersonalIDentification</w:t>
-      </w:r>
-      <w:r>
-        <w:rPr>
-          <w:sz w:val="28"/>
-          <w:szCs w:val="28"/>
-          <w:lang w:val="hr-HR"/>
-        </w:rPr>
-        <w:t>Verified</w:t>
-      </w:r>
-      <w:proofErr w:type="spellEnd"/>
-    </w:p>
-    <w:p>
-      <w:pPr>
-        <w:ind w:left="360"/>
-        <w:rPr>
-          <w:sz w:val="28"/>
-          <w:szCs w:val="28"/>
-          <w:lang w:val="hr-HR"/>
-        </w:rPr>
-      </w:pPr>
-    </w:p>
-    <w:p>
-      <w:pPr>
-        <w:ind w:left="360"/>
-        <w:rPr>
-          <w:sz w:val="28"/>
-          <w:szCs w:val="28"/>
-          <w:lang w:val="hr-HR"/>
-        </w:rPr>
-      </w:pPr>
+        <w:t xml:space="preserve">aplikacije jeli osobna verificirana ide: </w:t>
+      </w:r>
+      <w:proofErr w:type="spellStart"/>
+      <w:r>
+        <w:rPr>
+          <w:sz w:val="28"/>
+          <w:szCs w:val="28"/>
+          <w:lang w:val="hr-HR"/>
+        </w:rPr>
+        <w:t>user.Verification.PersonalIDentificationVerified</w:t>
+      </w:r>
+      <w:proofErr w:type="spellEnd"/>
+    </w:p>
+    <w:p>
+      <w:pPr>
+        <w:ind w:left="360"/>
+        <w:rPr>
+          <w:sz w:val="28"/>
+          <w:szCs w:val="28"/>
+          <w:lang w:val="hr-HR"/>
+        </w:rPr>
+      </w:pPr>
+    </w:p>
+    <w:p>
+      <w:pPr>
+        <w:ind w:left="360"/>
+        <w:rPr>
+          <w:sz w:val="28"/>
+          <w:szCs w:val="28"/>
+          <w:lang w:val="hr-HR"/>
+        </w:rPr>
+      </w:pPr>
+      <w:bookmarkStart w:id="0" w:name="_GoBack"/>
+      <w:bookmarkEnd w:id="0"/>
     </w:p>
     <w:p>
       <w:pPr>
@@ -4468,7 +4410,7 @@
           <w:szCs w:val="28"/>
           <w:lang w:val="hr-HR"/>
         </w:rPr>
-        <w:t>user</w:t>
+        <w:t>registration</w:t>
       </w:r>
       <w:proofErr w:type="spellEnd"/>
     </w:p>
@@ -4505,7 +4447,7 @@
           <w:szCs w:val="28"/>
           <w:lang w:val="hr-HR"/>
         </w:rPr>
-        <w:t>user</w:t>
+        <w:t>registration</w:t>
       </w:r>
     </w:p>
     <w:p>
@@ -5199,107 +5141,17 @@
           <w:szCs w:val="28"/>
           <w:lang w:val="hr-HR"/>
         </w:rPr>
-        <w:t xml:space="preserve"> Nije potrebno davati ID za </w:t>
-      </w:r>
-      <w:proofErr w:type="spellStart"/>
-      <w:r>
-        <w:rPr>
-          <w:sz w:val="28"/>
-          <w:szCs w:val="28"/>
-          <w:lang w:val="hr-HR"/>
-        </w:rPr>
-        <w:t>registiranog</w:t>
-      </w:r>
-      <w:proofErr w:type="spellEnd"/>
-      <w:r>
-        <w:rPr>
-          <w:sz w:val="28"/>
-          <w:szCs w:val="28"/>
-          <w:lang w:val="hr-HR"/>
-        </w:rPr>
         <w:t xml:space="preserve"> </w:t>
       </w:r>
-      <w:proofErr w:type="spellStart"/>
-      <w:r>
-        <w:rPr>
-          <w:sz w:val="28"/>
-          <w:szCs w:val="28"/>
-          <w:lang w:val="hr-HR"/>
-        </w:rPr>
-        <w:t>usera</w:t>
-      </w:r>
-      <w:proofErr w:type="spellEnd"/>
-      <w:r>
-        <w:rPr>
-          <w:sz w:val="28"/>
-          <w:szCs w:val="28"/>
-          <w:lang w:val="hr-HR"/>
-        </w:rPr>
-        <w:t xml:space="preserve"> ili njegove login </w:t>
-      </w:r>
-      <w:proofErr w:type="spellStart"/>
-      <w:r>
-        <w:rPr>
-          <w:sz w:val="28"/>
-          <w:szCs w:val="28"/>
-          <w:lang w:val="hr-HR"/>
-        </w:rPr>
-        <w:t>credentiale</w:t>
-      </w:r>
-      <w:proofErr w:type="spellEnd"/>
-      <w:r>
-        <w:rPr>
-          <w:sz w:val="28"/>
-          <w:szCs w:val="28"/>
-          <w:lang w:val="hr-HR"/>
-        </w:rPr>
-        <w:t>, jer se automatski dodjeljuje ID u bazi</w:t>
-      </w:r>
-    </w:p>
-    <w:bookmarkEnd w:id="1"/>
-    <w:p>
-      <w:pPr>
-        <w:pStyle w:val="ListParagraph"/>
-        <w:ind w:left="360"/>
-        <w:rPr>
-          <w:sz w:val="28"/>
-          <w:szCs w:val="28"/>
-          <w:lang w:val="hr-HR"/>
-        </w:rPr>
-      </w:pPr>
-    </w:p>
-    <w:p>
-      <w:pPr>
-        <w:pStyle w:val="ListParagraph"/>
-        <w:ind w:left="360"/>
-        <w:rPr>
-          <w:sz w:val="28"/>
-          <w:szCs w:val="28"/>
-          <w:lang w:val="hr-HR"/>
-        </w:rPr>
-      </w:pPr>
-    </w:p>
-    <w:p>
-      <w:pPr>
-        <w:pStyle w:val="ListParagraph"/>
-        <w:ind w:left="360"/>
-        <w:rPr>
-          <w:sz w:val="28"/>
-          <w:szCs w:val="28"/>
-          <w:lang w:val="hr-HR"/>
-        </w:rPr>
-      </w:pPr>
-    </w:p>
-    <w:p>
-      <w:pPr>
-        <w:pStyle w:val="ListParagraph"/>
-        <w:ind w:left="360"/>
-        <w:rPr>
-          <w:sz w:val="28"/>
-          <w:szCs w:val="28"/>
-          <w:lang w:val="hr-HR"/>
-        </w:rPr>
-      </w:pPr>
+      <w:r>
+        <w:rPr>
+          <w:sz w:val="28"/>
+          <w:szCs w:val="28"/>
+          <w:lang w:val="hr-HR"/>
+        </w:rPr>
+        <w:t>/</w:t>
+      </w:r>
+      <w:bookmarkEnd w:id="1"/>
     </w:p>
     <w:p>
       <w:pPr>
@@ -5324,6 +5176,7 @@
           <w:szCs w:val="28"/>
           <w:lang w:val="hr-HR"/>
         </w:rPr>
+        <w:lastRenderedPageBreak/>
         <w:t>LOGIN</w:t>
       </w:r>
     </w:p>
@@ -5694,6 +5547,96 @@
       <w:pPr>
         <w:ind w:left="360"/>
         <w:rPr>
+          <w:sz w:val="28"/>
+          <w:szCs w:val="28"/>
+          <w:lang w:val="hr-HR"/>
+        </w:rPr>
+      </w:pPr>
+      <w:r>
+        <w:rPr>
+          <w:b/>
+          <w:bCs/>
+          <w:sz w:val="28"/>
+          <w:szCs w:val="28"/>
+          <w:lang w:val="hr-HR"/>
+        </w:rPr>
+        <w:t>Vraca:</w:t>
+      </w:r>
+      <w:r>
+        <w:rPr>
+          <w:b/>
+          <w:bCs/>
+          <w:sz w:val="28"/>
+          <w:szCs w:val="28"/>
+          <w:lang w:val="hr-HR"/>
+        </w:rPr>
+        <w:t xml:space="preserve"> </w:t>
+      </w:r>
+      <w:r>
+        <w:rPr>
+          <w:sz w:val="28"/>
+          <w:szCs w:val="28"/>
+          <w:lang w:val="hr-HR"/>
+        </w:rPr>
+        <w:t xml:space="preserve">ako </w:t>
+      </w:r>
+      <w:proofErr w:type="spellStart"/>
+      <w:r>
+        <w:rPr>
+          <w:sz w:val="28"/>
+          <w:szCs w:val="28"/>
+          <w:lang w:val="hr-HR"/>
+        </w:rPr>
+        <w:t>user</w:t>
+      </w:r>
+      <w:proofErr w:type="spellEnd"/>
+      <w:r>
+        <w:rPr>
+          <w:sz w:val="28"/>
+          <w:szCs w:val="28"/>
+          <w:lang w:val="hr-HR"/>
+        </w:rPr>
+        <w:t xml:space="preserve"> postoji (slika), </w:t>
+      </w:r>
+      <w:proofErr w:type="spellStart"/>
+      <w:r>
+        <w:rPr>
+          <w:sz w:val="28"/>
+          <w:szCs w:val="28"/>
+          <w:lang w:val="hr-HR"/>
+        </w:rPr>
+        <w:t>inace</w:t>
+      </w:r>
+      <w:proofErr w:type="spellEnd"/>
+      <w:r>
+        <w:rPr>
+          <w:sz w:val="28"/>
+          <w:szCs w:val="28"/>
+          <w:lang w:val="hr-HR"/>
+        </w:rPr>
+        <w:t xml:space="preserve"> </w:t>
+      </w:r>
+      <w:proofErr w:type="spellStart"/>
+      <w:r>
+        <w:rPr>
+          <w:sz w:val="28"/>
+          <w:szCs w:val="28"/>
+          <w:lang w:val="hr-HR"/>
+        </w:rPr>
+        <w:t>vraca</w:t>
+      </w:r>
+      <w:proofErr w:type="spellEnd"/>
+      <w:r>
+        <w:rPr>
+          <w:sz w:val="28"/>
+          <w:szCs w:val="28"/>
+          <w:lang w:val="hr-HR"/>
+        </w:rPr>
+        <w:t xml:space="preserve"> </w:t>
+      </w:r>
+      <w:proofErr w:type="spellStart"/>
+      <w:r>
+        <w:rPr>
           <w:b/>
           <w:bCs/>
           <w:sz w:val="28"/>
@@ -5701,184 +5644,6 @@
           <w:u w:val="single"/>
           <w:lang w:val="hr-HR"/>
         </w:rPr>
-      </w:pPr>
-      <w:r>
-        <w:rPr>
-          <w:b/>
-          <w:bCs/>
-          <w:sz w:val="28"/>
-          <w:szCs w:val="28"/>
-          <w:lang w:val="hr-HR"/>
-        </w:rPr>
-        <w:t xml:space="preserve">Vraca: </w:t>
-      </w:r>
-      <w:proofErr w:type="spellStart"/>
-      <w:r>
-        <w:rPr>
-          <w:sz w:val="28"/>
-          <w:szCs w:val="28"/>
-          <w:lang w:val="hr-HR"/>
-        </w:rPr>
-        <w:t>vraca</w:t>
-      </w:r>
-      <w:proofErr w:type="spellEnd"/>
-      <w:r>
-        <w:rPr>
-          <w:sz w:val="28"/>
-          <w:szCs w:val="28"/>
-          <w:lang w:val="hr-HR"/>
-        </w:rPr>
-        <w:t xml:space="preserve"> </w:t>
-      </w:r>
-      <w:r>
-        <w:rPr>
-          <w:sz w:val="28"/>
-          <w:szCs w:val="28"/>
-          <w:lang w:val="hr-HR"/>
-        </w:rPr>
-        <w:t xml:space="preserve">objekt registriranog korisnika sa svim vrijednostima, ali su </w:t>
-      </w:r>
-      <w:proofErr w:type="spellStart"/>
-      <w:r>
-        <w:rPr>
-          <w:sz w:val="28"/>
-          <w:szCs w:val="28"/>
-          <w:lang w:val="hr-HR"/>
-        </w:rPr>
-        <w:t>loginCredentialsID</w:t>
-      </w:r>
-      <w:proofErr w:type="spellEnd"/>
-      <w:r>
-        <w:rPr>
-          <w:sz w:val="28"/>
-          <w:szCs w:val="28"/>
-          <w:lang w:val="hr-HR"/>
-        </w:rPr>
-        <w:t xml:space="preserve"> i </w:t>
-      </w:r>
-      <w:proofErr w:type="spellStart"/>
-      <w:r>
-        <w:rPr>
-          <w:sz w:val="28"/>
-          <w:szCs w:val="28"/>
-          <w:lang w:val="hr-HR"/>
-        </w:rPr>
-        <w:t>LoginCredentials</w:t>
-      </w:r>
-      <w:proofErr w:type="spellEnd"/>
-      <w:r>
-        <w:rPr>
-          <w:sz w:val="28"/>
-          <w:szCs w:val="28"/>
-          <w:lang w:val="hr-HR"/>
-        </w:rPr>
-        <w:t>(</w:t>
-      </w:r>
-      <w:proofErr w:type="spellStart"/>
-      <w:r>
-        <w:rPr>
-          <w:sz w:val="28"/>
-          <w:szCs w:val="28"/>
-          <w:lang w:val="hr-HR"/>
-        </w:rPr>
-        <w:t>username</w:t>
-      </w:r>
-      <w:proofErr w:type="spellEnd"/>
-      <w:r>
-        <w:rPr>
-          <w:sz w:val="28"/>
-          <w:szCs w:val="28"/>
-          <w:lang w:val="hr-HR"/>
-        </w:rPr>
-        <w:t xml:space="preserve"> i password) </w:t>
-      </w:r>
-      <w:r>
-        <w:rPr>
-          <w:b/>
-          <w:bCs/>
-          <w:sz w:val="28"/>
-          <w:szCs w:val="28"/>
-          <w:u w:val="single"/>
-          <w:lang w:val="hr-HR"/>
-        </w:rPr>
-        <w:t>NULL</w:t>
-      </w:r>
-      <w:r>
-        <w:rPr>
-          <w:sz w:val="28"/>
-          <w:szCs w:val="28"/>
-          <w:lang w:val="hr-HR"/>
-        </w:rPr>
-        <w:t>.</w:t>
-      </w:r>
-      <w:r>
-        <w:rPr>
-          <w:sz w:val="28"/>
-          <w:szCs w:val="28"/>
-          <w:lang w:val="hr-HR"/>
-        </w:rPr>
-        <w:t xml:space="preserve"> </w:t>
-      </w:r>
-      <w:r>
-        <w:rPr>
-          <w:sz w:val="28"/>
-          <w:szCs w:val="28"/>
-          <w:lang w:val="hr-HR"/>
-        </w:rPr>
-        <w:t>A</w:t>
-      </w:r>
-      <w:r>
-        <w:rPr>
-          <w:sz w:val="28"/>
-          <w:szCs w:val="28"/>
-          <w:lang w:val="hr-HR"/>
-        </w:rPr>
-        <w:t>ko</w:t>
-      </w:r>
-      <w:r>
-        <w:rPr>
-          <w:sz w:val="28"/>
-          <w:szCs w:val="28"/>
-          <w:lang w:val="hr-HR"/>
-        </w:rPr>
-        <w:t xml:space="preserve"> ne</w:t>
-      </w:r>
-      <w:r>
-        <w:rPr>
-          <w:sz w:val="28"/>
-          <w:szCs w:val="28"/>
-          <w:lang w:val="hr-HR"/>
-        </w:rPr>
-        <w:t xml:space="preserve"> postoji takav zapis u bazi, </w:t>
-      </w:r>
-      <w:proofErr w:type="spellStart"/>
-      <w:r>
-        <w:rPr>
-          <w:sz w:val="28"/>
-          <w:szCs w:val="28"/>
-          <w:lang w:val="hr-HR"/>
-        </w:rPr>
-        <w:t>vraca</w:t>
-      </w:r>
-      <w:proofErr w:type="spellEnd"/>
-      <w:r>
-        <w:rPr>
-          <w:sz w:val="28"/>
-          <w:szCs w:val="28"/>
-          <w:lang w:val="hr-HR"/>
-        </w:rPr>
-        <w:t xml:space="preserve"> </w:t>
-      </w:r>
-      <w:proofErr w:type="spellStart"/>
-      <w:r>
-        <w:rPr>
-          <w:b/>
-          <w:bCs/>
-          <w:sz w:val="28"/>
-          <w:szCs w:val="28"/>
-          <w:u w:val="single"/>
-          <w:lang w:val="hr-HR"/>
-        </w:rPr>
         <w:t>false</w:t>
       </w:r>
       <w:proofErr w:type="spellEnd"/>
@@ -5887,9 +5652,72 @@
       <w:pPr>
         <w:ind w:left="360"/>
         <w:rPr>
-          <w:sz w:val="28"/>
-          <w:szCs w:val="28"/>
-          <w:lang w:val="hr-HR"/>
+          <w:b/>
+          <w:bCs/>
+          <w:sz w:val="28"/>
+          <w:szCs w:val="28"/>
+          <w:lang w:val="hr-HR"/>
+        </w:rPr>
+      </w:pPr>
+      <w:r>
+        <w:rPr>
+          <w:sz w:val="28"/>
+          <w:szCs w:val="28"/>
+          <w:lang w:val="hr-HR"/>
+        </w:rPr>
+        <w:drawing>
+          <wp:inline distT="0" distB="0" distL="0" distR="0" wp14:anchorId="4F603AE0" wp14:editId="39BF8190">
+            <wp:extent cx="3077004" cy="2124371"/>
+            <wp:effectExtent l="0" t="0" r="9525" b="9525"/>
+            <wp:docPr id="1" name="Picture 1"/>
+            <wp:cNvGraphicFramePr>
+              <a:graphicFrameLocks xmlns:a="http://schemas.openxmlformats.org/drawingml/2006/main" noChangeAspect="1"/>
+            </wp:cNvGraphicFramePr>
+            <a:graphic xmlns:a="http://schemas.openxmlformats.org/drawingml/2006/main">
+              <a:graphicData uri="http://schemas.openxmlformats.org/drawingml/2006/picture">
+                <pic:pic xmlns:pic="http://schemas.openxmlformats.org/drawingml/2006/picture">
+                  <pic:nvPicPr>
+                    <pic:cNvPr id="1" name=""/>
+                    <pic:cNvPicPr/>
+                  </pic:nvPicPr>
+                  <pic:blipFill>
+                    <a:blip r:embed="rId5"/>
+                    <a:stretch>
+                      <a:fillRect/>
+                    </a:stretch>
+                  </pic:blipFill>
+                  <pic:spPr>
+                    <a:xfrm>
+                      <a:off x="0" y="0"/>
+                      <a:ext cx="3077004" cy="2124371"/>
+                    </a:xfrm>
+                    <a:prstGeom prst="rect">
+                      <a:avLst/>
+                    </a:prstGeom>
+                  </pic:spPr>
+                </pic:pic>
+              </a:graphicData>
+            </a:graphic>
+          </wp:inline>
+        </w:drawing>
+      </w:r>
+    </w:p>
+    <w:p>
+      <w:pPr>
+        <w:pStyle w:val="ListParagraph"/>
+        <w:rPr>
+          <w:sz w:val="28"/>
+          <w:szCs w:val="28"/>
+          <w:lang w:val="hr-HR"/>
+        </w:rPr>
+      </w:pPr>
+    </w:p>
+    <w:p>
+      <w:pPr>
+        <w:ind w:left="360"/>
+        <w:rPr>
+          <w:sz w:val="28"/>
+          <w:szCs w:val="28"/>
         </w:rPr>
       </w:pPr>
       <w:r>
@@ -5910,6 +5738,36 @@
         </w:rPr>
         <w:t xml:space="preserve"> /</w:t>
       </w:r>
+    </w:p>
+    <w:p>
+      <w:pPr>
+        <w:ind w:left="360"/>
+        <w:rPr>
+          <w:sz w:val="28"/>
+          <w:szCs w:val="28"/>
+          <w:lang w:val="hr-HR"/>
+        </w:rPr>
+      </w:pPr>
+    </w:p>
+    <w:p>
+      <w:pPr>
+        <w:ind w:left="360"/>
+        <w:rPr>
+          <w:sz w:val="28"/>
+          <w:szCs w:val="28"/>
+          <w:lang w:val="hr-HR"/>
+        </w:rPr>
+      </w:pPr>
+    </w:p>
+    <w:p>
+      <w:pPr>
+        <w:ind w:left="360"/>
+        <w:rPr>
+          <w:sz w:val="28"/>
+          <w:szCs w:val="28"/>
+          <w:lang w:val="hr-HR"/>
+        </w:rPr>
+      </w:pPr>
     </w:p>
     <w:p>
       <w:pPr>
@@ -5954,6 +5812,7 @@
           <w:szCs w:val="28"/>
           <w:lang w:val="hr-HR"/>
         </w:rPr>
+        <w:lastRenderedPageBreak/>
         <w:t>KATEGORIJE</w:t>
       </w:r>
     </w:p>
@@ -6072,6 +5931,78 @@
           <w:szCs w:val="28"/>
           <w:lang w:val="hr-HR"/>
         </w:rPr>
+        <w:t>c</w:t>
+      </w:r>
+      <w:r>
+        <w:rPr>
+          <w:sz w:val="28"/>
+          <w:szCs w:val="28"/>
+          <w:lang w:val="hr-HR"/>
+        </w:rPr>
+        <w:t>ategories</w:t>
+      </w:r>
+      <w:proofErr w:type="spellEnd"/>
+    </w:p>
+    <w:p>
+      <w:pPr>
+        <w:ind w:left="360"/>
+        <w:rPr>
+          <w:b/>
+          <w:bCs/>
+          <w:sz w:val="28"/>
+          <w:szCs w:val="28"/>
+          <w:lang w:val="hr-HR"/>
+        </w:rPr>
+      </w:pPr>
+      <w:r>
+        <w:rPr>
+          <w:b/>
+          <w:bCs/>
+          <w:sz w:val="28"/>
+          <w:szCs w:val="28"/>
+          <w:lang w:val="hr-HR"/>
+        </w:rPr>
+        <w:t xml:space="preserve">Primjer lokalne adrese: </w:t>
+      </w:r>
+      <w:r>
+        <w:rPr>
+          <w:sz w:val="28"/>
+          <w:szCs w:val="28"/>
+          <w:lang w:val="hr-HR"/>
+        </w:rPr>
+        <w:t>http://localhost:55598/</w:t>
+      </w:r>
+      <w:r>
+        <w:rPr>
+          <w:lang w:val="hr-HR"/>
+        </w:rPr>
+        <w:t xml:space="preserve"> </w:t>
+      </w:r>
+      <w:proofErr w:type="spellStart"/>
+      <w:r>
+        <w:rPr>
+          <w:sz w:val="28"/>
+          <w:szCs w:val="28"/>
+          <w:lang w:val="hr-HR"/>
+        </w:rPr>
+        <w:t>api</w:t>
+      </w:r>
+      <w:proofErr w:type="spellEnd"/>
+      <w:r>
+        <w:rPr>
+          <w:sz w:val="28"/>
+          <w:szCs w:val="28"/>
+          <w:lang w:val="hr-HR"/>
+        </w:rPr>
+        <w:t>/</w:t>
+      </w:r>
+      <w:proofErr w:type="spellStart"/>
+      <w:r>
+        <w:rPr>
+          <w:sz w:val="28"/>
+          <w:szCs w:val="28"/>
+          <w:lang w:val="hr-HR"/>
+        </w:rPr>
         <w:t>Categories</w:t>
       </w:r>
       <w:proofErr w:type="spellEnd"/>
@@ -6080,202 +6011,126 @@
       <w:pPr>
         <w:ind w:left="360"/>
         <w:rPr>
-          <w:b/>
-          <w:bCs/>
-          <w:sz w:val="28"/>
-          <w:szCs w:val="28"/>
-          <w:lang w:val="hr-HR"/>
-        </w:rPr>
-      </w:pPr>
-      <w:r>
-        <w:rPr>
-          <w:b/>
-          <w:bCs/>
-          <w:sz w:val="28"/>
-          <w:szCs w:val="28"/>
-          <w:lang w:val="hr-HR"/>
-        </w:rPr>
-        <w:t xml:space="preserve">Primjer lokalne adrese: </w:t>
-      </w:r>
-      <w:r>
-        <w:rPr>
-          <w:sz w:val="28"/>
-          <w:szCs w:val="28"/>
-          <w:lang w:val="hr-HR"/>
-        </w:rPr>
-        <w:t>http://localhost:55598/</w:t>
-      </w:r>
-      <w:r>
-        <w:rPr>
+          <w:sz w:val="28"/>
+          <w:szCs w:val="28"/>
+          <w:lang w:val="hr-HR"/>
+        </w:rPr>
+      </w:pPr>
+      <w:proofErr w:type="spellStart"/>
+      <w:r>
+        <w:rPr>
+          <w:b/>
+          <w:bCs/>
+          <w:sz w:val="28"/>
+          <w:szCs w:val="28"/>
+          <w:lang w:val="hr-HR"/>
+        </w:rPr>
+        <w:t>Body</w:t>
+      </w:r>
+      <w:proofErr w:type="spellEnd"/>
+      <w:r>
+        <w:rPr>
+          <w:b/>
+          <w:bCs/>
+          <w:sz w:val="28"/>
+          <w:szCs w:val="28"/>
+          <w:lang w:val="hr-HR"/>
+        </w:rPr>
+        <w:t>: /</w:t>
+      </w:r>
+    </w:p>
+    <w:p>
+      <w:pPr>
+        <w:ind w:left="360"/>
+        <w:rPr>
+          <w:b/>
+          <w:bCs/>
+          <w:sz w:val="28"/>
+          <w:szCs w:val="28"/>
+          <w:lang w:val="hr-HR"/>
+        </w:rPr>
+      </w:pPr>
+      <w:r>
+        <w:rPr>
+          <w:b/>
+          <w:bCs/>
+          <w:sz w:val="28"/>
+          <w:szCs w:val="28"/>
+          <w:lang w:val="hr-HR"/>
+        </w:rPr>
+        <w:t>Vraca:</w:t>
+      </w:r>
+    </w:p>
+    <w:p>
+      <w:pPr>
+        <w:ind w:left="360"/>
+        <w:rPr>
+          <w:sz w:val="28"/>
+          <w:szCs w:val="28"/>
+          <w:lang w:val="hr-HR"/>
+        </w:rPr>
+      </w:pPr>
+      <w:r>
+        <w:rPr>
+          <w:b/>
+          <w:bCs/>
+          <w:sz w:val="28"/>
+          <w:szCs w:val="28"/>
           <w:lang w:val="hr-HR"/>
         </w:rPr>
         <w:t xml:space="preserve"> </w:t>
       </w:r>
-      <w:proofErr w:type="spellStart"/>
-      <w:r>
-        <w:rPr>
-          <w:sz w:val="28"/>
-          <w:szCs w:val="28"/>
-          <w:lang w:val="hr-HR"/>
-        </w:rPr>
-        <w:t>api</w:t>
-      </w:r>
-      <w:proofErr w:type="spellEnd"/>
-      <w:r>
-        <w:rPr>
-          <w:sz w:val="28"/>
-          <w:szCs w:val="28"/>
-          <w:lang w:val="hr-HR"/>
-        </w:rPr>
-        <w:t>/</w:t>
-      </w:r>
-      <w:proofErr w:type="spellStart"/>
-      <w:r>
-        <w:rPr>
-          <w:sz w:val="28"/>
-          <w:szCs w:val="28"/>
-          <w:lang w:val="hr-HR"/>
-        </w:rPr>
-        <w:t>Categories</w:t>
-      </w:r>
-      <w:proofErr w:type="spellEnd"/>
-    </w:p>
-    <w:p>
-      <w:pPr>
-        <w:ind w:left="360"/>
-        <w:rPr>
-          <w:sz w:val="28"/>
-          <w:szCs w:val="28"/>
-          <w:lang w:val="hr-HR"/>
-        </w:rPr>
-      </w:pPr>
-      <w:proofErr w:type="spellStart"/>
-      <w:r>
-        <w:rPr>
-          <w:b/>
-          <w:bCs/>
-          <w:sz w:val="28"/>
-          <w:szCs w:val="28"/>
-          <w:lang w:val="hr-HR"/>
-        </w:rPr>
-        <w:t>Body</w:t>
-      </w:r>
-      <w:proofErr w:type="spellEnd"/>
-      <w:r>
-        <w:rPr>
-          <w:b/>
-          <w:bCs/>
-          <w:sz w:val="28"/>
-          <w:szCs w:val="28"/>
-          <w:lang w:val="hr-HR"/>
-        </w:rPr>
-        <w:t>: /</w:t>
-      </w:r>
-    </w:p>
-    <w:p>
-      <w:pPr>
-        <w:ind w:left="360"/>
-        <w:rPr>
-          <w:sz w:val="28"/>
-          <w:szCs w:val="28"/>
-          <w:lang w:val="hr-HR"/>
-        </w:rPr>
-      </w:pPr>
-      <w:r>
-        <w:rPr>
-          <w:b/>
-          <w:bCs/>
-          <w:sz w:val="28"/>
-          <w:szCs w:val="28"/>
-          <w:lang w:val="hr-HR"/>
-        </w:rPr>
-        <w:lastRenderedPageBreak/>
-        <w:t xml:space="preserve">Vraca: </w:t>
-      </w:r>
-      <w:proofErr w:type="spellStart"/>
-      <w:r>
-        <w:rPr>
-          <w:sz w:val="28"/>
-          <w:szCs w:val="28"/>
-          <w:lang w:val="hr-HR"/>
-        </w:rPr>
-        <w:t>vraca</w:t>
-      </w:r>
-      <w:proofErr w:type="spellEnd"/>
-      <w:r>
-        <w:rPr>
-          <w:sz w:val="28"/>
-          <w:szCs w:val="28"/>
-          <w:lang w:val="hr-HR"/>
-        </w:rPr>
-        <w:t xml:space="preserve"> listu kategorija (objekt sa ID</w:t>
-      </w:r>
-      <w:r>
-        <w:rPr>
-          <w:sz w:val="28"/>
-          <w:szCs w:val="28"/>
-          <w:lang w:val="hr-HR"/>
-        </w:rPr>
-        <w:t xml:space="preserve">, </w:t>
-      </w:r>
-      <w:r>
-        <w:rPr>
-          <w:sz w:val="28"/>
-          <w:szCs w:val="28"/>
-          <w:lang w:val="hr-HR"/>
-        </w:rPr>
-        <w:t>imenom kategorije</w:t>
-      </w:r>
-      <w:r>
-        <w:rPr>
-          <w:sz w:val="28"/>
-          <w:szCs w:val="28"/>
-          <w:lang w:val="hr-HR"/>
-        </w:rPr>
-        <w:t xml:space="preserve"> i slikom kategorije u base 64 formatu</w:t>
-      </w:r>
-      <w:r>
-        <w:rPr>
-          <w:sz w:val="28"/>
-          <w:szCs w:val="28"/>
-          <w:lang w:val="hr-HR"/>
-        </w:rPr>
-        <w:t>)</w:t>
-      </w:r>
-    </w:p>
-    <w:p>
-      <w:pPr>
-        <w:rPr>
-          <w:sz w:val="28"/>
-          <w:szCs w:val="28"/>
-          <w:lang w:val="hr-HR"/>
-        </w:rPr>
-      </w:pPr>
-    </w:p>
-    <w:p>
-      <w:pPr>
-        <w:rPr>
-          <w:sz w:val="28"/>
-          <w:szCs w:val="28"/>
-          <w:lang w:val="hr-HR"/>
-        </w:rPr>
-      </w:pPr>
-    </w:p>
-    <w:p>
-      <w:pPr>
-        <w:ind w:left="360"/>
-        <w:rPr>
-          <w:b/>
-          <w:bCs/>
-          <w:sz w:val="28"/>
-          <w:szCs w:val="28"/>
-          <w:lang w:val="hr-HR"/>
-        </w:rPr>
-      </w:pPr>
-    </w:p>
-    <w:p>
-      <w:pPr>
-        <w:ind w:left="360"/>
+      <w:r>
+        <w:rPr>
+          <w:sz w:val="28"/>
+          <w:szCs w:val="28"/>
+          <w:lang w:val="hr-HR"/>
+        </w:rPr>
+        <w:drawing>
+          <wp:inline distT="0" distB="0" distL="0" distR="0" wp14:anchorId="1EE33698" wp14:editId="2961F493">
+            <wp:extent cx="4162425" cy="5010785"/>
+            <wp:effectExtent l="0" t="0" r="9525" b="0"/>
+            <wp:docPr id="4" name="Picture 4"/>
+            <wp:cNvGraphicFramePr>
+              <a:graphicFrameLocks xmlns:a="http://schemas.openxmlformats.org/drawingml/2006/main" noChangeAspect="1"/>
+            </wp:cNvGraphicFramePr>
+            <a:graphic xmlns:a="http://schemas.openxmlformats.org/drawingml/2006/main">
+              <a:graphicData uri="http://schemas.openxmlformats.org/drawingml/2006/picture">
+                <pic:pic xmlns:pic="http://schemas.openxmlformats.org/drawingml/2006/picture">
+                  <pic:nvPicPr>
+                    <pic:cNvPr id="1" name=""/>
+                    <pic:cNvPicPr/>
+                  </pic:nvPicPr>
+                  <pic:blipFill>
+                    <a:blip r:embed="rId6">
+                      <a:extLst>
+                        <a:ext uri="{28A0092B-C50C-407E-A947-70E740481C1C}">
+                          <a14:useLocalDpi xmlns:a14="http://schemas.microsoft.com/office/drawing/2010/main" val="0"/>
+                        </a:ext>
+                      </a:extLst>
+                    </a:blip>
+                    <a:stretch>
+                      <a:fillRect/>
+                    </a:stretch>
+                  </pic:blipFill>
+                  <pic:spPr>
+                    <a:xfrm>
+                      <a:off x="0" y="0"/>
+                      <a:ext cx="4162425" cy="5010785"/>
+                    </a:xfrm>
+                    <a:prstGeom prst="rect">
+                      <a:avLst/>
+                    </a:prstGeom>
+                  </pic:spPr>
+                </pic:pic>
+              </a:graphicData>
+            </a:graphic>
+          </wp:inline>
+        </w:drawing>
+      </w:r>
+    </w:p>
+    <w:p>
+      <w:pPr>
         <w:rPr>
           <w:sz w:val="28"/>
           <w:szCs w:val="28"/>
@@ -6296,6 +6151,118 @@
 <file path=word/numbering.xml><?xml version="1.0" encoding="utf-8"?>
 <w:numbering xmlns:wpc="http://schemas.microsoft.com/office/word/2010/wordprocessingCanvas" xmlns:cx="http://schemas.microsoft.com/office/drawing/2014/chartex" xmlns:cx1="http://schemas.microsoft.com/office/drawing/2015/9/8/chartex" xmlns:cx2="http://schemas.microsoft.com/office/drawing/2015/10/21/chartex" xmlns:cx3="http://schemas.microsoft.com/office/drawing/2016/5/9/chartex" xmlns:cx4="http://schemas.microsoft.com/office/drawing/2016/5/10/chartex" xmlns:cx5="http://schemas.microsoft.com/office/drawing/2016/5/11/chartex" xmlns:cx6="http://schemas.microsoft.com/office/drawing/2016/5/12/chartex" xmlns:cx7="http://schemas.microsoft.com/office/drawing/2016/5/13/chartex" xmlns:cx8="http://schemas.microsoft.com/office/drawing/2016/5/14/chartex" xmlns:mc="http://schemas.openxmlformats.org/markup-compatibility/2006" xmlns:aink="http://schemas.microsoft.com/office/drawing/2016/ink" xmlns:am3d="http://schemas.microsoft.com/office/drawing/2017/model3d" xmlns:o="urn:schemas-microsoft-com:office:office" xmlns:r="http://schemas.openxmlformats.org/officeDocument/2006/relationships" xmlns:m="http://schemas.openxmlformats.org/officeDocument/2006/math" xmlns:v="urn:schemas-microsoft-com:vml" xmlns:wp14="http://schemas.microsoft.com/office/word/2010/wordprocessingDrawing" xmlns:wp="http://schemas.openxmlformats.org/drawingml/2006/wordprocessingDrawing" xmlns:w10="urn:schemas-microsoft-com:office:word" xmlns:w="http://schemas.openxmlformats.org/wordprocessingml/2006/main" xmlns:w14="http://schemas.microsoft.com/office/word/2010/wordml" xmlns:w15="http://schemas.microsoft.com/office/word/2012/wordml" xmlns:w16cid="http://schemas.microsoft.com/office/word/2016/wordml/cid" xmlns:w16se="http://schemas.microsoft.com/office/word/2015/wordml/symex" xmlns:wpg="http://schemas.microsoft.com/office/word/2010/wordprocessingGroup" xmlns:wpi="http://schemas.microsoft.com/office/word/2010/wordprocessingInk" xmlns:wne="http://schemas.microsoft.com/office/word/2006/wordml" xmlns:wps="http://schemas.microsoft.com/office/word/2010/wordprocessingShape" mc:Ignorable="w14 w15 w16se w16cid wp14">
   <w:abstractNum w:abstractNumId="0" w15:restartNumberingAfterBreak="0">
+    <w:nsid w:val="50A932E6"/>
+    <w:multiLevelType w:val="hybridMultilevel"/>
+    <w:tmpl w:val="D0C6D144"/>
+    <w:lvl w:ilvl="0" w:tplc="F2E2619A">
+      <w:numFmt w:val="bullet"/>
+      <w:lvlText w:val=""/>
+      <w:lvlJc w:val="left"/>
+      <w:pPr>
+        <w:ind w:left="720" w:hanging="360"/>
+      </w:pPr>
+      <w:rPr>
+        <w:rFonts w:ascii="Wingdings" w:eastAsiaTheme="minorHAnsi" w:hAnsi="Wingdings" w:cstheme="minorBidi" w:hint="default"/>
+      </w:rPr>
+    </w:lvl>
+    <w:lvl w:ilvl="1" w:tplc="04090003" w:tentative="1">
+      <w:start w:val="1"/>
+      <w:numFmt w:val="bullet"/>
+      <w:lvlText w:val="o"/>
+      <w:lvlJc w:val="left"/>
+      <w:pPr>
+        <w:ind w:left="1440" w:hanging="360"/>
+      </w:pPr>
+      <w:rPr>
+        <w:rFonts w:ascii="Courier New" w:hAnsi="Courier New" w:cs="Courier New" w:hint="default"/>
+      </w:rPr>
+    </w:lvl>
+    <w:lvl w:ilvl="2" w:tplc="04090005" w:tentative="1">
+      <w:start w:val="1"/>
+      <w:numFmt w:val="bullet"/>
+      <w:lvlText w:val=""/>
+      <w:lvlJc w:val="left"/>
+      <w:pPr>
+        <w:ind w:left="2160" w:hanging="360"/>
+      </w:pPr>
+      <w:rPr>
+        <w:rFonts w:ascii="Wingdings" w:hAnsi="Wingdings" w:hint="default"/>
+      </w:rPr>
+    </w:lvl>
+    <w:lvl w:ilvl="3" w:tplc="04090001" w:tentative="1">
+      <w:start w:val="1"/>
+      <w:numFmt w:val="bullet"/>
+      <w:lvlText w:val=""/>
+      <w:lvlJc w:val="left"/>
+      <w:pPr>
+        <w:ind w:left="2880" w:hanging="360"/>
+      </w:pPr>
+      <w:rPr>
+        <w:rFonts w:ascii="Symbol" w:hAnsi="Symbol" w:hint="default"/>
+      </w:rPr>
+    </w:lvl>
+    <w:lvl w:ilvl="4" w:tplc="04090003" w:tentative="1">
+      <w:start w:val="1"/>
+      <w:numFmt w:val="bullet"/>
+      <w:lvlText w:val="o"/>
+      <w:lvlJc w:val="left"/>
+      <w:pPr>
+        <w:ind w:left="3600" w:hanging="360"/>
+      </w:pPr>
+      <w:rPr>
+        <w:rFonts w:ascii="Courier New" w:hAnsi="Courier New" w:cs="Courier New" w:hint="default"/>
+      </w:rPr>
+    </w:lvl>
+    <w:lvl w:ilvl="5" w:tplc="04090005" w:tentative="1">
+      <w:start w:val="1"/>
+      <w:numFmt w:val="bullet"/>
+      <w:lvlText w:val=""/>
+      <w:lvlJc w:val="left"/>
+      <w:pPr>
+        <w:ind w:left="4320" w:hanging="360"/>
+      </w:pPr>
+      <w:rPr>
+        <w:rFonts w:ascii="Wingdings" w:hAnsi="Wingdings" w:hint="default"/>
+      </w:rPr>
+    </w:lvl>
+    <w:lvl w:ilvl="6" w:tplc="04090001" w:tentative="1">
+      <w:start w:val="1"/>
+      <w:numFmt w:val="bullet"/>
+      <w:lvlText w:val=""/>
+      <w:lvlJc w:val="left"/>
+      <w:pPr>
+        <w:ind w:left="5040" w:hanging="360"/>
+      </w:pPr>
+      <w:rPr>
+        <w:rFonts w:ascii="Symbol" w:hAnsi="Symbol" w:hint="default"/>
+      </w:rPr>
+    </w:lvl>
+    <w:lvl w:ilvl="7" w:tplc="04090003" w:tentative="1">
+      <w:start w:val="1"/>
+      <w:numFmt w:val="bullet"/>
+      <w:lvlText w:val="o"/>
+      <w:lvlJc w:val="left"/>
+      <w:pPr>
+        <w:ind w:left="5760" w:hanging="360"/>
+      </w:pPr>
+      <w:rPr>
+        <w:rFonts w:ascii="Courier New" w:hAnsi="Courier New" w:cs="Courier New" w:hint="default"/>
+      </w:rPr>
+    </w:lvl>
+    <w:lvl w:ilvl="8" w:tplc="04090005" w:tentative="1">
+      <w:start w:val="1"/>
+      <w:numFmt w:val="bullet"/>
+      <w:lvlText w:val=""/>
+      <w:lvlJc w:val="left"/>
+      <w:pPr>
+        <w:ind w:left="6480" w:hanging="360"/>
+      </w:pPr>
+      <w:rPr>
+        <w:rFonts w:ascii="Wingdings" w:hAnsi="Wingdings" w:hint="default"/>
+      </w:rPr>
+    </w:lvl>
+  </w:abstractNum>
+  <w:abstractNum w:abstractNumId="1" w15:restartNumberingAfterBreak="0">
     <w:nsid w:val="5FA34084"/>
     <w:multiLevelType w:val="multilevel"/>
     <w:tmpl w:val="04090025"/>
@@ -6390,7 +6357,7 @@
       </w:pPr>
     </w:lvl>
   </w:abstractNum>
-  <w:abstractNum w:abstractNumId="1" w15:restartNumberingAfterBreak="0">
+  <w:abstractNum w:abstractNumId="2" w15:restartNumberingAfterBreak="0">
     <w:nsid w:val="6638377A"/>
     <w:multiLevelType w:val="multilevel"/>
     <w:tmpl w:val="0409001F"/>
@@ -6476,7 +6443,7 @@
       </w:pPr>
     </w:lvl>
   </w:abstractNum>
-  <w:abstractNum w:abstractNumId="2" w15:restartNumberingAfterBreak="0">
+  <w:abstractNum w:abstractNumId="3" w15:restartNumberingAfterBreak="0">
     <w:nsid w:val="6CC05A56"/>
     <w:multiLevelType w:val="multilevel"/>
     <w:tmpl w:val="0409001F"/>
@@ -6562,7 +6529,7 @@
       </w:pPr>
     </w:lvl>
   </w:abstractNum>
-  <w:abstractNum w:abstractNumId="3" w15:restartNumberingAfterBreak="0">
+  <w:abstractNum w:abstractNumId="4" w15:restartNumberingAfterBreak="0">
     <w:nsid w:val="6CD27FAB"/>
     <w:multiLevelType w:val="multilevel"/>
     <w:tmpl w:val="F38A8A24"/>
@@ -6652,7 +6619,7 @@
       </w:pPr>
     </w:lvl>
   </w:abstractNum>
-  <w:abstractNum w:abstractNumId="4" w15:restartNumberingAfterBreak="0">
+  <w:abstractNum w:abstractNumId="5" w15:restartNumberingAfterBreak="0">
     <w:nsid w:val="73E73E2A"/>
     <w:multiLevelType w:val="multilevel"/>
     <w:tmpl w:val="F38A8A24"/>
@@ -6743,19 +6710,22 @@
     </w:lvl>
   </w:abstractNum>
   <w:num w:numId="1">
-    <w:abstractNumId w:val="0"/>
+    <w:abstractNumId w:val="1"/>
   </w:num>
   <w:num w:numId="2">
-    <w:abstractNumId w:val="1"/>
+    <w:abstractNumId w:val="2"/>
   </w:num>
   <w:num w:numId="3">
+    <w:abstractNumId w:val="5"/>
+  </w:num>
+  <w:num w:numId="4">
+    <w:abstractNumId w:val="3"/>
+  </w:num>
+  <w:num w:numId="5">
     <w:abstractNumId w:val="4"/>
   </w:num>
-  <w:num w:numId="4">
-    <w:abstractNumId w:val="2"/>
-  </w:num>
-  <w:num w:numId="5">
-    <w:abstractNumId w:val="3"/>
+  <w:num w:numId="6">
+    <w:abstractNumId w:val="0"/>
   </w:num>
 </w:numbering>
 </file>

</xml_diff>

<commit_message>
verifikacija sada ima i datum do kada traje (cim se slika postavi postavi se i dtaum da traje do danasnjeg dana za godinu dana), kategorije sada na sebi imaju i listu proizvodaca vozila, a proizvodaci imaju na sebi listu marki tih vozila
</commit_message>
<xml_diff>
--- a/Dokumentacija/WebServisAPIGuide.docx
+++ b/Dokumentacija/WebServisAPIGuide.docx
@@ -3434,6 +3434,14 @@
           <w:szCs w:val="28"/>
           <w:lang w:val="hr-HR"/>
         </w:rPr>
+        <w:t xml:space="preserve"> i postavlja se datum do kada je verificiran jednu godinu od današnjeg datuma</w:t>
+      </w:r>
+      <w:r>
+        <w:rPr>
+          <w:sz w:val="28"/>
+          <w:szCs w:val="28"/>
+          <w:lang w:val="hr-HR"/>
+        </w:rPr>
         <w:t>.</w:t>
       </w:r>
       <w:r>
@@ -4212,33 +4220,15 @@
           <w:szCs w:val="28"/>
           <w:lang w:val="hr-HR"/>
         </w:rPr>
-        <w:t>.</w:t>
-      </w:r>
-      <w:r>
-        <w:rPr>
-          <w:sz w:val="28"/>
-          <w:szCs w:val="28"/>
-          <w:lang w:val="hr-HR"/>
-        </w:rPr>
-        <w:t xml:space="preserve"> Ako </w:t>
-      </w:r>
-      <w:proofErr w:type="spellStart"/>
-      <w:r>
-        <w:rPr>
-          <w:sz w:val="28"/>
-          <w:szCs w:val="28"/>
-          <w:lang w:val="hr-HR"/>
-        </w:rPr>
-        <w:t>hoces</w:t>
-      </w:r>
-      <w:proofErr w:type="spellEnd"/>
-      <w:r>
-        <w:rPr>
-          <w:sz w:val="28"/>
-          <w:szCs w:val="28"/>
-          <w:lang w:val="hr-HR"/>
-        </w:rPr>
-        <w:t xml:space="preserve"> provjeriti iz </w:t>
+        <w:t xml:space="preserve"> </w:t>
+      </w:r>
+      <w:r>
+        <w:rPr>
+          <w:sz w:val="28"/>
+          <w:szCs w:val="28"/>
+          <w:lang w:val="hr-HR"/>
+        </w:rPr>
+        <w:t xml:space="preserve">i postavlja se datum do kada je </w:t>
       </w:r>
       <w:r>
         <w:rPr>
@@ -4247,40 +4237,74 @@
           <w:lang w:val="hr-HR"/>
         </w:rPr>
         <w:lastRenderedPageBreak/>
-        <w:t xml:space="preserve">aplikacije jeli osobna verificirana ide: </w:t>
-      </w:r>
-      <w:proofErr w:type="spellStart"/>
-      <w:r>
-        <w:rPr>
-          <w:sz w:val="28"/>
-          <w:szCs w:val="28"/>
-          <w:lang w:val="hr-HR"/>
-        </w:rPr>
-        <w:t>user.Verification.PersonalIDentificationVerified</w:t>
-      </w:r>
-      <w:proofErr w:type="spellEnd"/>
-    </w:p>
-    <w:p>
-      <w:pPr>
-        <w:ind w:left="360"/>
-        <w:rPr>
-          <w:sz w:val="28"/>
-          <w:szCs w:val="28"/>
-          <w:lang w:val="hr-HR"/>
-        </w:rPr>
-      </w:pPr>
-    </w:p>
-    <w:p>
-      <w:pPr>
-        <w:ind w:left="360"/>
-        <w:rPr>
-          <w:sz w:val="28"/>
-          <w:szCs w:val="28"/>
-          <w:lang w:val="hr-HR"/>
-        </w:rPr>
-      </w:pPr>
+        <w:t>verificiran jednu godinu od današnjeg datuma</w:t>
+      </w:r>
       <w:bookmarkStart w:id="0" w:name="_GoBack"/>
       <w:bookmarkEnd w:id="0"/>
+      <w:r>
+        <w:rPr>
+          <w:sz w:val="28"/>
+          <w:szCs w:val="28"/>
+          <w:lang w:val="hr-HR"/>
+        </w:rPr>
+        <w:t>.</w:t>
+      </w:r>
+      <w:r>
+        <w:rPr>
+          <w:sz w:val="28"/>
+          <w:szCs w:val="28"/>
+          <w:lang w:val="hr-HR"/>
+        </w:rPr>
+        <w:t xml:space="preserve"> Ako </w:t>
+      </w:r>
+      <w:proofErr w:type="spellStart"/>
+      <w:r>
+        <w:rPr>
+          <w:sz w:val="28"/>
+          <w:szCs w:val="28"/>
+          <w:lang w:val="hr-HR"/>
+        </w:rPr>
+        <w:t>hoces</w:t>
+      </w:r>
+      <w:proofErr w:type="spellEnd"/>
+      <w:r>
+        <w:rPr>
+          <w:sz w:val="28"/>
+          <w:szCs w:val="28"/>
+          <w:lang w:val="hr-HR"/>
+        </w:rPr>
+        <w:t xml:space="preserve"> provjeriti iz aplikacije jeli osobna verificirana ide: </w:t>
+      </w:r>
+      <w:proofErr w:type="spellStart"/>
+      <w:r>
+        <w:rPr>
+          <w:sz w:val="28"/>
+          <w:szCs w:val="28"/>
+          <w:lang w:val="hr-HR"/>
+        </w:rPr>
+        <w:t>user.Verification.PersonalIDentificationVerified</w:t>
+      </w:r>
+      <w:proofErr w:type="spellEnd"/>
+    </w:p>
+    <w:p>
+      <w:pPr>
+        <w:ind w:left="360"/>
+        <w:rPr>
+          <w:sz w:val="28"/>
+          <w:szCs w:val="28"/>
+          <w:lang w:val="hr-HR"/>
+        </w:rPr>
+      </w:pPr>
+    </w:p>
+    <w:p>
+      <w:pPr>
+        <w:ind w:left="360"/>
+        <w:rPr>
+          <w:sz w:val="28"/>
+          <w:szCs w:val="28"/>
+          <w:lang w:val="hr-HR"/>
+        </w:rPr>
+      </w:pPr>
     </w:p>
     <w:p>
       <w:pPr>
@@ -5661,14 +5685,16 @@
       </w:pPr>
       <w:r>
         <w:rPr>
+          <w:b/>
+          <w:bCs/>
           <w:sz w:val="28"/>
           <w:szCs w:val="28"/>
           <w:lang w:val="hr-HR"/>
         </w:rPr>
         <w:drawing>
-          <wp:inline distT="0" distB="0" distL="0" distR="0" wp14:anchorId="4F603AE0" wp14:editId="39BF8190">
-            <wp:extent cx="3077004" cy="2124371"/>
-            <wp:effectExtent l="0" t="0" r="9525" b="9525"/>
+          <wp:inline distT="0" distB="0" distL="0" distR="0" wp14:anchorId="56C09921" wp14:editId="5FB2BA28">
+            <wp:extent cx="5943600" cy="2445385"/>
+            <wp:effectExtent l="0" t="0" r="0" b="0"/>
             <wp:docPr id="1" name="Picture 1"/>
             <wp:cNvGraphicFramePr>
               <a:graphicFrameLocks xmlns:a="http://schemas.openxmlformats.org/drawingml/2006/main" noChangeAspect="1"/>
@@ -5689,7 +5715,7 @@
                   <pic:spPr>
                     <a:xfrm>
                       <a:off x="0" y="0"/>
-                      <a:ext cx="3077004" cy="2124371"/>
+                      <a:ext cx="5943600" cy="2445385"/>
                     </a:xfrm>
                     <a:prstGeom prst="rect">
                       <a:avLst/>
@@ -5718,6 +5744,7 @@
         <w:rPr>
           <w:sz w:val="28"/>
           <w:szCs w:val="28"/>
+          <w:lang w:val="es-ES"/>
         </w:rPr>
       </w:pPr>
       <w:r>
@@ -5812,12 +5839,13 @@
           <w:szCs w:val="28"/>
           <w:lang w:val="hr-HR"/>
         </w:rPr>
-        <w:lastRenderedPageBreak/>
         <w:t>KATEGORIJE</w:t>
       </w:r>
     </w:p>
     <w:p>
       <w:pPr>
+        <w:pStyle w:val="ListParagraph"/>
+        <w:ind w:left="360"/>
         <w:rPr>
           <w:b/>
           <w:bCs/>
@@ -6043,8 +6071,6 @@
       <w:pPr>
         <w:ind w:left="360"/>
         <w:rPr>
-          <w:b/>
-          <w:bCs/>
           <w:sz w:val="28"/>
           <w:szCs w:val="28"/>
           <w:lang w:val="hr-HR"/>
@@ -6060,16 +6086,6 @@
         </w:rPr>
         <w:t>Vraca:</w:t>
       </w:r>
-    </w:p>
-    <w:p>
-      <w:pPr>
-        <w:ind w:left="360"/>
-        <w:rPr>
-          <w:sz w:val="28"/>
-          <w:szCs w:val="28"/>
-          <w:lang w:val="hr-HR"/>
-        </w:rPr>
-      </w:pPr>
       <w:r>
         <w:rPr>
           <w:b/>
@@ -6086,11 +6102,106 @@
           <w:szCs w:val="28"/>
           <w:lang w:val="hr-HR"/>
         </w:rPr>
+        <w:t xml:space="preserve">pogledaj sljedeću stranicu (velika slika :D), napisano u </w:t>
+      </w:r>
+      <w:proofErr w:type="spellStart"/>
+      <w:r>
+        <w:rPr>
+          <w:sz w:val="28"/>
+          <w:szCs w:val="28"/>
+          <w:lang w:val="hr-HR"/>
+        </w:rPr>
+        <w:t>rječima</w:t>
+      </w:r>
+      <w:proofErr w:type="spellEnd"/>
+      <w:r>
+        <w:rPr>
+          <w:sz w:val="28"/>
+          <w:szCs w:val="28"/>
+          <w:lang w:val="hr-HR"/>
+        </w:rPr>
+        <w:t xml:space="preserve"> metoda vraća sve kategorije, jedan objekt kategorije se sastoji od imena, slike, liste proizvođača vozila (jedan objekt proizvođača vozila se sastoji od: imena, liste marki vozila).</w:t>
+      </w:r>
+    </w:p>
+    <w:p>
+      <w:pPr>
+        <w:ind w:left="360"/>
+        <w:rPr>
+          <w:sz w:val="28"/>
+          <w:szCs w:val="28"/>
+          <w:lang w:val="hr-HR"/>
+        </w:rPr>
+      </w:pPr>
+      <w:r>
+        <w:rPr>
+          <w:b/>
+          <w:bCs/>
+          <w:sz w:val="28"/>
+          <w:szCs w:val="28"/>
+          <w:lang w:val="hr-HR"/>
+        </w:rPr>
+        <w:t xml:space="preserve">Komentar pisca: </w:t>
+      </w:r>
+      <w:r>
+        <w:rPr>
+          <w:sz w:val="28"/>
+          <w:szCs w:val="28"/>
+          <w:lang w:val="hr-HR"/>
+        </w:rPr>
+        <w:t xml:space="preserve">napraviti jedan GET preko </w:t>
+      </w:r>
+      <w:proofErr w:type="spellStart"/>
+      <w:r>
+        <w:rPr>
+          <w:sz w:val="28"/>
+          <w:szCs w:val="28"/>
+          <w:lang w:val="hr-HR"/>
+        </w:rPr>
+        <w:t>postman</w:t>
+      </w:r>
+      <w:proofErr w:type="spellEnd"/>
+      <w:r>
+        <w:rPr>
+          <w:sz w:val="28"/>
+          <w:szCs w:val="28"/>
+          <w:lang w:val="hr-HR"/>
+        </w:rPr>
+        <w:t>-</w:t>
+      </w:r>
+      <w:r>
+        <w:rPr>
+          <w:sz w:val="28"/>
+          <w:szCs w:val="28"/>
+          <w:lang w:val="hr-HR"/>
+        </w:rPr>
+        <w:t>a ili browsera i sve će biti jasno. Pogledati i šta vraćaju kategorije: bicikli, brodovi, ostalo.</w:t>
+      </w:r>
+    </w:p>
+    <w:p>
+      <w:pPr>
+        <w:ind w:left="360"/>
+        <w:jc w:val="center"/>
+        <w:rPr>
+          <w:sz w:val="28"/>
+          <w:szCs w:val="28"/>
+          <w:lang w:val="hr-HR"/>
+        </w:rPr>
+      </w:pPr>
+      <w:r>
+        <w:rPr>
+          <w:b/>
+          <w:bCs/>
+          <w:noProof/>
+          <w:sz w:val="28"/>
+          <w:szCs w:val="28"/>
+          <w:lang w:val="hr-HR"/>
+        </w:rPr>
+        <w:lastRenderedPageBreak/>
         <w:drawing>
-          <wp:inline distT="0" distB="0" distL="0" distR="0" wp14:anchorId="1EE33698" wp14:editId="2961F493">
-            <wp:extent cx="4162425" cy="5010785"/>
-            <wp:effectExtent l="0" t="0" r="9525" b="0"/>
-            <wp:docPr id="4" name="Picture 4"/>
+          <wp:inline distT="0" distB="0" distL="0" distR="0" wp14:anchorId="276332A2" wp14:editId="420D7827">
+            <wp:extent cx="3754897" cy="9086850"/>
+            <wp:effectExtent l="0" t="0" r="0" b="0"/>
+            <wp:docPr id="2" name="Picture 2"/>
             <wp:cNvGraphicFramePr>
               <a:graphicFrameLocks xmlns:a="http://schemas.openxmlformats.org/drawingml/2006/main" noChangeAspect="1"/>
             </wp:cNvGraphicFramePr>
@@ -6102,13 +6213,7 @@
                     <pic:cNvPicPr/>
                   </pic:nvPicPr>
                   <pic:blipFill>
-                    <a:blip r:embed="rId6">
-                      <a:extLst>
-                        <a:ext uri="{28A0092B-C50C-407E-A947-70E740481C1C}">
-                          <a14:useLocalDpi xmlns:a14="http://schemas.microsoft.com/office/drawing/2010/main" val="0"/>
-                        </a:ext>
-                      </a:extLst>
-                    </a:blip>
+                    <a:blip r:embed="rId6"/>
                     <a:stretch>
                       <a:fillRect/>
                     </a:stretch>
@@ -6116,7 +6221,7 @@
                   <pic:spPr>
                     <a:xfrm>
                       <a:off x="0" y="0"/>
-                      <a:ext cx="4162425" cy="5010785"/>
+                      <a:ext cx="3777985" cy="9142723"/>
                     </a:xfrm>
                     <a:prstGeom prst="rect">
                       <a:avLst/>

</xml_diff>

<commit_message>
napravljena nova dva api end pointa koji vracaju proizvodace/marke vozila, updaetan web api point, end point za kategorije vraca samo kategorije
</commit_message>
<xml_diff>
--- a/Dokumentacija/WebServisAPIGuide.docx
+++ b/Dokumentacija/WebServisAPIGuide.docx
@@ -4220,15 +4220,7 @@
           <w:szCs w:val="28"/>
           <w:lang w:val="hr-HR"/>
         </w:rPr>
-        <w:t xml:space="preserve"> </w:t>
-      </w:r>
-      <w:r>
-        <w:rPr>
-          <w:sz w:val="28"/>
-          <w:szCs w:val="28"/>
-          <w:lang w:val="hr-HR"/>
-        </w:rPr>
-        <w:t xml:space="preserve">i postavlja se datum do kada je </w:t>
+        <w:t xml:space="preserve"> i postavlja se datum do kada je </w:t>
       </w:r>
       <w:r>
         <w:rPr>
@@ -4239,8 +4231,6 @@
         <w:lastRenderedPageBreak/>
         <w:t>verificiran jednu godinu od današnjeg datuma</w:t>
       </w:r>
-      <w:bookmarkStart w:id="0" w:name="_GoBack"/>
-      <w:bookmarkEnd w:id="0"/>
       <w:r>
         <w:rPr>
           <w:sz w:val="28"/>
@@ -4366,7 +4356,7 @@
           <w:lang w:val="hr-HR"/>
         </w:rPr>
       </w:pPr>
-      <w:bookmarkStart w:id="1" w:name="_Hlk37859006"/>
+      <w:bookmarkStart w:id="0" w:name="_Hlk37859006"/>
       <w:r>
         <w:rPr>
           <w:b/>
@@ -5175,7 +5165,7 @@
         </w:rPr>
         <w:t>/</w:t>
       </w:r>
-      <w:bookmarkEnd w:id="1"/>
+      <w:bookmarkEnd w:id="0"/>
     </w:p>
     <w:p>
       <w:pPr>
@@ -5687,6 +5677,7 @@
         <w:rPr>
           <w:b/>
           <w:bCs/>
+          <w:noProof/>
           <w:sz w:val="28"/>
           <w:szCs w:val="28"/>
           <w:lang w:val="hr-HR"/>
@@ -5798,17 +5789,6 @@
     </w:p>
     <w:p>
       <w:pPr>
-        <w:ind w:left="360"/>
-        <w:rPr>
-          <w:sz w:val="28"/>
-          <w:szCs w:val="28"/>
-          <w:lang w:val="hr-HR"/>
-        </w:rPr>
-      </w:pPr>
-    </w:p>
-    <w:p>
-      <w:pPr>
-        <w:ind w:left="360"/>
         <w:rPr>
           <w:sz w:val="28"/>
           <w:szCs w:val="28"/>
@@ -5839,21 +5819,9 @@
           <w:szCs w:val="28"/>
           <w:lang w:val="hr-HR"/>
         </w:rPr>
+        <w:lastRenderedPageBreak/>
         <w:t>KATEGORIJE</w:t>
       </w:r>
-    </w:p>
-    <w:p>
-      <w:pPr>
-        <w:pStyle w:val="ListParagraph"/>
-        <w:ind w:left="360"/>
-        <w:rPr>
-          <w:b/>
-          <w:bCs/>
-          <w:sz w:val="28"/>
-          <w:szCs w:val="28"/>
-          <w:lang w:val="hr-HR"/>
-        </w:rPr>
-      </w:pPr>
     </w:p>
     <w:p>
       <w:pPr>
@@ -6031,7 +5999,25 @@
           <w:szCs w:val="28"/>
           <w:lang w:val="hr-HR"/>
         </w:rPr>
-        <w:t>Categories</w:t>
+        <w:t>c</w:t>
+      </w:r>
+      <w:r>
+        <w:rPr>
+          <w:sz w:val="28"/>
+          <w:szCs w:val="28"/>
+          <w:lang w:val="hr-HR"/>
+        </w:rPr>
+        <w:t>ategori</w:t>
+      </w:r>
+      <w:bookmarkStart w:id="1" w:name="_GoBack"/>
+      <w:bookmarkEnd w:id="1"/>
+      <w:r>
+        <w:rPr>
+          <w:sz w:val="28"/>
+          <w:szCs w:val="28"/>
+          <w:lang w:val="hr-HR"/>
+        </w:rPr>
+        <w:t>es</w:t>
       </w:r>
       <w:proofErr w:type="spellEnd"/>
     </w:p>
@@ -6102,25 +6088,7 @@
           <w:szCs w:val="28"/>
           <w:lang w:val="hr-HR"/>
         </w:rPr>
-        <w:t xml:space="preserve">pogledaj sljedeću stranicu (velika slika :D), napisano u </w:t>
-      </w:r>
-      <w:proofErr w:type="spellStart"/>
-      <w:r>
-        <w:rPr>
-          <w:sz w:val="28"/>
-          <w:szCs w:val="28"/>
-          <w:lang w:val="hr-HR"/>
-        </w:rPr>
-        <w:t>rječima</w:t>
-      </w:r>
-      <w:proofErr w:type="spellEnd"/>
-      <w:r>
-        <w:rPr>
-          <w:sz w:val="28"/>
-          <w:szCs w:val="28"/>
-          <w:lang w:val="hr-HR"/>
-        </w:rPr>
-        <w:t xml:space="preserve"> metoda vraća sve kategorije, jedan objekt kategorije se sastoji od imena, slike, liste proizvođača vozila (jedan objekt proizvođača vozila se sastoji od: imena, liste marki vozila).</w:t>
+        <w:t>sve kategorije</w:t>
       </w:r>
     </w:p>
     <w:p>
@@ -6148,33 +6116,7 @@
           <w:szCs w:val="28"/>
           <w:lang w:val="hr-HR"/>
         </w:rPr>
-        <w:t xml:space="preserve">napraviti jedan GET preko </w:t>
-      </w:r>
-      <w:proofErr w:type="spellStart"/>
-      <w:r>
-        <w:rPr>
-          <w:sz w:val="28"/>
-          <w:szCs w:val="28"/>
-          <w:lang w:val="hr-HR"/>
-        </w:rPr>
-        <w:t>postman</w:t>
-      </w:r>
-      <w:proofErr w:type="spellEnd"/>
-      <w:r>
-        <w:rPr>
-          <w:sz w:val="28"/>
-          <w:szCs w:val="28"/>
-          <w:lang w:val="hr-HR"/>
-        </w:rPr>
-        <w:t>-</w:t>
-      </w:r>
-      <w:r>
-        <w:rPr>
-          <w:sz w:val="28"/>
-          <w:szCs w:val="28"/>
-          <w:lang w:val="hr-HR"/>
-        </w:rPr>
-        <w:t>a ili browsera i sve će biti jasno. Pogledati i šta vraćaju kategorije: bicikli, brodovi, ostalo.</w:t>
+        <w:t>/</w:t>
       </w:r>
     </w:p>
     <w:p>
@@ -6189,19 +6131,15 @@
       </w:pPr>
       <w:r>
         <w:rPr>
-          <w:b/>
-          <w:bCs/>
-          <w:noProof/>
-          <w:sz w:val="28"/>
-          <w:szCs w:val="28"/>
-          <w:lang w:val="hr-HR"/>
-        </w:rPr>
-        <w:lastRenderedPageBreak/>
+          <w:sz w:val="28"/>
+          <w:szCs w:val="28"/>
+          <w:lang w:val="hr-HR"/>
+        </w:rPr>
         <w:drawing>
-          <wp:inline distT="0" distB="0" distL="0" distR="0" wp14:anchorId="276332A2" wp14:editId="420D7827">
-            <wp:extent cx="3754897" cy="9086850"/>
+          <wp:inline distT="0" distB="0" distL="0" distR="0" wp14:anchorId="250B06D7" wp14:editId="42049C79">
+            <wp:extent cx="2933700" cy="5488855"/>
             <wp:effectExtent l="0" t="0" r="0" b="0"/>
-            <wp:docPr id="2" name="Picture 2"/>
+            <wp:docPr id="3" name="Picture 3"/>
             <wp:cNvGraphicFramePr>
               <a:graphicFrameLocks xmlns:a="http://schemas.openxmlformats.org/drawingml/2006/main" noChangeAspect="1"/>
             </wp:cNvGraphicFramePr>
@@ -6221,7 +6159,7 @@
                   <pic:spPr>
                     <a:xfrm>
                       <a:off x="0" y="0"/>
-                      <a:ext cx="3777985" cy="9142723"/>
+                      <a:ext cx="3049057" cy="5704684"/>
                     </a:xfrm>
                     <a:prstGeom prst="rect">
                       <a:avLst/>
@@ -6236,12 +6174,869 @@
     </w:p>
     <w:p>
       <w:pPr>
-        <w:rPr>
-          <w:sz w:val="28"/>
-          <w:szCs w:val="28"/>
-          <w:lang w:val="hr-HR"/>
-        </w:rPr>
-      </w:pPr>
+        <w:pStyle w:val="ListParagraph"/>
+        <w:numPr>
+          <w:ilvl w:val="1"/>
+          <w:numId w:val="3"/>
+        </w:numPr>
+        <w:rPr>
+          <w:b/>
+          <w:bCs/>
+          <w:sz w:val="28"/>
+          <w:szCs w:val="28"/>
+          <w:lang w:val="hr-HR"/>
+        </w:rPr>
+      </w:pPr>
+      <w:r>
+        <w:rPr>
+          <w:b/>
+          <w:bCs/>
+          <w:sz w:val="28"/>
+          <w:szCs w:val="28"/>
+          <w:lang w:val="hr-HR"/>
+        </w:rPr>
+        <w:lastRenderedPageBreak/>
+        <w:t xml:space="preserve">Dohvat svih </w:t>
+      </w:r>
+      <w:r>
+        <w:rPr>
+          <w:b/>
+          <w:bCs/>
+          <w:sz w:val="28"/>
+          <w:szCs w:val="28"/>
+          <w:lang w:val="hr-HR"/>
+        </w:rPr>
+        <w:t>proizvođača vozila</w:t>
+      </w:r>
+    </w:p>
+    <w:p>
+      <w:pPr>
+        <w:ind w:left="360"/>
+        <w:rPr>
+          <w:b/>
+          <w:bCs/>
+          <w:sz w:val="28"/>
+          <w:szCs w:val="28"/>
+          <w:lang w:val="hr-HR"/>
+        </w:rPr>
+      </w:pPr>
+      <w:r>
+        <w:rPr>
+          <w:b/>
+          <w:bCs/>
+          <w:sz w:val="28"/>
+          <w:szCs w:val="28"/>
+          <w:lang w:val="hr-HR"/>
+        </w:rPr>
+        <w:t>Metoda: GET</w:t>
+      </w:r>
+    </w:p>
+    <w:p>
+      <w:pPr>
+        <w:ind w:left="360"/>
+        <w:rPr>
+          <w:sz w:val="28"/>
+          <w:szCs w:val="28"/>
+          <w:lang w:val="hr-HR"/>
+        </w:rPr>
+      </w:pPr>
+      <w:proofErr w:type="spellStart"/>
+      <w:r>
+        <w:rPr>
+          <w:b/>
+          <w:bCs/>
+          <w:sz w:val="28"/>
+          <w:szCs w:val="28"/>
+          <w:lang w:val="hr-HR"/>
+        </w:rPr>
+        <w:t>Postfix</w:t>
+      </w:r>
+      <w:proofErr w:type="spellEnd"/>
+      <w:r>
+        <w:rPr>
+          <w:b/>
+          <w:bCs/>
+          <w:sz w:val="28"/>
+          <w:szCs w:val="28"/>
+          <w:lang w:val="hr-HR"/>
+        </w:rPr>
+        <w:t xml:space="preserve"> adrese: </w:t>
+      </w:r>
+      <w:proofErr w:type="spellStart"/>
+      <w:r>
+        <w:rPr>
+          <w:sz w:val="28"/>
+          <w:szCs w:val="28"/>
+          <w:lang w:val="hr-HR"/>
+        </w:rPr>
+        <w:t>api</w:t>
+      </w:r>
+      <w:proofErr w:type="spellEnd"/>
+      <w:r>
+        <w:rPr>
+          <w:sz w:val="28"/>
+          <w:szCs w:val="28"/>
+          <w:lang w:val="hr-HR"/>
+        </w:rPr>
+        <w:t>/</w:t>
+      </w:r>
+      <w:proofErr w:type="spellStart"/>
+      <w:r>
+        <w:rPr>
+          <w:sz w:val="28"/>
+          <w:szCs w:val="28"/>
+          <w:lang w:val="hr-HR"/>
+        </w:rPr>
+        <w:t>vehicleManufacturers</w:t>
+      </w:r>
+      <w:proofErr w:type="spellEnd"/>
+      <w:r>
+        <w:rPr>
+          <w:sz w:val="28"/>
+          <w:szCs w:val="28"/>
+          <w:lang w:val="hr-HR"/>
+        </w:rPr>
+        <w:t>/</w:t>
+      </w:r>
+      <w:proofErr w:type="spellStart"/>
+      <w:r>
+        <w:rPr>
+          <w:sz w:val="28"/>
+          <w:szCs w:val="28"/>
+          <w:lang w:val="hr-HR"/>
+        </w:rPr>
+        <w:t>id</w:t>
+      </w:r>
+      <w:proofErr w:type="spellEnd"/>
+    </w:p>
+    <w:p>
+      <w:pPr>
+        <w:ind w:left="360"/>
+        <w:rPr>
+          <w:b/>
+          <w:bCs/>
+          <w:sz w:val="28"/>
+          <w:szCs w:val="28"/>
+          <w:lang w:val="hr-HR"/>
+        </w:rPr>
+      </w:pPr>
+      <w:r>
+        <w:rPr>
+          <w:b/>
+          <w:bCs/>
+          <w:sz w:val="28"/>
+          <w:szCs w:val="28"/>
+          <w:lang w:val="hr-HR"/>
+        </w:rPr>
+        <w:t xml:space="preserve">Primjer lokalne adrese: </w:t>
+      </w:r>
+      <w:r>
+        <w:rPr>
+          <w:sz w:val="28"/>
+          <w:szCs w:val="28"/>
+          <w:lang w:val="hr-HR"/>
+        </w:rPr>
+        <w:t>http://localhost:55598/</w:t>
+      </w:r>
+      <w:r>
+        <w:rPr>
+          <w:lang w:val="hr-HR"/>
+        </w:rPr>
+        <w:t xml:space="preserve"> </w:t>
+      </w:r>
+      <w:proofErr w:type="spellStart"/>
+      <w:r>
+        <w:rPr>
+          <w:sz w:val="28"/>
+          <w:szCs w:val="28"/>
+          <w:lang w:val="hr-HR"/>
+        </w:rPr>
+        <w:t>api</w:t>
+      </w:r>
+      <w:proofErr w:type="spellEnd"/>
+      <w:r>
+        <w:rPr>
+          <w:sz w:val="28"/>
+          <w:szCs w:val="28"/>
+          <w:lang w:val="hr-HR"/>
+        </w:rPr>
+        <w:t>/</w:t>
+      </w:r>
+      <w:proofErr w:type="spellStart"/>
+      <w:r>
+        <w:rPr>
+          <w:sz w:val="28"/>
+          <w:szCs w:val="28"/>
+          <w:lang w:val="hr-HR"/>
+        </w:rPr>
+        <w:t>vehicleManufacturers</w:t>
+      </w:r>
+      <w:proofErr w:type="spellEnd"/>
+      <w:r>
+        <w:rPr>
+          <w:sz w:val="28"/>
+          <w:szCs w:val="28"/>
+          <w:lang w:val="hr-HR"/>
+        </w:rPr>
+        <w:t>/</w:t>
+      </w:r>
+      <w:r>
+        <w:rPr>
+          <w:sz w:val="28"/>
+          <w:szCs w:val="28"/>
+          <w:lang w:val="hr-HR"/>
+        </w:rPr>
+        <w:t>5</w:t>
+      </w:r>
+    </w:p>
+    <w:p>
+      <w:pPr>
+        <w:ind w:left="360"/>
+        <w:rPr>
+          <w:sz w:val="28"/>
+          <w:szCs w:val="28"/>
+          <w:lang w:val="hr-HR"/>
+        </w:rPr>
+      </w:pPr>
+      <w:proofErr w:type="spellStart"/>
+      <w:r>
+        <w:rPr>
+          <w:b/>
+          <w:bCs/>
+          <w:sz w:val="28"/>
+          <w:szCs w:val="28"/>
+          <w:lang w:val="hr-HR"/>
+        </w:rPr>
+        <w:t>Body</w:t>
+      </w:r>
+      <w:proofErr w:type="spellEnd"/>
+      <w:r>
+        <w:rPr>
+          <w:b/>
+          <w:bCs/>
+          <w:sz w:val="28"/>
+          <w:szCs w:val="28"/>
+          <w:lang w:val="hr-HR"/>
+        </w:rPr>
+        <w:t>: /</w:t>
+      </w:r>
+    </w:p>
+    <w:p>
+      <w:pPr>
+        <w:ind w:left="360"/>
+        <w:rPr>
+          <w:sz w:val="28"/>
+          <w:szCs w:val="28"/>
+          <w:lang w:val="hr-HR"/>
+        </w:rPr>
+      </w:pPr>
+      <w:r>
+        <w:rPr>
+          <w:b/>
+          <w:bCs/>
+          <w:sz w:val="28"/>
+          <w:szCs w:val="28"/>
+          <w:lang w:val="hr-HR"/>
+        </w:rPr>
+        <w:t xml:space="preserve">Vraca: </w:t>
+      </w:r>
+      <w:r>
+        <w:rPr>
+          <w:sz w:val="28"/>
+          <w:szCs w:val="28"/>
+          <w:lang w:val="hr-HR"/>
+        </w:rPr>
+        <w:t xml:space="preserve">sve </w:t>
+      </w:r>
+      <w:proofErr w:type="spellStart"/>
+      <w:r>
+        <w:rPr>
+          <w:sz w:val="28"/>
+          <w:szCs w:val="28"/>
+          <w:lang w:val="hr-HR"/>
+        </w:rPr>
+        <w:t>proizođače</w:t>
+      </w:r>
+      <w:proofErr w:type="spellEnd"/>
+      <w:r>
+        <w:rPr>
+          <w:sz w:val="28"/>
+          <w:szCs w:val="28"/>
+          <w:lang w:val="hr-HR"/>
+        </w:rPr>
+        <w:t xml:space="preserve"> pod danom kategorijom(</w:t>
+      </w:r>
+      <w:proofErr w:type="spellStart"/>
+      <w:r>
+        <w:rPr>
+          <w:sz w:val="28"/>
+          <w:szCs w:val="28"/>
+          <w:lang w:val="hr-HR"/>
+        </w:rPr>
+        <w:t>id</w:t>
+      </w:r>
+      <w:proofErr w:type="spellEnd"/>
+      <w:r>
+        <w:rPr>
+          <w:sz w:val="28"/>
+          <w:szCs w:val="28"/>
+          <w:lang w:val="hr-HR"/>
+        </w:rPr>
+        <w:t>)</w:t>
+      </w:r>
+    </w:p>
+    <w:p>
+      <w:pPr>
+        <w:ind w:left="360"/>
+        <w:rPr>
+          <w:sz w:val="28"/>
+          <w:szCs w:val="28"/>
+          <w:lang w:val="hr-HR"/>
+        </w:rPr>
+      </w:pPr>
+      <w:r>
+        <w:rPr>
+          <w:b/>
+          <w:bCs/>
+          <w:sz w:val="28"/>
+          <w:szCs w:val="28"/>
+          <w:lang w:val="hr-HR"/>
+        </w:rPr>
+        <w:t xml:space="preserve">Komentar pisca: </w:t>
+      </w:r>
+      <w:r>
+        <w:rPr>
+          <w:sz w:val="28"/>
+          <w:szCs w:val="28"/>
+          <w:lang w:val="hr-HR"/>
+        </w:rPr>
+        <w:t>/</w:t>
+      </w:r>
+    </w:p>
+    <w:p>
+      <w:pPr>
+        <w:ind w:left="360"/>
+        <w:rPr>
+          <w:sz w:val="28"/>
+          <w:szCs w:val="28"/>
+          <w:lang w:val="hr-HR"/>
+        </w:rPr>
+      </w:pPr>
+    </w:p>
+    <w:p>
+      <w:pPr>
+        <w:jc w:val="center"/>
+        <w:rPr>
+          <w:sz w:val="28"/>
+          <w:szCs w:val="28"/>
+          <w:lang w:val="hr-HR"/>
+        </w:rPr>
+      </w:pPr>
+      <w:r>
+        <w:rPr>
+          <w:sz w:val="28"/>
+          <w:szCs w:val="28"/>
+          <w:lang w:val="hr-HR"/>
+        </w:rPr>
+        <w:drawing>
+          <wp:inline distT="0" distB="0" distL="0" distR="0" wp14:anchorId="0E5AB7F2" wp14:editId="494F8413">
+            <wp:extent cx="4277322" cy="4201111"/>
+            <wp:effectExtent l="0" t="0" r="9525" b="9525"/>
+            <wp:docPr id="6" name="Picture 6"/>
+            <wp:cNvGraphicFramePr>
+              <a:graphicFrameLocks xmlns:a="http://schemas.openxmlformats.org/drawingml/2006/main" noChangeAspect="1"/>
+            </wp:cNvGraphicFramePr>
+            <a:graphic xmlns:a="http://schemas.openxmlformats.org/drawingml/2006/main">
+              <a:graphicData uri="http://schemas.openxmlformats.org/drawingml/2006/picture">
+                <pic:pic xmlns:pic="http://schemas.openxmlformats.org/drawingml/2006/picture">
+                  <pic:nvPicPr>
+                    <pic:cNvPr id="1" name=""/>
+                    <pic:cNvPicPr/>
+                  </pic:nvPicPr>
+                  <pic:blipFill>
+                    <a:blip r:embed="rId7"/>
+                    <a:stretch>
+                      <a:fillRect/>
+                    </a:stretch>
+                  </pic:blipFill>
+                  <pic:spPr>
+                    <a:xfrm>
+                      <a:off x="0" y="0"/>
+                      <a:ext cx="4277322" cy="4201111"/>
+                    </a:xfrm>
+                    <a:prstGeom prst="rect">
+                      <a:avLst/>
+                    </a:prstGeom>
+                  </pic:spPr>
+                </pic:pic>
+              </a:graphicData>
+            </a:graphic>
+          </wp:inline>
+        </w:drawing>
+      </w:r>
+    </w:p>
+    <w:p>
+      <w:pPr>
+        <w:jc w:val="center"/>
+        <w:rPr>
+          <w:sz w:val="28"/>
+          <w:szCs w:val="28"/>
+          <w:lang w:val="hr-HR"/>
+        </w:rPr>
+      </w:pPr>
+    </w:p>
+    <w:p>
+      <w:pPr>
+        <w:jc w:val="center"/>
+        <w:rPr>
+          <w:sz w:val="28"/>
+          <w:szCs w:val="28"/>
+          <w:lang w:val="hr-HR"/>
+        </w:rPr>
+      </w:pPr>
+    </w:p>
+    <w:p>
+      <w:pPr>
+        <w:jc w:val="center"/>
+        <w:rPr>
+          <w:sz w:val="28"/>
+          <w:szCs w:val="28"/>
+          <w:lang w:val="hr-HR"/>
+        </w:rPr>
+      </w:pPr>
+    </w:p>
+    <w:p>
+      <w:pPr>
+        <w:pStyle w:val="ListParagraph"/>
+        <w:numPr>
+          <w:ilvl w:val="1"/>
+          <w:numId w:val="3"/>
+        </w:numPr>
+        <w:rPr>
+          <w:b/>
+          <w:bCs/>
+          <w:sz w:val="28"/>
+          <w:szCs w:val="28"/>
+          <w:lang w:val="hr-HR"/>
+        </w:rPr>
+      </w:pPr>
+      <w:r>
+        <w:rPr>
+          <w:b/>
+          <w:bCs/>
+          <w:sz w:val="28"/>
+          <w:szCs w:val="28"/>
+          <w:lang w:val="hr-HR"/>
+        </w:rPr>
+        <w:lastRenderedPageBreak/>
+        <w:t xml:space="preserve">Dohvat svih </w:t>
+      </w:r>
+      <w:r>
+        <w:rPr>
+          <w:b/>
+          <w:bCs/>
+          <w:sz w:val="28"/>
+          <w:szCs w:val="28"/>
+          <w:lang w:val="hr-HR"/>
+        </w:rPr>
+        <w:t>marki vozila</w:t>
+      </w:r>
+    </w:p>
+    <w:p>
+      <w:pPr>
+        <w:ind w:left="360"/>
+        <w:rPr>
+          <w:b/>
+          <w:bCs/>
+          <w:sz w:val="28"/>
+          <w:szCs w:val="28"/>
+          <w:lang w:val="hr-HR"/>
+        </w:rPr>
+      </w:pPr>
+      <w:r>
+        <w:rPr>
+          <w:b/>
+          <w:bCs/>
+          <w:sz w:val="28"/>
+          <w:szCs w:val="28"/>
+          <w:lang w:val="hr-HR"/>
+        </w:rPr>
+        <w:t>Metoda: GET</w:t>
+      </w:r>
+    </w:p>
+    <w:p>
+      <w:pPr>
+        <w:ind w:left="360"/>
+        <w:rPr>
+          <w:sz w:val="28"/>
+          <w:szCs w:val="28"/>
+          <w:lang w:val="hr-HR"/>
+        </w:rPr>
+      </w:pPr>
+      <w:proofErr w:type="spellStart"/>
+      <w:r>
+        <w:rPr>
+          <w:b/>
+          <w:bCs/>
+          <w:sz w:val="28"/>
+          <w:szCs w:val="28"/>
+          <w:lang w:val="hr-HR"/>
+        </w:rPr>
+        <w:t>Postfix</w:t>
+      </w:r>
+      <w:proofErr w:type="spellEnd"/>
+      <w:r>
+        <w:rPr>
+          <w:b/>
+          <w:bCs/>
+          <w:sz w:val="28"/>
+          <w:szCs w:val="28"/>
+          <w:lang w:val="hr-HR"/>
+        </w:rPr>
+        <w:t xml:space="preserve"> adrese: </w:t>
+      </w:r>
+      <w:proofErr w:type="spellStart"/>
+      <w:r>
+        <w:rPr>
+          <w:sz w:val="28"/>
+          <w:szCs w:val="28"/>
+          <w:lang w:val="hr-HR"/>
+        </w:rPr>
+        <w:t>api</w:t>
+      </w:r>
+      <w:proofErr w:type="spellEnd"/>
+      <w:r>
+        <w:rPr>
+          <w:sz w:val="28"/>
+          <w:szCs w:val="28"/>
+          <w:lang w:val="hr-HR"/>
+        </w:rPr>
+        <w:t>/</w:t>
+      </w:r>
+      <w:proofErr w:type="spellStart"/>
+      <w:r>
+        <w:rPr>
+          <w:sz w:val="28"/>
+          <w:szCs w:val="28"/>
+          <w:lang w:val="hr-HR"/>
+        </w:rPr>
+        <w:t>vehicleM</w:t>
+      </w:r>
+      <w:r>
+        <w:rPr>
+          <w:sz w:val="28"/>
+          <w:szCs w:val="28"/>
+          <w:lang w:val="hr-HR"/>
+        </w:rPr>
+        <w:t>odels</w:t>
+      </w:r>
+      <w:proofErr w:type="spellEnd"/>
+      <w:r>
+        <w:rPr>
+          <w:sz w:val="28"/>
+          <w:szCs w:val="28"/>
+          <w:lang w:val="hr-HR"/>
+        </w:rPr>
+        <w:t>/</w:t>
+      </w:r>
+      <w:proofErr w:type="spellStart"/>
+      <w:r>
+        <w:rPr>
+          <w:sz w:val="28"/>
+          <w:szCs w:val="28"/>
+          <w:lang w:val="hr-HR"/>
+        </w:rPr>
+        <w:t>id</w:t>
+      </w:r>
+      <w:proofErr w:type="spellEnd"/>
+    </w:p>
+    <w:p>
+      <w:pPr>
+        <w:ind w:left="360"/>
+        <w:rPr>
+          <w:b/>
+          <w:bCs/>
+          <w:sz w:val="28"/>
+          <w:szCs w:val="28"/>
+          <w:lang w:val="hr-HR"/>
+        </w:rPr>
+      </w:pPr>
+      <w:r>
+        <w:rPr>
+          <w:b/>
+          <w:bCs/>
+          <w:sz w:val="28"/>
+          <w:szCs w:val="28"/>
+          <w:lang w:val="hr-HR"/>
+        </w:rPr>
+        <w:t xml:space="preserve">Primjer lokalne adrese: </w:t>
+      </w:r>
+      <w:r>
+        <w:rPr>
+          <w:sz w:val="28"/>
+          <w:szCs w:val="28"/>
+          <w:lang w:val="hr-HR"/>
+        </w:rPr>
+        <w:t>http://localhost:55598/</w:t>
+      </w:r>
+      <w:r>
+        <w:rPr>
+          <w:lang w:val="hr-HR"/>
+        </w:rPr>
+        <w:t xml:space="preserve"> </w:t>
+      </w:r>
+      <w:proofErr w:type="spellStart"/>
+      <w:r>
+        <w:rPr>
+          <w:sz w:val="28"/>
+          <w:szCs w:val="28"/>
+          <w:lang w:val="hr-HR"/>
+        </w:rPr>
+        <w:t>api</w:t>
+      </w:r>
+      <w:proofErr w:type="spellEnd"/>
+      <w:r>
+        <w:rPr>
+          <w:sz w:val="28"/>
+          <w:szCs w:val="28"/>
+          <w:lang w:val="hr-HR"/>
+        </w:rPr>
+        <w:t>/</w:t>
+      </w:r>
+      <w:proofErr w:type="spellStart"/>
+      <w:r>
+        <w:rPr>
+          <w:sz w:val="28"/>
+          <w:szCs w:val="28"/>
+          <w:lang w:val="hr-HR"/>
+        </w:rPr>
+        <w:t>vehicle</w:t>
+      </w:r>
+      <w:r>
+        <w:rPr>
+          <w:sz w:val="28"/>
+          <w:szCs w:val="28"/>
+          <w:lang w:val="hr-HR"/>
+        </w:rPr>
+        <w:t>Models</w:t>
+      </w:r>
+      <w:proofErr w:type="spellEnd"/>
+      <w:r>
+        <w:rPr>
+          <w:sz w:val="28"/>
+          <w:szCs w:val="28"/>
+          <w:lang w:val="hr-HR"/>
+        </w:rPr>
+        <w:t>/</w:t>
+      </w:r>
+      <w:r>
+        <w:rPr>
+          <w:sz w:val="28"/>
+          <w:szCs w:val="28"/>
+          <w:lang w:val="hr-HR"/>
+        </w:rPr>
+        <w:t>1</w:t>
+      </w:r>
+    </w:p>
+    <w:p>
+      <w:pPr>
+        <w:ind w:left="360"/>
+        <w:rPr>
+          <w:sz w:val="28"/>
+          <w:szCs w:val="28"/>
+          <w:lang w:val="hr-HR"/>
+        </w:rPr>
+      </w:pPr>
+      <w:proofErr w:type="spellStart"/>
+      <w:r>
+        <w:rPr>
+          <w:b/>
+          <w:bCs/>
+          <w:sz w:val="28"/>
+          <w:szCs w:val="28"/>
+          <w:lang w:val="hr-HR"/>
+        </w:rPr>
+        <w:t>Body</w:t>
+      </w:r>
+      <w:proofErr w:type="spellEnd"/>
+      <w:r>
+        <w:rPr>
+          <w:b/>
+          <w:bCs/>
+          <w:sz w:val="28"/>
+          <w:szCs w:val="28"/>
+          <w:lang w:val="hr-HR"/>
+        </w:rPr>
+        <w:t>: /</w:t>
+      </w:r>
+    </w:p>
+    <w:p>
+      <w:pPr>
+        <w:ind w:left="360"/>
+        <w:rPr>
+          <w:sz w:val="28"/>
+          <w:szCs w:val="28"/>
+          <w:lang w:val="hr-HR"/>
+        </w:rPr>
+      </w:pPr>
+      <w:r>
+        <w:rPr>
+          <w:b/>
+          <w:bCs/>
+          <w:sz w:val="28"/>
+          <w:szCs w:val="28"/>
+          <w:lang w:val="hr-HR"/>
+        </w:rPr>
+        <w:t xml:space="preserve">Vraca: </w:t>
+      </w:r>
+      <w:r>
+        <w:rPr>
+          <w:sz w:val="28"/>
+          <w:szCs w:val="28"/>
+          <w:lang w:val="hr-HR"/>
+        </w:rPr>
+        <w:t xml:space="preserve">sve </w:t>
+      </w:r>
+      <w:r>
+        <w:rPr>
+          <w:sz w:val="28"/>
+          <w:szCs w:val="28"/>
+          <w:lang w:val="hr-HR"/>
+        </w:rPr>
+        <w:t>modele</w:t>
+      </w:r>
+      <w:r>
+        <w:rPr>
+          <w:sz w:val="28"/>
+          <w:szCs w:val="28"/>
+          <w:lang w:val="hr-HR"/>
+        </w:rPr>
+        <w:t xml:space="preserve"> pod dan</w:t>
+      </w:r>
+      <w:r>
+        <w:rPr>
+          <w:sz w:val="28"/>
+          <w:szCs w:val="28"/>
+          <w:lang w:val="hr-HR"/>
+        </w:rPr>
+        <w:t>im proizvođačem</w:t>
+      </w:r>
+      <w:r>
+        <w:rPr>
+          <w:sz w:val="28"/>
+          <w:szCs w:val="28"/>
+          <w:lang w:val="hr-HR"/>
+        </w:rPr>
+        <w:t>(</w:t>
+      </w:r>
+      <w:proofErr w:type="spellStart"/>
+      <w:r>
+        <w:rPr>
+          <w:sz w:val="28"/>
+          <w:szCs w:val="28"/>
+          <w:lang w:val="hr-HR"/>
+        </w:rPr>
+        <w:t>id</w:t>
+      </w:r>
+      <w:proofErr w:type="spellEnd"/>
+      <w:r>
+        <w:rPr>
+          <w:sz w:val="28"/>
+          <w:szCs w:val="28"/>
+          <w:lang w:val="hr-HR"/>
+        </w:rPr>
+        <w:t>)</w:t>
+      </w:r>
+    </w:p>
+    <w:p>
+      <w:pPr>
+        <w:ind w:left="360"/>
+        <w:rPr>
+          <w:sz w:val="28"/>
+          <w:szCs w:val="28"/>
+          <w:lang w:val="hr-HR"/>
+        </w:rPr>
+      </w:pPr>
+      <w:r>
+        <w:rPr>
+          <w:b/>
+          <w:bCs/>
+          <w:sz w:val="28"/>
+          <w:szCs w:val="28"/>
+          <w:lang w:val="hr-HR"/>
+        </w:rPr>
+        <w:t xml:space="preserve">Komentar pisca: </w:t>
+      </w:r>
+      <w:r>
+        <w:rPr>
+          <w:sz w:val="28"/>
+          <w:szCs w:val="28"/>
+          <w:lang w:val="hr-HR"/>
+        </w:rPr>
+        <w:t>/</w:t>
+      </w:r>
+    </w:p>
+    <w:p>
+      <w:pPr>
+        <w:ind w:left="360"/>
+        <w:rPr>
+          <w:sz w:val="28"/>
+          <w:szCs w:val="28"/>
+          <w:lang w:val="hr-HR"/>
+        </w:rPr>
+      </w:pPr>
+    </w:p>
+    <w:p>
+      <w:pPr>
+        <w:jc w:val="center"/>
+        <w:rPr>
+          <w:sz w:val="28"/>
+          <w:szCs w:val="28"/>
+          <w:lang w:val="hr-HR"/>
+        </w:rPr>
+      </w:pPr>
+      <w:r>
+        <w:rPr>
+          <w:sz w:val="28"/>
+          <w:szCs w:val="28"/>
+          <w:lang w:val="hr-HR"/>
+        </w:rPr>
+        <w:drawing>
+          <wp:inline distT="0" distB="0" distL="0" distR="0" wp14:anchorId="01B8697D" wp14:editId="1AB3A486">
+            <wp:extent cx="3686689" cy="2934109"/>
+            <wp:effectExtent l="0" t="0" r="9525" b="0"/>
+            <wp:docPr id="5" name="Picture 5"/>
+            <wp:cNvGraphicFramePr>
+              <a:graphicFrameLocks xmlns:a="http://schemas.openxmlformats.org/drawingml/2006/main" noChangeAspect="1"/>
+            </wp:cNvGraphicFramePr>
+            <a:graphic xmlns:a="http://schemas.openxmlformats.org/drawingml/2006/main">
+              <a:graphicData uri="http://schemas.openxmlformats.org/drawingml/2006/picture">
+                <pic:pic xmlns:pic="http://schemas.openxmlformats.org/drawingml/2006/picture">
+                  <pic:nvPicPr>
+                    <pic:cNvPr id="1" name=""/>
+                    <pic:cNvPicPr/>
+                  </pic:nvPicPr>
+                  <pic:blipFill>
+                    <a:blip r:embed="rId8"/>
+                    <a:stretch>
+                      <a:fillRect/>
+                    </a:stretch>
+                  </pic:blipFill>
+                  <pic:spPr>
+                    <a:xfrm>
+                      <a:off x="0" y="0"/>
+                      <a:ext cx="3686689" cy="2934109"/>
+                    </a:xfrm>
+                    <a:prstGeom prst="rect">
+                      <a:avLst/>
+                    </a:prstGeom>
+                  </pic:spPr>
+                </pic:pic>
+              </a:graphicData>
+            </a:graphic>
+          </wp:inline>
+        </w:drawing>
+      </w:r>
     </w:p>
     <w:sectPr>
       <w:pgSz w:w="12240" w:h="15840"/>

</xml_diff>

<commit_message>
postavljanje oglasa, dodano puno linkova, updatedate skripte za kreiranje i inesrtanje u bazu, updatean api guide
</commit_message>
<xml_diff>
--- a/Dokumentacija/WebServisAPIGuide.docx
+++ b/Dokumentacija/WebServisAPIGuide.docx
@@ -6007,17 +6007,7 @@
           <w:szCs w:val="28"/>
           <w:lang w:val="hr-HR"/>
         </w:rPr>
-        <w:t>ategori</w:t>
-      </w:r>
-      <w:bookmarkStart w:id="1" w:name="_GoBack"/>
-      <w:bookmarkEnd w:id="1"/>
-      <w:r>
-        <w:rPr>
-          <w:sz w:val="28"/>
-          <w:szCs w:val="28"/>
-          <w:lang w:val="hr-HR"/>
-        </w:rPr>
-        <w:t>es</w:t>
+        <w:t>ategories</w:t>
       </w:r>
       <w:proofErr w:type="spellEnd"/>
     </w:p>
@@ -6131,6 +6121,7 @@
       </w:pPr>
       <w:r>
         <w:rPr>
+          <w:noProof/>
           <w:sz w:val="28"/>
           <w:szCs w:val="28"/>
           <w:lang w:val="hr-HR"/>
@@ -6196,17 +6187,7 @@
           <w:lang w:val="hr-HR"/>
         </w:rPr>
         <w:lastRenderedPageBreak/>
-        <w:t xml:space="preserve">Dohvat svih </w:t>
-      </w:r>
-      <w:r>
-        <w:rPr>
-          <w:b/>
-          <w:bCs/>
-          <w:sz w:val="28"/>
-          <w:szCs w:val="28"/>
-          <w:lang w:val="hr-HR"/>
-        </w:rPr>
-        <w:t>proizvođača vozila</w:t>
+        <w:t>Dohvat svih proizvođača vozila</w:t>
       </w:r>
     </w:p>
     <w:p>
@@ -6378,140 +6359,132 @@
           <w:szCs w:val="28"/>
           <w:lang w:val="hr-HR"/>
         </w:rPr>
+        <w:t>/5</w:t>
+      </w:r>
+    </w:p>
+    <w:p>
+      <w:pPr>
+        <w:ind w:left="360"/>
+        <w:rPr>
+          <w:sz w:val="28"/>
+          <w:szCs w:val="28"/>
+          <w:lang w:val="hr-HR"/>
+        </w:rPr>
+      </w:pPr>
+      <w:proofErr w:type="spellStart"/>
+      <w:r>
+        <w:rPr>
+          <w:b/>
+          <w:bCs/>
+          <w:sz w:val="28"/>
+          <w:szCs w:val="28"/>
+          <w:lang w:val="hr-HR"/>
+        </w:rPr>
+        <w:t>Body</w:t>
+      </w:r>
+      <w:proofErr w:type="spellEnd"/>
+      <w:r>
+        <w:rPr>
+          <w:b/>
+          <w:bCs/>
+          <w:sz w:val="28"/>
+          <w:szCs w:val="28"/>
+          <w:lang w:val="hr-HR"/>
+        </w:rPr>
+        <w:t>: /</w:t>
+      </w:r>
+    </w:p>
+    <w:p>
+      <w:pPr>
+        <w:ind w:left="360"/>
+        <w:rPr>
+          <w:sz w:val="28"/>
+          <w:szCs w:val="28"/>
+          <w:lang w:val="hr-HR"/>
+        </w:rPr>
+      </w:pPr>
+      <w:r>
+        <w:rPr>
+          <w:b/>
+          <w:bCs/>
+          <w:sz w:val="28"/>
+          <w:szCs w:val="28"/>
+          <w:lang w:val="hr-HR"/>
+        </w:rPr>
+        <w:t xml:space="preserve">Vraca: </w:t>
+      </w:r>
+      <w:r>
+        <w:rPr>
+          <w:sz w:val="28"/>
+          <w:szCs w:val="28"/>
+          <w:lang w:val="hr-HR"/>
+        </w:rPr>
+        <w:t xml:space="preserve">sve </w:t>
+      </w:r>
+      <w:proofErr w:type="spellStart"/>
+      <w:r>
+        <w:rPr>
+          <w:sz w:val="28"/>
+          <w:szCs w:val="28"/>
+          <w:lang w:val="hr-HR"/>
+        </w:rPr>
+        <w:t>proizođače</w:t>
+      </w:r>
+      <w:proofErr w:type="spellEnd"/>
+      <w:r>
+        <w:rPr>
+          <w:sz w:val="28"/>
+          <w:szCs w:val="28"/>
+          <w:lang w:val="hr-HR"/>
+        </w:rPr>
+        <w:t xml:space="preserve"> pod danom kategorijom(</w:t>
+      </w:r>
+      <w:proofErr w:type="spellStart"/>
+      <w:r>
+        <w:rPr>
+          <w:sz w:val="28"/>
+          <w:szCs w:val="28"/>
+          <w:lang w:val="hr-HR"/>
+        </w:rPr>
+        <w:t>id</w:t>
+      </w:r>
+      <w:proofErr w:type="spellEnd"/>
+      <w:r>
+        <w:rPr>
+          <w:sz w:val="28"/>
+          <w:szCs w:val="28"/>
+          <w:lang w:val="hr-HR"/>
+        </w:rPr>
+        <w:t>)</w:t>
+      </w:r>
+    </w:p>
+    <w:p>
+      <w:pPr>
+        <w:ind w:left="360"/>
+        <w:rPr>
+          <w:sz w:val="28"/>
+          <w:szCs w:val="28"/>
+          <w:lang w:val="hr-HR"/>
+        </w:rPr>
+      </w:pPr>
+      <w:r>
+        <w:rPr>
+          <w:b/>
+          <w:bCs/>
+          <w:sz w:val="28"/>
+          <w:szCs w:val="28"/>
+          <w:lang w:val="hr-HR"/>
+        </w:rPr>
+        <w:t xml:space="preserve">Komentar pisca: </w:t>
+      </w:r>
+      <w:r>
+        <w:rPr>
+          <w:sz w:val="28"/>
+          <w:szCs w:val="28"/>
+          <w:lang w:val="hr-HR"/>
+        </w:rPr>
         <w:t>/</w:t>
       </w:r>
-      <w:r>
-        <w:rPr>
-          <w:sz w:val="28"/>
-          <w:szCs w:val="28"/>
-          <w:lang w:val="hr-HR"/>
-        </w:rPr>
-        <w:t>5</w:t>
-      </w:r>
-    </w:p>
-    <w:p>
-      <w:pPr>
-        <w:ind w:left="360"/>
-        <w:rPr>
-          <w:sz w:val="28"/>
-          <w:szCs w:val="28"/>
-          <w:lang w:val="hr-HR"/>
-        </w:rPr>
-      </w:pPr>
-      <w:proofErr w:type="spellStart"/>
-      <w:r>
-        <w:rPr>
-          <w:b/>
-          <w:bCs/>
-          <w:sz w:val="28"/>
-          <w:szCs w:val="28"/>
-          <w:lang w:val="hr-HR"/>
-        </w:rPr>
-        <w:t>Body</w:t>
-      </w:r>
-      <w:proofErr w:type="spellEnd"/>
-      <w:r>
-        <w:rPr>
-          <w:b/>
-          <w:bCs/>
-          <w:sz w:val="28"/>
-          <w:szCs w:val="28"/>
-          <w:lang w:val="hr-HR"/>
-        </w:rPr>
-        <w:t>: /</w:t>
-      </w:r>
-    </w:p>
-    <w:p>
-      <w:pPr>
-        <w:ind w:left="360"/>
-        <w:rPr>
-          <w:sz w:val="28"/>
-          <w:szCs w:val="28"/>
-          <w:lang w:val="hr-HR"/>
-        </w:rPr>
-      </w:pPr>
-      <w:r>
-        <w:rPr>
-          <w:b/>
-          <w:bCs/>
-          <w:sz w:val="28"/>
-          <w:szCs w:val="28"/>
-          <w:lang w:val="hr-HR"/>
-        </w:rPr>
-        <w:t xml:space="preserve">Vraca: </w:t>
-      </w:r>
-      <w:r>
-        <w:rPr>
-          <w:sz w:val="28"/>
-          <w:szCs w:val="28"/>
-          <w:lang w:val="hr-HR"/>
-        </w:rPr>
-        <w:t xml:space="preserve">sve </w:t>
-      </w:r>
-      <w:proofErr w:type="spellStart"/>
-      <w:r>
-        <w:rPr>
-          <w:sz w:val="28"/>
-          <w:szCs w:val="28"/>
-          <w:lang w:val="hr-HR"/>
-        </w:rPr>
-        <w:t>proizođače</w:t>
-      </w:r>
-      <w:proofErr w:type="spellEnd"/>
-      <w:r>
-        <w:rPr>
-          <w:sz w:val="28"/>
-          <w:szCs w:val="28"/>
-          <w:lang w:val="hr-HR"/>
-        </w:rPr>
-        <w:t xml:space="preserve"> pod danom kategorijom(</w:t>
-      </w:r>
-      <w:proofErr w:type="spellStart"/>
-      <w:r>
-        <w:rPr>
-          <w:sz w:val="28"/>
-          <w:szCs w:val="28"/>
-          <w:lang w:val="hr-HR"/>
-        </w:rPr>
-        <w:t>id</w:t>
-      </w:r>
-      <w:proofErr w:type="spellEnd"/>
-      <w:r>
-        <w:rPr>
-          <w:sz w:val="28"/>
-          <w:szCs w:val="28"/>
-          <w:lang w:val="hr-HR"/>
-        </w:rPr>
-        <w:t>)</w:t>
-      </w:r>
-    </w:p>
-    <w:p>
-      <w:pPr>
-        <w:ind w:left="360"/>
-        <w:rPr>
-          <w:sz w:val="28"/>
-          <w:szCs w:val="28"/>
-          <w:lang w:val="hr-HR"/>
-        </w:rPr>
-      </w:pPr>
-      <w:r>
-        <w:rPr>
-          <w:b/>
-          <w:bCs/>
-          <w:sz w:val="28"/>
-          <w:szCs w:val="28"/>
-          <w:lang w:val="hr-HR"/>
-        </w:rPr>
-        <w:t xml:space="preserve">Komentar pisca: </w:t>
-      </w:r>
-      <w:r>
-        <w:rPr>
-          <w:sz w:val="28"/>
-          <w:szCs w:val="28"/>
-          <w:lang w:val="hr-HR"/>
-        </w:rPr>
-        <w:t>/</w:t>
-      </w:r>
     </w:p>
     <w:p>
       <w:pPr>
@@ -6534,6 +6507,7 @@
       </w:pPr>
       <w:r>
         <w:rPr>
+          <w:noProof/>
           <w:sz w:val="28"/>
           <w:szCs w:val="28"/>
           <w:lang w:val="hr-HR"/>
@@ -6629,17 +6603,7 @@
           <w:lang w:val="hr-HR"/>
         </w:rPr>
         <w:lastRenderedPageBreak/>
-        <w:t xml:space="preserve">Dohvat svih </w:t>
-      </w:r>
-      <w:r>
-        <w:rPr>
-          <w:b/>
-          <w:bCs/>
-          <w:sz w:val="28"/>
-          <w:szCs w:val="28"/>
-          <w:lang w:val="hr-HR"/>
-        </w:rPr>
-        <w:t>marki vozila</w:t>
+        <w:t>Dohvat svih marki vozila</w:t>
       </w:r>
     </w:p>
     <w:p>
@@ -6827,154 +6791,114 @@
           <w:szCs w:val="28"/>
           <w:lang w:val="hr-HR"/>
         </w:rPr>
+        <w:t>/1</w:t>
+      </w:r>
+    </w:p>
+    <w:p>
+      <w:pPr>
+        <w:ind w:left="360"/>
+        <w:rPr>
+          <w:sz w:val="28"/>
+          <w:szCs w:val="28"/>
+          <w:lang w:val="hr-HR"/>
+        </w:rPr>
+      </w:pPr>
+      <w:proofErr w:type="spellStart"/>
+      <w:r>
+        <w:rPr>
+          <w:b/>
+          <w:bCs/>
+          <w:sz w:val="28"/>
+          <w:szCs w:val="28"/>
+          <w:lang w:val="hr-HR"/>
+        </w:rPr>
+        <w:t>Body</w:t>
+      </w:r>
+      <w:proofErr w:type="spellEnd"/>
+      <w:r>
+        <w:rPr>
+          <w:b/>
+          <w:bCs/>
+          <w:sz w:val="28"/>
+          <w:szCs w:val="28"/>
+          <w:lang w:val="hr-HR"/>
+        </w:rPr>
+        <w:t>: /</w:t>
+      </w:r>
+    </w:p>
+    <w:p>
+      <w:pPr>
+        <w:ind w:left="360"/>
+        <w:rPr>
+          <w:sz w:val="28"/>
+          <w:szCs w:val="28"/>
+          <w:lang w:val="hr-HR"/>
+        </w:rPr>
+      </w:pPr>
+      <w:r>
+        <w:rPr>
+          <w:b/>
+          <w:bCs/>
+          <w:sz w:val="28"/>
+          <w:szCs w:val="28"/>
+          <w:lang w:val="hr-HR"/>
+        </w:rPr>
+        <w:t xml:space="preserve">Vraca: </w:t>
+      </w:r>
+      <w:r>
+        <w:rPr>
+          <w:sz w:val="28"/>
+          <w:szCs w:val="28"/>
+          <w:lang w:val="hr-HR"/>
+        </w:rPr>
+        <w:t>sve modele pod danim proizvođačem(</w:t>
+      </w:r>
+      <w:proofErr w:type="spellStart"/>
+      <w:r>
+        <w:rPr>
+          <w:sz w:val="28"/>
+          <w:szCs w:val="28"/>
+          <w:lang w:val="hr-HR"/>
+        </w:rPr>
+        <w:t>id</w:t>
+      </w:r>
+      <w:proofErr w:type="spellEnd"/>
+      <w:r>
+        <w:rPr>
+          <w:sz w:val="28"/>
+          <w:szCs w:val="28"/>
+          <w:lang w:val="hr-HR"/>
+        </w:rPr>
+        <w:t>)</w:t>
+      </w:r>
+    </w:p>
+    <w:p>
+      <w:pPr>
+        <w:ind w:left="360"/>
+        <w:rPr>
+          <w:sz w:val="28"/>
+          <w:szCs w:val="28"/>
+          <w:lang w:val="hr-HR"/>
+        </w:rPr>
+      </w:pPr>
+      <w:r>
+        <w:rPr>
+          <w:b/>
+          <w:bCs/>
+          <w:sz w:val="28"/>
+          <w:szCs w:val="28"/>
+          <w:lang w:val="hr-HR"/>
+        </w:rPr>
+        <w:t xml:space="preserve">Komentar pisca: </w:t>
+      </w:r>
+      <w:r>
+        <w:rPr>
+          <w:sz w:val="28"/>
+          <w:szCs w:val="28"/>
+          <w:lang w:val="hr-HR"/>
+        </w:rPr>
         <w:t>/</w:t>
       </w:r>
-      <w:r>
-        <w:rPr>
-          <w:sz w:val="28"/>
-          <w:szCs w:val="28"/>
-          <w:lang w:val="hr-HR"/>
-        </w:rPr>
-        <w:t>1</w:t>
-      </w:r>
-    </w:p>
-    <w:p>
-      <w:pPr>
-        <w:ind w:left="360"/>
-        <w:rPr>
-          <w:sz w:val="28"/>
-          <w:szCs w:val="28"/>
-          <w:lang w:val="hr-HR"/>
-        </w:rPr>
-      </w:pPr>
-      <w:proofErr w:type="spellStart"/>
-      <w:r>
-        <w:rPr>
-          <w:b/>
-          <w:bCs/>
-          <w:sz w:val="28"/>
-          <w:szCs w:val="28"/>
-          <w:lang w:val="hr-HR"/>
-        </w:rPr>
-        <w:t>Body</w:t>
-      </w:r>
-      <w:proofErr w:type="spellEnd"/>
-      <w:r>
-        <w:rPr>
-          <w:b/>
-          <w:bCs/>
-          <w:sz w:val="28"/>
-          <w:szCs w:val="28"/>
-          <w:lang w:val="hr-HR"/>
-        </w:rPr>
-        <w:t>: /</w:t>
-      </w:r>
-    </w:p>
-    <w:p>
-      <w:pPr>
-        <w:ind w:left="360"/>
-        <w:rPr>
-          <w:sz w:val="28"/>
-          <w:szCs w:val="28"/>
-          <w:lang w:val="hr-HR"/>
-        </w:rPr>
-      </w:pPr>
-      <w:r>
-        <w:rPr>
-          <w:b/>
-          <w:bCs/>
-          <w:sz w:val="28"/>
-          <w:szCs w:val="28"/>
-          <w:lang w:val="hr-HR"/>
-        </w:rPr>
-        <w:t xml:space="preserve">Vraca: </w:t>
-      </w:r>
-      <w:r>
-        <w:rPr>
-          <w:sz w:val="28"/>
-          <w:szCs w:val="28"/>
-          <w:lang w:val="hr-HR"/>
-        </w:rPr>
-        <w:t xml:space="preserve">sve </w:t>
-      </w:r>
-      <w:r>
-        <w:rPr>
-          <w:sz w:val="28"/>
-          <w:szCs w:val="28"/>
-          <w:lang w:val="hr-HR"/>
-        </w:rPr>
-        <w:t>modele</w:t>
-      </w:r>
-      <w:r>
-        <w:rPr>
-          <w:sz w:val="28"/>
-          <w:szCs w:val="28"/>
-          <w:lang w:val="hr-HR"/>
-        </w:rPr>
-        <w:t xml:space="preserve"> pod dan</w:t>
-      </w:r>
-      <w:r>
-        <w:rPr>
-          <w:sz w:val="28"/>
-          <w:szCs w:val="28"/>
-          <w:lang w:val="hr-HR"/>
-        </w:rPr>
-        <w:t>im proizvođačem</w:t>
-      </w:r>
-      <w:r>
-        <w:rPr>
-          <w:sz w:val="28"/>
-          <w:szCs w:val="28"/>
-          <w:lang w:val="hr-HR"/>
-        </w:rPr>
-        <w:t>(</w:t>
-      </w:r>
-      <w:proofErr w:type="spellStart"/>
-      <w:r>
-        <w:rPr>
-          <w:sz w:val="28"/>
-          <w:szCs w:val="28"/>
-          <w:lang w:val="hr-HR"/>
-        </w:rPr>
-        <w:t>id</w:t>
-      </w:r>
-      <w:proofErr w:type="spellEnd"/>
-      <w:r>
-        <w:rPr>
-          <w:sz w:val="28"/>
-          <w:szCs w:val="28"/>
-          <w:lang w:val="hr-HR"/>
-        </w:rPr>
-        <w:t>)</w:t>
-      </w:r>
-    </w:p>
-    <w:p>
-      <w:pPr>
-        <w:ind w:left="360"/>
-        <w:rPr>
-          <w:sz w:val="28"/>
-          <w:szCs w:val="28"/>
-          <w:lang w:val="hr-HR"/>
-        </w:rPr>
-      </w:pPr>
-      <w:r>
-        <w:rPr>
-          <w:b/>
-          <w:bCs/>
-          <w:sz w:val="28"/>
-          <w:szCs w:val="28"/>
-          <w:lang w:val="hr-HR"/>
-        </w:rPr>
-        <w:t xml:space="preserve">Komentar pisca: </w:t>
-      </w:r>
-      <w:r>
-        <w:rPr>
-          <w:sz w:val="28"/>
-          <w:szCs w:val="28"/>
-          <w:lang w:val="hr-HR"/>
-        </w:rPr>
-        <w:t>/</w:t>
-      </w:r>
     </w:p>
     <w:p>
       <w:pPr>
@@ -6997,6 +6921,7 @@
       </w:pPr>
       <w:r>
         <w:rPr>
+          <w:noProof/>
           <w:sz w:val="28"/>
           <w:szCs w:val="28"/>
           <w:lang w:val="hr-HR"/>
@@ -7037,6 +6962,2820 @@
           </wp:inline>
         </w:drawing>
       </w:r>
+    </w:p>
+    <w:p>
+      <w:pPr>
+        <w:jc w:val="center"/>
+        <w:rPr>
+          <w:sz w:val="28"/>
+          <w:szCs w:val="28"/>
+          <w:lang w:val="hr-HR"/>
+        </w:rPr>
+      </w:pPr>
+    </w:p>
+    <w:p>
+      <w:pPr>
+        <w:jc w:val="center"/>
+        <w:rPr>
+          <w:sz w:val="28"/>
+          <w:szCs w:val="28"/>
+          <w:lang w:val="hr-HR"/>
+        </w:rPr>
+      </w:pPr>
+    </w:p>
+    <w:p>
+      <w:pPr>
+        <w:jc w:val="center"/>
+        <w:rPr>
+          <w:sz w:val="28"/>
+          <w:szCs w:val="28"/>
+          <w:lang w:val="hr-HR"/>
+        </w:rPr>
+      </w:pPr>
+    </w:p>
+    <w:p>
+      <w:pPr>
+        <w:jc w:val="center"/>
+        <w:rPr>
+          <w:sz w:val="28"/>
+          <w:szCs w:val="28"/>
+          <w:lang w:val="hr-HR"/>
+        </w:rPr>
+      </w:pPr>
+    </w:p>
+    <w:p>
+      <w:pPr>
+        <w:jc w:val="center"/>
+        <w:rPr>
+          <w:sz w:val="28"/>
+          <w:szCs w:val="28"/>
+          <w:lang w:val="hr-HR"/>
+        </w:rPr>
+      </w:pPr>
+    </w:p>
+    <w:p>
+      <w:pPr>
+        <w:jc w:val="center"/>
+        <w:rPr>
+          <w:sz w:val="28"/>
+          <w:szCs w:val="28"/>
+          <w:lang w:val="hr-HR"/>
+        </w:rPr>
+      </w:pPr>
+    </w:p>
+    <w:p>
+      <w:pPr>
+        <w:jc w:val="center"/>
+        <w:rPr>
+          <w:sz w:val="28"/>
+          <w:szCs w:val="28"/>
+          <w:lang w:val="hr-HR"/>
+        </w:rPr>
+      </w:pPr>
+      <w:r>
+        <w:rPr>
+          <w:sz w:val="28"/>
+          <w:szCs w:val="28"/>
+          <w:lang w:val="hr-HR"/>
+        </w:rPr>
+        <w:tab/>
+      </w:r>
+      <w:r>
+        <w:rPr>
+          <w:sz w:val="28"/>
+          <w:szCs w:val="28"/>
+          <w:lang w:val="hr-HR"/>
+        </w:rPr>
+        <w:tab/>
+      </w:r>
+    </w:p>
+    <w:p>
+      <w:pPr>
+        <w:pStyle w:val="ListParagraph"/>
+        <w:numPr>
+          <w:ilvl w:val="0"/>
+          <w:numId w:val="3"/>
+        </w:numPr>
+        <w:rPr>
+          <w:b/>
+          <w:bCs/>
+          <w:sz w:val="28"/>
+          <w:szCs w:val="28"/>
+          <w:lang w:val="hr-HR"/>
+        </w:rPr>
+      </w:pPr>
+      <w:r>
+        <w:rPr>
+          <w:b/>
+          <w:bCs/>
+          <w:sz w:val="28"/>
+          <w:szCs w:val="28"/>
+          <w:lang w:val="hr-HR"/>
+        </w:rPr>
+        <w:lastRenderedPageBreak/>
+        <w:t>IZRADA OGLASA</w:t>
+      </w:r>
+    </w:p>
+    <w:p>
+      <w:pPr>
+        <w:pStyle w:val="ListParagraph"/>
+        <w:ind w:left="360"/>
+        <w:rPr>
+          <w:b/>
+          <w:bCs/>
+          <w:sz w:val="28"/>
+          <w:szCs w:val="28"/>
+          <w:lang w:val="hr-HR"/>
+        </w:rPr>
+      </w:pPr>
+    </w:p>
+    <w:p>
+      <w:pPr>
+        <w:pStyle w:val="ListParagraph"/>
+        <w:numPr>
+          <w:ilvl w:val="1"/>
+          <w:numId w:val="3"/>
+        </w:numPr>
+        <w:rPr>
+          <w:b/>
+          <w:bCs/>
+          <w:sz w:val="28"/>
+          <w:szCs w:val="28"/>
+          <w:lang w:val="hr-HR"/>
+        </w:rPr>
+      </w:pPr>
+      <w:r>
+        <w:rPr>
+          <w:b/>
+          <w:bCs/>
+          <w:sz w:val="28"/>
+          <w:szCs w:val="28"/>
+          <w:lang w:val="hr-HR"/>
+        </w:rPr>
+        <w:t xml:space="preserve">Dohvat svih </w:t>
+      </w:r>
+      <w:r>
+        <w:rPr>
+          <w:b/>
+          <w:bCs/>
+          <w:sz w:val="28"/>
+          <w:szCs w:val="28"/>
+          <w:lang w:val="hr-HR"/>
+        </w:rPr>
+        <w:t>tipova pogona vozila</w:t>
+      </w:r>
+    </w:p>
+    <w:p>
+      <w:pPr>
+        <w:ind w:left="360"/>
+        <w:rPr>
+          <w:b/>
+          <w:bCs/>
+          <w:sz w:val="28"/>
+          <w:szCs w:val="28"/>
+          <w:lang w:val="hr-HR"/>
+        </w:rPr>
+      </w:pPr>
+      <w:r>
+        <w:rPr>
+          <w:b/>
+          <w:bCs/>
+          <w:sz w:val="28"/>
+          <w:szCs w:val="28"/>
+          <w:lang w:val="hr-HR"/>
+        </w:rPr>
+        <w:t>Metoda: GET</w:t>
+      </w:r>
+    </w:p>
+    <w:p>
+      <w:pPr>
+        <w:ind w:left="360"/>
+        <w:rPr>
+          <w:sz w:val="28"/>
+          <w:szCs w:val="28"/>
+          <w:lang w:val="hr-HR"/>
+        </w:rPr>
+      </w:pPr>
+      <w:proofErr w:type="spellStart"/>
+      <w:r>
+        <w:rPr>
+          <w:b/>
+          <w:bCs/>
+          <w:sz w:val="28"/>
+          <w:szCs w:val="28"/>
+          <w:lang w:val="hr-HR"/>
+        </w:rPr>
+        <w:t>Postfix</w:t>
+      </w:r>
+      <w:proofErr w:type="spellEnd"/>
+      <w:r>
+        <w:rPr>
+          <w:b/>
+          <w:bCs/>
+          <w:sz w:val="28"/>
+          <w:szCs w:val="28"/>
+          <w:lang w:val="hr-HR"/>
+        </w:rPr>
+        <w:t xml:space="preserve"> adrese: </w:t>
+      </w:r>
+      <w:proofErr w:type="spellStart"/>
+      <w:r>
+        <w:rPr>
+          <w:sz w:val="28"/>
+          <w:szCs w:val="28"/>
+          <w:lang w:val="hr-HR"/>
+        </w:rPr>
+        <w:t>api</w:t>
+      </w:r>
+      <w:proofErr w:type="spellEnd"/>
+      <w:r>
+        <w:rPr>
+          <w:sz w:val="28"/>
+          <w:szCs w:val="28"/>
+          <w:lang w:val="hr-HR"/>
+        </w:rPr>
+        <w:t>/</w:t>
+      </w:r>
+      <w:proofErr w:type="spellStart"/>
+      <w:r>
+        <w:rPr>
+          <w:sz w:val="28"/>
+          <w:szCs w:val="28"/>
+          <w:lang w:val="hr-HR"/>
+        </w:rPr>
+        <w:t>vehicle</w:t>
+      </w:r>
+      <w:proofErr w:type="spellEnd"/>
+      <w:r>
+        <w:rPr>
+          <w:sz w:val="28"/>
+          <w:szCs w:val="28"/>
+          <w:lang w:val="hr-HR"/>
+        </w:rPr>
+        <w:t>/</w:t>
+      </w:r>
+      <w:proofErr w:type="spellStart"/>
+      <w:r>
+        <w:rPr>
+          <w:sz w:val="28"/>
+          <w:szCs w:val="28"/>
+          <w:lang w:val="hr-HR"/>
+        </w:rPr>
+        <w:t>driveTypes</w:t>
+      </w:r>
+      <w:proofErr w:type="spellEnd"/>
+    </w:p>
+    <w:p>
+      <w:pPr>
+        <w:ind w:left="360"/>
+        <w:rPr>
+          <w:b/>
+          <w:bCs/>
+          <w:sz w:val="28"/>
+          <w:szCs w:val="28"/>
+          <w:lang w:val="hr-HR"/>
+        </w:rPr>
+      </w:pPr>
+      <w:r>
+        <w:rPr>
+          <w:b/>
+          <w:bCs/>
+          <w:sz w:val="28"/>
+          <w:szCs w:val="28"/>
+          <w:lang w:val="hr-HR"/>
+        </w:rPr>
+        <w:t xml:space="preserve">Primjer lokalne adrese: </w:t>
+      </w:r>
+      <w:r>
+        <w:rPr>
+          <w:sz w:val="28"/>
+          <w:szCs w:val="28"/>
+          <w:lang w:val="hr-HR"/>
+        </w:rPr>
+        <w:t>http://localhost:55598/</w:t>
+      </w:r>
+      <w:r>
+        <w:rPr>
+          <w:sz w:val="28"/>
+          <w:szCs w:val="28"/>
+          <w:lang w:val="hr-HR"/>
+        </w:rPr>
+        <w:t>api/vehicle/driveTypes</w:t>
+      </w:r>
+    </w:p>
+    <w:p>
+      <w:pPr>
+        <w:ind w:left="360"/>
+        <w:rPr>
+          <w:sz w:val="28"/>
+          <w:szCs w:val="28"/>
+          <w:lang w:val="hr-HR"/>
+        </w:rPr>
+      </w:pPr>
+      <w:proofErr w:type="spellStart"/>
+      <w:r>
+        <w:rPr>
+          <w:b/>
+          <w:bCs/>
+          <w:sz w:val="28"/>
+          <w:szCs w:val="28"/>
+          <w:lang w:val="hr-HR"/>
+        </w:rPr>
+        <w:t>Body</w:t>
+      </w:r>
+      <w:proofErr w:type="spellEnd"/>
+      <w:r>
+        <w:rPr>
+          <w:b/>
+          <w:bCs/>
+          <w:sz w:val="28"/>
+          <w:szCs w:val="28"/>
+          <w:lang w:val="hr-HR"/>
+        </w:rPr>
+        <w:t>: /</w:t>
+      </w:r>
+    </w:p>
+    <w:p>
+      <w:pPr>
+        <w:ind w:left="360"/>
+        <w:rPr>
+          <w:sz w:val="28"/>
+          <w:szCs w:val="28"/>
+          <w:lang w:val="hr-HR"/>
+        </w:rPr>
+      </w:pPr>
+      <w:r>
+        <w:rPr>
+          <w:b/>
+          <w:bCs/>
+          <w:sz w:val="28"/>
+          <w:szCs w:val="28"/>
+          <w:lang w:val="hr-HR"/>
+        </w:rPr>
+        <w:t xml:space="preserve">Vraca: </w:t>
+      </w:r>
+      <w:r>
+        <w:rPr>
+          <w:sz w:val="28"/>
+          <w:szCs w:val="28"/>
+          <w:lang w:val="hr-HR"/>
+        </w:rPr>
+        <w:t xml:space="preserve">sve </w:t>
+      </w:r>
+      <w:r>
+        <w:rPr>
+          <w:sz w:val="28"/>
+          <w:szCs w:val="28"/>
+          <w:lang w:val="hr-HR"/>
+        </w:rPr>
+        <w:t>tipove pogona</w:t>
+      </w:r>
+    </w:p>
+    <w:p>
+      <w:pPr>
+        <w:ind w:left="360"/>
+        <w:rPr>
+          <w:sz w:val="28"/>
+          <w:szCs w:val="28"/>
+          <w:lang w:val="hr-HR"/>
+        </w:rPr>
+      </w:pPr>
+      <w:r>
+        <w:rPr>
+          <w:b/>
+          <w:bCs/>
+          <w:sz w:val="28"/>
+          <w:szCs w:val="28"/>
+          <w:lang w:val="hr-HR"/>
+        </w:rPr>
+        <w:t xml:space="preserve">Komentar pisca: </w:t>
+      </w:r>
+      <w:r>
+        <w:rPr>
+          <w:sz w:val="28"/>
+          <w:szCs w:val="28"/>
+          <w:lang w:val="hr-HR"/>
+        </w:rPr>
+        <w:t>/</w:t>
+      </w:r>
+    </w:p>
+    <w:p>
+      <w:pPr>
+        <w:jc w:val="center"/>
+        <w:rPr>
+          <w:sz w:val="28"/>
+          <w:szCs w:val="28"/>
+          <w:lang w:val="hr-HR"/>
+        </w:rPr>
+      </w:pPr>
+      <w:r>
+        <w:rPr>
+          <w:sz w:val="28"/>
+          <w:szCs w:val="28"/>
+          <w:lang w:val="hr-HR"/>
+        </w:rPr>
+        <w:drawing>
+          <wp:inline distT="0" distB="0" distL="0" distR="0" wp14:anchorId="149E2964" wp14:editId="12A6A31E">
+            <wp:extent cx="3667637" cy="3238952"/>
+            <wp:effectExtent l="0" t="0" r="9525" b="0"/>
+            <wp:docPr id="2" name="Picture 2"/>
+            <wp:cNvGraphicFramePr>
+              <a:graphicFrameLocks xmlns:a="http://schemas.openxmlformats.org/drawingml/2006/main" noChangeAspect="1"/>
+            </wp:cNvGraphicFramePr>
+            <a:graphic xmlns:a="http://schemas.openxmlformats.org/drawingml/2006/main">
+              <a:graphicData uri="http://schemas.openxmlformats.org/drawingml/2006/picture">
+                <pic:pic xmlns:pic="http://schemas.openxmlformats.org/drawingml/2006/picture">
+                  <pic:nvPicPr>
+                    <pic:cNvPr id="1" name=""/>
+                    <pic:cNvPicPr/>
+                  </pic:nvPicPr>
+                  <pic:blipFill>
+                    <a:blip r:embed="rId9"/>
+                    <a:stretch>
+                      <a:fillRect/>
+                    </a:stretch>
+                  </pic:blipFill>
+                  <pic:spPr>
+                    <a:xfrm>
+                      <a:off x="0" y="0"/>
+                      <a:ext cx="3667637" cy="3238952"/>
+                    </a:xfrm>
+                    <a:prstGeom prst="rect">
+                      <a:avLst/>
+                    </a:prstGeom>
+                  </pic:spPr>
+                </pic:pic>
+              </a:graphicData>
+            </a:graphic>
+          </wp:inline>
+        </w:drawing>
+      </w:r>
+    </w:p>
+    <w:p>
+      <w:pPr>
+        <w:rPr>
+          <w:b/>
+          <w:bCs/>
+          <w:sz w:val="28"/>
+          <w:szCs w:val="28"/>
+          <w:lang w:val="hr-HR"/>
+        </w:rPr>
+      </w:pPr>
+      <w:r>
+        <w:rPr>
+          <w:b/>
+          <w:bCs/>
+          <w:sz w:val="28"/>
+          <w:szCs w:val="28"/>
+          <w:lang w:val="hr-HR"/>
+        </w:rPr>
+        <w:br w:type="page"/>
+      </w:r>
+    </w:p>
+    <w:p>
+      <w:pPr>
+        <w:pStyle w:val="ListParagraph"/>
+        <w:numPr>
+          <w:ilvl w:val="1"/>
+          <w:numId w:val="3"/>
+        </w:numPr>
+        <w:rPr>
+          <w:b/>
+          <w:bCs/>
+          <w:sz w:val="28"/>
+          <w:szCs w:val="28"/>
+          <w:lang w:val="hr-HR"/>
+        </w:rPr>
+      </w:pPr>
+      <w:r>
+        <w:rPr>
+          <w:b/>
+          <w:bCs/>
+          <w:sz w:val="28"/>
+          <w:szCs w:val="28"/>
+          <w:lang w:val="hr-HR"/>
+        </w:rPr>
+        <w:lastRenderedPageBreak/>
+        <w:t xml:space="preserve">Dohvat svih tipova </w:t>
+      </w:r>
+      <w:r>
+        <w:rPr>
+          <w:b/>
+          <w:bCs/>
+          <w:sz w:val="28"/>
+          <w:szCs w:val="28"/>
+          <w:lang w:val="hr-HR"/>
+        </w:rPr>
+        <w:t>goriva vozila</w:t>
+      </w:r>
+    </w:p>
+    <w:p>
+      <w:pPr>
+        <w:ind w:left="360"/>
+        <w:rPr>
+          <w:b/>
+          <w:bCs/>
+          <w:sz w:val="28"/>
+          <w:szCs w:val="28"/>
+          <w:lang w:val="hr-HR"/>
+        </w:rPr>
+      </w:pPr>
+      <w:r>
+        <w:rPr>
+          <w:b/>
+          <w:bCs/>
+          <w:sz w:val="28"/>
+          <w:szCs w:val="28"/>
+          <w:lang w:val="hr-HR"/>
+        </w:rPr>
+        <w:t>Metoda: GET</w:t>
+      </w:r>
+    </w:p>
+    <w:p>
+      <w:pPr>
+        <w:ind w:left="360"/>
+        <w:rPr>
+          <w:sz w:val="28"/>
+          <w:szCs w:val="28"/>
+          <w:lang w:val="hr-HR"/>
+        </w:rPr>
+      </w:pPr>
+      <w:proofErr w:type="spellStart"/>
+      <w:r>
+        <w:rPr>
+          <w:b/>
+          <w:bCs/>
+          <w:sz w:val="28"/>
+          <w:szCs w:val="28"/>
+          <w:lang w:val="hr-HR"/>
+        </w:rPr>
+        <w:t>Postfix</w:t>
+      </w:r>
+      <w:proofErr w:type="spellEnd"/>
+      <w:r>
+        <w:rPr>
+          <w:b/>
+          <w:bCs/>
+          <w:sz w:val="28"/>
+          <w:szCs w:val="28"/>
+          <w:lang w:val="hr-HR"/>
+        </w:rPr>
+        <w:t xml:space="preserve"> adrese: </w:t>
+      </w:r>
+      <w:proofErr w:type="spellStart"/>
+      <w:r>
+        <w:rPr>
+          <w:sz w:val="28"/>
+          <w:szCs w:val="28"/>
+          <w:lang w:val="hr-HR"/>
+        </w:rPr>
+        <w:t>api</w:t>
+      </w:r>
+      <w:proofErr w:type="spellEnd"/>
+      <w:r>
+        <w:rPr>
+          <w:sz w:val="28"/>
+          <w:szCs w:val="28"/>
+          <w:lang w:val="hr-HR"/>
+        </w:rPr>
+        <w:t>/</w:t>
+      </w:r>
+      <w:proofErr w:type="spellStart"/>
+      <w:r>
+        <w:rPr>
+          <w:sz w:val="28"/>
+          <w:szCs w:val="28"/>
+          <w:lang w:val="hr-HR"/>
+        </w:rPr>
+        <w:t>vehicle</w:t>
+      </w:r>
+      <w:proofErr w:type="spellEnd"/>
+      <w:r>
+        <w:rPr>
+          <w:sz w:val="28"/>
+          <w:szCs w:val="28"/>
+          <w:lang w:val="hr-HR"/>
+        </w:rPr>
+        <w:t>/</w:t>
+      </w:r>
+      <w:proofErr w:type="spellStart"/>
+      <w:r>
+        <w:rPr>
+          <w:sz w:val="28"/>
+          <w:szCs w:val="28"/>
+          <w:lang w:val="hr-HR"/>
+        </w:rPr>
+        <w:t>fuel</w:t>
+      </w:r>
+      <w:r>
+        <w:rPr>
+          <w:sz w:val="28"/>
+          <w:szCs w:val="28"/>
+          <w:lang w:val="hr-HR"/>
+        </w:rPr>
+        <w:t>Types</w:t>
+      </w:r>
+      <w:proofErr w:type="spellEnd"/>
+    </w:p>
+    <w:p>
+      <w:pPr>
+        <w:ind w:left="360"/>
+        <w:rPr>
+          <w:b/>
+          <w:bCs/>
+          <w:sz w:val="28"/>
+          <w:szCs w:val="28"/>
+          <w:lang w:val="hr-HR"/>
+        </w:rPr>
+      </w:pPr>
+      <w:r>
+        <w:rPr>
+          <w:b/>
+          <w:bCs/>
+          <w:sz w:val="28"/>
+          <w:szCs w:val="28"/>
+          <w:lang w:val="hr-HR"/>
+        </w:rPr>
+        <w:t xml:space="preserve">Primjer lokalne adrese: </w:t>
+      </w:r>
+      <w:r>
+        <w:rPr>
+          <w:sz w:val="28"/>
+          <w:szCs w:val="28"/>
+          <w:lang w:val="hr-HR"/>
+        </w:rPr>
+        <w:t>http://localhost:55598/</w:t>
+      </w:r>
+      <w:r>
+        <w:rPr>
+          <w:sz w:val="28"/>
+          <w:szCs w:val="28"/>
+          <w:lang w:val="hr-HR"/>
+        </w:rPr>
+        <w:t>api/vehicle/</w:t>
+      </w:r>
+      <w:r>
+        <w:rPr>
+          <w:sz w:val="28"/>
+          <w:szCs w:val="28"/>
+          <w:lang w:val="hr-HR"/>
+        </w:rPr>
+        <w:t>fuel</w:t>
+      </w:r>
+      <w:r>
+        <w:rPr>
+          <w:sz w:val="28"/>
+          <w:szCs w:val="28"/>
+          <w:lang w:val="hr-HR"/>
+        </w:rPr>
+        <w:t>Types</w:t>
+      </w:r>
+    </w:p>
+    <w:p>
+      <w:pPr>
+        <w:ind w:left="360"/>
+        <w:rPr>
+          <w:sz w:val="28"/>
+          <w:szCs w:val="28"/>
+          <w:lang w:val="hr-HR"/>
+        </w:rPr>
+      </w:pPr>
+      <w:proofErr w:type="spellStart"/>
+      <w:r>
+        <w:rPr>
+          <w:b/>
+          <w:bCs/>
+          <w:sz w:val="28"/>
+          <w:szCs w:val="28"/>
+          <w:lang w:val="hr-HR"/>
+        </w:rPr>
+        <w:t>Body</w:t>
+      </w:r>
+      <w:proofErr w:type="spellEnd"/>
+      <w:r>
+        <w:rPr>
+          <w:b/>
+          <w:bCs/>
+          <w:sz w:val="28"/>
+          <w:szCs w:val="28"/>
+          <w:lang w:val="hr-HR"/>
+        </w:rPr>
+        <w:t>: /</w:t>
+      </w:r>
+    </w:p>
+    <w:p>
+      <w:pPr>
+        <w:ind w:left="360"/>
+        <w:rPr>
+          <w:sz w:val="28"/>
+          <w:szCs w:val="28"/>
+          <w:lang w:val="hr-HR"/>
+        </w:rPr>
+      </w:pPr>
+      <w:r>
+        <w:rPr>
+          <w:b/>
+          <w:bCs/>
+          <w:sz w:val="28"/>
+          <w:szCs w:val="28"/>
+          <w:lang w:val="hr-HR"/>
+        </w:rPr>
+        <w:t xml:space="preserve">Vraca: </w:t>
+      </w:r>
+      <w:r>
+        <w:rPr>
+          <w:sz w:val="28"/>
+          <w:szCs w:val="28"/>
+          <w:lang w:val="hr-HR"/>
+        </w:rPr>
+        <w:t xml:space="preserve">sve tipove </w:t>
+      </w:r>
+      <w:r>
+        <w:rPr>
+          <w:sz w:val="28"/>
+          <w:szCs w:val="28"/>
+          <w:lang w:val="hr-HR"/>
+        </w:rPr>
+        <w:t>goriva</w:t>
+      </w:r>
+    </w:p>
+    <w:p>
+      <w:pPr>
+        <w:ind w:left="360"/>
+        <w:rPr>
+          <w:sz w:val="28"/>
+          <w:szCs w:val="28"/>
+          <w:lang w:val="hr-HR"/>
+        </w:rPr>
+      </w:pPr>
+      <w:r>
+        <w:rPr>
+          <w:b/>
+          <w:bCs/>
+          <w:sz w:val="28"/>
+          <w:szCs w:val="28"/>
+          <w:lang w:val="hr-HR"/>
+        </w:rPr>
+        <w:t xml:space="preserve">Komentar pisca: </w:t>
+      </w:r>
+      <w:r>
+        <w:rPr>
+          <w:sz w:val="28"/>
+          <w:szCs w:val="28"/>
+          <w:lang w:val="hr-HR"/>
+        </w:rPr>
+        <w:t>/</w:t>
+      </w:r>
+    </w:p>
+    <w:p>
+      <w:pPr>
+        <w:jc w:val="center"/>
+        <w:rPr>
+          <w:sz w:val="28"/>
+          <w:szCs w:val="28"/>
+          <w:lang w:val="hr-HR"/>
+        </w:rPr>
+      </w:pPr>
+      <w:r>
+        <w:rPr>
+          <w:sz w:val="28"/>
+          <w:szCs w:val="28"/>
+          <w:lang w:val="hr-HR"/>
+        </w:rPr>
+        <w:drawing>
+          <wp:inline distT="0" distB="0" distL="0" distR="0" wp14:anchorId="594C0BAE" wp14:editId="5569018E">
+            <wp:extent cx="3734321" cy="4077269"/>
+            <wp:effectExtent l="0" t="0" r="0" b="0"/>
+            <wp:docPr id="4" name="Picture 4"/>
+            <wp:cNvGraphicFramePr>
+              <a:graphicFrameLocks xmlns:a="http://schemas.openxmlformats.org/drawingml/2006/main" noChangeAspect="1"/>
+            </wp:cNvGraphicFramePr>
+            <a:graphic xmlns:a="http://schemas.openxmlformats.org/drawingml/2006/main">
+              <a:graphicData uri="http://schemas.openxmlformats.org/drawingml/2006/picture">
+                <pic:pic xmlns:pic="http://schemas.openxmlformats.org/drawingml/2006/picture">
+                  <pic:nvPicPr>
+                    <pic:cNvPr id="1" name=""/>
+                    <pic:cNvPicPr/>
+                  </pic:nvPicPr>
+                  <pic:blipFill>
+                    <a:blip r:embed="rId10"/>
+                    <a:stretch>
+                      <a:fillRect/>
+                    </a:stretch>
+                  </pic:blipFill>
+                  <pic:spPr>
+                    <a:xfrm>
+                      <a:off x="0" y="0"/>
+                      <a:ext cx="3734321" cy="4077269"/>
+                    </a:xfrm>
+                    <a:prstGeom prst="rect">
+                      <a:avLst/>
+                    </a:prstGeom>
+                  </pic:spPr>
+                </pic:pic>
+              </a:graphicData>
+            </a:graphic>
+          </wp:inline>
+        </w:drawing>
+      </w:r>
+    </w:p>
+    <w:p>
+      <w:pPr>
+        <w:rPr>
+          <w:sz w:val="28"/>
+          <w:szCs w:val="28"/>
+          <w:lang w:val="hr-HR"/>
+        </w:rPr>
+      </w:pPr>
+      <w:r>
+        <w:rPr>
+          <w:sz w:val="28"/>
+          <w:szCs w:val="28"/>
+          <w:lang w:val="hr-HR"/>
+        </w:rPr>
+        <w:br w:type="page"/>
+      </w:r>
+    </w:p>
+    <w:p>
+      <w:pPr>
+        <w:pStyle w:val="ListParagraph"/>
+        <w:numPr>
+          <w:ilvl w:val="1"/>
+          <w:numId w:val="3"/>
+        </w:numPr>
+        <w:rPr>
+          <w:b/>
+          <w:bCs/>
+          <w:sz w:val="28"/>
+          <w:szCs w:val="28"/>
+          <w:lang w:val="hr-HR"/>
+        </w:rPr>
+      </w:pPr>
+      <w:r>
+        <w:rPr>
+          <w:b/>
+          <w:bCs/>
+          <w:sz w:val="28"/>
+          <w:szCs w:val="28"/>
+          <w:lang w:val="hr-HR"/>
+        </w:rPr>
+        <w:lastRenderedPageBreak/>
+        <w:t>Dohvat svih vrsta mjenjača</w:t>
+      </w:r>
+    </w:p>
+    <w:p>
+      <w:pPr>
+        <w:ind w:left="360"/>
+        <w:rPr>
+          <w:b/>
+          <w:bCs/>
+          <w:sz w:val="28"/>
+          <w:szCs w:val="28"/>
+          <w:lang w:val="hr-HR"/>
+        </w:rPr>
+      </w:pPr>
+      <w:r>
+        <w:rPr>
+          <w:b/>
+          <w:bCs/>
+          <w:sz w:val="28"/>
+          <w:szCs w:val="28"/>
+          <w:lang w:val="hr-HR"/>
+        </w:rPr>
+        <w:t>Metoda: GET</w:t>
+      </w:r>
+    </w:p>
+    <w:p>
+      <w:pPr>
+        <w:ind w:left="360"/>
+        <w:rPr>
+          <w:sz w:val="28"/>
+          <w:szCs w:val="28"/>
+          <w:lang w:val="hr-HR"/>
+        </w:rPr>
+      </w:pPr>
+      <w:proofErr w:type="spellStart"/>
+      <w:r>
+        <w:rPr>
+          <w:b/>
+          <w:bCs/>
+          <w:sz w:val="28"/>
+          <w:szCs w:val="28"/>
+          <w:lang w:val="hr-HR"/>
+        </w:rPr>
+        <w:t>Postfix</w:t>
+      </w:r>
+      <w:proofErr w:type="spellEnd"/>
+      <w:r>
+        <w:rPr>
+          <w:b/>
+          <w:bCs/>
+          <w:sz w:val="28"/>
+          <w:szCs w:val="28"/>
+          <w:lang w:val="hr-HR"/>
+        </w:rPr>
+        <w:t xml:space="preserve"> adrese: </w:t>
+      </w:r>
+      <w:proofErr w:type="spellStart"/>
+      <w:r>
+        <w:rPr>
+          <w:sz w:val="28"/>
+          <w:szCs w:val="28"/>
+          <w:lang w:val="hr-HR"/>
+        </w:rPr>
+        <w:t>api</w:t>
+      </w:r>
+      <w:proofErr w:type="spellEnd"/>
+      <w:r>
+        <w:rPr>
+          <w:sz w:val="28"/>
+          <w:szCs w:val="28"/>
+          <w:lang w:val="hr-HR"/>
+        </w:rPr>
+        <w:t>/</w:t>
+      </w:r>
+      <w:proofErr w:type="spellStart"/>
+      <w:r>
+        <w:rPr>
+          <w:sz w:val="28"/>
+          <w:szCs w:val="28"/>
+          <w:lang w:val="hr-HR"/>
+        </w:rPr>
+        <w:t>vehicle</w:t>
+      </w:r>
+      <w:proofErr w:type="spellEnd"/>
+      <w:r>
+        <w:rPr>
+          <w:sz w:val="28"/>
+          <w:szCs w:val="28"/>
+          <w:lang w:val="hr-HR"/>
+        </w:rPr>
+        <w:t>/</w:t>
+      </w:r>
+      <w:proofErr w:type="spellStart"/>
+      <w:r>
+        <w:rPr>
+          <w:sz w:val="28"/>
+          <w:szCs w:val="28"/>
+          <w:lang w:val="hr-HR"/>
+        </w:rPr>
+        <w:t>gearShift</w:t>
+      </w:r>
+      <w:r>
+        <w:rPr>
+          <w:sz w:val="28"/>
+          <w:szCs w:val="28"/>
+          <w:lang w:val="hr-HR"/>
+        </w:rPr>
+        <w:t>Types</w:t>
+      </w:r>
+      <w:proofErr w:type="spellEnd"/>
+    </w:p>
+    <w:p>
+      <w:pPr>
+        <w:ind w:left="360"/>
+        <w:rPr>
+          <w:b/>
+          <w:bCs/>
+          <w:sz w:val="28"/>
+          <w:szCs w:val="28"/>
+          <w:lang w:val="hr-HR"/>
+        </w:rPr>
+      </w:pPr>
+      <w:r>
+        <w:rPr>
+          <w:b/>
+          <w:bCs/>
+          <w:sz w:val="28"/>
+          <w:szCs w:val="28"/>
+          <w:lang w:val="hr-HR"/>
+        </w:rPr>
+        <w:t xml:space="preserve">Primjer lokalne adrese: </w:t>
+      </w:r>
+      <w:r>
+        <w:rPr>
+          <w:sz w:val="28"/>
+          <w:szCs w:val="28"/>
+          <w:lang w:val="hr-HR"/>
+        </w:rPr>
+        <w:t>http://localhost:55598/</w:t>
+      </w:r>
+      <w:r>
+        <w:rPr>
+          <w:sz w:val="28"/>
+          <w:szCs w:val="28"/>
+          <w:lang w:val="hr-HR"/>
+        </w:rPr>
+        <w:t>api/vehicle/</w:t>
+      </w:r>
+      <w:r>
+        <w:rPr>
+          <w:sz w:val="28"/>
+          <w:szCs w:val="28"/>
+          <w:lang w:val="hr-HR"/>
+        </w:rPr>
+        <w:t>gearShift</w:t>
+      </w:r>
+      <w:r>
+        <w:rPr>
+          <w:sz w:val="28"/>
+          <w:szCs w:val="28"/>
+          <w:lang w:val="hr-HR"/>
+        </w:rPr>
+        <w:t>Types</w:t>
+      </w:r>
+    </w:p>
+    <w:p>
+      <w:pPr>
+        <w:ind w:left="360"/>
+        <w:rPr>
+          <w:sz w:val="28"/>
+          <w:szCs w:val="28"/>
+          <w:lang w:val="hr-HR"/>
+        </w:rPr>
+      </w:pPr>
+      <w:proofErr w:type="spellStart"/>
+      <w:r>
+        <w:rPr>
+          <w:b/>
+          <w:bCs/>
+          <w:sz w:val="28"/>
+          <w:szCs w:val="28"/>
+          <w:lang w:val="hr-HR"/>
+        </w:rPr>
+        <w:t>Body</w:t>
+      </w:r>
+      <w:proofErr w:type="spellEnd"/>
+      <w:r>
+        <w:rPr>
+          <w:b/>
+          <w:bCs/>
+          <w:sz w:val="28"/>
+          <w:szCs w:val="28"/>
+          <w:lang w:val="hr-HR"/>
+        </w:rPr>
+        <w:t>: /</w:t>
+      </w:r>
+    </w:p>
+    <w:p>
+      <w:pPr>
+        <w:ind w:left="360"/>
+        <w:rPr>
+          <w:sz w:val="28"/>
+          <w:szCs w:val="28"/>
+          <w:lang w:val="hr-HR"/>
+        </w:rPr>
+      </w:pPr>
+      <w:r>
+        <w:rPr>
+          <w:b/>
+          <w:bCs/>
+          <w:sz w:val="28"/>
+          <w:szCs w:val="28"/>
+          <w:lang w:val="hr-HR"/>
+        </w:rPr>
+        <w:t xml:space="preserve">Vraca: </w:t>
+      </w:r>
+      <w:r>
+        <w:rPr>
+          <w:sz w:val="28"/>
+          <w:szCs w:val="28"/>
+          <w:lang w:val="hr-HR"/>
+        </w:rPr>
+        <w:t>sve tipove goriva</w:t>
+      </w:r>
+    </w:p>
+    <w:p>
+      <w:pPr>
+        <w:ind w:left="360"/>
+        <w:rPr>
+          <w:sz w:val="28"/>
+          <w:szCs w:val="28"/>
+          <w:lang w:val="hr-HR"/>
+        </w:rPr>
+      </w:pPr>
+      <w:r>
+        <w:rPr>
+          <w:b/>
+          <w:bCs/>
+          <w:sz w:val="28"/>
+          <w:szCs w:val="28"/>
+          <w:lang w:val="hr-HR"/>
+        </w:rPr>
+        <w:t xml:space="preserve">Komentar pisca: </w:t>
+      </w:r>
+      <w:r>
+        <w:rPr>
+          <w:sz w:val="28"/>
+          <w:szCs w:val="28"/>
+          <w:lang w:val="hr-HR"/>
+        </w:rPr>
+        <w:t>/</w:t>
+      </w:r>
+    </w:p>
+    <w:p>
+      <w:pPr>
+        <w:jc w:val="center"/>
+        <w:rPr>
+          <w:sz w:val="28"/>
+          <w:szCs w:val="28"/>
+          <w:lang w:val="hr-HR"/>
+        </w:rPr>
+      </w:pPr>
+      <w:r>
+        <w:rPr>
+          <w:sz w:val="28"/>
+          <w:szCs w:val="28"/>
+          <w:lang w:val="hr-HR"/>
+        </w:rPr>
+        <w:drawing>
+          <wp:inline distT="0" distB="0" distL="0" distR="0" wp14:anchorId="3CE15E38" wp14:editId="2CE8550C">
+            <wp:extent cx="3982006" cy="2419688"/>
+            <wp:effectExtent l="0" t="0" r="0" b="0"/>
+            <wp:docPr id="8" name="Picture 8"/>
+            <wp:cNvGraphicFramePr>
+              <a:graphicFrameLocks xmlns:a="http://schemas.openxmlformats.org/drawingml/2006/main" noChangeAspect="1"/>
+            </wp:cNvGraphicFramePr>
+            <a:graphic xmlns:a="http://schemas.openxmlformats.org/drawingml/2006/main">
+              <a:graphicData uri="http://schemas.openxmlformats.org/drawingml/2006/picture">
+                <pic:pic xmlns:pic="http://schemas.openxmlformats.org/drawingml/2006/picture">
+                  <pic:nvPicPr>
+                    <pic:cNvPr id="1" name=""/>
+                    <pic:cNvPicPr/>
+                  </pic:nvPicPr>
+                  <pic:blipFill>
+                    <a:blip r:embed="rId11"/>
+                    <a:stretch>
+                      <a:fillRect/>
+                    </a:stretch>
+                  </pic:blipFill>
+                  <pic:spPr>
+                    <a:xfrm>
+                      <a:off x="0" y="0"/>
+                      <a:ext cx="3982006" cy="2419688"/>
+                    </a:xfrm>
+                    <a:prstGeom prst="rect">
+                      <a:avLst/>
+                    </a:prstGeom>
+                  </pic:spPr>
+                </pic:pic>
+              </a:graphicData>
+            </a:graphic>
+          </wp:inline>
+        </w:drawing>
+      </w:r>
+    </w:p>
+    <w:p>
+      <w:pPr>
+        <w:rPr>
+          <w:sz w:val="28"/>
+          <w:szCs w:val="28"/>
+          <w:lang w:val="hr-HR"/>
+        </w:rPr>
+      </w:pPr>
+      <w:r>
+        <w:rPr>
+          <w:sz w:val="28"/>
+          <w:szCs w:val="28"/>
+          <w:lang w:val="hr-HR"/>
+        </w:rPr>
+        <w:br w:type="page"/>
+      </w:r>
+    </w:p>
+    <w:p>
+      <w:pPr>
+        <w:pStyle w:val="ListParagraph"/>
+        <w:numPr>
+          <w:ilvl w:val="1"/>
+          <w:numId w:val="3"/>
+        </w:numPr>
+        <w:rPr>
+          <w:b/>
+          <w:bCs/>
+          <w:sz w:val="28"/>
+          <w:szCs w:val="28"/>
+          <w:lang w:val="hr-HR"/>
+        </w:rPr>
+      </w:pPr>
+      <w:r>
+        <w:rPr>
+          <w:b/>
+          <w:bCs/>
+          <w:sz w:val="28"/>
+          <w:szCs w:val="28"/>
+          <w:lang w:val="hr-HR"/>
+        </w:rPr>
+        <w:lastRenderedPageBreak/>
+        <w:t xml:space="preserve">Dohvat svih </w:t>
+      </w:r>
+      <w:proofErr w:type="spellStart"/>
+      <w:r>
+        <w:rPr>
+          <w:b/>
+          <w:bCs/>
+          <w:sz w:val="28"/>
+          <w:szCs w:val="28"/>
+          <w:lang w:val="hr-HR"/>
+        </w:rPr>
+        <w:t>podkategorija</w:t>
+      </w:r>
+      <w:proofErr w:type="spellEnd"/>
+      <w:r>
+        <w:rPr>
+          <w:b/>
+          <w:bCs/>
+          <w:sz w:val="28"/>
+          <w:szCs w:val="28"/>
+          <w:lang w:val="hr-HR"/>
+        </w:rPr>
+        <w:t xml:space="preserve"> vozila</w:t>
+      </w:r>
+    </w:p>
+    <w:p>
+      <w:pPr>
+        <w:ind w:left="360"/>
+        <w:rPr>
+          <w:b/>
+          <w:bCs/>
+          <w:sz w:val="28"/>
+          <w:szCs w:val="28"/>
+          <w:lang w:val="hr-HR"/>
+        </w:rPr>
+      </w:pPr>
+      <w:r>
+        <w:rPr>
+          <w:b/>
+          <w:bCs/>
+          <w:sz w:val="28"/>
+          <w:szCs w:val="28"/>
+          <w:lang w:val="hr-HR"/>
+        </w:rPr>
+        <w:t>Metoda: GET</w:t>
+      </w:r>
+    </w:p>
+    <w:p>
+      <w:pPr>
+        <w:ind w:left="360"/>
+        <w:rPr>
+          <w:sz w:val="28"/>
+          <w:szCs w:val="28"/>
+          <w:lang w:val="hr-HR"/>
+        </w:rPr>
+      </w:pPr>
+      <w:proofErr w:type="spellStart"/>
+      <w:r>
+        <w:rPr>
+          <w:b/>
+          <w:bCs/>
+          <w:sz w:val="28"/>
+          <w:szCs w:val="28"/>
+          <w:lang w:val="hr-HR"/>
+        </w:rPr>
+        <w:t>Postfix</w:t>
+      </w:r>
+      <w:proofErr w:type="spellEnd"/>
+      <w:r>
+        <w:rPr>
+          <w:b/>
+          <w:bCs/>
+          <w:sz w:val="28"/>
+          <w:szCs w:val="28"/>
+          <w:lang w:val="hr-HR"/>
+        </w:rPr>
+        <w:t xml:space="preserve"> adrese: </w:t>
+      </w:r>
+      <w:proofErr w:type="spellStart"/>
+      <w:r>
+        <w:rPr>
+          <w:sz w:val="28"/>
+          <w:szCs w:val="28"/>
+          <w:lang w:val="hr-HR"/>
+        </w:rPr>
+        <w:t>api</w:t>
+      </w:r>
+      <w:proofErr w:type="spellEnd"/>
+      <w:r>
+        <w:rPr>
+          <w:sz w:val="28"/>
+          <w:szCs w:val="28"/>
+          <w:lang w:val="hr-HR"/>
+        </w:rPr>
+        <w:t>/</w:t>
+      </w:r>
+      <w:proofErr w:type="spellStart"/>
+      <w:r>
+        <w:rPr>
+          <w:sz w:val="28"/>
+          <w:szCs w:val="28"/>
+          <w:lang w:val="hr-HR"/>
+        </w:rPr>
+        <w:t>vehicle</w:t>
+      </w:r>
+      <w:proofErr w:type="spellEnd"/>
+      <w:r>
+        <w:rPr>
+          <w:sz w:val="28"/>
+          <w:szCs w:val="28"/>
+          <w:lang w:val="hr-HR"/>
+        </w:rPr>
+        <w:t>/</w:t>
+      </w:r>
+      <w:proofErr w:type="spellStart"/>
+      <w:r>
+        <w:rPr>
+          <w:sz w:val="28"/>
+          <w:szCs w:val="28"/>
+          <w:lang w:val="hr-HR"/>
+        </w:rPr>
+        <w:t>subCategories</w:t>
+      </w:r>
+      <w:r>
+        <w:rPr>
+          <w:sz w:val="28"/>
+          <w:szCs w:val="28"/>
+          <w:lang w:val="hr-HR"/>
+        </w:rPr>
+        <w:t>Types</w:t>
+      </w:r>
+      <w:proofErr w:type="spellEnd"/>
+      <w:r>
+        <w:rPr>
+          <w:sz w:val="28"/>
+          <w:szCs w:val="28"/>
+          <w:lang w:val="hr-HR"/>
+        </w:rPr>
+        <w:t>/{</w:t>
+      </w:r>
+      <w:proofErr w:type="spellStart"/>
+      <w:r>
+        <w:rPr>
+          <w:sz w:val="28"/>
+          <w:szCs w:val="28"/>
+          <w:lang w:val="hr-HR"/>
+        </w:rPr>
+        <w:t>IDCategory</w:t>
+      </w:r>
+      <w:proofErr w:type="spellEnd"/>
+      <w:r>
+        <w:rPr>
+          <w:sz w:val="28"/>
+          <w:szCs w:val="28"/>
+          <w:lang w:val="hr-HR"/>
+        </w:rPr>
+        <w:t>}</w:t>
+      </w:r>
+    </w:p>
+    <w:p>
+      <w:pPr>
+        <w:ind w:left="360"/>
+        <w:rPr>
+          <w:b/>
+          <w:bCs/>
+          <w:sz w:val="28"/>
+          <w:szCs w:val="28"/>
+          <w:lang w:val="hr-HR"/>
+        </w:rPr>
+      </w:pPr>
+      <w:r>
+        <w:rPr>
+          <w:b/>
+          <w:bCs/>
+          <w:sz w:val="28"/>
+          <w:szCs w:val="28"/>
+          <w:lang w:val="hr-HR"/>
+        </w:rPr>
+        <w:t xml:space="preserve">Primjer lokalne adrese: </w:t>
+      </w:r>
+      <w:r>
+        <w:rPr>
+          <w:sz w:val="28"/>
+          <w:szCs w:val="28"/>
+          <w:lang w:val="hr-HR"/>
+        </w:rPr>
+        <w:t>http://localhost:55598/</w:t>
+      </w:r>
+      <w:r>
+        <w:rPr>
+          <w:sz w:val="28"/>
+          <w:szCs w:val="28"/>
+          <w:lang w:val="hr-HR"/>
+        </w:rPr>
+        <w:t>api/vehicle/</w:t>
+      </w:r>
+      <w:r>
+        <w:rPr>
+          <w:sz w:val="28"/>
+          <w:szCs w:val="28"/>
+          <w:lang w:val="hr-HR"/>
+        </w:rPr>
+        <w:t>subCategories/1</w:t>
+      </w:r>
+    </w:p>
+    <w:p>
+      <w:pPr>
+        <w:ind w:left="360"/>
+        <w:rPr>
+          <w:sz w:val="28"/>
+          <w:szCs w:val="28"/>
+          <w:lang w:val="hr-HR"/>
+        </w:rPr>
+      </w:pPr>
+      <w:proofErr w:type="spellStart"/>
+      <w:r>
+        <w:rPr>
+          <w:b/>
+          <w:bCs/>
+          <w:sz w:val="28"/>
+          <w:szCs w:val="28"/>
+          <w:lang w:val="hr-HR"/>
+        </w:rPr>
+        <w:t>Body</w:t>
+      </w:r>
+      <w:proofErr w:type="spellEnd"/>
+      <w:r>
+        <w:rPr>
+          <w:b/>
+          <w:bCs/>
+          <w:sz w:val="28"/>
+          <w:szCs w:val="28"/>
+          <w:lang w:val="hr-HR"/>
+        </w:rPr>
+        <w:t>: /</w:t>
+      </w:r>
+    </w:p>
+    <w:p>
+      <w:pPr>
+        <w:ind w:left="360"/>
+        <w:rPr>
+          <w:sz w:val="28"/>
+          <w:szCs w:val="28"/>
+          <w:lang w:val="hr-HR"/>
+        </w:rPr>
+      </w:pPr>
+      <w:r>
+        <w:rPr>
+          <w:b/>
+          <w:bCs/>
+          <w:sz w:val="28"/>
+          <w:szCs w:val="28"/>
+          <w:lang w:val="hr-HR"/>
+        </w:rPr>
+        <w:t xml:space="preserve">Vraca: </w:t>
+      </w:r>
+      <w:r>
+        <w:rPr>
+          <w:sz w:val="28"/>
+          <w:szCs w:val="28"/>
+          <w:lang w:val="hr-HR"/>
+        </w:rPr>
+        <w:t xml:space="preserve">sve </w:t>
+      </w:r>
+      <w:proofErr w:type="spellStart"/>
+      <w:r>
+        <w:rPr>
+          <w:sz w:val="28"/>
+          <w:szCs w:val="28"/>
+          <w:lang w:val="hr-HR"/>
+        </w:rPr>
+        <w:t>podkategorije</w:t>
+      </w:r>
+      <w:proofErr w:type="spellEnd"/>
+      <w:r>
+        <w:rPr>
+          <w:sz w:val="28"/>
+          <w:szCs w:val="28"/>
+          <w:lang w:val="hr-HR"/>
+        </w:rPr>
+        <w:t xml:space="preserve"> za kategoriju vozila </w:t>
+      </w:r>
+      <w:proofErr w:type="spellStart"/>
+      <w:r>
+        <w:rPr>
+          <w:sz w:val="28"/>
+          <w:szCs w:val="28"/>
+          <w:lang w:val="hr-HR"/>
+        </w:rPr>
+        <w:t>ciji</w:t>
+      </w:r>
+      <w:proofErr w:type="spellEnd"/>
+      <w:r>
+        <w:rPr>
+          <w:sz w:val="28"/>
+          <w:szCs w:val="28"/>
+          <w:lang w:val="hr-HR"/>
+        </w:rPr>
+        <w:t xml:space="preserve"> je </w:t>
+      </w:r>
+      <w:proofErr w:type="spellStart"/>
+      <w:r>
+        <w:rPr>
+          <w:sz w:val="28"/>
+          <w:szCs w:val="28"/>
+          <w:lang w:val="hr-HR"/>
+        </w:rPr>
+        <w:t>id</w:t>
+      </w:r>
+      <w:proofErr w:type="spellEnd"/>
+      <w:r>
+        <w:rPr>
+          <w:sz w:val="28"/>
+          <w:szCs w:val="28"/>
+          <w:lang w:val="hr-HR"/>
+        </w:rPr>
+        <w:t xml:space="preserve"> poslan</w:t>
+      </w:r>
+    </w:p>
+    <w:p>
+      <w:pPr>
+        <w:ind w:left="360"/>
+        <w:rPr>
+          <w:sz w:val="28"/>
+          <w:szCs w:val="28"/>
+          <w:lang w:val="hr-HR"/>
+        </w:rPr>
+      </w:pPr>
+      <w:r>
+        <w:rPr>
+          <w:b/>
+          <w:bCs/>
+          <w:sz w:val="28"/>
+          <w:szCs w:val="28"/>
+          <w:lang w:val="hr-HR"/>
+        </w:rPr>
+        <w:t xml:space="preserve">Komentar pisca: </w:t>
+      </w:r>
+      <w:proofErr w:type="spellStart"/>
+      <w:r>
+        <w:rPr>
+          <w:sz w:val="28"/>
+          <w:szCs w:val="28"/>
+          <w:lang w:val="hr-HR"/>
+        </w:rPr>
+        <w:t>Podkategorije</w:t>
+      </w:r>
+      <w:proofErr w:type="spellEnd"/>
+      <w:r>
+        <w:rPr>
+          <w:sz w:val="28"/>
+          <w:szCs w:val="28"/>
+          <w:lang w:val="hr-HR"/>
+        </w:rPr>
+        <w:t xml:space="preserve"> postoje za aute(ID: 1), motocikle(ID: 2) i kamione(ID: 3)</w:t>
+      </w:r>
+    </w:p>
+    <w:p>
+      <w:pPr>
+        <w:jc w:val="center"/>
+        <w:rPr>
+          <w:sz w:val="28"/>
+          <w:szCs w:val="28"/>
+          <w:lang w:val="hr-HR"/>
+        </w:rPr>
+      </w:pPr>
+      <w:r>
+        <w:rPr>
+          <w:sz w:val="28"/>
+          <w:szCs w:val="28"/>
+          <w:lang w:val="hr-HR"/>
+        </w:rPr>
+        <w:drawing>
+          <wp:inline distT="0" distB="0" distL="0" distR="0" wp14:anchorId="745D063D" wp14:editId="2FC55283">
+            <wp:extent cx="4105848" cy="4315427"/>
+            <wp:effectExtent l="0" t="0" r="9525" b="9525"/>
+            <wp:docPr id="9" name="Picture 9"/>
+            <wp:cNvGraphicFramePr>
+              <a:graphicFrameLocks xmlns:a="http://schemas.openxmlformats.org/drawingml/2006/main" noChangeAspect="1"/>
+            </wp:cNvGraphicFramePr>
+            <a:graphic xmlns:a="http://schemas.openxmlformats.org/drawingml/2006/main">
+              <a:graphicData uri="http://schemas.openxmlformats.org/drawingml/2006/picture">
+                <pic:pic xmlns:pic="http://schemas.openxmlformats.org/drawingml/2006/picture">
+                  <pic:nvPicPr>
+                    <pic:cNvPr id="1" name=""/>
+                    <pic:cNvPicPr/>
+                  </pic:nvPicPr>
+                  <pic:blipFill>
+                    <a:blip r:embed="rId12"/>
+                    <a:stretch>
+                      <a:fillRect/>
+                    </a:stretch>
+                  </pic:blipFill>
+                  <pic:spPr>
+                    <a:xfrm>
+                      <a:off x="0" y="0"/>
+                      <a:ext cx="4105848" cy="4315427"/>
+                    </a:xfrm>
+                    <a:prstGeom prst="rect">
+                      <a:avLst/>
+                    </a:prstGeom>
+                  </pic:spPr>
+                </pic:pic>
+              </a:graphicData>
+            </a:graphic>
+          </wp:inline>
+        </w:drawing>
+      </w:r>
+    </w:p>
+    <w:p>
+      <w:pPr>
+        <w:rPr>
+          <w:sz w:val="28"/>
+          <w:szCs w:val="28"/>
+          <w:lang w:val="hr-HR"/>
+        </w:rPr>
+      </w:pPr>
+      <w:r>
+        <w:rPr>
+          <w:sz w:val="28"/>
+          <w:szCs w:val="28"/>
+          <w:lang w:val="hr-HR"/>
+        </w:rPr>
+        <w:br w:type="page"/>
+      </w:r>
+    </w:p>
+    <w:p>
+      <w:pPr>
+        <w:pStyle w:val="ListParagraph"/>
+        <w:numPr>
+          <w:ilvl w:val="1"/>
+          <w:numId w:val="3"/>
+        </w:numPr>
+        <w:rPr>
+          <w:b/>
+          <w:bCs/>
+          <w:sz w:val="28"/>
+          <w:szCs w:val="28"/>
+          <w:lang w:val="hr-HR"/>
+        </w:rPr>
+      </w:pPr>
+      <w:r>
+        <w:rPr>
+          <w:b/>
+          <w:bCs/>
+          <w:sz w:val="28"/>
+          <w:szCs w:val="28"/>
+          <w:lang w:val="hr-HR"/>
+        </w:rPr>
+        <w:lastRenderedPageBreak/>
+        <w:t xml:space="preserve">Dohvat </w:t>
+      </w:r>
+      <w:r>
+        <w:rPr>
+          <w:b/>
+          <w:bCs/>
+          <w:sz w:val="28"/>
+          <w:szCs w:val="28"/>
+          <w:lang w:val="hr-HR"/>
+        </w:rPr>
+        <w:t>dodatne opreme</w:t>
+      </w:r>
+      <w:r>
+        <w:rPr>
+          <w:b/>
+          <w:bCs/>
+          <w:sz w:val="28"/>
+          <w:szCs w:val="28"/>
+          <w:u w:val="single"/>
+          <w:lang w:val="hr-HR"/>
+        </w:rPr>
+        <w:t xml:space="preserve"> </w:t>
+      </w:r>
+      <w:r>
+        <w:rPr>
+          <w:b/>
+          <w:bCs/>
+          <w:sz w:val="28"/>
+          <w:szCs w:val="28"/>
+          <w:u w:val="single"/>
+          <w:lang w:val="hr-HR"/>
+        </w:rPr>
+        <w:t>AUTA</w:t>
+      </w:r>
+    </w:p>
+    <w:p>
+      <w:pPr>
+        <w:ind w:left="360"/>
+        <w:rPr>
+          <w:b/>
+          <w:bCs/>
+          <w:sz w:val="28"/>
+          <w:szCs w:val="28"/>
+          <w:lang w:val="hr-HR"/>
+        </w:rPr>
+      </w:pPr>
+      <w:r>
+        <w:rPr>
+          <w:b/>
+          <w:bCs/>
+          <w:sz w:val="28"/>
+          <w:szCs w:val="28"/>
+          <w:lang w:val="hr-HR"/>
+        </w:rPr>
+        <w:t>Metoda: GET</w:t>
+      </w:r>
+    </w:p>
+    <w:p>
+      <w:pPr>
+        <w:ind w:left="360"/>
+        <w:rPr>
+          <w:sz w:val="28"/>
+          <w:szCs w:val="28"/>
+          <w:lang w:val="hr-HR"/>
+        </w:rPr>
+      </w:pPr>
+      <w:proofErr w:type="spellStart"/>
+      <w:r>
+        <w:rPr>
+          <w:b/>
+          <w:bCs/>
+          <w:sz w:val="28"/>
+          <w:szCs w:val="28"/>
+          <w:lang w:val="hr-HR"/>
+        </w:rPr>
+        <w:t>Postfix</w:t>
+      </w:r>
+      <w:proofErr w:type="spellEnd"/>
+      <w:r>
+        <w:rPr>
+          <w:b/>
+          <w:bCs/>
+          <w:sz w:val="28"/>
+          <w:szCs w:val="28"/>
+          <w:lang w:val="hr-HR"/>
+        </w:rPr>
+        <w:t xml:space="preserve"> adrese: </w:t>
+      </w:r>
+      <w:proofErr w:type="spellStart"/>
+      <w:r>
+        <w:rPr>
+          <w:sz w:val="28"/>
+          <w:szCs w:val="28"/>
+          <w:lang w:val="hr-HR"/>
+        </w:rPr>
+        <w:t>api</w:t>
+      </w:r>
+      <w:proofErr w:type="spellEnd"/>
+      <w:r>
+        <w:rPr>
+          <w:sz w:val="28"/>
+          <w:szCs w:val="28"/>
+          <w:lang w:val="hr-HR"/>
+        </w:rPr>
+        <w:t>/</w:t>
+      </w:r>
+      <w:proofErr w:type="spellStart"/>
+      <w:r>
+        <w:rPr>
+          <w:sz w:val="28"/>
+          <w:szCs w:val="28"/>
+          <w:lang w:val="hr-HR"/>
+        </w:rPr>
+        <w:t>vehicle</w:t>
+      </w:r>
+      <w:proofErr w:type="spellEnd"/>
+      <w:r>
+        <w:rPr>
+          <w:sz w:val="28"/>
+          <w:szCs w:val="28"/>
+          <w:lang w:val="hr-HR"/>
+        </w:rPr>
+        <w:t>/</w:t>
+      </w:r>
+      <w:proofErr w:type="spellStart"/>
+      <w:r>
+        <w:rPr>
+          <w:sz w:val="28"/>
+          <w:szCs w:val="28"/>
+          <w:lang w:val="hr-HR"/>
+        </w:rPr>
+        <w:t>accessories</w:t>
+      </w:r>
+      <w:proofErr w:type="spellEnd"/>
+    </w:p>
+    <w:p>
+      <w:pPr>
+        <w:ind w:left="360"/>
+        <w:rPr>
+          <w:b/>
+          <w:bCs/>
+          <w:sz w:val="28"/>
+          <w:szCs w:val="28"/>
+          <w:lang w:val="hr-HR"/>
+        </w:rPr>
+      </w:pPr>
+      <w:r>
+        <w:rPr>
+          <w:b/>
+          <w:bCs/>
+          <w:sz w:val="28"/>
+          <w:szCs w:val="28"/>
+          <w:lang w:val="hr-HR"/>
+        </w:rPr>
+        <w:t xml:space="preserve">Primjer lokalne adrese: </w:t>
+      </w:r>
+      <w:r>
+        <w:rPr>
+          <w:sz w:val="28"/>
+          <w:szCs w:val="28"/>
+          <w:lang w:val="hr-HR"/>
+        </w:rPr>
+        <w:t>http://localhost:55598/</w:t>
+      </w:r>
+      <w:r>
+        <w:rPr>
+          <w:sz w:val="28"/>
+          <w:szCs w:val="28"/>
+          <w:lang w:val="hr-HR"/>
+        </w:rPr>
+        <w:t>api/vehicle/</w:t>
+      </w:r>
+      <w:r>
+        <w:rPr>
+          <w:sz w:val="28"/>
+          <w:szCs w:val="28"/>
+          <w:lang w:val="hr-HR"/>
+        </w:rPr>
+        <w:t>accessories</w:t>
+      </w:r>
+    </w:p>
+    <w:p>
+      <w:pPr>
+        <w:ind w:left="360"/>
+        <w:rPr>
+          <w:sz w:val="28"/>
+          <w:szCs w:val="28"/>
+          <w:lang w:val="hr-HR"/>
+        </w:rPr>
+      </w:pPr>
+      <w:proofErr w:type="spellStart"/>
+      <w:r>
+        <w:rPr>
+          <w:b/>
+          <w:bCs/>
+          <w:sz w:val="28"/>
+          <w:szCs w:val="28"/>
+          <w:lang w:val="hr-HR"/>
+        </w:rPr>
+        <w:t>Body</w:t>
+      </w:r>
+      <w:proofErr w:type="spellEnd"/>
+      <w:r>
+        <w:rPr>
+          <w:b/>
+          <w:bCs/>
+          <w:sz w:val="28"/>
+          <w:szCs w:val="28"/>
+          <w:lang w:val="hr-HR"/>
+        </w:rPr>
+        <w:t>: /</w:t>
+      </w:r>
+    </w:p>
+    <w:p>
+      <w:pPr>
+        <w:ind w:left="360"/>
+        <w:rPr>
+          <w:sz w:val="28"/>
+          <w:szCs w:val="28"/>
+          <w:lang w:val="hr-HR"/>
+        </w:rPr>
+      </w:pPr>
+      <w:r>
+        <w:rPr>
+          <w:b/>
+          <w:bCs/>
+          <w:sz w:val="28"/>
+          <w:szCs w:val="28"/>
+          <w:lang w:val="hr-HR"/>
+        </w:rPr>
+        <w:t xml:space="preserve">Vraca: </w:t>
+      </w:r>
+      <w:r>
+        <w:rPr>
+          <w:sz w:val="28"/>
+          <w:szCs w:val="28"/>
+          <w:lang w:val="hr-HR"/>
+        </w:rPr>
+        <w:t>sv</w:t>
+      </w:r>
+      <w:r>
+        <w:rPr>
+          <w:sz w:val="28"/>
+          <w:szCs w:val="28"/>
+          <w:lang w:val="hr-HR"/>
+        </w:rPr>
+        <w:t>u dodatnu opremu auta</w:t>
+      </w:r>
+    </w:p>
+    <w:p>
+      <w:pPr>
+        <w:ind w:left="360"/>
+        <w:rPr>
+          <w:sz w:val="28"/>
+          <w:szCs w:val="28"/>
+          <w:lang w:val="hr-HR"/>
+        </w:rPr>
+      </w:pPr>
+      <w:r>
+        <w:rPr>
+          <w:b/>
+          <w:bCs/>
+          <w:sz w:val="28"/>
+          <w:szCs w:val="28"/>
+          <w:lang w:val="hr-HR"/>
+        </w:rPr>
+        <w:t xml:space="preserve">Komentar pisca: </w:t>
+      </w:r>
+      <w:r>
+        <w:rPr>
+          <w:sz w:val="28"/>
+          <w:szCs w:val="28"/>
+          <w:lang w:val="hr-HR"/>
+        </w:rPr>
+        <w:t xml:space="preserve">Za sada je ovo dodatna oprema samo za aute, za kamione i motore bi se trebalo posebno puniti jer </w:t>
+      </w:r>
+      <w:proofErr w:type="spellStart"/>
+      <w:r>
+        <w:rPr>
+          <w:sz w:val="28"/>
+          <w:szCs w:val="28"/>
+          <w:lang w:val="hr-HR"/>
+        </w:rPr>
+        <w:t>vecina</w:t>
+      </w:r>
+      <w:proofErr w:type="spellEnd"/>
+      <w:r>
+        <w:rPr>
+          <w:sz w:val="28"/>
+          <w:szCs w:val="28"/>
+          <w:lang w:val="hr-HR"/>
+        </w:rPr>
+        <w:t xml:space="preserve"> nije ista </w:t>
+      </w:r>
+    </w:p>
+    <w:p>
+      <w:pPr>
+        <w:ind w:left="360"/>
+        <w:jc w:val="center"/>
+        <w:rPr>
+          <w:sz w:val="28"/>
+          <w:szCs w:val="28"/>
+          <w:lang w:val="hr-HR"/>
+        </w:rPr>
+      </w:pPr>
+      <w:r>
+        <w:rPr>
+          <w:sz w:val="28"/>
+          <w:szCs w:val="28"/>
+          <w:lang w:val="hr-HR"/>
+        </w:rPr>
+        <w:drawing>
+          <wp:inline distT="0" distB="0" distL="0" distR="0" wp14:anchorId="74690F8D" wp14:editId="7F0C9626">
+            <wp:extent cx="2809875" cy="5634461"/>
+            <wp:effectExtent l="0" t="0" r="0" b="4445"/>
+            <wp:docPr id="12" name="Picture 12"/>
+            <wp:cNvGraphicFramePr>
+              <a:graphicFrameLocks xmlns:a="http://schemas.openxmlformats.org/drawingml/2006/main" noChangeAspect="1"/>
+            </wp:cNvGraphicFramePr>
+            <a:graphic xmlns:a="http://schemas.openxmlformats.org/drawingml/2006/main">
+              <a:graphicData uri="http://schemas.openxmlformats.org/drawingml/2006/picture">
+                <pic:pic xmlns:pic="http://schemas.openxmlformats.org/drawingml/2006/picture">
+                  <pic:nvPicPr>
+                    <pic:cNvPr id="1" name=""/>
+                    <pic:cNvPicPr/>
+                  </pic:nvPicPr>
+                  <pic:blipFill>
+                    <a:blip r:embed="rId13"/>
+                    <a:stretch>
+                      <a:fillRect/>
+                    </a:stretch>
+                  </pic:blipFill>
+                  <pic:spPr>
+                    <a:xfrm>
+                      <a:off x="0" y="0"/>
+                      <a:ext cx="2815621" cy="5645983"/>
+                    </a:xfrm>
+                    <a:prstGeom prst="rect">
+                      <a:avLst/>
+                    </a:prstGeom>
+                  </pic:spPr>
+                </pic:pic>
+              </a:graphicData>
+            </a:graphic>
+          </wp:inline>
+        </w:drawing>
+      </w:r>
+    </w:p>
+    <w:p>
+      <w:pPr>
+        <w:pStyle w:val="ListParagraph"/>
+        <w:numPr>
+          <w:ilvl w:val="1"/>
+          <w:numId w:val="3"/>
+        </w:numPr>
+        <w:rPr>
+          <w:b/>
+          <w:bCs/>
+          <w:sz w:val="28"/>
+          <w:szCs w:val="28"/>
+          <w:lang w:val="hr-HR"/>
+        </w:rPr>
+      </w:pPr>
+      <w:r>
+        <w:rPr>
+          <w:b/>
+          <w:bCs/>
+          <w:sz w:val="28"/>
+          <w:szCs w:val="28"/>
+          <w:lang w:val="hr-HR"/>
+        </w:rPr>
+        <w:lastRenderedPageBreak/>
+        <w:t xml:space="preserve">Dohvat </w:t>
+      </w:r>
+      <w:r>
+        <w:rPr>
+          <w:b/>
+          <w:bCs/>
+          <w:sz w:val="28"/>
+          <w:szCs w:val="28"/>
+          <w:lang w:val="hr-HR"/>
+        </w:rPr>
+        <w:t>odabira plaćanja cijene</w:t>
+      </w:r>
+    </w:p>
+    <w:p>
+      <w:pPr>
+        <w:ind w:left="360"/>
+        <w:rPr>
+          <w:b/>
+          <w:bCs/>
+          <w:sz w:val="28"/>
+          <w:szCs w:val="28"/>
+          <w:lang w:val="hr-HR"/>
+        </w:rPr>
+      </w:pPr>
+      <w:r>
+        <w:rPr>
+          <w:b/>
+          <w:bCs/>
+          <w:sz w:val="28"/>
+          <w:szCs w:val="28"/>
+          <w:lang w:val="hr-HR"/>
+        </w:rPr>
+        <w:t>Metoda: GET</w:t>
+      </w:r>
+    </w:p>
+    <w:p>
+      <w:pPr>
+        <w:ind w:left="360"/>
+        <w:rPr>
+          <w:sz w:val="28"/>
+          <w:szCs w:val="28"/>
+          <w:lang w:val="hr-HR"/>
+        </w:rPr>
+      </w:pPr>
+      <w:proofErr w:type="spellStart"/>
+      <w:r>
+        <w:rPr>
+          <w:b/>
+          <w:bCs/>
+          <w:sz w:val="28"/>
+          <w:szCs w:val="28"/>
+          <w:lang w:val="hr-HR"/>
+        </w:rPr>
+        <w:t>Postfix</w:t>
+      </w:r>
+      <w:proofErr w:type="spellEnd"/>
+      <w:r>
+        <w:rPr>
+          <w:b/>
+          <w:bCs/>
+          <w:sz w:val="28"/>
+          <w:szCs w:val="28"/>
+          <w:lang w:val="hr-HR"/>
+        </w:rPr>
+        <w:t xml:space="preserve"> adrese: </w:t>
+      </w:r>
+      <w:proofErr w:type="spellStart"/>
+      <w:r>
+        <w:rPr>
+          <w:sz w:val="28"/>
+          <w:szCs w:val="28"/>
+          <w:lang w:val="hr-HR"/>
+        </w:rPr>
+        <w:t>api</w:t>
+      </w:r>
+      <w:proofErr w:type="spellEnd"/>
+      <w:r>
+        <w:rPr>
+          <w:sz w:val="28"/>
+          <w:szCs w:val="28"/>
+          <w:lang w:val="hr-HR"/>
+        </w:rPr>
+        <w:t>/</w:t>
+      </w:r>
+      <w:proofErr w:type="spellStart"/>
+      <w:r>
+        <w:rPr>
+          <w:sz w:val="28"/>
+          <w:szCs w:val="28"/>
+          <w:lang w:val="hr-HR"/>
+        </w:rPr>
+        <w:t>listing</w:t>
+      </w:r>
+      <w:proofErr w:type="spellEnd"/>
+      <w:r>
+        <w:rPr>
+          <w:sz w:val="28"/>
+          <w:szCs w:val="28"/>
+          <w:lang w:val="hr-HR"/>
+        </w:rPr>
+        <w:t>/</w:t>
+      </w:r>
+      <w:proofErr w:type="spellStart"/>
+      <w:r>
+        <w:rPr>
+          <w:sz w:val="28"/>
+          <w:szCs w:val="28"/>
+          <w:lang w:val="hr-HR"/>
+        </w:rPr>
+        <w:t>priceBy</w:t>
+      </w:r>
+      <w:proofErr w:type="spellEnd"/>
+    </w:p>
+    <w:p>
+      <w:pPr>
+        <w:ind w:left="360"/>
+        <w:rPr>
+          <w:b/>
+          <w:bCs/>
+          <w:sz w:val="28"/>
+          <w:szCs w:val="28"/>
+          <w:lang w:val="hr-HR"/>
+        </w:rPr>
+      </w:pPr>
+      <w:r>
+        <w:rPr>
+          <w:b/>
+          <w:bCs/>
+          <w:sz w:val="28"/>
+          <w:szCs w:val="28"/>
+          <w:lang w:val="hr-HR"/>
+        </w:rPr>
+        <w:t xml:space="preserve">Primjer lokalne adrese: </w:t>
+      </w:r>
+      <w:r>
+        <w:rPr>
+          <w:sz w:val="28"/>
+          <w:szCs w:val="28"/>
+          <w:lang w:val="hr-HR"/>
+        </w:rPr>
+        <w:t>http://localhost:55598/</w:t>
+      </w:r>
+      <w:r>
+        <w:rPr>
+          <w:sz w:val="28"/>
+          <w:szCs w:val="28"/>
+          <w:lang w:val="hr-HR"/>
+        </w:rPr>
+        <w:t>api/</w:t>
+      </w:r>
+      <w:r>
+        <w:rPr>
+          <w:sz w:val="28"/>
+          <w:szCs w:val="28"/>
+          <w:lang w:val="hr-HR"/>
+        </w:rPr>
+        <w:t>listing/priceBy</w:t>
+      </w:r>
+    </w:p>
+    <w:p>
+      <w:pPr>
+        <w:ind w:left="360"/>
+        <w:rPr>
+          <w:sz w:val="28"/>
+          <w:szCs w:val="28"/>
+          <w:lang w:val="hr-HR"/>
+        </w:rPr>
+      </w:pPr>
+      <w:proofErr w:type="spellStart"/>
+      <w:r>
+        <w:rPr>
+          <w:b/>
+          <w:bCs/>
+          <w:sz w:val="28"/>
+          <w:szCs w:val="28"/>
+          <w:lang w:val="hr-HR"/>
+        </w:rPr>
+        <w:t>Body</w:t>
+      </w:r>
+      <w:proofErr w:type="spellEnd"/>
+      <w:r>
+        <w:rPr>
+          <w:b/>
+          <w:bCs/>
+          <w:sz w:val="28"/>
+          <w:szCs w:val="28"/>
+          <w:lang w:val="hr-HR"/>
+        </w:rPr>
+        <w:t>: /</w:t>
+      </w:r>
+      <w:bookmarkStart w:id="1" w:name="_GoBack"/>
+      <w:bookmarkEnd w:id="1"/>
+    </w:p>
+    <w:p>
+      <w:pPr>
+        <w:ind w:left="360"/>
+        <w:rPr>
+          <w:sz w:val="28"/>
+          <w:szCs w:val="28"/>
+          <w:lang w:val="hr-HR"/>
+        </w:rPr>
+      </w:pPr>
+      <w:r>
+        <w:rPr>
+          <w:b/>
+          <w:bCs/>
+          <w:sz w:val="28"/>
+          <w:szCs w:val="28"/>
+          <w:lang w:val="hr-HR"/>
+        </w:rPr>
+        <w:t xml:space="preserve">Vraca: </w:t>
+      </w:r>
+      <w:proofErr w:type="spellStart"/>
+      <w:r>
+        <w:rPr>
+          <w:sz w:val="28"/>
+          <w:szCs w:val="28"/>
+          <w:lang w:val="hr-HR"/>
+        </w:rPr>
+        <w:t>nacine</w:t>
+      </w:r>
+      <w:proofErr w:type="spellEnd"/>
+      <w:r>
+        <w:rPr>
+          <w:sz w:val="28"/>
+          <w:szCs w:val="28"/>
+          <w:lang w:val="hr-HR"/>
+        </w:rPr>
+        <w:t xml:space="preserve"> plaćanja (vremenske)</w:t>
+      </w:r>
+    </w:p>
+    <w:p>
+      <w:pPr>
+        <w:ind w:left="360"/>
+        <w:rPr>
+          <w:sz w:val="28"/>
+          <w:szCs w:val="28"/>
+          <w:lang w:val="hr-HR"/>
+        </w:rPr>
+      </w:pPr>
+      <w:r>
+        <w:rPr>
+          <w:b/>
+          <w:bCs/>
+          <w:sz w:val="28"/>
+          <w:szCs w:val="28"/>
+          <w:lang w:val="hr-HR"/>
+        </w:rPr>
+        <w:t xml:space="preserve">Komentar pisca: </w:t>
+      </w:r>
+      <w:r>
+        <w:rPr>
+          <w:sz w:val="28"/>
+          <w:szCs w:val="28"/>
+          <w:lang w:val="hr-HR"/>
+        </w:rPr>
+        <w:t>/</w:t>
+      </w:r>
+    </w:p>
+    <w:p>
+      <w:pPr>
+        <w:ind w:left="360"/>
+        <w:rPr>
+          <w:sz w:val="28"/>
+          <w:szCs w:val="28"/>
+          <w:lang w:val="hr-HR"/>
+        </w:rPr>
+      </w:pPr>
+      <w:r>
+        <w:rPr>
+          <w:sz w:val="28"/>
+          <w:szCs w:val="28"/>
+          <w:lang w:val="hr-HR"/>
+        </w:rPr>
+        <w:t xml:space="preserve"> </w:t>
+      </w:r>
+    </w:p>
+    <w:p>
+      <w:pPr>
+        <w:jc w:val="center"/>
+        <w:rPr>
+          <w:sz w:val="28"/>
+          <w:szCs w:val="28"/>
+          <w:lang w:val="hr-HR"/>
+        </w:rPr>
+      </w:pPr>
+      <w:r>
+        <w:rPr>
+          <w:sz w:val="28"/>
+          <w:szCs w:val="28"/>
+          <w:lang w:val="hr-HR"/>
+        </w:rPr>
+        <w:drawing>
+          <wp:inline distT="0" distB="0" distL="0" distR="0" wp14:anchorId="64EDF249" wp14:editId="1774CF43">
+            <wp:extent cx="3410426" cy="2953162"/>
+            <wp:effectExtent l="0" t="0" r="0" b="0"/>
+            <wp:docPr id="15" name="Picture 15"/>
+            <wp:cNvGraphicFramePr>
+              <a:graphicFrameLocks xmlns:a="http://schemas.openxmlformats.org/drawingml/2006/main" noChangeAspect="1"/>
+            </wp:cNvGraphicFramePr>
+            <a:graphic xmlns:a="http://schemas.openxmlformats.org/drawingml/2006/main">
+              <a:graphicData uri="http://schemas.openxmlformats.org/drawingml/2006/picture">
+                <pic:pic xmlns:pic="http://schemas.openxmlformats.org/drawingml/2006/picture">
+                  <pic:nvPicPr>
+                    <pic:cNvPr id="1" name=""/>
+                    <pic:cNvPicPr/>
+                  </pic:nvPicPr>
+                  <pic:blipFill>
+                    <a:blip r:embed="rId14"/>
+                    <a:stretch>
+                      <a:fillRect/>
+                    </a:stretch>
+                  </pic:blipFill>
+                  <pic:spPr>
+                    <a:xfrm>
+                      <a:off x="0" y="0"/>
+                      <a:ext cx="3410426" cy="2953162"/>
+                    </a:xfrm>
+                    <a:prstGeom prst="rect">
+                      <a:avLst/>
+                    </a:prstGeom>
+                  </pic:spPr>
+                </pic:pic>
+              </a:graphicData>
+            </a:graphic>
+          </wp:inline>
+        </w:drawing>
+      </w:r>
+    </w:p>
+    <w:p>
+      <w:pPr>
+        <w:rPr>
+          <w:sz w:val="28"/>
+          <w:szCs w:val="28"/>
+          <w:lang w:val="hr-HR"/>
+        </w:rPr>
+      </w:pPr>
+      <w:r>
+        <w:rPr>
+          <w:sz w:val="28"/>
+          <w:szCs w:val="28"/>
+          <w:lang w:val="hr-HR"/>
+        </w:rPr>
+        <w:br w:type="page"/>
+      </w:r>
+    </w:p>
+    <w:p>
+      <w:pPr>
+        <w:pStyle w:val="ListParagraph"/>
+        <w:numPr>
+          <w:ilvl w:val="1"/>
+          <w:numId w:val="3"/>
+        </w:numPr>
+        <w:rPr>
+          <w:b/>
+          <w:bCs/>
+          <w:sz w:val="28"/>
+          <w:szCs w:val="28"/>
+          <w:lang w:val="hr-HR"/>
+        </w:rPr>
+      </w:pPr>
+      <w:r>
+        <w:rPr>
+          <w:b/>
+          <w:bCs/>
+          <w:sz w:val="28"/>
+          <w:szCs w:val="28"/>
+          <w:lang w:val="hr-HR"/>
+        </w:rPr>
+        <w:lastRenderedPageBreak/>
+        <w:t>Dodavanje oglasa</w:t>
+      </w:r>
+    </w:p>
+    <w:p>
+      <w:pPr>
+        <w:ind w:left="360"/>
+        <w:rPr>
+          <w:b/>
+          <w:bCs/>
+          <w:sz w:val="28"/>
+          <w:szCs w:val="28"/>
+          <w:lang w:val="hr-HR"/>
+        </w:rPr>
+      </w:pPr>
+      <w:r>
+        <w:rPr>
+          <w:b/>
+          <w:bCs/>
+          <w:sz w:val="28"/>
+          <w:szCs w:val="28"/>
+          <w:lang w:val="hr-HR"/>
+        </w:rPr>
+        <w:t xml:space="preserve">Metoda: </w:t>
+      </w:r>
+      <w:r>
+        <w:rPr>
+          <w:b/>
+          <w:bCs/>
+          <w:sz w:val="28"/>
+          <w:szCs w:val="28"/>
+          <w:lang w:val="hr-HR"/>
+        </w:rPr>
+        <w:t>POST</w:t>
+      </w:r>
+    </w:p>
+    <w:p>
+      <w:pPr>
+        <w:ind w:left="360"/>
+        <w:rPr>
+          <w:sz w:val="28"/>
+          <w:szCs w:val="28"/>
+          <w:lang w:val="hr-HR"/>
+        </w:rPr>
+      </w:pPr>
+      <w:proofErr w:type="spellStart"/>
+      <w:r>
+        <w:rPr>
+          <w:b/>
+          <w:bCs/>
+          <w:sz w:val="28"/>
+          <w:szCs w:val="28"/>
+          <w:lang w:val="hr-HR"/>
+        </w:rPr>
+        <w:t>Postfix</w:t>
+      </w:r>
+      <w:proofErr w:type="spellEnd"/>
+      <w:r>
+        <w:rPr>
+          <w:b/>
+          <w:bCs/>
+          <w:sz w:val="28"/>
+          <w:szCs w:val="28"/>
+          <w:lang w:val="hr-HR"/>
+        </w:rPr>
+        <w:t xml:space="preserve"> adrese: </w:t>
+      </w:r>
+      <w:proofErr w:type="spellStart"/>
+      <w:r>
+        <w:rPr>
+          <w:sz w:val="28"/>
+          <w:szCs w:val="28"/>
+          <w:lang w:val="hr-HR"/>
+        </w:rPr>
+        <w:t>api</w:t>
+      </w:r>
+      <w:proofErr w:type="spellEnd"/>
+      <w:r>
+        <w:rPr>
+          <w:sz w:val="28"/>
+          <w:szCs w:val="28"/>
+          <w:lang w:val="hr-HR"/>
+        </w:rPr>
+        <w:t>/</w:t>
+      </w:r>
+      <w:proofErr w:type="spellStart"/>
+      <w:r>
+        <w:rPr>
+          <w:sz w:val="28"/>
+          <w:szCs w:val="28"/>
+          <w:lang w:val="hr-HR"/>
+        </w:rPr>
+        <w:t>newListing</w:t>
+      </w:r>
+      <w:proofErr w:type="spellEnd"/>
+    </w:p>
+    <w:p>
+      <w:pPr>
+        <w:ind w:left="360"/>
+        <w:rPr>
+          <w:b/>
+          <w:bCs/>
+          <w:sz w:val="28"/>
+          <w:szCs w:val="28"/>
+          <w:lang w:val="hr-HR"/>
+        </w:rPr>
+      </w:pPr>
+      <w:r>
+        <w:rPr>
+          <w:b/>
+          <w:bCs/>
+          <w:sz w:val="28"/>
+          <w:szCs w:val="28"/>
+          <w:lang w:val="hr-HR"/>
+        </w:rPr>
+        <w:t xml:space="preserve">Primjer lokalne adrese: </w:t>
+      </w:r>
+      <w:r>
+        <w:rPr>
+          <w:sz w:val="28"/>
+          <w:szCs w:val="28"/>
+          <w:lang w:val="hr-HR"/>
+        </w:rPr>
+        <w:t>http://localhost:55598/</w:t>
+      </w:r>
+      <w:r>
+        <w:rPr>
+          <w:sz w:val="28"/>
+          <w:szCs w:val="28"/>
+          <w:lang w:val="hr-HR"/>
+        </w:rPr>
+        <w:t>api/</w:t>
+      </w:r>
+      <w:r>
+        <w:rPr>
+          <w:sz w:val="28"/>
+          <w:szCs w:val="28"/>
+          <w:lang w:val="hr-HR"/>
+        </w:rPr>
+        <w:t>newListing</w:t>
+      </w:r>
+    </w:p>
+    <w:p>
+      <w:pPr>
+        <w:ind w:left="360"/>
+        <w:rPr>
+          <w:b/>
+          <w:bCs/>
+          <w:sz w:val="28"/>
+          <w:szCs w:val="28"/>
+          <w:lang w:val="hr-HR"/>
+        </w:rPr>
+      </w:pPr>
+      <w:proofErr w:type="spellStart"/>
+      <w:r>
+        <w:rPr>
+          <w:b/>
+          <w:bCs/>
+          <w:sz w:val="28"/>
+          <w:szCs w:val="28"/>
+          <w:lang w:val="hr-HR"/>
+        </w:rPr>
+        <w:t>Body</w:t>
+      </w:r>
+      <w:proofErr w:type="spellEnd"/>
+      <w:r>
+        <w:rPr>
+          <w:b/>
+          <w:bCs/>
+          <w:sz w:val="28"/>
+          <w:szCs w:val="28"/>
+          <w:lang w:val="hr-HR"/>
+        </w:rPr>
+        <w:t xml:space="preserve">: </w:t>
+      </w:r>
+    </w:p>
+    <w:p>
+      <w:pPr>
+        <w:ind w:left="360"/>
+        <w:rPr>
+          <w:sz w:val="28"/>
+          <w:szCs w:val="28"/>
+          <w:lang w:val="hr-HR"/>
+        </w:rPr>
+      </w:pPr>
+      <w:r>
+        <w:rPr>
+          <w:sz w:val="28"/>
+          <w:szCs w:val="28"/>
+          <w:lang w:val="hr-HR"/>
+        </w:rPr>
+        <w:drawing>
+          <wp:inline distT="0" distB="0" distL="0" distR="0" wp14:anchorId="28BC7A68" wp14:editId="61B0A957">
+            <wp:extent cx="3286584" cy="4324954"/>
+            <wp:effectExtent l="0" t="0" r="9525" b="0"/>
+            <wp:docPr id="16" name="Picture 16"/>
+            <wp:cNvGraphicFramePr>
+              <a:graphicFrameLocks xmlns:a="http://schemas.openxmlformats.org/drawingml/2006/main" noChangeAspect="1"/>
+            </wp:cNvGraphicFramePr>
+            <a:graphic xmlns:a="http://schemas.openxmlformats.org/drawingml/2006/main">
+              <a:graphicData uri="http://schemas.openxmlformats.org/drawingml/2006/picture">
+                <pic:pic xmlns:pic="http://schemas.openxmlformats.org/drawingml/2006/picture">
+                  <pic:nvPicPr>
+                    <pic:cNvPr id="1" name=""/>
+                    <pic:cNvPicPr/>
+                  </pic:nvPicPr>
+                  <pic:blipFill>
+                    <a:blip r:embed="rId15"/>
+                    <a:stretch>
+                      <a:fillRect/>
+                    </a:stretch>
+                  </pic:blipFill>
+                  <pic:spPr>
+                    <a:xfrm>
+                      <a:off x="0" y="0"/>
+                      <a:ext cx="3286584" cy="4324954"/>
+                    </a:xfrm>
+                    <a:prstGeom prst="rect">
+                      <a:avLst/>
+                    </a:prstGeom>
+                  </pic:spPr>
+                </pic:pic>
+              </a:graphicData>
+            </a:graphic>
+          </wp:inline>
+        </w:drawing>
+      </w:r>
+    </w:p>
+    <w:p>
+      <w:pPr>
+        <w:ind w:left="360"/>
+        <w:rPr>
+          <w:sz w:val="28"/>
+          <w:szCs w:val="28"/>
+          <w:lang w:val="hr-HR"/>
+        </w:rPr>
+      </w:pPr>
+      <w:r>
+        <w:rPr>
+          <w:b/>
+          <w:bCs/>
+          <w:sz w:val="28"/>
+          <w:szCs w:val="28"/>
+          <w:lang w:val="hr-HR"/>
+        </w:rPr>
+        <w:t xml:space="preserve">Vraca: </w:t>
+      </w:r>
+    </w:p>
+    <w:p>
+      <w:pPr>
+        <w:ind w:left="360"/>
+        <w:rPr>
+          <w:sz w:val="28"/>
+          <w:szCs w:val="28"/>
+          <w:lang w:val="hr-HR"/>
+        </w:rPr>
+      </w:pPr>
+      <w:r>
+        <w:rPr>
+          <w:sz w:val="28"/>
+          <w:szCs w:val="28"/>
+          <w:lang w:val="hr-HR"/>
+        </w:rPr>
+        <w:drawing>
+          <wp:inline distT="0" distB="0" distL="0" distR="0" wp14:anchorId="300CCBB5" wp14:editId="27066676">
+            <wp:extent cx="5943600" cy="572135"/>
+            <wp:effectExtent l="0" t="0" r="0" b="0"/>
+            <wp:docPr id="17" name="Picture 17"/>
+            <wp:cNvGraphicFramePr>
+              <a:graphicFrameLocks xmlns:a="http://schemas.openxmlformats.org/drawingml/2006/main" noChangeAspect="1"/>
+            </wp:cNvGraphicFramePr>
+            <a:graphic xmlns:a="http://schemas.openxmlformats.org/drawingml/2006/main">
+              <a:graphicData uri="http://schemas.openxmlformats.org/drawingml/2006/picture">
+                <pic:pic xmlns:pic="http://schemas.openxmlformats.org/drawingml/2006/picture">
+                  <pic:nvPicPr>
+                    <pic:cNvPr id="1" name=""/>
+                    <pic:cNvPicPr/>
+                  </pic:nvPicPr>
+                  <pic:blipFill>
+                    <a:blip r:embed="rId16"/>
+                    <a:stretch>
+                      <a:fillRect/>
+                    </a:stretch>
+                  </pic:blipFill>
+                  <pic:spPr>
+                    <a:xfrm>
+                      <a:off x="0" y="0"/>
+                      <a:ext cx="5943600" cy="572135"/>
+                    </a:xfrm>
+                    <a:prstGeom prst="rect">
+                      <a:avLst/>
+                    </a:prstGeom>
+                  </pic:spPr>
+                </pic:pic>
+              </a:graphicData>
+            </a:graphic>
+          </wp:inline>
+        </w:drawing>
+      </w:r>
+    </w:p>
+    <w:p>
+      <w:pPr>
+        <w:ind w:left="360"/>
+        <w:rPr>
+          <w:sz w:val="28"/>
+          <w:szCs w:val="28"/>
+          <w:lang w:val="hr-HR"/>
+        </w:rPr>
+      </w:pPr>
+      <w:r>
+        <w:rPr>
+          <w:sz w:val="28"/>
+          <w:szCs w:val="28"/>
+          <w:lang w:val="hr-HR"/>
+        </w:rPr>
+        <w:t>Vraca poruku „</w:t>
+      </w:r>
+      <w:proofErr w:type="spellStart"/>
+      <w:r>
+        <w:rPr>
+          <w:sz w:val="28"/>
+          <w:szCs w:val="28"/>
+          <w:lang w:val="hr-HR"/>
+        </w:rPr>
+        <w:t>Success</w:t>
+      </w:r>
+      <w:proofErr w:type="spellEnd"/>
+      <w:r>
+        <w:rPr>
+          <w:sz w:val="28"/>
+          <w:szCs w:val="28"/>
+          <w:lang w:val="hr-HR"/>
+        </w:rPr>
+        <w:t xml:space="preserve">“ ako je </w:t>
+      </w:r>
+      <w:proofErr w:type="spellStart"/>
+      <w:r>
+        <w:rPr>
+          <w:sz w:val="28"/>
+          <w:szCs w:val="28"/>
+          <w:lang w:val="hr-HR"/>
+        </w:rPr>
+        <w:t>uspjesno</w:t>
+      </w:r>
+      <w:proofErr w:type="spellEnd"/>
+      <w:r>
+        <w:rPr>
+          <w:sz w:val="28"/>
+          <w:szCs w:val="28"/>
+          <w:lang w:val="hr-HR"/>
+        </w:rPr>
+        <w:t xml:space="preserve">, u suprotnom </w:t>
+      </w:r>
+      <w:proofErr w:type="spellStart"/>
+      <w:r>
+        <w:rPr>
+          <w:sz w:val="28"/>
+          <w:szCs w:val="28"/>
+          <w:lang w:val="hr-HR"/>
+        </w:rPr>
+        <w:t>error</w:t>
+      </w:r>
+      <w:proofErr w:type="spellEnd"/>
+      <w:r>
+        <w:rPr>
+          <w:sz w:val="28"/>
+          <w:szCs w:val="28"/>
+          <w:lang w:val="hr-HR"/>
+        </w:rPr>
+        <w:t xml:space="preserve"> ili </w:t>
+      </w:r>
+      <w:proofErr w:type="spellStart"/>
+      <w:r>
+        <w:rPr>
+          <w:sz w:val="28"/>
+          <w:szCs w:val="28"/>
+          <w:lang w:val="hr-HR"/>
+        </w:rPr>
+        <w:t>BadRequest</w:t>
+      </w:r>
+      <w:proofErr w:type="spellEnd"/>
+    </w:p>
+    <w:p>
+      <w:pPr>
+        <w:ind w:left="360"/>
+        <w:rPr>
+          <w:sz w:val="28"/>
+          <w:szCs w:val="28"/>
+          <w:lang w:val="hr-HR"/>
+        </w:rPr>
+      </w:pPr>
+      <w:r>
+        <w:rPr>
+          <w:b/>
+          <w:bCs/>
+          <w:sz w:val="28"/>
+          <w:szCs w:val="28"/>
+          <w:lang w:val="hr-HR"/>
+        </w:rPr>
+        <w:t xml:space="preserve">Komentar pisca: </w:t>
+      </w:r>
+      <w:r>
+        <w:rPr>
+          <w:sz w:val="28"/>
+          <w:szCs w:val="28"/>
+          <w:lang w:val="hr-HR"/>
+        </w:rPr>
+        <w:t>/</w:t>
+      </w:r>
+    </w:p>
+    <w:p>
+      <w:pPr>
+        <w:jc w:val="center"/>
+        <w:rPr>
+          <w:sz w:val="28"/>
+          <w:szCs w:val="28"/>
+          <w:lang w:val="hr-HR"/>
+        </w:rPr>
+      </w:pPr>
     </w:p>
     <w:sectPr>
       <w:pgSz w:w="12240" w:h="15840"/>

</xml_diff>

<commit_message>
napravljeno dodavanje slika oglasa u bazu
</commit_message>
<xml_diff>
--- a/Dokumentacija/WebServisAPIGuide.docx
+++ b/Dokumentacija/WebServisAPIGuide.docx
@@ -7112,17 +7112,7 @@
           <w:szCs w:val="28"/>
           <w:lang w:val="hr-HR"/>
         </w:rPr>
-        <w:t xml:space="preserve">Dohvat svih </w:t>
-      </w:r>
-      <w:r>
-        <w:rPr>
-          <w:b/>
-          <w:bCs/>
-          <w:sz w:val="28"/>
-          <w:szCs w:val="28"/>
-          <w:lang w:val="hr-HR"/>
-        </w:rPr>
-        <w:t>tipova pogona vozila</w:t>
+        <w:t>Dohvat svih tipova pogona vozila</w:t>
       </w:r>
     </w:p>
     <w:p>
@@ -7320,15 +7310,7 @@
           <w:szCs w:val="28"/>
           <w:lang w:val="hr-HR"/>
         </w:rPr>
-        <w:t xml:space="preserve">sve </w:t>
-      </w:r>
-      <w:r>
-        <w:rPr>
-          <w:sz w:val="28"/>
-          <w:szCs w:val="28"/>
-          <w:lang w:val="hr-HR"/>
-        </w:rPr>
-        <w:t>tipove pogona</w:t>
+        <w:t>sve tipove pogona</w:t>
       </w:r>
     </w:p>
     <w:p>
@@ -7370,6 +7352,7 @@
       </w:pPr>
       <w:r>
         <w:rPr>
+          <w:noProof/>
           <w:sz w:val="28"/>
           <w:szCs w:val="28"/>
           <w:lang w:val="hr-HR"/>
@@ -7456,17 +7439,7 @@
           <w:lang w:val="hr-HR"/>
         </w:rPr>
         <w:lastRenderedPageBreak/>
-        <w:t xml:space="preserve">Dohvat svih tipova </w:t>
-      </w:r>
-      <w:r>
-        <w:rPr>
-          <w:b/>
-          <w:bCs/>
-          <w:sz w:val="28"/>
-          <w:szCs w:val="28"/>
-          <w:lang w:val="hr-HR"/>
-        </w:rPr>
-        <w:t>goriva vozila</w:t>
+        <w:t>Dohvat svih tipova goriva vozila</w:t>
       </w:r>
     </w:p>
     <w:p>
@@ -7688,15 +7661,7 @@
           <w:szCs w:val="28"/>
           <w:lang w:val="hr-HR"/>
         </w:rPr>
-        <w:t xml:space="preserve">sve tipove </w:t>
-      </w:r>
-      <w:r>
-        <w:rPr>
-          <w:sz w:val="28"/>
-          <w:szCs w:val="28"/>
-          <w:lang w:val="hr-HR"/>
-        </w:rPr>
-        <w:t>goriva</w:t>
+        <w:t>sve tipove goriva</w:t>
       </w:r>
     </w:p>
     <w:p>
@@ -7738,6 +7703,7 @@
       </w:pPr>
       <w:r>
         <w:rPr>
+          <w:noProof/>
           <w:sz w:val="28"/>
           <w:szCs w:val="28"/>
           <w:lang w:val="hr-HR"/>
@@ -8084,6 +8050,7 @@
       </w:pPr>
       <w:r>
         <w:rPr>
+          <w:noProof/>
           <w:sz w:val="28"/>
           <w:szCs w:val="28"/>
           <w:lang w:val="hr-HR"/>
@@ -8289,14 +8256,8 @@
         </w:rPr>
         <w:t>subCategories</w:t>
       </w:r>
-      <w:r>
-        <w:rPr>
-          <w:sz w:val="28"/>
-          <w:szCs w:val="28"/>
-          <w:lang w:val="hr-HR"/>
-        </w:rPr>
-        <w:t>Types</w:t>
-      </w:r>
+      <w:bookmarkStart w:id="1" w:name="_GoBack"/>
+      <w:bookmarkEnd w:id="1"/>
       <w:proofErr w:type="spellEnd"/>
       <w:r>
         <w:rPr>
@@ -8534,6 +8495,7 @@
       </w:pPr>
       <w:r>
         <w:rPr>
+          <w:noProof/>
           <w:sz w:val="28"/>
           <w:szCs w:val="28"/>
           <w:lang w:val="hr-HR"/>
@@ -8616,17 +8578,7 @@
           <w:lang w:val="hr-HR"/>
         </w:rPr>
         <w:lastRenderedPageBreak/>
-        <w:t xml:space="preserve">Dohvat </w:t>
-      </w:r>
-      <w:r>
-        <w:rPr>
-          <w:b/>
-          <w:bCs/>
-          <w:sz w:val="28"/>
-          <w:szCs w:val="28"/>
-          <w:lang w:val="hr-HR"/>
-        </w:rPr>
-        <w:t>dodatne opreme</w:t>
+        <w:t>Dohvat dodatne opreme</w:t>
       </w:r>
       <w:r>
         <w:rPr>
@@ -8923,6 +8875,7 @@
       </w:pPr>
       <w:r>
         <w:rPr>
+          <w:noProof/>
           <w:sz w:val="28"/>
           <w:szCs w:val="28"/>
           <w:lang w:val="hr-HR"/>
@@ -8988,17 +8941,7 @@
           <w:lang w:val="hr-HR"/>
         </w:rPr>
         <w:lastRenderedPageBreak/>
-        <w:t xml:space="preserve">Dohvat </w:t>
-      </w:r>
-      <w:r>
-        <w:rPr>
-          <w:b/>
-          <w:bCs/>
-          <w:sz w:val="28"/>
-          <w:szCs w:val="28"/>
-          <w:lang w:val="hr-HR"/>
-        </w:rPr>
-        <w:t>odabira plaćanja cijene</w:t>
+        <w:t>Dohvat odabira plaćanja cijene</w:t>
       </w:r>
     </w:p>
     <w:p>
@@ -9178,8 +9121,6 @@
         </w:rPr>
         <w:t>: /</w:t>
       </w:r>
-      <w:bookmarkStart w:id="1" w:name="_GoBack"/>
-      <w:bookmarkEnd w:id="1"/>
     </w:p>
     <w:p>
       <w:pPr>
@@ -9276,6 +9217,7 @@
       </w:pPr>
       <w:r>
         <w:rPr>
+          <w:noProof/>
           <w:sz w:val="28"/>
           <w:szCs w:val="28"/>
           <w:lang w:val="hr-HR"/>
@@ -9380,17 +9322,7 @@
           <w:szCs w:val="28"/>
           <w:lang w:val="hr-HR"/>
         </w:rPr>
-        <w:t xml:space="preserve">Metoda: </w:t>
-      </w:r>
-      <w:r>
-        <w:rPr>
-          <w:b/>
-          <w:bCs/>
-          <w:sz w:val="28"/>
-          <w:szCs w:val="28"/>
-          <w:lang w:val="hr-HR"/>
-        </w:rPr>
-        <w:t>POST</w:t>
+        <w:t>Metoda: POST</w:t>
       </w:r>
     </w:p>
     <w:p>
@@ -9544,15 +9476,16 @@
       </w:pPr>
       <w:r>
         <w:rPr>
+          <w:noProof/>
           <w:sz w:val="28"/>
           <w:szCs w:val="28"/>
           <w:lang w:val="hr-HR"/>
         </w:rPr>
         <w:drawing>
-          <wp:inline distT="0" distB="0" distL="0" distR="0" wp14:anchorId="28BC7A68" wp14:editId="61B0A957">
-            <wp:extent cx="3286584" cy="4324954"/>
-            <wp:effectExtent l="0" t="0" r="9525" b="0"/>
-            <wp:docPr id="16" name="Picture 16"/>
+          <wp:inline distT="0" distB="0" distL="0" distR="0" wp14:anchorId="2B4F4095" wp14:editId="1A6D6547">
+            <wp:extent cx="4848902" cy="4448796"/>
+            <wp:effectExtent l="0" t="0" r="8890" b="9525"/>
+            <wp:docPr id="7" name="Picture 7"/>
             <wp:cNvGraphicFramePr>
               <a:graphicFrameLocks xmlns:a="http://schemas.openxmlformats.org/drawingml/2006/main" noChangeAspect="1"/>
             </wp:cNvGraphicFramePr>
@@ -9572,7 +9505,7 @@
                   <pic:spPr>
                     <a:xfrm>
                       <a:off x="0" y="0"/>
-                      <a:ext cx="3286584" cy="4324954"/>
+                      <a:ext cx="4848902" cy="4448796"/>
                     </a:xfrm>
                     <a:prstGeom prst="rect">
                       <a:avLst/>
@@ -9616,6 +9549,7 @@
       </w:pPr>
       <w:r>
         <w:rPr>
+          <w:noProof/>
           <w:sz w:val="28"/>
           <w:szCs w:val="28"/>
           <w:lang w:val="hr-HR"/>

</xml_diff>

<commit_message>
neke vrijednosti pri dodavanju oglasa sada mogu biti null, updatean api guide
</commit_message>
<xml_diff>
--- a/Dokumentacija/WebServisAPIGuide.docx
+++ b/Dokumentacija/WebServisAPIGuide.docx
@@ -8256,8 +8256,6 @@
         </w:rPr>
         <w:t>subCategories</w:t>
       </w:r>
-      <w:bookmarkStart w:id="1" w:name="_GoBack"/>
-      <w:bookmarkEnd w:id="1"/>
       <w:proofErr w:type="spellEnd"/>
       <w:r>
         <w:rPr>
@@ -9476,16 +9474,15 @@
       </w:pPr>
       <w:r>
         <w:rPr>
-          <w:noProof/>
           <w:sz w:val="28"/>
           <w:szCs w:val="28"/>
           <w:lang w:val="hr-HR"/>
         </w:rPr>
         <w:drawing>
-          <wp:inline distT="0" distB="0" distL="0" distR="0" wp14:anchorId="2B4F4095" wp14:editId="1A6D6547">
-            <wp:extent cx="4848902" cy="4448796"/>
-            <wp:effectExtent l="0" t="0" r="8890" b="9525"/>
-            <wp:docPr id="7" name="Picture 7"/>
+          <wp:inline distT="0" distB="0" distL="0" distR="0" wp14:anchorId="7D2B3C76" wp14:editId="5D5CCBD6">
+            <wp:extent cx="4076700" cy="5161818"/>
+            <wp:effectExtent l="0" t="0" r="0" b="1270"/>
+            <wp:docPr id="16" name="Picture 16"/>
             <wp:cNvGraphicFramePr>
               <a:graphicFrameLocks xmlns:a="http://schemas.openxmlformats.org/drawingml/2006/main" noChangeAspect="1"/>
             </wp:cNvGraphicFramePr>
@@ -9505,7 +9502,7 @@
                   <pic:spPr>
                     <a:xfrm>
                       <a:off x="0" y="0"/>
-                      <a:ext cx="4848902" cy="4448796"/>
+                      <a:ext cx="4145082" cy="5248401"/>
                     </a:xfrm>
                     <a:prstGeom prst="rect">
                       <a:avLst/>
@@ -9690,6 +9687,7 @@
           <w:szCs w:val="28"/>
           <w:lang w:val="hr-HR"/>
         </w:rPr>
+        <w:lastRenderedPageBreak/>
         <w:t xml:space="preserve">Komentar pisca: </w:t>
       </w:r>
       <w:r>
@@ -9698,18 +9696,404 @@
           <w:szCs w:val="28"/>
           <w:lang w:val="hr-HR"/>
         </w:rPr>
-        <w:t>/</w:t>
-      </w:r>
-    </w:p>
-    <w:p>
-      <w:pPr>
-        <w:jc w:val="center"/>
-        <w:rPr>
-          <w:sz w:val="28"/>
-          <w:szCs w:val="28"/>
-          <w:lang w:val="hr-HR"/>
-        </w:rPr>
-      </w:pPr>
+        <w:t xml:space="preserve"> Ako neka od vrijednosti je </w:t>
+      </w:r>
+      <w:proofErr w:type="spellStart"/>
+      <w:r>
+        <w:rPr>
+          <w:sz w:val="28"/>
+          <w:szCs w:val="28"/>
+          <w:lang w:val="hr-HR"/>
+        </w:rPr>
+        <w:t>null</w:t>
+      </w:r>
+      <w:proofErr w:type="spellEnd"/>
+      <w:r>
+        <w:rPr>
+          <w:sz w:val="28"/>
+          <w:szCs w:val="28"/>
+          <w:lang w:val="hr-HR"/>
+        </w:rPr>
+        <w:t xml:space="preserve">, ona se i dalje mora poslati, zamislimo da oglas nema opis niti vozila nemaju dodatnu opremu, tip pogona i vrstu </w:t>
+      </w:r>
+      <w:proofErr w:type="spellStart"/>
+      <w:r>
+        <w:rPr>
+          <w:sz w:val="28"/>
+          <w:szCs w:val="28"/>
+          <w:lang w:val="hr-HR"/>
+        </w:rPr>
+        <w:t>mjenjaca</w:t>
+      </w:r>
+      <w:proofErr w:type="spellEnd"/>
+      <w:r>
+        <w:rPr>
+          <w:sz w:val="28"/>
+          <w:szCs w:val="28"/>
+          <w:lang w:val="hr-HR"/>
+        </w:rPr>
+        <w:t xml:space="preserve">, taj objekt se </w:t>
+      </w:r>
+      <w:proofErr w:type="spellStart"/>
+      <w:r>
+        <w:rPr>
+          <w:sz w:val="28"/>
+          <w:szCs w:val="28"/>
+          <w:lang w:val="hr-HR"/>
+        </w:rPr>
+        <w:t>salje</w:t>
+      </w:r>
+      <w:proofErr w:type="spellEnd"/>
+      <w:r>
+        <w:rPr>
+          <w:sz w:val="28"/>
+          <w:szCs w:val="28"/>
+          <w:lang w:val="hr-HR"/>
+        </w:rPr>
+        <w:t xml:space="preserve"> na </w:t>
+      </w:r>
+      <w:proofErr w:type="spellStart"/>
+      <w:r>
+        <w:rPr>
+          <w:sz w:val="28"/>
+          <w:szCs w:val="28"/>
+          <w:lang w:val="hr-HR"/>
+        </w:rPr>
+        <w:t>sljedeci</w:t>
+      </w:r>
+      <w:proofErr w:type="spellEnd"/>
+      <w:r>
+        <w:rPr>
+          <w:sz w:val="28"/>
+          <w:szCs w:val="28"/>
+          <w:lang w:val="hr-HR"/>
+        </w:rPr>
+        <w:t xml:space="preserve"> </w:t>
+      </w:r>
+      <w:proofErr w:type="spellStart"/>
+      <w:r>
+        <w:rPr>
+          <w:sz w:val="28"/>
+          <w:szCs w:val="28"/>
+          <w:lang w:val="hr-HR"/>
+        </w:rPr>
+        <w:t>nacin</w:t>
+      </w:r>
+      <w:proofErr w:type="spellEnd"/>
+      <w:r>
+        <w:rPr>
+          <w:sz w:val="28"/>
+          <w:szCs w:val="28"/>
+          <w:lang w:val="hr-HR"/>
+        </w:rPr>
+        <w:t xml:space="preserve"> (slika):</w:t>
+      </w:r>
+    </w:p>
+    <w:p>
+      <w:pPr>
+        <w:ind w:left="360"/>
+        <w:rPr>
+          <w:sz w:val="28"/>
+          <w:szCs w:val="28"/>
+          <w:lang w:val="hr-HR"/>
+        </w:rPr>
+      </w:pPr>
+      <w:r>
+        <w:rPr>
+          <w:sz w:val="28"/>
+          <w:szCs w:val="28"/>
+          <w:lang w:val="hr-HR"/>
+        </w:rPr>
+        <w:drawing>
+          <wp:inline distT="0" distB="0" distL="0" distR="0" wp14:anchorId="3B720B61" wp14:editId="212B6A19">
+            <wp:extent cx="4744112" cy="5725324"/>
+            <wp:effectExtent l="0" t="0" r="0" b="8890"/>
+            <wp:docPr id="20" name="Picture 20"/>
+            <wp:cNvGraphicFramePr>
+              <a:graphicFrameLocks xmlns:a="http://schemas.openxmlformats.org/drawingml/2006/main" noChangeAspect="1"/>
+            </wp:cNvGraphicFramePr>
+            <a:graphic xmlns:a="http://schemas.openxmlformats.org/drawingml/2006/main">
+              <a:graphicData uri="http://schemas.openxmlformats.org/drawingml/2006/picture">
+                <pic:pic xmlns:pic="http://schemas.openxmlformats.org/drawingml/2006/picture">
+                  <pic:nvPicPr>
+                    <pic:cNvPr id="1" name=""/>
+                    <pic:cNvPicPr/>
+                  </pic:nvPicPr>
+                  <pic:blipFill>
+                    <a:blip r:embed="rId17"/>
+                    <a:stretch>
+                      <a:fillRect/>
+                    </a:stretch>
+                  </pic:blipFill>
+                  <pic:spPr>
+                    <a:xfrm>
+                      <a:off x="0" y="0"/>
+                      <a:ext cx="4744112" cy="5725324"/>
+                    </a:xfrm>
+                    <a:prstGeom prst="rect">
+                      <a:avLst/>
+                    </a:prstGeom>
+                  </pic:spPr>
+                </pic:pic>
+              </a:graphicData>
+            </a:graphic>
+          </wp:inline>
+        </w:drawing>
+      </w:r>
+    </w:p>
+    <w:p>
+      <w:pPr>
+        <w:ind w:left="360"/>
+        <w:rPr>
+          <w:sz w:val="28"/>
+          <w:szCs w:val="28"/>
+          <w:lang w:val="hr-HR"/>
+        </w:rPr>
+      </w:pPr>
+      <w:r>
+        <w:rPr>
+          <w:sz w:val="28"/>
+          <w:szCs w:val="28"/>
+          <w:lang w:val="hr-HR"/>
+        </w:rPr>
+        <w:t xml:space="preserve">Uvijek se sve varijable objekta moraju slati, samo sto neka mogu biti </w:t>
+      </w:r>
+      <w:proofErr w:type="spellStart"/>
+      <w:r>
+        <w:rPr>
+          <w:sz w:val="28"/>
+          <w:szCs w:val="28"/>
+          <w:lang w:val="hr-HR"/>
+        </w:rPr>
+        <w:t>null</w:t>
+      </w:r>
+      <w:proofErr w:type="spellEnd"/>
+      <w:r>
+        <w:rPr>
+          <w:sz w:val="28"/>
+          <w:szCs w:val="28"/>
+          <w:lang w:val="hr-HR"/>
+        </w:rPr>
+        <w:t xml:space="preserve">. </w:t>
+      </w:r>
+    </w:p>
+    <w:p>
+      <w:pPr>
+        <w:ind w:left="360"/>
+        <w:rPr>
+          <w:sz w:val="28"/>
+          <w:szCs w:val="28"/>
+          <w:lang w:val="hr-HR"/>
+        </w:rPr>
+      </w:pPr>
+      <w:r>
+        <w:rPr>
+          <w:sz w:val="28"/>
+          <w:szCs w:val="28"/>
+          <w:lang w:val="hr-HR"/>
+        </w:rPr>
+        <w:t xml:space="preserve">Polja koja nikako ne smiju biti </w:t>
+      </w:r>
+      <w:proofErr w:type="spellStart"/>
+      <w:r>
+        <w:rPr>
+          <w:sz w:val="28"/>
+          <w:szCs w:val="28"/>
+          <w:lang w:val="hr-HR"/>
+        </w:rPr>
+        <w:t>null</w:t>
+      </w:r>
+      <w:proofErr w:type="spellEnd"/>
+      <w:r>
+        <w:rPr>
+          <w:sz w:val="28"/>
+          <w:szCs w:val="28"/>
+          <w:lang w:val="hr-HR"/>
+        </w:rPr>
+        <w:t xml:space="preserve"> su: Title, Price, </w:t>
+      </w:r>
+      <w:proofErr w:type="spellStart"/>
+      <w:r>
+        <w:rPr>
+          <w:sz w:val="28"/>
+          <w:szCs w:val="28"/>
+          <w:lang w:val="hr-HR"/>
+        </w:rPr>
+        <w:t>PriceBy</w:t>
+      </w:r>
+      <w:proofErr w:type="spellEnd"/>
+      <w:r>
+        <w:rPr>
+          <w:sz w:val="28"/>
+          <w:szCs w:val="28"/>
+          <w:lang w:val="hr-HR"/>
+        </w:rPr>
+        <w:t xml:space="preserve">, </w:t>
+      </w:r>
+      <w:proofErr w:type="spellStart"/>
+      <w:r>
+        <w:rPr>
+          <w:sz w:val="28"/>
+          <w:szCs w:val="28"/>
+          <w:lang w:val="hr-HR"/>
+        </w:rPr>
+        <w:t>AvailableFromDate</w:t>
+      </w:r>
+      <w:proofErr w:type="spellEnd"/>
+      <w:r>
+        <w:rPr>
+          <w:sz w:val="28"/>
+          <w:szCs w:val="28"/>
+          <w:lang w:val="hr-HR"/>
+        </w:rPr>
+        <w:t xml:space="preserve">, </w:t>
+      </w:r>
+      <w:proofErr w:type="spellStart"/>
+      <w:r>
+        <w:rPr>
+          <w:sz w:val="28"/>
+          <w:szCs w:val="28"/>
+          <w:lang w:val="hr-HR"/>
+        </w:rPr>
+        <w:t>AvailableToDate</w:t>
+      </w:r>
+      <w:proofErr w:type="spellEnd"/>
+      <w:r>
+        <w:rPr>
+          <w:sz w:val="28"/>
+          <w:szCs w:val="28"/>
+          <w:lang w:val="hr-HR"/>
+        </w:rPr>
+        <w:t xml:space="preserve">, </w:t>
+      </w:r>
+      <w:proofErr w:type="spellStart"/>
+      <w:r>
+        <w:rPr>
+          <w:sz w:val="28"/>
+          <w:szCs w:val="28"/>
+          <w:lang w:val="hr-HR"/>
+        </w:rPr>
+        <w:t>UserID</w:t>
+      </w:r>
+      <w:proofErr w:type="spellEnd"/>
+      <w:r>
+        <w:rPr>
+          <w:sz w:val="28"/>
+          <w:szCs w:val="28"/>
+          <w:lang w:val="hr-HR"/>
+        </w:rPr>
+        <w:t xml:space="preserve">, </w:t>
+      </w:r>
+      <w:proofErr w:type="spellStart"/>
+      <w:r>
+        <w:rPr>
+          <w:sz w:val="28"/>
+          <w:szCs w:val="28"/>
+          <w:lang w:val="hr-HR"/>
+        </w:rPr>
+        <w:t>Vehicle.CategoryID</w:t>
+      </w:r>
+      <w:proofErr w:type="spellEnd"/>
+      <w:r>
+        <w:rPr>
+          <w:sz w:val="28"/>
+          <w:szCs w:val="28"/>
+          <w:lang w:val="hr-HR"/>
+        </w:rPr>
+        <w:t xml:space="preserve">, </w:t>
+      </w:r>
+      <w:proofErr w:type="spellStart"/>
+      <w:r>
+        <w:rPr>
+          <w:sz w:val="28"/>
+          <w:szCs w:val="28"/>
+          <w:lang w:val="hr-HR"/>
+        </w:rPr>
+        <w:t>Vehicle.VehicleManufacturerID</w:t>
+      </w:r>
+      <w:proofErr w:type="spellEnd"/>
+      <w:r>
+        <w:rPr>
+          <w:sz w:val="28"/>
+          <w:szCs w:val="28"/>
+          <w:lang w:val="hr-HR"/>
+        </w:rPr>
+        <w:t>.</w:t>
+      </w:r>
+    </w:p>
+    <w:p>
+      <w:pPr>
+        <w:ind w:left="360"/>
+        <w:rPr>
+          <w:sz w:val="28"/>
+          <w:szCs w:val="28"/>
+          <w:lang w:val="hr-HR"/>
+        </w:rPr>
+      </w:pPr>
+      <w:r>
+        <w:rPr>
+          <w:sz w:val="28"/>
+          <w:szCs w:val="28"/>
+          <w:lang w:val="hr-HR"/>
+        </w:rPr>
+        <w:t xml:space="preserve">Sva ostala polja sto se baze i web servisa </w:t>
+      </w:r>
+      <w:proofErr w:type="spellStart"/>
+      <w:r>
+        <w:rPr>
+          <w:sz w:val="28"/>
+          <w:szCs w:val="28"/>
+          <w:lang w:val="hr-HR"/>
+        </w:rPr>
+        <w:t>tice</w:t>
+      </w:r>
+      <w:proofErr w:type="spellEnd"/>
+      <w:r>
+        <w:rPr>
+          <w:sz w:val="28"/>
+          <w:szCs w:val="28"/>
+          <w:lang w:val="hr-HR"/>
+        </w:rPr>
+        <w:t xml:space="preserve"> mogu biti </w:t>
+      </w:r>
+      <w:proofErr w:type="spellStart"/>
+      <w:r>
+        <w:rPr>
+          <w:sz w:val="28"/>
+          <w:szCs w:val="28"/>
+          <w:lang w:val="hr-HR"/>
+        </w:rPr>
+        <w:t>null</w:t>
+      </w:r>
+      <w:proofErr w:type="spellEnd"/>
+      <w:r>
+        <w:rPr>
+          <w:sz w:val="28"/>
+          <w:szCs w:val="28"/>
+          <w:lang w:val="hr-HR"/>
+        </w:rPr>
+        <w:t xml:space="preserve">, a kroz aplikaciju treba onda odrediti koja polja za npr. Auto ne smiju biti </w:t>
+      </w:r>
+      <w:proofErr w:type="spellStart"/>
+      <w:r>
+        <w:rPr>
+          <w:sz w:val="28"/>
+          <w:szCs w:val="28"/>
+          <w:lang w:val="hr-HR"/>
+        </w:rPr>
+        <w:t>null</w:t>
+      </w:r>
+      <w:proofErr w:type="spellEnd"/>
+      <w:r>
+        <w:rPr>
+          <w:sz w:val="28"/>
+          <w:szCs w:val="28"/>
+          <w:lang w:val="hr-HR"/>
+        </w:rPr>
+        <w:t>.</w:t>
+      </w:r>
+      <w:bookmarkStart w:id="1" w:name="_GoBack"/>
+      <w:bookmarkEnd w:id="1"/>
     </w:p>
     <w:sectPr>
       <w:pgSz w:w="12240" w:h="15840"/>

</xml_diff>

<commit_message>
Promijenjene vrijednosti koje vracaju dva linka vezana u shortListings
</commit_message>
<xml_diff>
--- a/Dokumentacija/WebServisAPIGuide.docx
+++ b/Dokumentacija/WebServisAPIGuide.docx
@@ -10393,18 +10393,21 @@
         </w:rPr>
         <w:t>sve oglase u skraćenom obliku pod danom kategorijom</w:t>
       </w:r>
-    </w:p>
-    <w:p>
-      <w:pPr>
-        <w:ind w:left="360"/>
-        <w:rPr>
-          <w:sz w:val="28"/>
-          <w:szCs w:val="28"/>
-          <w:lang w:val="hr-HR"/>
-        </w:rPr>
-      </w:pPr>
-      <w:r>
-        <w:rPr>
+      <w:bookmarkStart w:id="1" w:name="_GoBack"/>
+      <w:bookmarkEnd w:id="1"/>
+    </w:p>
+    <w:p>
+      <w:pPr>
+        <w:ind w:left="360"/>
+        <w:rPr>
+          <w:sz w:val="28"/>
+          <w:szCs w:val="28"/>
+          <w:lang w:val="hr-HR"/>
+        </w:rPr>
+      </w:pPr>
+      <w:r>
+        <w:rPr>
+          <w:noProof/>
           <w:sz w:val="28"/>
           <w:szCs w:val="28"/>
           <w:lang w:val="hr-HR"/>
@@ -10445,8 +10448,6 @@
           </wp:inline>
         </w:drawing>
       </w:r>
-      <w:bookmarkStart w:id="1" w:name="_GoBack"/>
-      <w:bookmarkEnd w:id="1"/>
     </w:p>
     <w:p>
       <w:pPr>
@@ -10772,15 +10773,7 @@
           <w:szCs w:val="28"/>
           <w:lang w:val="hr-HR"/>
         </w:rPr>
-        <w:t>}</w:t>
-      </w:r>
-      <w:r>
-        <w:rPr>
-          <w:sz w:val="28"/>
-          <w:szCs w:val="28"/>
-          <w:lang w:val="hr-HR"/>
-        </w:rPr>
-        <w:t>/{</w:t>
+        <w:t>}/{</w:t>
       </w:r>
       <w:proofErr w:type="spellStart"/>
       <w:r>
@@ -10914,36 +10907,29 @@
           <w:szCs w:val="28"/>
           <w:lang w:val="hr-HR"/>
         </w:rPr>
-        <w:t>sve oglase u skraćenom obliku pod danom kategorijom</w:t>
-      </w:r>
-      <w:r>
-        <w:rPr>
-          <w:sz w:val="28"/>
-          <w:szCs w:val="28"/>
-          <w:lang w:val="hr-HR"/>
-        </w:rPr>
-        <w:t xml:space="preserve"> s udaljenosti</w:t>
-      </w:r>
-    </w:p>
-    <w:p>
-      <w:pPr>
-        <w:ind w:left="360"/>
-        <w:rPr>
-          <w:sz w:val="28"/>
-          <w:szCs w:val="28"/>
-          <w:lang w:val="hr-HR"/>
-        </w:rPr>
-      </w:pPr>
-      <w:r>
-        <w:rPr>
+        <w:t>sve oglase u skraćenom obliku pod danom kategorijom s udaljenosti</w:t>
+      </w:r>
+    </w:p>
+    <w:p>
+      <w:pPr>
+        <w:ind w:left="360"/>
+        <w:rPr>
+          <w:sz w:val="28"/>
+          <w:szCs w:val="28"/>
+          <w:lang w:val="hr-HR"/>
+        </w:rPr>
+      </w:pPr>
+      <w:r>
+        <w:rPr>
+          <w:noProof/>
           <w:sz w:val="28"/>
           <w:szCs w:val="28"/>
           <w:lang w:val="hr-HR"/>
         </w:rPr>
         <w:drawing>
-          <wp:inline distT="0" distB="0" distL="0" distR="0" wp14:anchorId="6C1AF4B1" wp14:editId="4A18DD69">
-            <wp:extent cx="3257550" cy="4932672"/>
-            <wp:effectExtent l="0" t="0" r="0" b="1905"/>
+          <wp:inline distT="0" distB="0" distL="0" distR="0" wp14:anchorId="6C1AF4B1" wp14:editId="32D564C1">
+            <wp:extent cx="2945219" cy="4459732"/>
+            <wp:effectExtent l="0" t="0" r="7620" b="0"/>
             <wp:docPr id="18" name="Picture 18"/>
             <wp:cNvGraphicFramePr>
               <a:graphicFrameLocks xmlns:a="http://schemas.openxmlformats.org/drawingml/2006/main" noChangeAspect="1"/>
@@ -10964,7 +10950,7 @@
                   <pic:spPr>
                     <a:xfrm>
                       <a:off x="0" y="0"/>
-                      <a:ext cx="3353056" cy="5077289"/>
+                      <a:ext cx="3054445" cy="4625125"/>
                     </a:xfrm>
                     <a:prstGeom prst="rect">
                       <a:avLst/>
@@ -11093,92 +11079,74 @@
           <w:szCs w:val="28"/>
           <w:lang w:val="hr-HR"/>
         </w:rPr>
-        <w:t xml:space="preserve"> . dakle </w:t>
-      </w:r>
-      <w:r>
-        <w:rPr>
+        <w:t xml:space="preserve"> . </w:t>
+      </w:r>
+      <w:r>
+        <w:rPr>
+          <w:sz w:val="28"/>
+          <w:szCs w:val="28"/>
+          <w:lang w:val="hr-HR"/>
+        </w:rPr>
+        <w:t xml:space="preserve"> </w:t>
+      </w:r>
+      <w:r>
+        <w:rPr>
+          <w:b/>
+          <w:bCs/>
+          <w:i/>
+          <w:iCs/>
           <w:sz w:val="28"/>
           <w:szCs w:val="28"/>
           <w:u w:val="single"/>
           <w:lang w:val="hr-HR"/>
         </w:rPr>
-        <w:t>ne koristiti</w:t>
-      </w:r>
-      <w:r>
-        <w:rPr>
-          <w:sz w:val="28"/>
-          <w:szCs w:val="28"/>
-          <w:lang w:val="hr-HR"/>
-        </w:rPr>
-        <w:t xml:space="preserve">: </w:t>
-      </w:r>
-      <w:proofErr w:type="spellStart"/>
-      <w:r>
-        <w:rPr>
-          <w:sz w:val="28"/>
-          <w:szCs w:val="28"/>
-          <w:lang w:val="hr-HR"/>
-        </w:rPr>
-        <w:t>api</w:t>
-      </w:r>
-      <w:proofErr w:type="spellEnd"/>
-      <w:r>
-        <w:rPr>
-          <w:sz w:val="28"/>
-          <w:szCs w:val="28"/>
-          <w:lang w:val="hr-HR"/>
-        </w:rPr>
-        <w:t>/</w:t>
-      </w:r>
-      <w:proofErr w:type="spellStart"/>
-      <w:r>
-        <w:rPr>
-          <w:sz w:val="28"/>
-          <w:szCs w:val="28"/>
-          <w:lang w:val="hr-HR"/>
-        </w:rPr>
-        <w:t>shortListings</w:t>
-      </w:r>
-      <w:proofErr w:type="spellEnd"/>
-      <w:r>
-        <w:rPr>
-          <w:sz w:val="28"/>
-          <w:szCs w:val="28"/>
-          <w:lang w:val="hr-HR"/>
-        </w:rPr>
-        <w:t>/</w:t>
-      </w:r>
-      <w:r>
-        <w:rPr>
-          <w:sz w:val="28"/>
-          <w:szCs w:val="28"/>
-          <w:lang w:val="hr-HR"/>
-        </w:rPr>
-        <w:t>{</w:t>
-      </w:r>
-      <w:proofErr w:type="spellStart"/>
-      <w:r>
-        <w:rPr>
-          <w:sz w:val="28"/>
-          <w:szCs w:val="28"/>
-          <w:lang w:val="hr-HR"/>
-        </w:rPr>
-        <w:t>categoryID</w:t>
-      </w:r>
-      <w:proofErr w:type="spellEnd"/>
-      <w:r>
-        <w:rPr>
-          <w:sz w:val="28"/>
-          <w:szCs w:val="28"/>
-          <w:lang w:val="hr-HR"/>
-        </w:rPr>
-        <w:t>}/{</w:t>
-      </w:r>
-      <w:proofErr w:type="spellStart"/>
-      <w:r>
-        <w:rPr>
-          <w:sz w:val="28"/>
-          <w:szCs w:val="28"/>
+        <w:t>POGLEDATI LINK NA SLICI IZNAD</w:t>
+      </w:r>
+      <w:r>
+        <w:rPr>
+          <w:sz w:val="28"/>
+          <w:szCs w:val="28"/>
+          <w:lang w:val="hr-HR"/>
+        </w:rPr>
+        <w:t xml:space="preserve">. Link </w:t>
+      </w:r>
+      <w:proofErr w:type="spellStart"/>
+      <w:r>
+        <w:rPr>
+          <w:sz w:val="28"/>
+          <w:szCs w:val="28"/>
+          <w:lang w:val="hr-HR"/>
+        </w:rPr>
+        <w:t>vraca</w:t>
+      </w:r>
+      <w:proofErr w:type="spellEnd"/>
+      <w:r>
+        <w:rPr>
+          <w:sz w:val="28"/>
+          <w:szCs w:val="28"/>
+          <w:lang w:val="hr-HR"/>
+        </w:rPr>
+        <w:t xml:space="preserve"> prvo oglase koji imaju na sebi lokaciju i sortirani su po udaljenosti, a nakon njih dolaze svi ostali oglasi bez lokacije sortirani od najnovijeg dodatnog </w:t>
+      </w:r>
+      <w:r>
+        <w:rPr>
+          <w:b/>
+          <w:bCs/>
+          <w:sz w:val="28"/>
+          <w:szCs w:val="28"/>
+          <w:u w:val="single"/>
+          <w:lang w:val="hr-HR"/>
+        </w:rPr>
+        <w:t xml:space="preserve">i oni na sebi imaju vrijednosti </w:t>
+      </w:r>
+      <w:proofErr w:type="spellStart"/>
+      <w:r>
+        <w:rPr>
+          <w:b/>
+          <w:bCs/>
+          <w:sz w:val="28"/>
+          <w:szCs w:val="28"/>
+          <w:u w:val="single"/>
           <w:lang w:val="hr-HR"/>
         </w:rPr>
         <w:t>locationX</w:t>
@@ -11186,17 +11154,23 @@
       <w:proofErr w:type="spellEnd"/>
       <w:r>
         <w:rPr>
-          <w:sz w:val="28"/>
-          <w:szCs w:val="28"/>
-          <w:lang w:val="hr-HR"/>
-        </w:rPr>
-        <w:t>}/{</w:t>
-      </w:r>
-      <w:proofErr w:type="spellStart"/>
-      <w:r>
-        <w:rPr>
-          <w:sz w:val="28"/>
-          <w:szCs w:val="28"/>
+          <w:b/>
+          <w:bCs/>
+          <w:sz w:val="28"/>
+          <w:szCs w:val="28"/>
+          <w:u w:val="single"/>
+          <w:lang w:val="hr-HR"/>
+        </w:rPr>
+        <w:t xml:space="preserve">, </w:t>
+      </w:r>
+      <w:proofErr w:type="spellStart"/>
+      <w:r>
+        <w:rPr>
+          <w:b/>
+          <w:bCs/>
+          <w:sz w:val="28"/>
+          <w:szCs w:val="28"/>
+          <w:u w:val="single"/>
           <w:lang w:val="hr-HR"/>
         </w:rPr>
         <w:t>locationY</w:t>
@@ -11204,22 +11178,6 @@
       <w:proofErr w:type="spellEnd"/>
       <w:r>
         <w:rPr>
-          <w:sz w:val="28"/>
-          <w:szCs w:val="28"/>
-          <w:lang w:val="hr-HR"/>
-        </w:rPr>
-        <w:t>}</w:t>
-      </w:r>
-      <w:r>
-        <w:rPr>
-          <w:sz w:val="28"/>
-          <w:szCs w:val="28"/>
-          <w:lang w:val="hr-HR"/>
-        </w:rPr>
-        <w:t xml:space="preserve">  </w:t>
-      </w:r>
-      <w:r>
-        <w:rPr>
           <w:b/>
           <w:bCs/>
           <w:sz w:val="28"/>
@@ -11227,113 +11185,31 @@
           <w:u w:val="single"/>
           <w:lang w:val="hr-HR"/>
         </w:rPr>
-        <w:t>NEGO KORISTITI LINK:</w:t>
-      </w:r>
-      <w:r>
-        <w:rPr>
-          <w:sz w:val="28"/>
-          <w:szCs w:val="28"/>
-          <w:lang w:val="hr-HR"/>
-        </w:rPr>
-        <w:t xml:space="preserve"> </w:t>
-      </w:r>
-      <w:proofErr w:type="spellStart"/>
-      <w:r>
-        <w:rPr>
-          <w:sz w:val="28"/>
-          <w:szCs w:val="28"/>
-          <w:lang w:val="hr-HR"/>
-        </w:rPr>
-        <w:t>api</w:t>
-      </w:r>
-      <w:proofErr w:type="spellEnd"/>
-      <w:r>
-        <w:rPr>
-          <w:sz w:val="28"/>
-          <w:szCs w:val="28"/>
-          <w:lang w:val="hr-HR"/>
-        </w:rPr>
-        <w:t>/</w:t>
-      </w:r>
-      <w:proofErr w:type="spellStart"/>
-      <w:r>
-        <w:rPr>
-          <w:sz w:val="28"/>
-          <w:szCs w:val="28"/>
-          <w:lang w:val="hr-HR"/>
-        </w:rPr>
-        <w:t>shortListings</w:t>
-      </w:r>
-      <w:proofErr w:type="spellEnd"/>
-      <w:r>
-        <w:rPr>
-          <w:sz w:val="28"/>
-          <w:szCs w:val="28"/>
-          <w:lang w:val="hr-HR"/>
-        </w:rPr>
-        <w:t>/</w:t>
-      </w:r>
-      <w:r>
-        <w:rPr>
-          <w:sz w:val="28"/>
-          <w:szCs w:val="28"/>
-          <w:lang w:val="hr-HR"/>
-        </w:rPr>
-        <w:t>{</w:t>
-      </w:r>
-      <w:proofErr w:type="spellStart"/>
-      <w:r>
-        <w:rPr>
-          <w:sz w:val="28"/>
-          <w:szCs w:val="28"/>
-          <w:lang w:val="hr-HR"/>
-        </w:rPr>
-        <w:t>categoryID</w:t>
-      </w:r>
-      <w:proofErr w:type="spellEnd"/>
-      <w:r>
-        <w:rPr>
-          <w:sz w:val="28"/>
-          <w:szCs w:val="28"/>
-          <w:lang w:val="hr-HR"/>
-        </w:rPr>
-        <w:t>}/{</w:t>
-      </w:r>
-      <w:proofErr w:type="spellStart"/>
-      <w:r>
-        <w:rPr>
-          <w:sz w:val="28"/>
-          <w:szCs w:val="28"/>
-          <w:lang w:val="hr-HR"/>
-        </w:rPr>
-        <w:t>locationX</w:t>
-      </w:r>
-      <w:proofErr w:type="spellEnd"/>
-      <w:r>
-        <w:rPr>
-          <w:sz w:val="28"/>
-          <w:szCs w:val="28"/>
-          <w:lang w:val="hr-HR"/>
-        </w:rPr>
-        <w:t>}/{</w:t>
-      </w:r>
-      <w:proofErr w:type="spellStart"/>
-      <w:r>
-        <w:rPr>
-          <w:sz w:val="28"/>
-          <w:szCs w:val="28"/>
-          <w:lang w:val="hr-HR"/>
-        </w:rPr>
-        <w:t>locationY</w:t>
-      </w:r>
-      <w:proofErr w:type="spellEnd"/>
-      <w:r>
-        <w:rPr>
-          <w:sz w:val="28"/>
-          <w:szCs w:val="28"/>
-          <w:lang w:val="hr-HR"/>
-        </w:rPr>
-        <w:t>}/</w:t>
+        <w:t xml:space="preserve"> = NULL, dok im je </w:t>
+      </w:r>
+      <w:proofErr w:type="spellStart"/>
+      <w:r>
+        <w:rPr>
+          <w:b/>
+          <w:bCs/>
+          <w:sz w:val="28"/>
+          <w:szCs w:val="28"/>
+          <w:u w:val="single"/>
+          <w:lang w:val="hr-HR"/>
+        </w:rPr>
+        <w:t>vrijednot</w:t>
+      </w:r>
+      <w:proofErr w:type="spellEnd"/>
+      <w:r>
+        <w:rPr>
+          <w:b/>
+          <w:bCs/>
+          <w:sz w:val="28"/>
+          <w:szCs w:val="28"/>
+          <w:u w:val="single"/>
+          <w:lang w:val="hr-HR"/>
+        </w:rPr>
+        <w:t xml:space="preserve"> distance = 0.0.</w:t>
       </w:r>
     </w:p>
     <w:p>

</xml_diff>